<commit_message>
More on TAP pattern
</commit_message>
<xml_diff>
--- a/Chapter6/BPB0067_Chapter 6.docx
+++ b/Chapter6/BPB0067_Chapter 6.docx
@@ -179,6 +179,88 @@
         </w:rPr>
         <w:t xml:space="preserve"> based on </w:t>
       </w:r>
+      <w:proofErr w:type="gramStart"/>
+      <w:r>
+        <w:rPr>
+          <w:rFonts w:ascii="Palatino Linotype" w:hAnsi="Palatino Linotype"/>
+          <w:sz w:val="21"/>
+          <w:szCs w:val="21"/>
+        </w:rPr>
+        <w:t>System.Threading.Task</w:t>
+      </w:r>
+      <w:r>
+        <w:rPr>
+          <w:rFonts w:ascii="Palatino Linotype" w:hAnsi="Palatino Linotype"/>
+          <w:sz w:val="21"/>
+          <w:szCs w:val="21"/>
+        </w:rPr>
+        <w:t>s</w:t>
+      </w:r>
+      <w:proofErr w:type="gramEnd"/>
+      <w:r>
+        <w:rPr>
+          <w:rFonts w:ascii="Palatino Linotype" w:hAnsi="Palatino Linotype"/>
+          <w:sz w:val="21"/>
+          <w:szCs w:val="21"/>
+        </w:rPr>
+        <w:t xml:space="preserve"> </w:t>
+      </w:r>
+      <w:r>
+        <w:rPr>
+          <w:rFonts w:ascii="Palatino Linotype" w:hAnsi="Palatino Linotype"/>
+          <w:sz w:val="21"/>
+          <w:szCs w:val="21"/>
+        </w:rPr>
+        <w:t xml:space="preserve"> </w:t>
+      </w:r>
+      <w:r>
+        <w:rPr>
+          <w:rFonts w:ascii="Palatino Linotype" w:hAnsi="Palatino Linotype"/>
+          <w:sz w:val="21"/>
+          <w:szCs w:val="21"/>
+        </w:rPr>
+        <w:t xml:space="preserve">namespace </w:t>
+      </w:r>
+      <w:r>
+        <w:rPr>
+          <w:rFonts w:ascii="Palatino Linotype" w:hAnsi="Palatino Linotype"/>
+          <w:sz w:val="21"/>
+          <w:szCs w:val="21"/>
+        </w:rPr>
+        <w:t>using</w:t>
+      </w:r>
+      <w:r>
+        <w:rPr>
+          <w:rFonts w:ascii="Palatino Linotype" w:hAnsi="Palatino Linotype"/>
+          <w:sz w:val="21"/>
+          <w:szCs w:val="21"/>
+        </w:rPr>
+        <w:t xml:space="preserve"> </w:t>
+      </w:r>
+      <w:r>
+        <w:rPr>
+          <w:rFonts w:ascii="Palatino Linotype" w:hAnsi="Palatino Linotype"/>
+          <w:sz w:val="21"/>
+          <w:szCs w:val="21"/>
+        </w:rPr>
+        <w:t>Task, Task&lt;T&gt;</w:t>
+      </w:r>
+      <w:r>
+        <w:rPr>
+          <w:rFonts w:ascii="Palatino Linotype" w:hAnsi="Palatino Linotype"/>
+          <w:sz w:val="21"/>
+          <w:szCs w:val="21"/>
+        </w:rPr>
+        <w:t xml:space="preserve"> </w:t>
+      </w:r>
+      <w:r>
+        <w:rPr>
+          <w:rFonts w:ascii="Palatino Linotype" w:hAnsi="Palatino Linotype"/>
+          <w:sz w:val="21"/>
+          <w:szCs w:val="21"/>
+        </w:rPr>
+        <w:t xml:space="preserve"> types or any type that exposes a </w:t>
+      </w:r>
       <w:proofErr w:type="spellStart"/>
       <w:r>
         <w:rPr>
@@ -186,15 +268,7 @@
           <w:sz w:val="21"/>
           <w:szCs w:val="21"/>
         </w:rPr>
-        <w:t>System.Threading.Task</w:t>
-      </w:r>
-      <w:r>
-        <w:rPr>
-          <w:rFonts w:ascii="Palatino Linotype" w:hAnsi="Palatino Linotype"/>
-          <w:sz w:val="21"/>
-          <w:szCs w:val="21"/>
-        </w:rPr>
-        <w:t>s</w:t>
+        <w:t>GetAwaiter</w:t>
       </w:r>
       <w:proofErr w:type="spellEnd"/>
       <w:r>
@@ -203,55 +277,7 @@
           <w:sz w:val="21"/>
           <w:szCs w:val="21"/>
         </w:rPr>
-        <w:t xml:space="preserve"> </w:t>
-      </w:r>
-      <w:r>
-        <w:rPr>
-          <w:rFonts w:ascii="Palatino Linotype" w:hAnsi="Palatino Linotype"/>
-          <w:sz w:val="21"/>
-          <w:szCs w:val="21"/>
-        </w:rPr>
-        <w:t xml:space="preserve"> </w:t>
-      </w:r>
-      <w:r>
-        <w:rPr>
-          <w:rFonts w:ascii="Palatino Linotype" w:hAnsi="Palatino Linotype"/>
-          <w:sz w:val="21"/>
-          <w:szCs w:val="21"/>
-        </w:rPr>
-        <w:t xml:space="preserve">namespace </w:t>
-      </w:r>
-      <w:r>
-        <w:rPr>
-          <w:rFonts w:ascii="Palatino Linotype" w:hAnsi="Palatino Linotype"/>
-          <w:sz w:val="21"/>
-          <w:szCs w:val="21"/>
-        </w:rPr>
-        <w:t>using</w:t>
-      </w:r>
-      <w:r>
-        <w:rPr>
-          <w:rFonts w:ascii="Palatino Linotype" w:hAnsi="Palatino Linotype"/>
-          <w:sz w:val="21"/>
-          <w:szCs w:val="21"/>
-        </w:rPr>
-        <w:t xml:space="preserve"> </w:t>
-      </w:r>
-      <w:r>
-        <w:rPr>
-          <w:rFonts w:ascii="Palatino Linotype" w:hAnsi="Palatino Linotype"/>
-          <w:sz w:val="21"/>
-          <w:szCs w:val="21"/>
-        </w:rPr>
-        <w:t>Task, Task&lt;T&gt;</w:t>
-      </w:r>
-      <w:r>
-        <w:rPr>
-          <w:rFonts w:ascii="Palatino Linotype" w:hAnsi="Palatino Linotype"/>
-          <w:sz w:val="21"/>
-          <w:szCs w:val="21"/>
-        </w:rPr>
-        <w:t xml:space="preserve"> constructs</w:t>
+        <w:t>() method</w:t>
       </w:r>
       <w:r>
         <w:rPr>
@@ -331,23 +357,71 @@
           <w:sz w:val="21"/>
           <w:szCs w:val="21"/>
         </w:rPr>
-        <w:t>To implement this pattern we will start with prefixing method with async keyword</w:t>
-      </w:r>
-      <w:r>
-        <w:rPr>
-          <w:rFonts w:ascii="Palatino Linotype" w:hAnsi="Palatino Linotype"/>
-          <w:sz w:val="21"/>
-          <w:szCs w:val="21"/>
-        </w:rPr>
-        <w:t xml:space="preserve"> and add await keyword to the method that can be performed asynchronously typically a method retrieving </w:t>
-      </w:r>
-      <w:r>
-        <w:rPr>
-          <w:rFonts w:ascii="Palatino Linotype" w:hAnsi="Palatino Linotype"/>
-          <w:sz w:val="21"/>
-          <w:szCs w:val="21"/>
-        </w:rPr>
-        <w:t>data from database, reading file from disk or an API call.</w:t>
+        <w:t xml:space="preserve">To implement this pattern we will start with prefixing </w:t>
+      </w:r>
+      <w:r>
+        <w:rPr>
+          <w:rFonts w:ascii="Palatino Linotype" w:hAnsi="Palatino Linotype"/>
+          <w:sz w:val="21"/>
+          <w:szCs w:val="21"/>
+        </w:rPr>
+        <w:t>function</w:t>
+      </w:r>
+      <w:r>
+        <w:rPr>
+          <w:rFonts w:ascii="Palatino Linotype" w:hAnsi="Palatino Linotype"/>
+          <w:sz w:val="21"/>
+          <w:szCs w:val="21"/>
+        </w:rPr>
+        <w:t xml:space="preserve"> with async keyword</w:t>
+      </w:r>
+      <w:r>
+        <w:rPr>
+          <w:rFonts w:ascii="Palatino Linotype" w:hAnsi="Palatino Linotype"/>
+          <w:sz w:val="21"/>
+          <w:szCs w:val="21"/>
+        </w:rPr>
+        <w:t xml:space="preserve"> and add await keyword to the method that can be performed asynchronously</w:t>
+      </w:r>
+      <w:r>
+        <w:rPr>
+          <w:rFonts w:ascii="Palatino Linotype" w:hAnsi="Palatino Linotype"/>
+          <w:sz w:val="21"/>
+          <w:szCs w:val="21"/>
+        </w:rPr>
+        <w:t>,</w:t>
+      </w:r>
+      <w:r>
+        <w:rPr>
+          <w:rFonts w:ascii="Palatino Linotype" w:hAnsi="Palatino Linotype"/>
+          <w:sz w:val="21"/>
+          <w:szCs w:val="21"/>
+        </w:rPr>
+        <w:t xml:space="preserve"> typically a method retrieving </w:t>
+      </w:r>
+      <w:r>
+        <w:rPr>
+          <w:rFonts w:ascii="Palatino Linotype" w:hAnsi="Palatino Linotype"/>
+          <w:sz w:val="21"/>
+          <w:szCs w:val="21"/>
+        </w:rPr>
+        <w:t>data from database, reading file from disk or an API call</w:t>
+      </w:r>
+      <w:r>
+        <w:rPr>
+          <w:rFonts w:ascii="Palatino Linotype" w:hAnsi="Palatino Linotype"/>
+          <w:sz w:val="21"/>
+          <w:szCs w:val="21"/>
+        </w:rPr>
+        <w:t xml:space="preserve"> (I/O Bound)</w:t>
+      </w:r>
+      <w:r>
+        <w:rPr>
+          <w:rFonts w:ascii="Palatino Linotype" w:hAnsi="Palatino Linotype"/>
+          <w:sz w:val="21"/>
+          <w:szCs w:val="21"/>
+        </w:rPr>
+        <w:t>.</w:t>
       </w:r>
       <w:r>
         <w:rPr>
@@ -475,8 +549,19 @@
           <w:sz w:val="20"/>
           <w:szCs w:val="20"/>
         </w:rPr>
-        <w:t xml:space="preserve"> Search_Click(</w:t>
-      </w:r>
+        <w:t xml:space="preserve"> Search_</w:t>
+      </w:r>
+      <w:proofErr w:type="gramStart"/>
+      <w:r>
+        <w:rPr>
+          <w:rFonts w:cstheme="minorHAnsi"/>
+          <w:color w:val="000000"/>
+          <w:sz w:val="20"/>
+          <w:szCs w:val="20"/>
+        </w:rPr>
+        <w:t>Click(</w:t>
+      </w:r>
+      <w:proofErr w:type="gramEnd"/>
       <w:r>
         <w:rPr>
           <w:rFonts w:cstheme="minorHAnsi"/>
@@ -560,7 +645,27 @@
           <w:sz w:val="20"/>
           <w:szCs w:val="20"/>
         </w:rPr>
-        <w:t xml:space="preserve"> BindingSource();</w:t>
+        <w:t xml:space="preserve"> </w:t>
+      </w:r>
+      <w:proofErr w:type="gramStart"/>
+      <w:r>
+        <w:rPr>
+          <w:rFonts w:cstheme="minorHAnsi"/>
+          <w:color w:val="000000"/>
+          <w:sz w:val="20"/>
+          <w:szCs w:val="20"/>
+        </w:rPr>
+        <w:t>BindingSource(</w:t>
+      </w:r>
+      <w:proofErr w:type="gramEnd"/>
+      <w:r>
+        <w:rPr>
+          <w:rFonts w:cstheme="minorHAnsi"/>
+          <w:color w:val="000000"/>
+          <w:sz w:val="20"/>
+          <w:szCs w:val="20"/>
+        </w:rPr>
+        <w:t>);</w:t>
       </w:r>
     </w:p>
     <w:p>
@@ -585,6 +690,7 @@
           <w:sz w:val="20"/>
           <w:szCs w:val="20"/>
         </w:rPr>
+        <w:lastRenderedPageBreak/>
         <w:t>var</w:t>
       </w:r>
       <w:r>
@@ -612,7 +718,27 @@
           <w:sz w:val="20"/>
           <w:szCs w:val="20"/>
         </w:rPr>
-        <w:t xml:space="preserve"> Stopwatch();</w:t>
+        <w:t xml:space="preserve"> </w:t>
+      </w:r>
+      <w:proofErr w:type="gramStart"/>
+      <w:r>
+        <w:rPr>
+          <w:rFonts w:cstheme="minorHAnsi"/>
+          <w:color w:val="000000"/>
+          <w:sz w:val="20"/>
+          <w:szCs w:val="20"/>
+        </w:rPr>
+        <w:t>Stopwatch(</w:t>
+      </w:r>
+      <w:proofErr w:type="gramEnd"/>
+      <w:r>
+        <w:rPr>
+          <w:rFonts w:cstheme="minorHAnsi"/>
+          <w:color w:val="000000"/>
+          <w:sz w:val="20"/>
+          <w:szCs w:val="20"/>
+        </w:rPr>
+        <w:t>);</w:t>
       </w:r>
     </w:p>
     <w:p>
@@ -630,15 +756,25 @@
           <w:szCs w:val="20"/>
         </w:rPr>
       </w:pPr>
-      <w:r>
-        <w:rPr>
-          <w:rFonts w:cstheme="minorHAnsi"/>
-          <w:color w:val="000000"/>
-          <w:sz w:val="20"/>
-          <w:szCs w:val="20"/>
-        </w:rPr>
-        <w:lastRenderedPageBreak/>
-        <w:t>ticker.Start();</w:t>
+      <w:proofErr w:type="gramStart"/>
+      <w:r>
+        <w:rPr>
+          <w:rFonts w:cstheme="minorHAnsi"/>
+          <w:color w:val="000000"/>
+          <w:sz w:val="20"/>
+          <w:szCs w:val="20"/>
+        </w:rPr>
+        <w:t>ticker.Start</w:t>
+      </w:r>
+      <w:proofErr w:type="gramEnd"/>
+      <w:r>
+        <w:rPr>
+          <w:rFonts w:cstheme="minorHAnsi"/>
+          <w:color w:val="000000"/>
+          <w:sz w:val="20"/>
+          <w:szCs w:val="20"/>
+        </w:rPr>
+        <w:t>();</w:t>
       </w:r>
     </w:p>
     <w:p>
@@ -727,6 +863,7 @@
         <w:t xml:space="preserve"> response = </w:t>
       </w:r>
       <w:proofErr w:type="spellStart"/>
+      <w:proofErr w:type="gramStart"/>
       <w:r>
         <w:rPr>
           <w:rFonts w:cstheme="minorHAnsi"/>
@@ -737,6 +874,7 @@
         <w:t>request.GetResponse</w:t>
       </w:r>
       <w:proofErr w:type="spellEnd"/>
+      <w:proofErr w:type="gramEnd"/>
       <w:r>
         <w:rPr>
           <w:rFonts w:cstheme="minorHAnsi"/>
@@ -792,6 +930,7 @@
         <w:t xml:space="preserve"> = </w:t>
       </w:r>
       <w:proofErr w:type="spellStart"/>
+      <w:proofErr w:type="gramStart"/>
       <w:r>
         <w:rPr>
           <w:rFonts w:cstheme="minorHAnsi"/>
@@ -802,6 +941,7 @@
         <w:t>response.GetResponseStream</w:t>
       </w:r>
       <w:proofErr w:type="spellEnd"/>
+      <w:proofErr w:type="gramEnd"/>
       <w:r>
         <w:rPr>
           <w:rFonts w:cstheme="minorHAnsi"/>
@@ -960,6 +1100,7 @@
         <w:t xml:space="preserve"> = </w:t>
       </w:r>
       <w:proofErr w:type="spellStart"/>
+      <w:proofErr w:type="gramStart"/>
       <w:r>
         <w:rPr>
           <w:rFonts w:cstheme="minorHAnsi"/>
@@ -970,6 +1111,7 @@
         <w:t>reader.ReadToEnd</w:t>
       </w:r>
       <w:proofErr w:type="spellEnd"/>
+      <w:proofErr w:type="gramEnd"/>
       <w:r>
         <w:rPr>
           <w:rFonts w:cstheme="minorHAnsi"/>
@@ -1039,6 +1181,7 @@
         <w:t xml:space="preserve">bindingSource1.DataSource = </w:t>
       </w:r>
       <w:proofErr w:type="spellStart"/>
+      <w:proofErr w:type="gramStart"/>
       <w:r>
         <w:rPr>
           <w:rFonts w:cstheme="minorHAnsi"/>
@@ -1049,6 +1192,7 @@
         <w:t>data.Where</w:t>
       </w:r>
       <w:proofErr w:type="spellEnd"/>
+      <w:proofErr w:type="gramEnd"/>
       <w:r>
         <w:rPr>
           <w:rFonts w:cstheme="minorHAnsi"/>
@@ -1252,6 +1396,7 @@
         <w:t>{</w:t>
       </w:r>
       <w:proofErr w:type="spellStart"/>
+      <w:proofErr w:type="gramStart"/>
       <w:r>
         <w:rPr>
           <w:rFonts w:cstheme="minorHAnsi"/>
@@ -1262,6 +1407,7 @@
         <w:t>ticker.ElapsedMilliseconds</w:t>
       </w:r>
       <w:proofErr w:type="spellEnd"/>
+      <w:proofErr w:type="gramEnd"/>
       <w:r>
         <w:rPr>
           <w:rFonts w:cstheme="minorHAnsi"/>
@@ -1477,8 +1623,19 @@
           <w:sz w:val="20"/>
           <w:szCs w:val="20"/>
         </w:rPr>
-        <w:t xml:space="preserve"> Search_Click(</w:t>
-      </w:r>
+        <w:t xml:space="preserve"> Search_</w:t>
+      </w:r>
+      <w:proofErr w:type="gramStart"/>
+      <w:r>
+        <w:rPr>
+          <w:rFonts w:cstheme="minorHAnsi"/>
+          <w:color w:val="000000"/>
+          <w:sz w:val="20"/>
+          <w:szCs w:val="20"/>
+        </w:rPr>
+        <w:t>Click(</w:t>
+      </w:r>
+      <w:proofErr w:type="gramEnd"/>
       <w:r>
         <w:rPr>
           <w:rFonts w:cstheme="minorHAnsi"/>
@@ -1562,7 +1719,27 @@
           <w:sz w:val="20"/>
           <w:szCs w:val="20"/>
         </w:rPr>
-        <w:t xml:space="preserve"> BindingSource();</w:t>
+        <w:t xml:space="preserve"> </w:t>
+      </w:r>
+      <w:proofErr w:type="gramStart"/>
+      <w:r>
+        <w:rPr>
+          <w:rFonts w:cstheme="minorHAnsi"/>
+          <w:color w:val="000000"/>
+          <w:sz w:val="20"/>
+          <w:szCs w:val="20"/>
+        </w:rPr>
+        <w:t>BindingSource(</w:t>
+      </w:r>
+      <w:proofErr w:type="gramEnd"/>
+      <w:r>
+        <w:rPr>
+          <w:rFonts w:cstheme="minorHAnsi"/>
+          <w:color w:val="000000"/>
+          <w:sz w:val="20"/>
+          <w:szCs w:val="20"/>
+        </w:rPr>
+        <w:t>);</w:t>
       </w:r>
     </w:p>
     <w:p>
@@ -1614,7 +1791,27 @@
           <w:sz w:val="20"/>
           <w:szCs w:val="20"/>
         </w:rPr>
-        <w:t xml:space="preserve"> Stopwatch();</w:t>
+        <w:t xml:space="preserve"> </w:t>
+      </w:r>
+      <w:proofErr w:type="gramStart"/>
+      <w:r>
+        <w:rPr>
+          <w:rFonts w:cstheme="minorHAnsi"/>
+          <w:color w:val="000000"/>
+          <w:sz w:val="20"/>
+          <w:szCs w:val="20"/>
+        </w:rPr>
+        <w:t>Stopwatch(</w:t>
+      </w:r>
+      <w:proofErr w:type="gramEnd"/>
+      <w:r>
+        <w:rPr>
+          <w:rFonts w:cstheme="minorHAnsi"/>
+          <w:color w:val="000000"/>
+          <w:sz w:val="20"/>
+          <w:szCs w:val="20"/>
+        </w:rPr>
+        <w:t>);</w:t>
       </w:r>
     </w:p>
     <w:p>
@@ -1632,14 +1829,25 @@
           <w:szCs w:val="20"/>
         </w:rPr>
       </w:pPr>
-      <w:r>
-        <w:rPr>
-          <w:rFonts w:cstheme="minorHAnsi"/>
-          <w:color w:val="000000"/>
-          <w:sz w:val="20"/>
-          <w:szCs w:val="20"/>
-        </w:rPr>
-        <w:t>ticker.Start();</w:t>
+      <w:proofErr w:type="gramStart"/>
+      <w:r>
+        <w:rPr>
+          <w:rFonts w:cstheme="minorHAnsi"/>
+          <w:color w:val="000000"/>
+          <w:sz w:val="20"/>
+          <w:szCs w:val="20"/>
+        </w:rPr>
+        <w:t>ticker.Start</w:t>
+      </w:r>
+      <w:proofErr w:type="gramEnd"/>
+      <w:r>
+        <w:rPr>
+          <w:rFonts w:cstheme="minorHAnsi"/>
+          <w:color w:val="000000"/>
+          <w:sz w:val="20"/>
+          <w:szCs w:val="20"/>
+        </w:rPr>
+        <w:t>();</w:t>
       </w:r>
     </w:p>
     <w:p>
@@ -1764,6 +1972,7 @@
         <w:t xml:space="preserve"> </w:t>
       </w:r>
       <w:proofErr w:type="spellStart"/>
+      <w:proofErr w:type="gramStart"/>
       <w:r>
         <w:rPr>
           <w:rFonts w:cstheme="minorHAnsi"/>
@@ -1781,7 +1990,17 @@
           <w:sz w:val="20"/>
           <w:szCs w:val="20"/>
         </w:rPr>
-        <w:t>())</w:t>
+        <w:t>(</w:t>
+      </w:r>
+      <w:proofErr w:type="gramEnd"/>
+      <w:r>
+        <w:rPr>
+          <w:rFonts w:cstheme="minorHAnsi"/>
+          <w:color w:val="000000"/>
+          <w:sz w:val="20"/>
+          <w:szCs w:val="20"/>
+        </w:rPr>
+        <w:t>))</w:t>
       </w:r>
     </w:p>
     <w:p>
@@ -1861,6 +2080,7 @@
         <w:t xml:space="preserve"> </w:t>
       </w:r>
       <w:proofErr w:type="spellStart"/>
+      <w:proofErr w:type="gramStart"/>
       <w:r>
         <w:rPr>
           <w:rFonts w:cstheme="minorHAnsi"/>
@@ -1871,6 +2091,7 @@
         <w:t>client.GetAsync</w:t>
       </w:r>
       <w:proofErr w:type="spellEnd"/>
+      <w:proofErr w:type="gramEnd"/>
       <w:r>
         <w:rPr>
           <w:rFonts w:cstheme="minorHAnsi"/>
@@ -1991,6 +2212,7 @@
         <w:t xml:space="preserve"> </w:t>
       </w:r>
       <w:proofErr w:type="spellStart"/>
+      <w:proofErr w:type="gramStart"/>
       <w:r>
         <w:rPr>
           <w:rFonts w:cstheme="minorHAnsi"/>
@@ -2001,6 +2223,7 @@
         <w:t>response.Content.ReadAsStringAsync</w:t>
       </w:r>
       <w:proofErr w:type="spellEnd"/>
+      <w:proofErr w:type="gramEnd"/>
       <w:r>
         <w:rPr>
           <w:rFonts w:cstheme="minorHAnsi"/>
@@ -2110,6 +2333,7 @@
         <w:t xml:space="preserve">bindingSource1.DataSource = </w:t>
       </w:r>
       <w:proofErr w:type="spellStart"/>
+      <w:proofErr w:type="gramStart"/>
       <w:r>
         <w:rPr>
           <w:rFonts w:cstheme="minorHAnsi"/>
@@ -2120,6 +2344,7 @@
         <w:t>data.Where</w:t>
       </w:r>
       <w:proofErr w:type="spellEnd"/>
+      <w:proofErr w:type="gramEnd"/>
       <w:r>
         <w:rPr>
           <w:rFonts w:cstheme="minorHAnsi"/>
@@ -2192,6 +2417,7 @@
           <w:sz w:val="20"/>
           <w:szCs w:val="20"/>
         </w:rPr>
+        <w:lastRenderedPageBreak/>
         <w:t>}</w:t>
       </w:r>
     </w:p>
@@ -2218,7 +2444,6 @@
           <w:sz w:val="20"/>
           <w:szCs w:val="20"/>
         </w:rPr>
-        <w:lastRenderedPageBreak/>
         <w:t>stockData.DataSource</w:t>
       </w:r>
       <w:proofErr w:type="spellEnd"/>
@@ -2266,8 +2491,6 @@
         </w:rPr>
         <w:t>endregion</w:t>
       </w:r>
-      <w:bookmarkStart w:id="0" w:name="_GoBack"/>
-      <w:bookmarkEnd w:id="0"/>
       <w:proofErr w:type="spellEnd"/>
     </w:p>
     <w:p>
@@ -2362,6 +2585,7 @@
         <w:t>{</w:t>
       </w:r>
       <w:proofErr w:type="spellStart"/>
+      <w:proofErr w:type="gramStart"/>
       <w:r>
         <w:rPr>
           <w:rFonts w:cstheme="minorHAnsi"/>
@@ -2372,6 +2596,7 @@
         <w:t>ticker.ElapsedMilliseconds</w:t>
       </w:r>
       <w:proofErr w:type="spellEnd"/>
+      <w:proofErr w:type="gramEnd"/>
       <w:r>
         <w:rPr>
           <w:rFonts w:cstheme="minorHAnsi"/>
@@ -2476,10 +2701,167 @@
     <w:p>
       <w:pPr>
         <w:rPr>
-          <w:b/>
-          <w:bCs/>
-        </w:rPr>
-      </w:pPr>
+          <w:rFonts w:ascii="Palatino Linotype" w:hAnsi="Palatino Linotype"/>
+          <w:b/>
+          <w:bCs/>
+          <w:sz w:val="20"/>
+          <w:szCs w:val="20"/>
+        </w:rPr>
+      </w:pPr>
+    </w:p>
+    <w:p>
+      <w:pPr>
+        <w:rPr>
+          <w:rFonts w:ascii="Palatino Linotype" w:hAnsi="Palatino Linotype"/>
+          <w:sz w:val="21"/>
+          <w:szCs w:val="21"/>
+        </w:rPr>
+      </w:pPr>
+      <w:r>
+        <w:rPr>
+          <w:rFonts w:ascii="Palatino Linotype" w:hAnsi="Palatino Linotype"/>
+          <w:sz w:val="21"/>
+          <w:szCs w:val="21"/>
+        </w:rPr>
+        <w:t xml:space="preserve">In the </w:t>
+      </w:r>
+      <w:r>
+        <w:rPr>
+          <w:rFonts w:ascii="Palatino Linotype" w:hAnsi="Palatino Linotype"/>
+          <w:sz w:val="21"/>
+          <w:szCs w:val="21"/>
+        </w:rPr>
+        <w:t>above Figure 6.2 await keyword helps is getting the result from asynchronous operation once data is available without blocking UI thread</w:t>
+      </w:r>
+      <w:r>
+        <w:rPr>
+          <w:rFonts w:ascii="Palatino Linotype" w:hAnsi="Palatino Linotype"/>
+          <w:sz w:val="21"/>
+          <w:szCs w:val="21"/>
+        </w:rPr>
+        <w:t xml:space="preserve">. </w:t>
+      </w:r>
+      <w:r>
+        <w:rPr>
+          <w:rFonts w:ascii="Palatino Linotype" w:hAnsi="Palatino Linotype"/>
+          <w:sz w:val="21"/>
+          <w:szCs w:val="21"/>
+        </w:rPr>
+        <w:t>So,</w:t>
+      </w:r>
+      <w:r>
+        <w:rPr>
+          <w:rFonts w:ascii="Palatino Linotype" w:hAnsi="Palatino Linotype"/>
+          <w:sz w:val="21"/>
+          <w:szCs w:val="21"/>
+        </w:rPr>
+        <w:t xml:space="preserve"> await keyword stores result of the asyn</w:t>
+      </w:r>
+      <w:r>
+        <w:rPr>
+          <w:rFonts w:ascii="Palatino Linotype" w:hAnsi="Palatino Linotype"/>
+          <w:sz w:val="21"/>
+          <w:szCs w:val="21"/>
+        </w:rPr>
+        <w:t>c</w:t>
+      </w:r>
+      <w:r>
+        <w:rPr>
+          <w:rFonts w:ascii="Palatino Linotype" w:hAnsi="Palatino Linotype"/>
+          <w:sz w:val="21"/>
+          <w:szCs w:val="21"/>
+        </w:rPr>
+        <w:t xml:space="preserve"> operation in the </w:t>
+      </w:r>
+      <w:r>
+        <w:rPr>
+          <w:rFonts w:ascii="Palatino Linotype" w:hAnsi="Palatino Linotype"/>
+          <w:sz w:val="21"/>
+          <w:szCs w:val="21"/>
+        </w:rPr>
+        <w:t>left-hand</w:t>
+      </w:r>
+      <w:r>
+        <w:rPr>
+          <w:rFonts w:ascii="Palatino Linotype" w:hAnsi="Palatino Linotype"/>
+          <w:sz w:val="21"/>
+          <w:szCs w:val="21"/>
+        </w:rPr>
+        <w:t xml:space="preserve"> side variable as in this case content variable is a string</w:t>
+      </w:r>
+      <w:r>
+        <w:rPr>
+          <w:rFonts w:ascii="Palatino Linotype" w:hAnsi="Palatino Linotype"/>
+          <w:sz w:val="21"/>
+          <w:szCs w:val="21"/>
+        </w:rPr>
+        <w:t>.</w:t>
+      </w:r>
+      <w:r>
+        <w:rPr>
+          <w:rFonts w:ascii="Palatino Linotype" w:hAnsi="Palatino Linotype"/>
+          <w:sz w:val="21"/>
+          <w:szCs w:val="21"/>
+        </w:rPr>
+        <w:t xml:space="preserve"> The benefit of doing this is that UI thread is returned to the caller and unblocks the UI while data is retrieved from API.</w:t>
+      </w:r>
+    </w:p>
+    <w:p>
+      <w:pPr>
+        <w:rPr>
+          <w:rFonts w:ascii="Palatino Linotype" w:hAnsi="Palatino Linotype"/>
+          <w:sz w:val="21"/>
+          <w:szCs w:val="21"/>
+        </w:rPr>
+      </w:pPr>
+      <w:r>
+        <w:rPr>
+          <w:rFonts w:ascii="Palatino Linotype" w:hAnsi="Palatino Linotype"/>
+          <w:sz w:val="21"/>
+          <w:szCs w:val="21"/>
+        </w:rPr>
+        <w:t xml:space="preserve">Note – async void is allowed only for </w:t>
+      </w:r>
+      <w:r>
+        <w:rPr>
+          <w:rFonts w:ascii="Palatino Linotype" w:hAnsi="Palatino Linotype"/>
+          <w:sz w:val="21"/>
+          <w:szCs w:val="21"/>
+        </w:rPr>
+        <w:t xml:space="preserve">UI </w:t>
+      </w:r>
+      <w:r>
+        <w:rPr>
+          <w:rFonts w:ascii="Palatino Linotype" w:hAnsi="Palatino Linotype"/>
+          <w:sz w:val="21"/>
+          <w:szCs w:val="21"/>
+        </w:rPr>
+        <w:t>event</w:t>
+      </w:r>
+      <w:r>
+        <w:rPr>
+          <w:rFonts w:ascii="Palatino Linotype" w:hAnsi="Palatino Linotype"/>
+          <w:sz w:val="21"/>
+          <w:szCs w:val="21"/>
+        </w:rPr>
+        <w:t xml:space="preserve"> handlers</w:t>
+      </w:r>
+      <w:r>
+        <w:rPr>
+          <w:rFonts w:ascii="Palatino Linotype" w:hAnsi="Palatino Linotype"/>
+          <w:sz w:val="21"/>
+          <w:szCs w:val="21"/>
+        </w:rPr>
+        <w:t>, other scenarios it should be avoided</w:t>
+      </w:r>
+      <w:r>
+        <w:rPr>
+          <w:rFonts w:ascii="Palatino Linotype" w:hAnsi="Palatino Linotype"/>
+          <w:sz w:val="21"/>
+          <w:szCs w:val="21"/>
+        </w:rPr>
+        <w:t>.</w:t>
+      </w:r>
     </w:p>
     <w:p>
       <w:pPr>
@@ -2495,6 +2877,257 @@
         </w:rPr>
         <w:t>CPU Bound vs I/O Bound</w:t>
       </w:r>
+    </w:p>
+    <w:p>
+      <w:pPr>
+        <w:rPr>
+          <w:b/>
+          <w:bCs/>
+        </w:rPr>
+      </w:pPr>
+      <w:r>
+        <w:rPr>
+          <w:b/>
+          <w:bCs/>
+        </w:rPr>
+        <w:t>It</w:t>
+      </w:r>
+    </w:p>
+    <w:p>
+      <w:pPr>
+        <w:rPr>
+          <w:b/>
+          <w:bCs/>
+        </w:rPr>
+      </w:pPr>
+      <w:r>
+        <w:rPr>
+          <w:b/>
+          <w:bCs/>
+        </w:rPr>
+        <w:t>Exception Handling</w:t>
+      </w:r>
+    </w:p>
+    <w:p>
+      <w:pPr>
+        <w:rPr>
+          <w:b/>
+          <w:bCs/>
+        </w:rPr>
+      </w:pPr>
+      <w:r>
+        <w:rPr>
+          <w:b/>
+          <w:bCs/>
+        </w:rPr>
+        <w:t>Progress reporting</w:t>
+      </w:r>
+    </w:p>
+    <w:p>
+      <w:pPr>
+        <w:rPr>
+          <w:b/>
+          <w:bCs/>
+        </w:rPr>
+      </w:pPr>
+      <w:r>
+        <w:rPr>
+          <w:b/>
+          <w:bCs/>
+        </w:rPr>
+        <w:t>Cancellation</w:t>
+      </w:r>
+    </w:p>
+    <w:p>
+      <w:pPr>
+        <w:rPr>
+          <w:b/>
+          <w:bCs/>
+        </w:rPr>
+      </w:pPr>
+      <w:proofErr w:type="spellStart"/>
+      <w:r>
+        <w:rPr>
+          <w:b/>
+          <w:bCs/>
+        </w:rPr>
+        <w:t>Task.Run</w:t>
+      </w:r>
+      <w:proofErr w:type="spellEnd"/>
+      <w:r>
+        <w:rPr>
+          <w:b/>
+          <w:bCs/>
+        </w:rPr>
+        <w:t>/</w:t>
+      </w:r>
+      <w:proofErr w:type="spellStart"/>
+      <w:r>
+        <w:rPr>
+          <w:b/>
+          <w:bCs/>
+        </w:rPr>
+        <w:t>FromResult</w:t>
+      </w:r>
+      <w:proofErr w:type="spellEnd"/>
+      <w:r>
+        <w:rPr>
+          <w:b/>
+          <w:bCs/>
+        </w:rPr>
+        <w:t>/</w:t>
+      </w:r>
+      <w:proofErr w:type="spellStart"/>
+      <w:r>
+        <w:rPr>
+          <w:b/>
+          <w:bCs/>
+        </w:rPr>
+        <w:t>WhenAll</w:t>
+      </w:r>
+      <w:proofErr w:type="spellEnd"/>
+      <w:r>
+        <w:rPr>
+          <w:b/>
+          <w:bCs/>
+        </w:rPr>
+        <w:t>/</w:t>
+      </w:r>
+      <w:proofErr w:type="spellStart"/>
+      <w:r>
+        <w:rPr>
+          <w:b/>
+          <w:bCs/>
+        </w:rPr>
+        <w:t>WhenAny</w:t>
+      </w:r>
+      <w:proofErr w:type="spellEnd"/>
+    </w:p>
+    <w:p>
+      <w:pPr>
+        <w:rPr>
+          <w:b/>
+          <w:bCs/>
+        </w:rPr>
+      </w:pPr>
+      <w:proofErr w:type="spellStart"/>
+      <w:r>
+        <w:rPr>
+          <w:b/>
+          <w:bCs/>
+        </w:rPr>
+        <w:t>ContinueWith</w:t>
+      </w:r>
+      <w:proofErr w:type="spellEnd"/>
+    </w:p>
+    <w:p>
+      <w:pPr>
+        <w:rPr>
+          <w:b/>
+          <w:bCs/>
+        </w:rPr>
+      </w:pPr>
+      <w:r>
+        <w:rPr>
+          <w:b/>
+          <w:bCs/>
+        </w:rPr>
+        <w:t>Throttling</w:t>
+      </w:r>
+    </w:p>
+    <w:p>
+      <w:pPr>
+        <w:rPr>
+          <w:b/>
+          <w:bCs/>
+        </w:rPr>
+      </w:pPr>
+      <w:r>
+        <w:rPr>
+          <w:b/>
+          <w:bCs/>
+        </w:rPr>
+        <w:t>Retry</w:t>
+      </w:r>
+      <w:bookmarkStart w:id="0" w:name="_GoBack"/>
+      <w:bookmarkEnd w:id="0"/>
+    </w:p>
+    <w:p>
+      <w:pPr>
+        <w:rPr>
+          <w:b/>
+          <w:bCs/>
+        </w:rPr>
+      </w:pPr>
+      <w:proofErr w:type="spellStart"/>
+      <w:proofErr w:type="gramStart"/>
+      <w:r>
+        <w:rPr>
+          <w:b/>
+          <w:bCs/>
+        </w:rPr>
+        <w:t>GetAwaiter</w:t>
+      </w:r>
+      <w:proofErr w:type="spellEnd"/>
+      <w:r>
+        <w:rPr>
+          <w:b/>
+          <w:bCs/>
+        </w:rPr>
+        <w:t>(</w:t>
+      </w:r>
+      <w:proofErr w:type="gramEnd"/>
+      <w:r>
+        <w:rPr>
+          <w:b/>
+          <w:bCs/>
+        </w:rPr>
+        <w:t>)</w:t>
+      </w:r>
+    </w:p>
+    <w:p>
+      <w:pPr>
+        <w:rPr>
+          <w:b/>
+          <w:bCs/>
+        </w:rPr>
+      </w:pPr>
+      <w:hyperlink r:id="rId8" w:history="1">
+        <w:r>
+          <w:rPr>
+            <w:rStyle w:val="Hyperlink"/>
+            <w:b/>
+            <w:bCs/>
+          </w:rPr>
+          <w:t>https://devblogs.microsoft.com/pfxteam/asyncawait-faq/</w:t>
+        </w:r>
+      </w:hyperlink>
+    </w:p>
+    <w:p>
+      <w:pPr>
+        <w:rPr>
+          <w:b/>
+          <w:bCs/>
+        </w:rPr>
+      </w:pPr>
+      <w:hyperlink r:id="rId9" w:history="1">
+        <w:r>
+          <w:rPr>
+            <w:rStyle w:val="Hyperlink"/>
+            <w:b/>
+            <w:bCs/>
+          </w:rPr>
+          <w:t>https://devblogs.microsoft.com/pfxteam/await-anything/</w:t>
+        </w:r>
+      </w:hyperlink>
+    </w:p>
+    <w:p>
+      <w:pPr>
+        <w:rPr>
+          <w:b/>
+          <w:bCs/>
+        </w:rPr>
+      </w:pPr>
     </w:p>
     <w:sectPr>
       <w:pgSz w:w="12240" w:h="15840"/>
@@ -3031,6 +3664,29 @@
       <w:szCs w:val="24"/>
     </w:rPr>
   </w:style>
+  <w:style w:type="character" w:styleId="Hyperlink">
+    <w:name w:val="Hyperlink"/>
+    <w:basedOn w:val="DefaultParagraphFont"/>
+    <w:uiPriority w:val="99"/>
+    <w:unhideWhenUsed/>
+    <w:rsid w:val="00D143D9"/>
+    <w:rPr>
+      <w:color w:val="0563C1" w:themeColor="hyperlink"/>
+      <w:u w:val="single"/>
+    </w:rPr>
+  </w:style>
+  <w:style w:type="character" w:styleId="UnresolvedMention">
+    <w:name w:val="Unresolved Mention"/>
+    <w:basedOn w:val="DefaultParagraphFont"/>
+    <w:uiPriority w:val="99"/>
+    <w:semiHidden/>
+    <w:unhideWhenUsed/>
+    <w:rsid w:val="00D143D9"/>
+    <w:rPr>
+      <w:color w:val="605E5C"/>
+      <w:shd w:val="clear" w:color="auto" w:fill="E1DFDD"/>
+    </w:rPr>
+  </w:style>
 </w:styles>
 </file>
 

</xml_diff>

<commit_message>
CPU bound vs IO Bound
</commit_message>
<xml_diff>
--- a/Chapter6/BPB0067_Chapter 6.docx
+++ b/Chapter6/BPB0067_Chapter 6.docx
@@ -177,16 +177,7 @@
           <w:sz w:val="21"/>
           <w:szCs w:val="21"/>
         </w:rPr>
-        <w:t xml:space="preserve"> based on </w:t>
-      </w:r>
-      <w:proofErr w:type="gramStart"/>
-      <w:r>
-        <w:rPr>
-          <w:rFonts w:ascii="Palatino Linotype" w:hAnsi="Palatino Linotype"/>
-          <w:sz w:val="21"/>
-          <w:szCs w:val="21"/>
-        </w:rPr>
-        <w:t>System.Threading.Task</w:t>
+        <w:t xml:space="preserve"> based on System.Threading.Task</w:t>
       </w:r>
       <w:r>
         <w:rPr>
@@ -196,7 +187,6 @@
         </w:rPr>
         <w:t>s</w:t>
       </w:r>
-      <w:proofErr w:type="gramEnd"/>
       <w:r>
         <w:rPr>
           <w:rFonts w:ascii="Palatino Linotype" w:hAnsi="Palatino Linotype"/>
@@ -549,19 +539,8 @@
           <w:sz w:val="20"/>
           <w:szCs w:val="20"/>
         </w:rPr>
-        <w:t xml:space="preserve"> Search_</w:t>
-      </w:r>
-      <w:proofErr w:type="gramStart"/>
-      <w:r>
-        <w:rPr>
-          <w:rFonts w:cstheme="minorHAnsi"/>
-          <w:color w:val="000000"/>
-          <w:sz w:val="20"/>
-          <w:szCs w:val="20"/>
-        </w:rPr>
-        <w:t>Click(</w:t>
-      </w:r>
-      <w:proofErr w:type="gramEnd"/>
+        <w:t xml:space="preserve"> Search_Click(</w:t>
+      </w:r>
       <w:r>
         <w:rPr>
           <w:rFonts w:cstheme="minorHAnsi"/>
@@ -645,27 +624,7 @@
           <w:sz w:val="20"/>
           <w:szCs w:val="20"/>
         </w:rPr>
-        <w:t xml:space="preserve"> </w:t>
-      </w:r>
-      <w:proofErr w:type="gramStart"/>
-      <w:r>
-        <w:rPr>
-          <w:rFonts w:cstheme="minorHAnsi"/>
-          <w:color w:val="000000"/>
-          <w:sz w:val="20"/>
-          <w:szCs w:val="20"/>
-        </w:rPr>
-        <w:t>BindingSource(</w:t>
-      </w:r>
-      <w:proofErr w:type="gramEnd"/>
-      <w:r>
-        <w:rPr>
-          <w:rFonts w:cstheme="minorHAnsi"/>
-          <w:color w:val="000000"/>
-          <w:sz w:val="20"/>
-          <w:szCs w:val="20"/>
-        </w:rPr>
-        <w:t>);</w:t>
+        <w:t xml:space="preserve"> BindingSource();</w:t>
       </w:r>
     </w:p>
     <w:p>
@@ -718,27 +677,7 @@
           <w:sz w:val="20"/>
           <w:szCs w:val="20"/>
         </w:rPr>
-        <w:t xml:space="preserve"> </w:t>
-      </w:r>
-      <w:proofErr w:type="gramStart"/>
-      <w:r>
-        <w:rPr>
-          <w:rFonts w:cstheme="minorHAnsi"/>
-          <w:color w:val="000000"/>
-          <w:sz w:val="20"/>
-          <w:szCs w:val="20"/>
-        </w:rPr>
-        <w:t>Stopwatch(</w:t>
-      </w:r>
-      <w:proofErr w:type="gramEnd"/>
-      <w:r>
-        <w:rPr>
-          <w:rFonts w:cstheme="minorHAnsi"/>
-          <w:color w:val="000000"/>
-          <w:sz w:val="20"/>
-          <w:szCs w:val="20"/>
-        </w:rPr>
-        <w:t>);</w:t>
+        <w:t xml:space="preserve"> Stopwatch();</w:t>
       </w:r>
     </w:p>
     <w:p>
@@ -756,25 +695,14 @@
           <w:szCs w:val="20"/>
         </w:rPr>
       </w:pPr>
-      <w:proofErr w:type="gramStart"/>
-      <w:r>
-        <w:rPr>
-          <w:rFonts w:cstheme="minorHAnsi"/>
-          <w:color w:val="000000"/>
-          <w:sz w:val="20"/>
-          <w:szCs w:val="20"/>
-        </w:rPr>
-        <w:t>ticker.Start</w:t>
-      </w:r>
-      <w:proofErr w:type="gramEnd"/>
-      <w:r>
-        <w:rPr>
-          <w:rFonts w:cstheme="minorHAnsi"/>
-          <w:color w:val="000000"/>
-          <w:sz w:val="20"/>
-          <w:szCs w:val="20"/>
-        </w:rPr>
-        <w:t>();</w:t>
+      <w:r>
+        <w:rPr>
+          <w:rFonts w:cstheme="minorHAnsi"/>
+          <w:color w:val="000000"/>
+          <w:sz w:val="20"/>
+          <w:szCs w:val="20"/>
+        </w:rPr>
+        <w:t>ticker.Start();</w:t>
       </w:r>
     </w:p>
     <w:p>
@@ -863,7 +791,6 @@
         <w:t xml:space="preserve"> response = </w:t>
       </w:r>
       <w:proofErr w:type="spellStart"/>
-      <w:proofErr w:type="gramStart"/>
       <w:r>
         <w:rPr>
           <w:rFonts w:cstheme="minorHAnsi"/>
@@ -874,7 +801,6 @@
         <w:t>request.GetResponse</w:t>
       </w:r>
       <w:proofErr w:type="spellEnd"/>
-      <w:proofErr w:type="gramEnd"/>
       <w:r>
         <w:rPr>
           <w:rFonts w:cstheme="minorHAnsi"/>
@@ -930,7 +856,6 @@
         <w:t xml:space="preserve"> = </w:t>
       </w:r>
       <w:proofErr w:type="spellStart"/>
-      <w:proofErr w:type="gramStart"/>
       <w:r>
         <w:rPr>
           <w:rFonts w:cstheme="minorHAnsi"/>
@@ -941,7 +866,6 @@
         <w:t>response.GetResponseStream</w:t>
       </w:r>
       <w:proofErr w:type="spellEnd"/>
-      <w:proofErr w:type="gramEnd"/>
       <w:r>
         <w:rPr>
           <w:rFonts w:cstheme="minorHAnsi"/>
@@ -1100,7 +1024,6 @@
         <w:t xml:space="preserve"> = </w:t>
       </w:r>
       <w:proofErr w:type="spellStart"/>
-      <w:proofErr w:type="gramStart"/>
       <w:r>
         <w:rPr>
           <w:rFonts w:cstheme="minorHAnsi"/>
@@ -1111,7 +1034,6 @@
         <w:t>reader.ReadToEnd</w:t>
       </w:r>
       <w:proofErr w:type="spellEnd"/>
-      <w:proofErr w:type="gramEnd"/>
       <w:r>
         <w:rPr>
           <w:rFonts w:cstheme="minorHAnsi"/>
@@ -1181,7 +1103,6 @@
         <w:t xml:space="preserve">bindingSource1.DataSource = </w:t>
       </w:r>
       <w:proofErr w:type="spellStart"/>
-      <w:proofErr w:type="gramStart"/>
       <w:r>
         <w:rPr>
           <w:rFonts w:cstheme="minorHAnsi"/>
@@ -1192,7 +1113,6 @@
         <w:t>data.Where</w:t>
       </w:r>
       <w:proofErr w:type="spellEnd"/>
-      <w:proofErr w:type="gramEnd"/>
       <w:r>
         <w:rPr>
           <w:rFonts w:cstheme="minorHAnsi"/>
@@ -1396,7 +1316,6 @@
         <w:t>{</w:t>
       </w:r>
       <w:proofErr w:type="spellStart"/>
-      <w:proofErr w:type="gramStart"/>
       <w:r>
         <w:rPr>
           <w:rFonts w:cstheme="minorHAnsi"/>
@@ -1407,7 +1326,6 @@
         <w:t>ticker.ElapsedMilliseconds</w:t>
       </w:r>
       <w:proofErr w:type="spellEnd"/>
-      <w:proofErr w:type="gramEnd"/>
       <w:r>
         <w:rPr>
           <w:rFonts w:cstheme="minorHAnsi"/>
@@ -1623,19 +1541,8 @@
           <w:sz w:val="20"/>
           <w:szCs w:val="20"/>
         </w:rPr>
-        <w:t xml:space="preserve"> Search_</w:t>
-      </w:r>
-      <w:proofErr w:type="gramStart"/>
-      <w:r>
-        <w:rPr>
-          <w:rFonts w:cstheme="minorHAnsi"/>
-          <w:color w:val="000000"/>
-          <w:sz w:val="20"/>
-          <w:szCs w:val="20"/>
-        </w:rPr>
-        <w:t>Click(</w:t>
-      </w:r>
-      <w:proofErr w:type="gramEnd"/>
+        <w:t xml:space="preserve"> Search_Click(</w:t>
+      </w:r>
       <w:r>
         <w:rPr>
           <w:rFonts w:cstheme="minorHAnsi"/>
@@ -1719,27 +1626,7 @@
           <w:sz w:val="20"/>
           <w:szCs w:val="20"/>
         </w:rPr>
-        <w:t xml:space="preserve"> </w:t>
-      </w:r>
-      <w:proofErr w:type="gramStart"/>
-      <w:r>
-        <w:rPr>
-          <w:rFonts w:cstheme="minorHAnsi"/>
-          <w:color w:val="000000"/>
-          <w:sz w:val="20"/>
-          <w:szCs w:val="20"/>
-        </w:rPr>
-        <w:t>BindingSource(</w:t>
-      </w:r>
-      <w:proofErr w:type="gramEnd"/>
-      <w:r>
-        <w:rPr>
-          <w:rFonts w:cstheme="minorHAnsi"/>
-          <w:color w:val="000000"/>
-          <w:sz w:val="20"/>
-          <w:szCs w:val="20"/>
-        </w:rPr>
-        <w:t>);</w:t>
+        <w:t xml:space="preserve"> BindingSource();</w:t>
       </w:r>
     </w:p>
     <w:p>
@@ -1791,27 +1678,7 @@
           <w:sz w:val="20"/>
           <w:szCs w:val="20"/>
         </w:rPr>
-        <w:t xml:space="preserve"> </w:t>
-      </w:r>
-      <w:proofErr w:type="gramStart"/>
-      <w:r>
-        <w:rPr>
-          <w:rFonts w:cstheme="minorHAnsi"/>
-          <w:color w:val="000000"/>
-          <w:sz w:val="20"/>
-          <w:szCs w:val="20"/>
-        </w:rPr>
-        <w:t>Stopwatch(</w:t>
-      </w:r>
-      <w:proofErr w:type="gramEnd"/>
-      <w:r>
-        <w:rPr>
-          <w:rFonts w:cstheme="minorHAnsi"/>
-          <w:color w:val="000000"/>
-          <w:sz w:val="20"/>
-          <w:szCs w:val="20"/>
-        </w:rPr>
-        <w:t>);</w:t>
+        <w:t xml:space="preserve"> Stopwatch();</w:t>
       </w:r>
     </w:p>
     <w:p>
@@ -1829,25 +1696,14 @@
           <w:szCs w:val="20"/>
         </w:rPr>
       </w:pPr>
-      <w:proofErr w:type="gramStart"/>
-      <w:r>
-        <w:rPr>
-          <w:rFonts w:cstheme="minorHAnsi"/>
-          <w:color w:val="000000"/>
-          <w:sz w:val="20"/>
-          <w:szCs w:val="20"/>
-        </w:rPr>
-        <w:t>ticker.Start</w:t>
-      </w:r>
-      <w:proofErr w:type="gramEnd"/>
-      <w:r>
-        <w:rPr>
-          <w:rFonts w:cstheme="minorHAnsi"/>
-          <w:color w:val="000000"/>
-          <w:sz w:val="20"/>
-          <w:szCs w:val="20"/>
-        </w:rPr>
-        <w:t>();</w:t>
+      <w:r>
+        <w:rPr>
+          <w:rFonts w:cstheme="minorHAnsi"/>
+          <w:color w:val="000000"/>
+          <w:sz w:val="20"/>
+          <w:szCs w:val="20"/>
+        </w:rPr>
+        <w:t>ticker.Start();</w:t>
       </w:r>
     </w:p>
     <w:p>
@@ -1972,7 +1828,6 @@
         <w:t xml:space="preserve"> </w:t>
       </w:r>
       <w:proofErr w:type="spellStart"/>
-      <w:proofErr w:type="gramStart"/>
       <w:r>
         <w:rPr>
           <w:rFonts w:cstheme="minorHAnsi"/>
@@ -1990,17 +1845,7 @@
           <w:sz w:val="20"/>
           <w:szCs w:val="20"/>
         </w:rPr>
-        <w:t>(</w:t>
-      </w:r>
-      <w:proofErr w:type="gramEnd"/>
-      <w:r>
-        <w:rPr>
-          <w:rFonts w:cstheme="minorHAnsi"/>
-          <w:color w:val="000000"/>
-          <w:sz w:val="20"/>
-          <w:szCs w:val="20"/>
-        </w:rPr>
-        <w:t>))</w:t>
+        <w:t>())</w:t>
       </w:r>
     </w:p>
     <w:p>
@@ -2080,7 +1925,6 @@
         <w:t xml:space="preserve"> </w:t>
       </w:r>
       <w:proofErr w:type="spellStart"/>
-      <w:proofErr w:type="gramStart"/>
       <w:r>
         <w:rPr>
           <w:rFonts w:cstheme="minorHAnsi"/>
@@ -2091,7 +1935,6 @@
         <w:t>client.GetAsync</w:t>
       </w:r>
       <w:proofErr w:type="spellEnd"/>
-      <w:proofErr w:type="gramEnd"/>
       <w:r>
         <w:rPr>
           <w:rFonts w:cstheme="minorHAnsi"/>
@@ -2212,7 +2055,6 @@
         <w:t xml:space="preserve"> </w:t>
       </w:r>
       <w:proofErr w:type="spellStart"/>
-      <w:proofErr w:type="gramStart"/>
       <w:r>
         <w:rPr>
           <w:rFonts w:cstheme="minorHAnsi"/>
@@ -2223,7 +2065,6 @@
         <w:t>response.Content.ReadAsStringAsync</w:t>
       </w:r>
       <w:proofErr w:type="spellEnd"/>
-      <w:proofErr w:type="gramEnd"/>
       <w:r>
         <w:rPr>
           <w:rFonts w:cstheme="minorHAnsi"/>
@@ -2333,7 +2174,6 @@
         <w:t xml:space="preserve">bindingSource1.DataSource = </w:t>
       </w:r>
       <w:proofErr w:type="spellStart"/>
-      <w:proofErr w:type="gramStart"/>
       <w:r>
         <w:rPr>
           <w:rFonts w:cstheme="minorHAnsi"/>
@@ -2344,7 +2184,6 @@
         <w:t>data.Where</w:t>
       </w:r>
       <w:proofErr w:type="spellEnd"/>
-      <w:proofErr w:type="gramEnd"/>
       <w:r>
         <w:rPr>
           <w:rFonts w:cstheme="minorHAnsi"/>
@@ -2585,7 +2424,6 @@
         <w:t>{</w:t>
       </w:r>
       <w:proofErr w:type="spellStart"/>
-      <w:proofErr w:type="gramStart"/>
       <w:r>
         <w:rPr>
           <w:rFonts w:cstheme="minorHAnsi"/>
@@ -2596,7 +2434,6 @@
         <w:t>ticker.ElapsedMilliseconds</w:t>
       </w:r>
       <w:proofErr w:type="spellEnd"/>
-      <w:proofErr w:type="gramEnd"/>
       <w:r>
         <w:rPr>
           <w:rFonts w:cstheme="minorHAnsi"/>
@@ -2879,20 +2716,62 @@
       </w:r>
     </w:p>
     <w:p>
-      <w:pPr>
-        <w:rPr>
-          <w:b/>
-          <w:bCs/>
-        </w:rPr>
-      </w:pPr>
-      <w:r>
-        <w:rPr>
-          <w:b/>
-          <w:bCs/>
-        </w:rPr>
-        <w:t>It</w:t>
-      </w:r>
-    </w:p>
+      <w:r>
+        <w:t xml:space="preserve">When implementing asynchronous code </w:t>
+      </w:r>
+      <w:r>
+        <w:t xml:space="preserve">specially </w:t>
+      </w:r>
+      <w:r>
+        <w:t>on the server side it is important to identify whether method is doing I/0 bound task or CPU Bound task, a simple way to do is to ask whether my method completion is dependent on</w:t>
+      </w:r>
+      <w:r>
+        <w:t xml:space="preserve"> external source for example a database call, an API call or load data from a file on disk</w:t>
+      </w:r>
+      <w:r>
+        <w:t>,</w:t>
+      </w:r>
+      <w:r>
+        <w:t xml:space="preserve"> </w:t>
+      </w:r>
+      <w:r>
+        <w:t>a</w:t>
+      </w:r>
+      <w:r>
+        <w:t>sync is best fit in such scenarios</w:t>
+      </w:r>
+      <w:r>
+        <w:t>.</w:t>
+      </w:r>
+      <w:r>
+        <w:t xml:space="preserve"> </w:t>
+      </w:r>
+      <w:r>
+        <w:t>H</w:t>
+      </w:r>
+      <w:r>
+        <w:t>owever if you are doing an expensive computational work like executing a business algorithm async is not a best fit as the code will still run synchronously.</w:t>
+      </w:r>
+      <w:r>
+        <w:t xml:space="preserve"> Let’s see that with an example</w:t>
+      </w:r>
+    </w:p>
+    <w:p>
+      <w:pPr>
+        <w:rPr>
+          <w:i/>
+          <w:iCs/>
+        </w:rPr>
+      </w:pPr>
+      <w:r>
+        <w:rPr>
+          <w:i/>
+          <w:iCs/>
+        </w:rPr>
+        <w:t>Example here</w:t>
+      </w:r>
+    </w:p>
+    <w:p/>
     <w:p>
       <w:pPr>
         <w:rPr>
@@ -3002,65 +2881,63 @@
         <w:t>WhenAny</w:t>
       </w:r>
       <w:proofErr w:type="spellEnd"/>
-    </w:p>
-    <w:p>
-      <w:pPr>
-        <w:rPr>
-          <w:b/>
-          <w:bCs/>
-        </w:rPr>
-      </w:pPr>
-      <w:proofErr w:type="spellStart"/>
-      <w:r>
-        <w:rPr>
-          <w:b/>
-          <w:bCs/>
-        </w:rPr>
-        <w:t>ContinueWith</w:t>
-      </w:r>
-      <w:proofErr w:type="spellEnd"/>
-    </w:p>
-    <w:p>
-      <w:pPr>
-        <w:rPr>
-          <w:b/>
-          <w:bCs/>
-        </w:rPr>
-      </w:pPr>
-      <w:r>
-        <w:rPr>
-          <w:b/>
-          <w:bCs/>
-        </w:rPr>
-        <w:t>Throttling</w:t>
-      </w:r>
-    </w:p>
-    <w:p>
-      <w:pPr>
-        <w:rPr>
-          <w:b/>
-          <w:bCs/>
-        </w:rPr>
-      </w:pPr>
-      <w:r>
-        <w:rPr>
-          <w:b/>
-          <w:bCs/>
-        </w:rPr>
-        <w:t>Retry</w:t>
+      <w:r>
+        <w:rPr>
+          <w:b/>
+          <w:bCs/>
+        </w:rPr>
+        <w:t>/</w:t>
       </w:r>
       <w:bookmarkStart w:id="0" w:name="_GoBack"/>
       <w:bookmarkEnd w:id="0"/>
-    </w:p>
-    <w:p>
-      <w:pPr>
-        <w:rPr>
-          <w:b/>
-          <w:bCs/>
-        </w:rPr>
-      </w:pPr>
-      <w:proofErr w:type="spellStart"/>
-      <w:proofErr w:type="gramStart"/>
+      <w:proofErr w:type="spellStart"/>
+      <w:r>
+        <w:rPr>
+          <w:b/>
+          <w:bCs/>
+        </w:rPr>
+        <w:t>ContinueWith</w:t>
+      </w:r>
+      <w:proofErr w:type="spellEnd"/>
+    </w:p>
+    <w:p>
+      <w:pPr>
+        <w:rPr>
+          <w:b/>
+          <w:bCs/>
+        </w:rPr>
+      </w:pPr>
+      <w:r>
+        <w:rPr>
+          <w:b/>
+          <w:bCs/>
+        </w:rPr>
+        <w:t>Throttling</w:t>
+      </w:r>
+    </w:p>
+    <w:p>
+      <w:pPr>
+        <w:rPr>
+          <w:b/>
+          <w:bCs/>
+        </w:rPr>
+      </w:pPr>
+      <w:r>
+        <w:rPr>
+          <w:b/>
+          <w:bCs/>
+        </w:rPr>
+        <w:t>Retry</w:t>
+      </w:r>
+    </w:p>
+    <w:p>
+      <w:pPr>
+        <w:rPr>
+          <w:b/>
+          <w:bCs/>
+        </w:rPr>
+      </w:pPr>
+      <w:proofErr w:type="spellStart"/>
       <w:r>
         <w:rPr>
           <w:b/>
@@ -3074,15 +2951,7 @@
           <w:b/>
           <w:bCs/>
         </w:rPr>
-        <w:t>(</w:t>
-      </w:r>
-      <w:proofErr w:type="gramEnd"/>
-      <w:r>
-        <w:rPr>
-          <w:b/>
-          <w:bCs/>
-        </w:rPr>
-        <w:t>)</w:t>
+        <w:t>()</w:t>
       </w:r>
     </w:p>
     <w:p>

</xml_diff>

<commit_message>
Exception handling initial commit
</commit_message>
<xml_diff>
--- a/Chapter6/BPB0067_Chapter 6.docx
+++ b/Chapter6/BPB0067_Chapter 6.docx
@@ -177,16 +177,7 @@
           <w:sz w:val="21"/>
           <w:szCs w:val="21"/>
         </w:rPr>
-        <w:t xml:space="preserve"> based on </w:t>
-      </w:r>
-      <w:proofErr w:type="gramStart"/>
-      <w:r>
-        <w:rPr>
-          <w:rFonts w:ascii="Palatino Linotype" w:hAnsi="Palatino Linotype"/>
-          <w:sz w:val="21"/>
-          <w:szCs w:val="21"/>
-        </w:rPr>
-        <w:t>System.Threading.Task</w:t>
+        <w:t xml:space="preserve"> based on System.Threading.Task</w:t>
       </w:r>
       <w:r>
         <w:rPr>
@@ -196,7 +187,6 @@
         </w:rPr>
         <w:t>s</w:t>
       </w:r>
-      <w:proofErr w:type="gramEnd"/>
       <w:r>
         <w:rPr>
           <w:rFonts w:ascii="Palatino Linotype" w:hAnsi="Palatino Linotype"/>
@@ -5557,8 +5547,6 @@
           <w:szCs w:val="36"/>
         </w:rPr>
       </w:pPr>
-      <w:bookmarkStart w:id="0" w:name="_GoBack"/>
-      <w:bookmarkEnd w:id="0"/>
     </w:p>
     <w:p>
       <w:pPr>
@@ -5766,8 +5754,6 @@
           <w:szCs w:val="36"/>
         </w:rPr>
       </w:pPr>
-      <w:proofErr w:type="spellStart"/>
-      <w:proofErr w:type="gramStart"/>
       <w:r>
         <w:rPr>
           <w:rFonts w:ascii="Palatino Linotype" w:hAnsi="Palatino Linotype"/>
@@ -5776,9 +5762,9 @@
           <w:sz w:val="36"/>
           <w:szCs w:val="36"/>
         </w:rPr>
-        <w:t>GetAwaiter</w:t>
-      </w:r>
-      <w:proofErr w:type="spellEnd"/>
+        <w:t xml:space="preserve">The </w:t>
+      </w:r>
+      <w:proofErr w:type="spellStart"/>
       <w:r>
         <w:rPr>
           <w:rFonts w:ascii="Palatino Linotype" w:hAnsi="Palatino Linotype"/>
@@ -5787,9 +5773,9 @@
           <w:sz w:val="36"/>
           <w:szCs w:val="36"/>
         </w:rPr>
-        <w:t>(</w:t>
-      </w:r>
-      <w:proofErr w:type="gramEnd"/>
+        <w:t>awaitable</w:t>
+      </w:r>
+      <w:proofErr w:type="spellEnd"/>
       <w:r>
         <w:rPr>
           <w:rFonts w:ascii="Palatino Linotype" w:hAnsi="Palatino Linotype"/>
@@ -5798,7 +5784,53 @@
           <w:sz w:val="36"/>
           <w:szCs w:val="36"/>
         </w:rPr>
-        <w:t>)</w:t>
+        <w:t xml:space="preserve"> and </w:t>
+      </w:r>
+      <w:proofErr w:type="spellStart"/>
+      <w:r>
+        <w:rPr>
+          <w:rFonts w:ascii="Palatino Linotype" w:hAnsi="Palatino Linotype"/>
+          <w:b/>
+          <w:bCs/>
+          <w:sz w:val="36"/>
+          <w:szCs w:val="36"/>
+        </w:rPr>
+        <w:t>awaiter</w:t>
+      </w:r>
+      <w:proofErr w:type="spellEnd"/>
+      <w:r>
+        <w:rPr>
+          <w:rFonts w:ascii="Palatino Linotype" w:hAnsi="Palatino Linotype"/>
+          <w:b/>
+          <w:bCs/>
+          <w:sz w:val="36"/>
+          <w:szCs w:val="36"/>
+        </w:rPr>
+        <w:t xml:space="preserve"> </w:t>
+      </w:r>
+      <w:bookmarkStart w:id="0" w:name="_GoBack"/>
+      <w:bookmarkEnd w:id="0"/>
+      <w:proofErr w:type="spellStart"/>
+      <w:r>
+        <w:rPr>
+          <w:rFonts w:ascii="Palatino Linotype" w:hAnsi="Palatino Linotype"/>
+          <w:b/>
+          <w:bCs/>
+          <w:sz w:val="36"/>
+          <w:szCs w:val="36"/>
+        </w:rPr>
+        <w:t>GetAwaiter</w:t>
+      </w:r>
+      <w:proofErr w:type="spellEnd"/>
+      <w:r>
+        <w:rPr>
+          <w:rFonts w:ascii="Palatino Linotype" w:hAnsi="Palatino Linotype"/>
+          <w:b/>
+          <w:bCs/>
+          <w:sz w:val="36"/>
+          <w:szCs w:val="36"/>
+        </w:rPr>
+        <w:t>()</w:t>
       </w:r>
     </w:p>
     <w:p>

</xml_diff>

<commit_message>
Exception handling complex example
</commit_message>
<xml_diff>
--- a/Chapter6/BPB0067_Chapter 6.docx
+++ b/Chapter6/BPB0067_Chapter 6.docx
@@ -177,16 +177,26 @@
           <w:sz w:val="21"/>
           <w:szCs w:val="21"/>
         </w:rPr>
-        <w:t xml:space="preserve"> based on System.Threading.Task</w:t>
-      </w:r>
+        <w:t xml:space="preserve"> based on </w:t>
+      </w:r>
+      <w:proofErr w:type="spellStart"/>
       <w:r>
         <w:rPr>
           <w:rFonts w:ascii="Palatino Linotype" w:hAnsi="Palatino Linotype"/>
           <w:sz w:val="21"/>
           <w:szCs w:val="21"/>
         </w:rPr>
+        <w:t>System.Threading.Task</w:t>
+      </w:r>
+      <w:r>
+        <w:rPr>
+          <w:rFonts w:ascii="Palatino Linotype" w:hAnsi="Palatino Linotype"/>
+          <w:sz w:val="21"/>
+          <w:szCs w:val="21"/>
+        </w:rPr>
         <w:t>s</w:t>
       </w:r>
+      <w:proofErr w:type="spellEnd"/>
       <w:r>
         <w:rPr>
           <w:rFonts w:ascii="Palatino Linotype" w:hAnsi="Palatino Linotype"/>
@@ -2366,8 +2376,19 @@
           <w:sz w:val="20"/>
           <w:szCs w:val="20"/>
         </w:rPr>
-        <w:t xml:space="preserve"> CPUBoundvsIOBound</w:t>
-      </w:r>
+        <w:t xml:space="preserve"> </w:t>
+      </w:r>
+      <w:proofErr w:type="spellStart"/>
+      <w:r>
+        <w:rPr>
+          <w:rFonts w:cstheme="minorHAnsi"/>
+          <w:color w:val="000000"/>
+          <w:sz w:val="20"/>
+          <w:szCs w:val="20"/>
+        </w:rPr>
+        <w:t>CPUBoundvsIOBound</w:t>
+      </w:r>
+      <w:proofErr w:type="spellEnd"/>
     </w:p>
     <w:p>
       <w:pPr>
@@ -5394,6 +5415,27 @@
       <w:pPr>
         <w:rPr>
           <w:rFonts w:ascii="Palatino Linotype" w:hAnsi="Palatino Linotype"/>
+          <w:b/>
+          <w:bCs/>
+          <w:sz w:val="20"/>
+          <w:szCs w:val="20"/>
+        </w:rPr>
+      </w:pPr>
+      <w:r>
+        <w:rPr>
+          <w:rFonts w:ascii="Palatino Linotype" w:hAnsi="Palatino Linotype"/>
+          <w:b/>
+          <w:bCs/>
+          <w:sz w:val="20"/>
+          <w:szCs w:val="20"/>
+        </w:rPr>
+        <w:t>Fig 6.1 – Output of threads used for CPU bound vs I/O bound tasks</w:t>
+      </w:r>
+    </w:p>
+    <w:p>
+      <w:pPr>
+        <w:rPr>
+          <w:rFonts w:ascii="Palatino Linotype" w:hAnsi="Palatino Linotype"/>
           <w:sz w:val="20"/>
           <w:szCs w:val="20"/>
         </w:rPr>
@@ -5541,15 +5583,2518 @@
       <w:pPr>
         <w:rPr>
           <w:rFonts w:ascii="Palatino Linotype" w:hAnsi="Palatino Linotype"/>
+          <w:sz w:val="20"/>
+          <w:szCs w:val="20"/>
+        </w:rPr>
+      </w:pPr>
+      <w:r>
+        <w:rPr>
+          <w:rFonts w:ascii="Palatino Linotype" w:hAnsi="Palatino Linotype"/>
+          <w:sz w:val="20"/>
+          <w:szCs w:val="20"/>
+        </w:rPr>
+        <w:t>Exception</w:t>
+      </w:r>
+      <w:r>
+        <w:rPr>
+          <w:rFonts w:ascii="Palatino Linotype" w:hAnsi="Palatino Linotype"/>
+          <w:sz w:val="20"/>
+          <w:szCs w:val="20"/>
+        </w:rPr>
+        <w:t xml:space="preserve"> handling in async methods based on TAP pattern is nothing different than exception handling in any other method in C# i.e. add a try-catch-finally block to your code and you are good to go. Although this is </w:t>
+      </w:r>
+      <w:r>
+        <w:rPr>
+          <w:rFonts w:ascii="Palatino Linotype" w:hAnsi="Palatino Linotype"/>
+          <w:sz w:val="20"/>
+          <w:szCs w:val="20"/>
+        </w:rPr>
+        <w:t>oversimplification</w:t>
+      </w:r>
+      <w:r>
+        <w:rPr>
+          <w:rFonts w:ascii="Palatino Linotype" w:hAnsi="Palatino Linotype"/>
+          <w:sz w:val="20"/>
+          <w:szCs w:val="20"/>
+        </w:rPr>
+        <w:t xml:space="preserve"> of exception handling this is the benefit of using async-await </w:t>
+      </w:r>
+      <w:r>
+        <w:rPr>
+          <w:rFonts w:ascii="Palatino Linotype" w:hAnsi="Palatino Linotype"/>
+          <w:sz w:val="20"/>
+          <w:szCs w:val="20"/>
+        </w:rPr>
+        <w:lastRenderedPageBreak/>
+        <w:t>keywords for your asynchronous operations</w:t>
+      </w:r>
+      <w:r>
+        <w:rPr>
+          <w:rFonts w:ascii="Palatino Linotype" w:hAnsi="Palatino Linotype"/>
+          <w:sz w:val="20"/>
+          <w:szCs w:val="20"/>
+        </w:rPr>
+        <w:t xml:space="preserve">, here compiler is taking care </w:t>
+      </w:r>
+      <w:r>
+        <w:rPr>
+          <w:rFonts w:ascii="Palatino Linotype" w:hAnsi="Palatino Linotype"/>
+          <w:sz w:val="20"/>
+          <w:szCs w:val="20"/>
+        </w:rPr>
+        <w:t xml:space="preserve">of chaining </w:t>
+      </w:r>
+      <w:r>
+        <w:rPr>
+          <w:rFonts w:ascii="Palatino Linotype" w:hAnsi="Palatino Linotype"/>
+          <w:sz w:val="20"/>
+          <w:szCs w:val="20"/>
+        </w:rPr>
+        <w:t>exception</w:t>
+      </w:r>
+      <w:r>
+        <w:rPr>
+          <w:rFonts w:ascii="Palatino Linotype" w:hAnsi="Palatino Linotype"/>
+          <w:sz w:val="20"/>
+          <w:szCs w:val="20"/>
+        </w:rPr>
+        <w:t xml:space="preserve"> back to the caller</w:t>
+      </w:r>
+      <w:r>
+        <w:rPr>
+          <w:rFonts w:ascii="Palatino Linotype" w:hAnsi="Palatino Linotype"/>
+          <w:sz w:val="20"/>
+          <w:szCs w:val="20"/>
+        </w:rPr>
+        <w:t xml:space="preserve"> and unwrapped exception is thrown back to the calling method.</w:t>
+      </w:r>
+    </w:p>
+    <w:p>
+      <w:pPr>
+        <w:autoSpaceDE w:val="0"/>
+        <w:autoSpaceDN w:val="0"/>
+        <w:adjustRightInd w:val="0"/>
+        <w:spacing w:after="0" w:line="240" w:lineRule="auto"/>
+        <w:rPr>
+          <w:rFonts w:cstheme="minorHAnsi"/>
+          <w:noProof/>
+          <w:color w:val="000000"/>
+          <w:sz w:val="20"/>
+          <w:szCs w:val="20"/>
+        </w:rPr>
+      </w:pPr>
+      <w:r>
+        <w:rPr>
+          <w:rFonts w:cstheme="minorHAnsi"/>
+          <w:noProof/>
+          <w:color w:val="0000FF"/>
+          <w:sz w:val="20"/>
+          <w:szCs w:val="20"/>
+        </w:rPr>
+        <w:t>using</w:t>
+      </w:r>
+      <w:r>
+        <w:rPr>
+          <w:rFonts w:cstheme="minorHAnsi"/>
+          <w:noProof/>
+          <w:color w:val="000000"/>
+          <w:sz w:val="20"/>
+          <w:szCs w:val="20"/>
+        </w:rPr>
+        <w:t xml:space="preserve"> System.Collections.Generic;</w:t>
+      </w:r>
+    </w:p>
+    <w:p>
+      <w:pPr>
+        <w:autoSpaceDE w:val="0"/>
+        <w:autoSpaceDN w:val="0"/>
+        <w:adjustRightInd w:val="0"/>
+        <w:spacing w:after="0" w:line="240" w:lineRule="auto"/>
+        <w:rPr>
+          <w:rFonts w:cstheme="minorHAnsi"/>
+          <w:noProof/>
+          <w:color w:val="000000"/>
+          <w:sz w:val="20"/>
+          <w:szCs w:val="20"/>
+        </w:rPr>
+      </w:pPr>
+      <w:r>
+        <w:rPr>
+          <w:rFonts w:cstheme="minorHAnsi"/>
+          <w:noProof/>
+          <w:color w:val="0000FF"/>
+          <w:sz w:val="20"/>
+          <w:szCs w:val="20"/>
+        </w:rPr>
+        <w:t>using</w:t>
+      </w:r>
+      <w:r>
+        <w:rPr>
+          <w:rFonts w:cstheme="minorHAnsi"/>
+          <w:noProof/>
+          <w:color w:val="000000"/>
+          <w:sz w:val="20"/>
+          <w:szCs w:val="20"/>
+        </w:rPr>
+        <w:t xml:space="preserve"> System.Net.Http;</w:t>
+      </w:r>
+    </w:p>
+    <w:p>
+      <w:pPr>
+        <w:autoSpaceDE w:val="0"/>
+        <w:autoSpaceDN w:val="0"/>
+        <w:adjustRightInd w:val="0"/>
+        <w:spacing w:after="0" w:line="240" w:lineRule="auto"/>
+        <w:rPr>
+          <w:rFonts w:cstheme="minorHAnsi"/>
+          <w:noProof/>
+          <w:color w:val="000000"/>
+          <w:sz w:val="20"/>
+          <w:szCs w:val="20"/>
+        </w:rPr>
+      </w:pPr>
+      <w:r>
+        <w:rPr>
+          <w:rFonts w:cstheme="minorHAnsi"/>
+          <w:noProof/>
+          <w:color w:val="0000FF"/>
+          <w:sz w:val="20"/>
+          <w:szCs w:val="20"/>
+        </w:rPr>
+        <w:t>using</w:t>
+      </w:r>
+      <w:r>
+        <w:rPr>
+          <w:rFonts w:cstheme="minorHAnsi"/>
+          <w:noProof/>
+          <w:color w:val="000000"/>
+          <w:sz w:val="20"/>
+          <w:szCs w:val="20"/>
+        </w:rPr>
+        <w:t xml:space="preserve"> System.Threading.Tasks;</w:t>
+      </w:r>
+    </w:p>
+    <w:p>
+      <w:pPr>
+        <w:autoSpaceDE w:val="0"/>
+        <w:autoSpaceDN w:val="0"/>
+        <w:adjustRightInd w:val="0"/>
+        <w:spacing w:after="0" w:line="240" w:lineRule="auto"/>
+        <w:rPr>
+          <w:rFonts w:cstheme="minorHAnsi"/>
+          <w:noProof/>
+          <w:color w:val="000000"/>
+          <w:sz w:val="20"/>
+          <w:szCs w:val="20"/>
+        </w:rPr>
+      </w:pPr>
+    </w:p>
+    <w:p>
+      <w:pPr>
+        <w:autoSpaceDE w:val="0"/>
+        <w:autoSpaceDN w:val="0"/>
+        <w:adjustRightInd w:val="0"/>
+        <w:spacing w:after="0" w:line="240" w:lineRule="auto"/>
+        <w:rPr>
+          <w:rFonts w:cstheme="minorHAnsi"/>
+          <w:noProof/>
+          <w:color w:val="000000"/>
+          <w:sz w:val="20"/>
+          <w:szCs w:val="20"/>
+        </w:rPr>
+      </w:pPr>
+      <w:r>
+        <w:rPr>
+          <w:rFonts w:cstheme="minorHAnsi"/>
+          <w:noProof/>
+          <w:color w:val="0000FF"/>
+          <w:sz w:val="20"/>
+          <w:szCs w:val="20"/>
+        </w:rPr>
+        <w:t>namespace</w:t>
+      </w:r>
+      <w:r>
+        <w:rPr>
+          <w:rFonts w:cstheme="minorHAnsi"/>
+          <w:noProof/>
+          <w:color w:val="000000"/>
+          <w:sz w:val="20"/>
+          <w:szCs w:val="20"/>
+        </w:rPr>
+        <w:t xml:space="preserve"> TAPExceptionHandling</w:t>
+      </w:r>
+    </w:p>
+    <w:p>
+      <w:pPr>
+        <w:autoSpaceDE w:val="0"/>
+        <w:autoSpaceDN w:val="0"/>
+        <w:adjustRightInd w:val="0"/>
+        <w:spacing w:after="0" w:line="240" w:lineRule="auto"/>
+        <w:rPr>
+          <w:rFonts w:cstheme="minorHAnsi"/>
+          <w:noProof/>
+          <w:color w:val="000000"/>
+          <w:sz w:val="20"/>
+          <w:szCs w:val="20"/>
+        </w:rPr>
+      </w:pPr>
+      <w:r>
+        <w:rPr>
+          <w:rFonts w:cstheme="minorHAnsi"/>
+          <w:noProof/>
+          <w:color w:val="000000"/>
+          <w:sz w:val="20"/>
+          <w:szCs w:val="20"/>
+        </w:rPr>
+        <w:t>{</w:t>
+      </w:r>
+    </w:p>
+    <w:p>
+      <w:pPr>
+        <w:autoSpaceDE w:val="0"/>
+        <w:autoSpaceDN w:val="0"/>
+        <w:adjustRightInd w:val="0"/>
+        <w:spacing w:after="0" w:line="240" w:lineRule="auto"/>
+        <w:rPr>
+          <w:rFonts w:cstheme="minorHAnsi"/>
+          <w:noProof/>
+          <w:color w:val="000000"/>
+          <w:sz w:val="20"/>
+          <w:szCs w:val="20"/>
+        </w:rPr>
+      </w:pPr>
+      <w:r>
+        <w:rPr>
+          <w:rFonts w:cstheme="minorHAnsi"/>
+          <w:noProof/>
+          <w:color w:val="000000"/>
+          <w:sz w:val="20"/>
+          <w:szCs w:val="20"/>
+        </w:rPr>
+        <w:t xml:space="preserve">    </w:t>
+      </w:r>
+      <w:r>
+        <w:rPr>
+          <w:rFonts w:cstheme="minorHAnsi"/>
+          <w:noProof/>
+          <w:color w:val="0000FF"/>
+          <w:sz w:val="20"/>
+          <w:szCs w:val="20"/>
+        </w:rPr>
+        <w:t>class</w:t>
+      </w:r>
+      <w:r>
+        <w:rPr>
+          <w:rFonts w:cstheme="minorHAnsi"/>
+          <w:noProof/>
+          <w:color w:val="000000"/>
+          <w:sz w:val="20"/>
+          <w:szCs w:val="20"/>
+        </w:rPr>
+        <w:t xml:space="preserve"> </w:t>
+      </w:r>
+      <w:r>
+        <w:rPr>
+          <w:rFonts w:cstheme="minorHAnsi"/>
+          <w:noProof/>
+          <w:color w:val="2B91AF"/>
+          <w:sz w:val="20"/>
+          <w:szCs w:val="20"/>
+        </w:rPr>
+        <w:t>Program</w:t>
+      </w:r>
+    </w:p>
+    <w:p>
+      <w:pPr>
+        <w:autoSpaceDE w:val="0"/>
+        <w:autoSpaceDN w:val="0"/>
+        <w:adjustRightInd w:val="0"/>
+        <w:spacing w:after="0" w:line="240" w:lineRule="auto"/>
+        <w:rPr>
+          <w:rFonts w:cstheme="minorHAnsi"/>
+          <w:noProof/>
+          <w:color w:val="000000"/>
+          <w:sz w:val="20"/>
+          <w:szCs w:val="20"/>
+        </w:rPr>
+      </w:pPr>
+      <w:bookmarkStart w:id="0" w:name="_Hlk15123730"/>
+      <w:r>
+        <w:rPr>
+          <w:rFonts w:cstheme="minorHAnsi"/>
+          <w:noProof/>
+          <w:color w:val="000000"/>
+          <w:sz w:val="20"/>
+          <w:szCs w:val="20"/>
+        </w:rPr>
+        <w:t xml:space="preserve">    {</w:t>
+      </w:r>
+    </w:p>
+    <w:bookmarkEnd w:id="0"/>
+    <w:p>
+      <w:pPr>
+        <w:autoSpaceDE w:val="0"/>
+        <w:autoSpaceDN w:val="0"/>
+        <w:adjustRightInd w:val="0"/>
+        <w:spacing w:after="0" w:line="240" w:lineRule="auto"/>
+        <w:rPr>
+          <w:rFonts w:cstheme="minorHAnsi"/>
+          <w:noProof/>
+          <w:color w:val="000000"/>
+          <w:sz w:val="20"/>
+          <w:szCs w:val="20"/>
+        </w:rPr>
+      </w:pPr>
+      <w:r>
+        <w:rPr>
+          <w:rFonts w:cstheme="minorHAnsi"/>
+          <w:noProof/>
+          <w:color w:val="000000"/>
+          <w:sz w:val="20"/>
+          <w:szCs w:val="20"/>
+        </w:rPr>
+        <w:t xml:space="preserve">        </w:t>
+      </w:r>
+      <w:r>
+        <w:rPr>
+          <w:rFonts w:cstheme="minorHAnsi"/>
+          <w:noProof/>
+          <w:color w:val="0000FF"/>
+          <w:sz w:val="20"/>
+          <w:szCs w:val="20"/>
+        </w:rPr>
+        <w:t>static</w:t>
+      </w:r>
+      <w:r>
+        <w:rPr>
+          <w:rFonts w:cstheme="minorHAnsi"/>
+          <w:noProof/>
+          <w:color w:val="000000"/>
+          <w:sz w:val="20"/>
+          <w:szCs w:val="20"/>
+        </w:rPr>
+        <w:t xml:space="preserve"> </w:t>
+      </w:r>
+      <w:r>
+        <w:rPr>
+          <w:rFonts w:cstheme="minorHAnsi"/>
+          <w:noProof/>
+          <w:color w:val="0000FF"/>
+          <w:sz w:val="20"/>
+          <w:szCs w:val="20"/>
+        </w:rPr>
+        <w:t>async</w:t>
+      </w:r>
+      <w:r>
+        <w:rPr>
+          <w:rFonts w:cstheme="minorHAnsi"/>
+          <w:noProof/>
+          <w:color w:val="000000"/>
+          <w:sz w:val="20"/>
+          <w:szCs w:val="20"/>
+        </w:rPr>
+        <w:t xml:space="preserve"> Task Main(</w:t>
+      </w:r>
+      <w:r>
+        <w:rPr>
+          <w:rFonts w:cstheme="minorHAnsi"/>
+          <w:noProof/>
+          <w:color w:val="0000FF"/>
+          <w:sz w:val="20"/>
+          <w:szCs w:val="20"/>
+        </w:rPr>
+        <w:t>string</w:t>
+      </w:r>
+      <w:r>
+        <w:rPr>
+          <w:rFonts w:cstheme="minorHAnsi"/>
+          <w:noProof/>
+          <w:color w:val="000000"/>
+          <w:sz w:val="20"/>
+          <w:szCs w:val="20"/>
+        </w:rPr>
+        <w:t>[] args)</w:t>
+      </w:r>
+    </w:p>
+    <w:p>
+      <w:pPr>
+        <w:autoSpaceDE w:val="0"/>
+        <w:autoSpaceDN w:val="0"/>
+        <w:adjustRightInd w:val="0"/>
+        <w:spacing w:after="0" w:line="240" w:lineRule="auto"/>
+        <w:rPr>
+          <w:rFonts w:cstheme="minorHAnsi"/>
+          <w:noProof/>
+          <w:color w:val="000000"/>
+          <w:sz w:val="20"/>
+          <w:szCs w:val="20"/>
+        </w:rPr>
+      </w:pPr>
+      <w:r>
+        <w:rPr>
+          <w:rFonts w:cstheme="minorHAnsi"/>
+          <w:noProof/>
+          <w:color w:val="000000"/>
+          <w:sz w:val="20"/>
+          <w:szCs w:val="20"/>
+        </w:rPr>
+        <w:t xml:space="preserve">        {</w:t>
+      </w:r>
+    </w:p>
+    <w:p>
+      <w:pPr>
+        <w:autoSpaceDE w:val="0"/>
+        <w:autoSpaceDN w:val="0"/>
+        <w:adjustRightInd w:val="0"/>
+        <w:spacing w:after="0" w:line="240" w:lineRule="auto"/>
+        <w:rPr>
+          <w:rFonts w:cstheme="minorHAnsi"/>
+          <w:noProof/>
+          <w:color w:val="000000"/>
+          <w:sz w:val="20"/>
+          <w:szCs w:val="20"/>
+        </w:rPr>
+      </w:pPr>
+      <w:r>
+        <w:rPr>
+          <w:rFonts w:cstheme="minorHAnsi"/>
+          <w:noProof/>
+          <w:color w:val="000000"/>
+          <w:sz w:val="20"/>
+          <w:szCs w:val="20"/>
+        </w:rPr>
+        <w:t xml:space="preserve">            </w:t>
+      </w:r>
+      <w:r>
+        <w:rPr>
+          <w:rFonts w:cstheme="minorHAnsi"/>
+          <w:noProof/>
+          <w:color w:val="0000FF"/>
+          <w:sz w:val="20"/>
+          <w:szCs w:val="20"/>
+        </w:rPr>
+        <w:t>var</w:t>
+      </w:r>
+      <w:r>
+        <w:rPr>
+          <w:rFonts w:cstheme="minorHAnsi"/>
+          <w:noProof/>
+          <w:color w:val="000000"/>
+          <w:sz w:val="20"/>
+          <w:szCs w:val="20"/>
+        </w:rPr>
+        <w:t xml:space="preserve"> task = GetDataAsync();</w:t>
+      </w:r>
+    </w:p>
+    <w:p>
+      <w:pPr>
+        <w:autoSpaceDE w:val="0"/>
+        <w:autoSpaceDN w:val="0"/>
+        <w:adjustRightInd w:val="0"/>
+        <w:spacing w:after="0" w:line="240" w:lineRule="auto"/>
+        <w:rPr>
+          <w:rFonts w:cstheme="minorHAnsi"/>
+          <w:noProof/>
+          <w:color w:val="000000"/>
+          <w:sz w:val="20"/>
+          <w:szCs w:val="20"/>
+        </w:rPr>
+      </w:pPr>
+      <w:r>
+        <w:rPr>
+          <w:rFonts w:cstheme="minorHAnsi"/>
+          <w:noProof/>
+          <w:color w:val="000000"/>
+          <w:sz w:val="20"/>
+          <w:szCs w:val="20"/>
+        </w:rPr>
+        <w:t xml:space="preserve">            </w:t>
+      </w:r>
+      <w:r>
+        <w:rPr>
+          <w:rFonts w:cstheme="minorHAnsi"/>
+          <w:noProof/>
+          <w:color w:val="0000FF"/>
+          <w:sz w:val="20"/>
+          <w:szCs w:val="20"/>
+        </w:rPr>
+        <w:t>try</w:t>
+      </w:r>
+    </w:p>
+    <w:p>
+      <w:pPr>
+        <w:autoSpaceDE w:val="0"/>
+        <w:autoSpaceDN w:val="0"/>
+        <w:adjustRightInd w:val="0"/>
+        <w:spacing w:after="0" w:line="240" w:lineRule="auto"/>
+        <w:rPr>
+          <w:rFonts w:cstheme="minorHAnsi"/>
+          <w:noProof/>
+          <w:color w:val="000000"/>
+          <w:sz w:val="20"/>
+          <w:szCs w:val="20"/>
+        </w:rPr>
+      </w:pPr>
+      <w:r>
+        <w:rPr>
+          <w:rFonts w:cstheme="minorHAnsi"/>
+          <w:noProof/>
+          <w:color w:val="000000"/>
+          <w:sz w:val="20"/>
+          <w:szCs w:val="20"/>
+        </w:rPr>
+        <w:t xml:space="preserve">            {</w:t>
+      </w:r>
+    </w:p>
+    <w:p>
+      <w:pPr>
+        <w:autoSpaceDE w:val="0"/>
+        <w:autoSpaceDN w:val="0"/>
+        <w:adjustRightInd w:val="0"/>
+        <w:spacing w:after="0" w:line="240" w:lineRule="auto"/>
+        <w:rPr>
+          <w:rFonts w:cstheme="minorHAnsi"/>
+          <w:noProof/>
+          <w:color w:val="000000"/>
+          <w:sz w:val="20"/>
+          <w:szCs w:val="20"/>
+        </w:rPr>
+      </w:pPr>
+      <w:r>
+        <w:rPr>
+          <w:rFonts w:cstheme="minorHAnsi"/>
+          <w:noProof/>
+          <w:color w:val="000000"/>
+          <w:sz w:val="20"/>
+          <w:szCs w:val="20"/>
+        </w:rPr>
+        <w:t xml:space="preserve">                </w:t>
+      </w:r>
+      <w:r>
+        <w:rPr>
+          <w:rFonts w:cstheme="minorHAnsi"/>
+          <w:noProof/>
+          <w:color w:val="0000FF"/>
+          <w:sz w:val="20"/>
+          <w:szCs w:val="20"/>
+        </w:rPr>
+        <w:t>var</w:t>
+      </w:r>
+      <w:r>
+        <w:rPr>
+          <w:rFonts w:cstheme="minorHAnsi"/>
+          <w:noProof/>
+          <w:color w:val="000000"/>
+          <w:sz w:val="20"/>
+          <w:szCs w:val="20"/>
+        </w:rPr>
+        <w:t xml:space="preserve"> data = </w:t>
+      </w:r>
+      <w:r>
+        <w:rPr>
+          <w:rFonts w:cstheme="minorHAnsi"/>
+          <w:noProof/>
+          <w:color w:val="0000FF"/>
+          <w:sz w:val="20"/>
+          <w:szCs w:val="20"/>
+        </w:rPr>
+        <w:t>await</w:t>
+      </w:r>
+      <w:r>
+        <w:rPr>
+          <w:rFonts w:cstheme="minorHAnsi"/>
+          <w:noProof/>
+          <w:color w:val="000000"/>
+          <w:sz w:val="20"/>
+          <w:szCs w:val="20"/>
+        </w:rPr>
+        <w:t xml:space="preserve"> task;</w:t>
+      </w:r>
+    </w:p>
+    <w:p>
+      <w:pPr>
+        <w:autoSpaceDE w:val="0"/>
+        <w:autoSpaceDN w:val="0"/>
+        <w:adjustRightInd w:val="0"/>
+        <w:spacing w:after="0" w:line="240" w:lineRule="auto"/>
+        <w:rPr>
+          <w:rFonts w:cstheme="minorHAnsi"/>
+          <w:noProof/>
+          <w:color w:val="000000"/>
+          <w:sz w:val="20"/>
+          <w:szCs w:val="20"/>
+        </w:rPr>
+      </w:pPr>
+      <w:r>
+        <w:rPr>
+          <w:rFonts w:cstheme="minorHAnsi"/>
+          <w:noProof/>
+          <w:color w:val="000000"/>
+          <w:sz w:val="20"/>
+          <w:szCs w:val="20"/>
+        </w:rPr>
+        <w:t xml:space="preserve">                Console.WriteLine(data);</w:t>
+      </w:r>
+    </w:p>
+    <w:p>
+      <w:pPr>
+        <w:autoSpaceDE w:val="0"/>
+        <w:autoSpaceDN w:val="0"/>
+        <w:adjustRightInd w:val="0"/>
+        <w:spacing w:after="0" w:line="240" w:lineRule="auto"/>
+        <w:rPr>
+          <w:rFonts w:cstheme="minorHAnsi"/>
+          <w:noProof/>
+          <w:color w:val="000000"/>
+          <w:sz w:val="20"/>
+          <w:szCs w:val="20"/>
+        </w:rPr>
+      </w:pPr>
+      <w:r>
+        <w:rPr>
+          <w:rFonts w:cstheme="minorHAnsi"/>
+          <w:noProof/>
+          <w:color w:val="000000"/>
+          <w:sz w:val="20"/>
+          <w:szCs w:val="20"/>
+        </w:rPr>
+        <w:t xml:space="preserve">            }</w:t>
+      </w:r>
+    </w:p>
+    <w:p>
+      <w:pPr>
+        <w:autoSpaceDE w:val="0"/>
+        <w:autoSpaceDN w:val="0"/>
+        <w:adjustRightInd w:val="0"/>
+        <w:spacing w:after="0" w:line="240" w:lineRule="auto"/>
+        <w:rPr>
+          <w:rFonts w:cstheme="minorHAnsi"/>
+          <w:noProof/>
+          <w:color w:val="000000"/>
+          <w:sz w:val="20"/>
+          <w:szCs w:val="20"/>
+        </w:rPr>
+      </w:pPr>
+      <w:r>
+        <w:rPr>
+          <w:rFonts w:cstheme="minorHAnsi"/>
+          <w:noProof/>
+          <w:color w:val="000000"/>
+          <w:sz w:val="20"/>
+          <w:szCs w:val="20"/>
+        </w:rPr>
+        <w:t xml:space="preserve">            </w:t>
+      </w:r>
+      <w:r>
+        <w:rPr>
+          <w:rFonts w:cstheme="minorHAnsi"/>
+          <w:noProof/>
+          <w:color w:val="0000FF"/>
+          <w:sz w:val="20"/>
+          <w:szCs w:val="20"/>
+        </w:rPr>
+        <w:t>catch</w:t>
+      </w:r>
+      <w:r>
+        <w:rPr>
+          <w:rFonts w:cstheme="minorHAnsi"/>
+          <w:noProof/>
+          <w:color w:val="000000"/>
+          <w:sz w:val="20"/>
+          <w:szCs w:val="20"/>
+        </w:rPr>
+        <w:t xml:space="preserve"> (Exception ex)</w:t>
+      </w:r>
+    </w:p>
+    <w:p>
+      <w:pPr>
+        <w:autoSpaceDE w:val="0"/>
+        <w:autoSpaceDN w:val="0"/>
+        <w:adjustRightInd w:val="0"/>
+        <w:spacing w:after="0" w:line="240" w:lineRule="auto"/>
+        <w:rPr>
+          <w:rFonts w:cstheme="minorHAnsi"/>
+          <w:noProof/>
+          <w:color w:val="000000"/>
+          <w:sz w:val="20"/>
+          <w:szCs w:val="20"/>
+        </w:rPr>
+      </w:pPr>
+      <w:r>
+        <w:rPr>
+          <w:rFonts w:cstheme="minorHAnsi"/>
+          <w:noProof/>
+          <w:color w:val="000000"/>
+          <w:sz w:val="20"/>
+          <w:szCs w:val="20"/>
+        </w:rPr>
+        <w:t xml:space="preserve">            {</w:t>
+      </w:r>
+    </w:p>
+    <w:p>
+      <w:pPr>
+        <w:autoSpaceDE w:val="0"/>
+        <w:autoSpaceDN w:val="0"/>
+        <w:adjustRightInd w:val="0"/>
+        <w:spacing w:after="0" w:line="240" w:lineRule="auto"/>
+        <w:rPr>
+          <w:rFonts w:cstheme="minorHAnsi"/>
+          <w:noProof/>
+          <w:color w:val="000000"/>
+          <w:sz w:val="20"/>
+          <w:szCs w:val="20"/>
+        </w:rPr>
+      </w:pPr>
+      <w:r>
+        <w:rPr>
+          <w:rFonts w:cstheme="minorHAnsi"/>
+          <w:noProof/>
+          <w:color w:val="000000"/>
+          <w:sz w:val="20"/>
+          <w:szCs w:val="20"/>
+        </w:rPr>
+        <w:t xml:space="preserve">                Console.WriteLine(</w:t>
+      </w:r>
+      <w:r>
+        <w:rPr>
+          <w:rFonts w:cstheme="minorHAnsi"/>
+          <w:noProof/>
+          <w:color w:val="A31515"/>
+          <w:sz w:val="20"/>
+          <w:szCs w:val="20"/>
+        </w:rPr>
+        <w:t xml:space="preserve">$"Exception occured in GetDataAsync method - </w:t>
+      </w:r>
+      <w:r>
+        <w:rPr>
+          <w:rFonts w:cstheme="minorHAnsi"/>
+          <w:noProof/>
+          <w:color w:val="000000"/>
+          <w:sz w:val="20"/>
+          <w:szCs w:val="20"/>
+        </w:rPr>
+        <w:t>{ex.Message}</w:t>
+      </w:r>
+      <w:r>
+        <w:rPr>
+          <w:rFonts w:cstheme="minorHAnsi"/>
+          <w:noProof/>
+          <w:color w:val="A31515"/>
+          <w:sz w:val="20"/>
+          <w:szCs w:val="20"/>
+        </w:rPr>
+        <w:t xml:space="preserve"> \n Innerstack \n </w:t>
+      </w:r>
+      <w:r>
+        <w:rPr>
+          <w:rFonts w:cstheme="minorHAnsi"/>
+          <w:noProof/>
+          <w:color w:val="000000"/>
+          <w:sz w:val="20"/>
+          <w:szCs w:val="20"/>
+        </w:rPr>
+        <w:t>{ex.StackTrace}</w:t>
+      </w:r>
+      <w:r>
+        <w:rPr>
+          <w:rFonts w:cstheme="minorHAnsi"/>
+          <w:noProof/>
+          <w:color w:val="A31515"/>
+          <w:sz w:val="20"/>
+          <w:szCs w:val="20"/>
+        </w:rPr>
+        <w:t>"</w:t>
+      </w:r>
+      <w:r>
+        <w:rPr>
+          <w:rFonts w:cstheme="minorHAnsi"/>
+          <w:noProof/>
+          <w:color w:val="000000"/>
+          <w:sz w:val="20"/>
+          <w:szCs w:val="20"/>
+        </w:rPr>
+        <w:t>);</w:t>
+      </w:r>
+    </w:p>
+    <w:p>
+      <w:pPr>
+        <w:autoSpaceDE w:val="0"/>
+        <w:autoSpaceDN w:val="0"/>
+        <w:adjustRightInd w:val="0"/>
+        <w:spacing w:after="0" w:line="240" w:lineRule="auto"/>
+        <w:rPr>
+          <w:rFonts w:cstheme="minorHAnsi"/>
+          <w:noProof/>
+          <w:color w:val="000000"/>
+          <w:sz w:val="20"/>
+          <w:szCs w:val="20"/>
+        </w:rPr>
+      </w:pPr>
+      <w:r>
+        <w:rPr>
+          <w:rFonts w:cstheme="minorHAnsi"/>
+          <w:noProof/>
+          <w:color w:val="000000"/>
+          <w:sz w:val="20"/>
+          <w:szCs w:val="20"/>
+        </w:rPr>
+        <w:t xml:space="preserve">            }</w:t>
+      </w:r>
+      <w:r>
+        <w:rPr>
+          <w:rFonts w:cstheme="minorHAnsi"/>
+          <w:noProof/>
+          <w:color w:val="000000"/>
+          <w:sz w:val="20"/>
+          <w:szCs w:val="20"/>
+        </w:rPr>
+        <w:t xml:space="preserve">           </w:t>
+      </w:r>
+    </w:p>
+    <w:p>
+      <w:pPr>
+        <w:autoSpaceDE w:val="0"/>
+        <w:autoSpaceDN w:val="0"/>
+        <w:adjustRightInd w:val="0"/>
+        <w:spacing w:after="0" w:line="240" w:lineRule="auto"/>
+        <w:rPr>
+          <w:rFonts w:cstheme="minorHAnsi"/>
+          <w:noProof/>
+          <w:color w:val="000000"/>
+          <w:sz w:val="20"/>
+          <w:szCs w:val="20"/>
+        </w:rPr>
+      </w:pPr>
+      <w:r>
+        <w:rPr>
+          <w:rFonts w:cstheme="minorHAnsi"/>
+          <w:noProof/>
+          <w:color w:val="000000"/>
+          <w:sz w:val="20"/>
+          <w:szCs w:val="20"/>
+        </w:rPr>
+        <w:t xml:space="preserve">         </w:t>
+      </w:r>
+      <w:r>
+        <w:rPr>
+          <w:rFonts w:cstheme="minorHAnsi"/>
+          <w:noProof/>
+          <w:color w:val="000000"/>
+          <w:sz w:val="20"/>
+          <w:szCs w:val="20"/>
+        </w:rPr>
+        <w:t xml:space="preserve"> Console.Read();</w:t>
+      </w:r>
+    </w:p>
+    <w:p>
+      <w:pPr>
+        <w:autoSpaceDE w:val="0"/>
+        <w:autoSpaceDN w:val="0"/>
+        <w:adjustRightInd w:val="0"/>
+        <w:spacing w:after="0" w:line="240" w:lineRule="auto"/>
+        <w:rPr>
+          <w:rFonts w:cstheme="minorHAnsi"/>
+          <w:noProof/>
+          <w:color w:val="000000"/>
+          <w:sz w:val="20"/>
+          <w:szCs w:val="20"/>
+        </w:rPr>
+      </w:pPr>
+      <w:r>
+        <w:rPr>
+          <w:rFonts w:cstheme="minorHAnsi"/>
+          <w:noProof/>
+          <w:color w:val="000000"/>
+          <w:sz w:val="20"/>
+          <w:szCs w:val="20"/>
+        </w:rPr>
+        <w:t xml:space="preserve">        }</w:t>
+      </w:r>
+    </w:p>
+    <w:p>
+      <w:pPr>
+        <w:autoSpaceDE w:val="0"/>
+        <w:autoSpaceDN w:val="0"/>
+        <w:adjustRightInd w:val="0"/>
+        <w:spacing w:after="0" w:line="240" w:lineRule="auto"/>
+        <w:rPr>
+          <w:rFonts w:cstheme="minorHAnsi"/>
+          <w:noProof/>
+          <w:color w:val="000000"/>
+          <w:sz w:val="20"/>
+          <w:szCs w:val="20"/>
+        </w:rPr>
+      </w:pPr>
+    </w:p>
+    <w:p>
+      <w:pPr>
+        <w:autoSpaceDE w:val="0"/>
+        <w:autoSpaceDN w:val="0"/>
+        <w:adjustRightInd w:val="0"/>
+        <w:spacing w:after="0" w:line="240" w:lineRule="auto"/>
+        <w:rPr>
+          <w:rFonts w:cstheme="minorHAnsi"/>
+          <w:noProof/>
+          <w:color w:val="000000"/>
+          <w:sz w:val="20"/>
+          <w:szCs w:val="20"/>
+        </w:rPr>
+      </w:pPr>
+      <w:r>
+        <w:rPr>
+          <w:rFonts w:cstheme="minorHAnsi"/>
+          <w:noProof/>
+          <w:color w:val="000000"/>
+          <w:sz w:val="20"/>
+          <w:szCs w:val="20"/>
+        </w:rPr>
+        <w:t xml:space="preserve">        </w:t>
+      </w:r>
+      <w:r>
+        <w:rPr>
+          <w:rFonts w:cstheme="minorHAnsi"/>
+          <w:noProof/>
+          <w:color w:val="808080"/>
+          <w:sz w:val="20"/>
+          <w:szCs w:val="20"/>
+        </w:rPr>
+        <w:t>///</w:t>
+      </w:r>
+      <w:r>
+        <w:rPr>
+          <w:rFonts w:cstheme="minorHAnsi"/>
+          <w:noProof/>
+          <w:color w:val="008000"/>
+          <w:sz w:val="20"/>
+          <w:szCs w:val="20"/>
+        </w:rPr>
+        <w:t xml:space="preserve"> </w:t>
+      </w:r>
+      <w:r>
+        <w:rPr>
+          <w:rFonts w:cstheme="minorHAnsi"/>
+          <w:noProof/>
+          <w:color w:val="808080"/>
+          <w:sz w:val="20"/>
+          <w:szCs w:val="20"/>
+        </w:rPr>
+        <w:t>&lt;summary&gt;</w:t>
+      </w:r>
+    </w:p>
+    <w:p>
+      <w:pPr>
+        <w:autoSpaceDE w:val="0"/>
+        <w:autoSpaceDN w:val="0"/>
+        <w:adjustRightInd w:val="0"/>
+        <w:spacing w:after="0" w:line="240" w:lineRule="auto"/>
+        <w:rPr>
+          <w:rFonts w:cstheme="minorHAnsi"/>
+          <w:noProof/>
+          <w:color w:val="000000"/>
+          <w:sz w:val="20"/>
+          <w:szCs w:val="20"/>
+        </w:rPr>
+      </w:pPr>
+      <w:r>
+        <w:rPr>
+          <w:rFonts w:cstheme="minorHAnsi"/>
+          <w:noProof/>
+          <w:color w:val="000000"/>
+          <w:sz w:val="20"/>
+          <w:szCs w:val="20"/>
+        </w:rPr>
+        <w:t xml:space="preserve">        </w:t>
+      </w:r>
+      <w:r>
+        <w:rPr>
+          <w:rFonts w:cstheme="minorHAnsi"/>
+          <w:noProof/>
+          <w:color w:val="808080"/>
+          <w:sz w:val="20"/>
+          <w:szCs w:val="20"/>
+        </w:rPr>
+        <w:t>///</w:t>
+      </w:r>
+      <w:r>
+        <w:rPr>
+          <w:rFonts w:cstheme="minorHAnsi"/>
+          <w:noProof/>
+          <w:color w:val="008000"/>
+          <w:sz w:val="20"/>
+          <w:szCs w:val="20"/>
+        </w:rPr>
+        <w:t xml:space="preserve"> Async method to retrieve data from API</w:t>
+      </w:r>
+    </w:p>
+    <w:p>
+      <w:pPr>
+        <w:autoSpaceDE w:val="0"/>
+        <w:autoSpaceDN w:val="0"/>
+        <w:adjustRightInd w:val="0"/>
+        <w:spacing w:after="0" w:line="240" w:lineRule="auto"/>
+        <w:rPr>
+          <w:rFonts w:cstheme="minorHAnsi"/>
+          <w:noProof/>
+          <w:color w:val="000000"/>
+          <w:sz w:val="20"/>
+          <w:szCs w:val="20"/>
+        </w:rPr>
+      </w:pPr>
+      <w:r>
+        <w:rPr>
+          <w:rFonts w:cstheme="minorHAnsi"/>
+          <w:noProof/>
+          <w:color w:val="000000"/>
+          <w:sz w:val="20"/>
+          <w:szCs w:val="20"/>
+        </w:rPr>
+        <w:t xml:space="preserve">        </w:t>
+      </w:r>
+      <w:r>
+        <w:rPr>
+          <w:rFonts w:cstheme="minorHAnsi"/>
+          <w:noProof/>
+          <w:color w:val="808080"/>
+          <w:sz w:val="20"/>
+          <w:szCs w:val="20"/>
+        </w:rPr>
+        <w:t>///</w:t>
+      </w:r>
+      <w:r>
+        <w:rPr>
+          <w:rFonts w:cstheme="minorHAnsi"/>
+          <w:noProof/>
+          <w:color w:val="008000"/>
+          <w:sz w:val="20"/>
+          <w:szCs w:val="20"/>
+        </w:rPr>
+        <w:t xml:space="preserve"> </w:t>
+      </w:r>
+      <w:r>
+        <w:rPr>
+          <w:rFonts w:cstheme="minorHAnsi"/>
+          <w:noProof/>
+          <w:color w:val="808080"/>
+          <w:sz w:val="20"/>
+          <w:szCs w:val="20"/>
+        </w:rPr>
+        <w:t>&lt;/summary&gt;</w:t>
+      </w:r>
+    </w:p>
+    <w:p>
+      <w:pPr>
+        <w:autoSpaceDE w:val="0"/>
+        <w:autoSpaceDN w:val="0"/>
+        <w:adjustRightInd w:val="0"/>
+        <w:spacing w:after="0" w:line="240" w:lineRule="auto"/>
+        <w:rPr>
+          <w:rFonts w:cstheme="minorHAnsi"/>
+          <w:noProof/>
+          <w:color w:val="000000"/>
+          <w:sz w:val="20"/>
+          <w:szCs w:val="20"/>
+        </w:rPr>
+      </w:pPr>
+      <w:r>
+        <w:rPr>
+          <w:rFonts w:cstheme="minorHAnsi"/>
+          <w:noProof/>
+          <w:color w:val="000000"/>
+          <w:sz w:val="20"/>
+          <w:szCs w:val="20"/>
+        </w:rPr>
+        <w:t xml:space="preserve">        </w:t>
+      </w:r>
+      <w:r>
+        <w:rPr>
+          <w:rFonts w:cstheme="minorHAnsi"/>
+          <w:noProof/>
+          <w:color w:val="808080"/>
+          <w:sz w:val="20"/>
+          <w:szCs w:val="20"/>
+        </w:rPr>
+        <w:t>///</w:t>
+      </w:r>
+      <w:r>
+        <w:rPr>
+          <w:rFonts w:cstheme="minorHAnsi"/>
+          <w:noProof/>
+          <w:color w:val="008000"/>
+          <w:sz w:val="20"/>
+          <w:szCs w:val="20"/>
+        </w:rPr>
+        <w:t xml:space="preserve"> </w:t>
+      </w:r>
+      <w:r>
+        <w:rPr>
+          <w:rFonts w:cstheme="minorHAnsi"/>
+          <w:noProof/>
+          <w:color w:val="808080"/>
+          <w:sz w:val="20"/>
+          <w:szCs w:val="20"/>
+        </w:rPr>
+        <w:t>&lt;returns&gt;&lt;/returns&gt;</w:t>
+      </w:r>
+    </w:p>
+    <w:p>
+      <w:pPr>
+        <w:autoSpaceDE w:val="0"/>
+        <w:autoSpaceDN w:val="0"/>
+        <w:adjustRightInd w:val="0"/>
+        <w:spacing w:after="0" w:line="240" w:lineRule="auto"/>
+        <w:rPr>
+          <w:rFonts w:cstheme="minorHAnsi"/>
+          <w:noProof/>
+          <w:color w:val="000000"/>
+          <w:sz w:val="20"/>
+          <w:szCs w:val="20"/>
+        </w:rPr>
+      </w:pPr>
+      <w:r>
+        <w:rPr>
+          <w:rFonts w:cstheme="minorHAnsi"/>
+          <w:noProof/>
+          <w:color w:val="000000"/>
+          <w:sz w:val="20"/>
+          <w:szCs w:val="20"/>
+        </w:rPr>
+        <w:t xml:space="preserve">        </w:t>
+      </w:r>
+      <w:r>
+        <w:rPr>
+          <w:rFonts w:cstheme="minorHAnsi"/>
+          <w:noProof/>
+          <w:color w:val="0000FF"/>
+          <w:sz w:val="20"/>
+          <w:szCs w:val="20"/>
+        </w:rPr>
+        <w:t>static</w:t>
+      </w:r>
+      <w:r>
+        <w:rPr>
+          <w:rFonts w:cstheme="minorHAnsi"/>
+          <w:noProof/>
+          <w:color w:val="000000"/>
+          <w:sz w:val="20"/>
+          <w:szCs w:val="20"/>
+        </w:rPr>
+        <w:t xml:space="preserve"> </w:t>
+      </w:r>
+      <w:r>
+        <w:rPr>
+          <w:rFonts w:cstheme="minorHAnsi"/>
+          <w:noProof/>
+          <w:color w:val="0000FF"/>
+          <w:sz w:val="20"/>
+          <w:szCs w:val="20"/>
+        </w:rPr>
+        <w:t>async</w:t>
+      </w:r>
+      <w:r>
+        <w:rPr>
+          <w:rFonts w:cstheme="minorHAnsi"/>
+          <w:noProof/>
+          <w:color w:val="000000"/>
+          <w:sz w:val="20"/>
+          <w:szCs w:val="20"/>
+        </w:rPr>
+        <w:t xml:space="preserve"> Task&lt;</w:t>
+      </w:r>
+      <w:r>
+        <w:rPr>
+          <w:rFonts w:cstheme="minorHAnsi"/>
+          <w:noProof/>
+          <w:color w:val="0000FF"/>
+          <w:sz w:val="20"/>
+          <w:szCs w:val="20"/>
+        </w:rPr>
+        <w:t>string</w:t>
+      </w:r>
+      <w:r>
+        <w:rPr>
+          <w:rFonts w:cstheme="minorHAnsi"/>
+          <w:noProof/>
+          <w:color w:val="000000"/>
+          <w:sz w:val="20"/>
+          <w:szCs w:val="20"/>
+        </w:rPr>
+        <w:t>&gt; GetDataAsync()</w:t>
+      </w:r>
+    </w:p>
+    <w:p>
+      <w:pPr>
+        <w:autoSpaceDE w:val="0"/>
+        <w:autoSpaceDN w:val="0"/>
+        <w:adjustRightInd w:val="0"/>
+        <w:spacing w:after="0" w:line="240" w:lineRule="auto"/>
+        <w:rPr>
+          <w:rFonts w:cstheme="minorHAnsi"/>
+          <w:noProof/>
+          <w:color w:val="000000"/>
+          <w:sz w:val="20"/>
+          <w:szCs w:val="20"/>
+        </w:rPr>
+      </w:pPr>
+      <w:r>
+        <w:rPr>
+          <w:rFonts w:cstheme="minorHAnsi"/>
+          <w:noProof/>
+          <w:color w:val="000000"/>
+          <w:sz w:val="20"/>
+          <w:szCs w:val="20"/>
+        </w:rPr>
+        <w:t xml:space="preserve">        {</w:t>
+      </w:r>
+    </w:p>
+    <w:p>
+      <w:pPr>
+        <w:autoSpaceDE w:val="0"/>
+        <w:autoSpaceDN w:val="0"/>
+        <w:adjustRightInd w:val="0"/>
+        <w:spacing w:after="0" w:line="240" w:lineRule="auto"/>
+        <w:rPr>
+          <w:rFonts w:cstheme="minorHAnsi"/>
+          <w:noProof/>
+          <w:color w:val="000000"/>
+          <w:sz w:val="20"/>
+          <w:szCs w:val="20"/>
+        </w:rPr>
+      </w:pPr>
+      <w:r>
+        <w:rPr>
+          <w:rFonts w:cstheme="minorHAnsi"/>
+          <w:noProof/>
+          <w:color w:val="000000"/>
+          <w:sz w:val="20"/>
+          <w:szCs w:val="20"/>
+        </w:rPr>
+        <w:t xml:space="preserve">            </w:t>
+      </w:r>
+      <w:r>
+        <w:rPr>
+          <w:rFonts w:cstheme="minorHAnsi"/>
+          <w:noProof/>
+          <w:color w:val="0000FF"/>
+          <w:sz w:val="20"/>
+          <w:szCs w:val="20"/>
+        </w:rPr>
+        <w:t>using</w:t>
+      </w:r>
+      <w:r>
+        <w:rPr>
+          <w:rFonts w:cstheme="minorHAnsi"/>
+          <w:noProof/>
+          <w:color w:val="000000"/>
+          <w:sz w:val="20"/>
+          <w:szCs w:val="20"/>
+        </w:rPr>
+        <w:t xml:space="preserve"> (HttpClient client = </w:t>
+      </w:r>
+      <w:r>
+        <w:rPr>
+          <w:rFonts w:cstheme="minorHAnsi"/>
+          <w:noProof/>
+          <w:color w:val="0000FF"/>
+          <w:sz w:val="20"/>
+          <w:szCs w:val="20"/>
+        </w:rPr>
+        <w:t>new</w:t>
+      </w:r>
+      <w:r>
+        <w:rPr>
+          <w:rFonts w:cstheme="minorHAnsi"/>
+          <w:noProof/>
+          <w:color w:val="000000"/>
+          <w:sz w:val="20"/>
+          <w:szCs w:val="20"/>
+        </w:rPr>
+        <w:t xml:space="preserve"> HttpClient())</w:t>
+      </w:r>
+    </w:p>
+    <w:p>
+      <w:pPr>
+        <w:autoSpaceDE w:val="0"/>
+        <w:autoSpaceDN w:val="0"/>
+        <w:adjustRightInd w:val="0"/>
+        <w:spacing w:after="0" w:line="240" w:lineRule="auto"/>
+        <w:rPr>
+          <w:rFonts w:cstheme="minorHAnsi"/>
+          <w:noProof/>
+          <w:color w:val="000000"/>
+          <w:sz w:val="20"/>
+          <w:szCs w:val="20"/>
+        </w:rPr>
+      </w:pPr>
+      <w:r>
+        <w:rPr>
+          <w:rFonts w:cstheme="minorHAnsi"/>
+          <w:noProof/>
+          <w:color w:val="000000"/>
+          <w:sz w:val="20"/>
+          <w:szCs w:val="20"/>
+        </w:rPr>
+        <w:t xml:space="preserve">            {</w:t>
+      </w:r>
+    </w:p>
+    <w:p>
+      <w:pPr>
+        <w:autoSpaceDE w:val="0"/>
+        <w:autoSpaceDN w:val="0"/>
+        <w:adjustRightInd w:val="0"/>
+        <w:spacing w:after="0" w:line="240" w:lineRule="auto"/>
+        <w:rPr>
+          <w:rFonts w:cstheme="minorHAnsi"/>
+          <w:noProof/>
+          <w:color w:val="000000"/>
+          <w:sz w:val="20"/>
+          <w:szCs w:val="20"/>
+        </w:rPr>
+      </w:pPr>
+      <w:r>
+        <w:rPr>
+          <w:rFonts w:cstheme="minorHAnsi"/>
+          <w:noProof/>
+          <w:color w:val="000000"/>
+          <w:sz w:val="20"/>
+          <w:szCs w:val="20"/>
+        </w:rPr>
+        <w:t xml:space="preserve">                </w:t>
+      </w:r>
+      <w:r>
+        <w:rPr>
+          <w:rFonts w:cstheme="minorHAnsi"/>
+          <w:noProof/>
+          <w:color w:val="0000FF"/>
+          <w:sz w:val="20"/>
+          <w:szCs w:val="20"/>
+        </w:rPr>
+        <w:t>try</w:t>
+      </w:r>
+    </w:p>
+    <w:p>
+      <w:pPr>
+        <w:autoSpaceDE w:val="0"/>
+        <w:autoSpaceDN w:val="0"/>
+        <w:adjustRightInd w:val="0"/>
+        <w:spacing w:after="0" w:line="240" w:lineRule="auto"/>
+        <w:rPr>
+          <w:rFonts w:cstheme="minorHAnsi"/>
+          <w:noProof/>
+          <w:color w:val="000000"/>
+          <w:sz w:val="20"/>
+          <w:szCs w:val="20"/>
+        </w:rPr>
+      </w:pPr>
+      <w:r>
+        <w:rPr>
+          <w:rFonts w:cstheme="minorHAnsi"/>
+          <w:noProof/>
+          <w:color w:val="000000"/>
+          <w:sz w:val="20"/>
+          <w:szCs w:val="20"/>
+        </w:rPr>
+        <w:t xml:space="preserve">                {</w:t>
+      </w:r>
+    </w:p>
+    <w:p>
+      <w:pPr>
+        <w:autoSpaceDE w:val="0"/>
+        <w:autoSpaceDN w:val="0"/>
+        <w:adjustRightInd w:val="0"/>
+        <w:spacing w:after="0" w:line="240" w:lineRule="auto"/>
+        <w:rPr>
+          <w:rFonts w:cstheme="minorHAnsi"/>
+          <w:noProof/>
+          <w:color w:val="000000"/>
+          <w:sz w:val="20"/>
+          <w:szCs w:val="20"/>
+        </w:rPr>
+      </w:pPr>
+      <w:r>
+        <w:rPr>
+          <w:rFonts w:cstheme="minorHAnsi"/>
+          <w:noProof/>
+          <w:color w:val="000000"/>
+          <w:sz w:val="20"/>
+          <w:szCs w:val="20"/>
+        </w:rPr>
+        <w:t xml:space="preserve">                    </w:t>
+      </w:r>
+      <w:r>
+        <w:rPr>
+          <w:rFonts w:cstheme="minorHAnsi"/>
+          <w:noProof/>
+          <w:color w:val="0000FF"/>
+          <w:sz w:val="20"/>
+          <w:szCs w:val="20"/>
+        </w:rPr>
+        <w:t>var</w:t>
+      </w:r>
+      <w:r>
+        <w:rPr>
+          <w:rFonts w:cstheme="minorHAnsi"/>
+          <w:noProof/>
+          <w:color w:val="000000"/>
+          <w:sz w:val="20"/>
+          <w:szCs w:val="20"/>
+        </w:rPr>
+        <w:t xml:space="preserve"> response = </w:t>
+      </w:r>
+      <w:r>
+        <w:rPr>
+          <w:rFonts w:cstheme="minorHAnsi"/>
+          <w:noProof/>
+          <w:color w:val="0000FF"/>
+          <w:sz w:val="20"/>
+          <w:szCs w:val="20"/>
+        </w:rPr>
+        <w:t>await</w:t>
+      </w:r>
+      <w:r>
+        <w:rPr>
+          <w:rFonts w:cstheme="minorHAnsi"/>
+          <w:noProof/>
+          <w:color w:val="000000"/>
+          <w:sz w:val="20"/>
+          <w:szCs w:val="20"/>
+        </w:rPr>
+        <w:t xml:space="preserve"> client.GetAsync(</w:t>
+      </w:r>
+      <w:r>
+        <w:rPr>
+          <w:rFonts w:cstheme="minorHAnsi"/>
+          <w:noProof/>
+          <w:color w:val="A31515"/>
+          <w:sz w:val="20"/>
+          <w:szCs w:val="20"/>
+        </w:rPr>
+        <w:t>"https://localhost:44394/api"</w:t>
+      </w:r>
+      <w:r>
+        <w:rPr>
+          <w:rFonts w:cstheme="minorHAnsi"/>
+          <w:noProof/>
+          <w:color w:val="000000"/>
+          <w:sz w:val="20"/>
+          <w:szCs w:val="20"/>
+        </w:rPr>
+        <w:t xml:space="preserve">); </w:t>
+      </w:r>
+      <w:r>
+        <w:rPr>
+          <w:rFonts w:cstheme="minorHAnsi"/>
+          <w:noProof/>
+          <w:color w:val="008000"/>
+          <w:sz w:val="20"/>
+          <w:szCs w:val="20"/>
+        </w:rPr>
+        <w:t>// Giving a non existing API method to generate exception</w:t>
+      </w:r>
+    </w:p>
+    <w:p>
+      <w:pPr>
+        <w:autoSpaceDE w:val="0"/>
+        <w:autoSpaceDN w:val="0"/>
+        <w:adjustRightInd w:val="0"/>
+        <w:spacing w:after="0" w:line="240" w:lineRule="auto"/>
+        <w:rPr>
+          <w:rFonts w:cstheme="minorHAnsi"/>
+          <w:noProof/>
+          <w:color w:val="000000"/>
+          <w:sz w:val="20"/>
+          <w:szCs w:val="20"/>
+        </w:rPr>
+      </w:pPr>
+      <w:r>
+        <w:rPr>
+          <w:rFonts w:cstheme="minorHAnsi"/>
+          <w:noProof/>
+          <w:color w:val="000000"/>
+          <w:sz w:val="20"/>
+          <w:szCs w:val="20"/>
+        </w:rPr>
+        <w:t xml:space="preserve">                    response.EnsureSuccessStatusCode();</w:t>
+      </w:r>
+    </w:p>
+    <w:p>
+      <w:pPr>
+        <w:autoSpaceDE w:val="0"/>
+        <w:autoSpaceDN w:val="0"/>
+        <w:adjustRightInd w:val="0"/>
+        <w:spacing w:after="0" w:line="240" w:lineRule="auto"/>
+        <w:rPr>
+          <w:rFonts w:cstheme="minorHAnsi"/>
+          <w:noProof/>
+          <w:color w:val="000000"/>
+          <w:sz w:val="20"/>
+          <w:szCs w:val="20"/>
+        </w:rPr>
+      </w:pPr>
+      <w:r>
+        <w:rPr>
+          <w:rFonts w:cstheme="minorHAnsi"/>
+          <w:noProof/>
+          <w:color w:val="000000"/>
+          <w:sz w:val="20"/>
+          <w:szCs w:val="20"/>
+        </w:rPr>
+        <w:t xml:space="preserve">                    </w:t>
+      </w:r>
+      <w:r>
+        <w:rPr>
+          <w:rFonts w:cstheme="minorHAnsi"/>
+          <w:noProof/>
+          <w:color w:val="0000FF"/>
+          <w:sz w:val="20"/>
+          <w:szCs w:val="20"/>
+        </w:rPr>
+        <w:t>var</w:t>
+      </w:r>
+      <w:r>
+        <w:rPr>
+          <w:rFonts w:cstheme="minorHAnsi"/>
+          <w:noProof/>
+          <w:color w:val="000000"/>
+          <w:sz w:val="20"/>
+          <w:szCs w:val="20"/>
+        </w:rPr>
+        <w:t xml:space="preserve"> content = </w:t>
+      </w:r>
+      <w:r>
+        <w:rPr>
+          <w:rFonts w:cstheme="minorHAnsi"/>
+          <w:noProof/>
+          <w:color w:val="0000FF"/>
+          <w:sz w:val="20"/>
+          <w:szCs w:val="20"/>
+        </w:rPr>
+        <w:t>await</w:t>
+      </w:r>
+      <w:r>
+        <w:rPr>
+          <w:rFonts w:cstheme="minorHAnsi"/>
+          <w:noProof/>
+          <w:color w:val="000000"/>
+          <w:sz w:val="20"/>
+          <w:szCs w:val="20"/>
+        </w:rPr>
+        <w:t xml:space="preserve"> response.Content.ReadAsStringAsync();</w:t>
+      </w:r>
+    </w:p>
+    <w:p>
+      <w:pPr>
+        <w:autoSpaceDE w:val="0"/>
+        <w:autoSpaceDN w:val="0"/>
+        <w:adjustRightInd w:val="0"/>
+        <w:spacing w:after="0" w:line="240" w:lineRule="auto"/>
+        <w:rPr>
+          <w:rFonts w:cstheme="minorHAnsi"/>
+          <w:noProof/>
+          <w:color w:val="000000"/>
+          <w:sz w:val="20"/>
+          <w:szCs w:val="20"/>
+        </w:rPr>
+      </w:pPr>
+      <w:r>
+        <w:rPr>
+          <w:rFonts w:cstheme="minorHAnsi"/>
+          <w:noProof/>
+          <w:color w:val="000000"/>
+          <w:sz w:val="20"/>
+          <w:szCs w:val="20"/>
+        </w:rPr>
+        <w:t xml:space="preserve">                    Console.WriteLine(</w:t>
+      </w:r>
+      <w:r>
+        <w:rPr>
+          <w:rFonts w:cstheme="minorHAnsi"/>
+          <w:noProof/>
+          <w:color w:val="A31515"/>
+          <w:sz w:val="20"/>
+          <w:szCs w:val="20"/>
+        </w:rPr>
+        <w:t>$"Data retrieved from API"</w:t>
+      </w:r>
+      <w:r>
+        <w:rPr>
+          <w:rFonts w:cstheme="minorHAnsi"/>
+          <w:noProof/>
+          <w:color w:val="000000"/>
+          <w:sz w:val="20"/>
+          <w:szCs w:val="20"/>
+        </w:rPr>
+        <w:t>);</w:t>
+      </w:r>
+    </w:p>
+    <w:p>
+      <w:pPr>
+        <w:autoSpaceDE w:val="0"/>
+        <w:autoSpaceDN w:val="0"/>
+        <w:adjustRightInd w:val="0"/>
+        <w:spacing w:after="0" w:line="240" w:lineRule="auto"/>
+        <w:rPr>
+          <w:rFonts w:cstheme="minorHAnsi"/>
+          <w:noProof/>
+          <w:color w:val="000000"/>
+          <w:sz w:val="20"/>
+          <w:szCs w:val="20"/>
+        </w:rPr>
+      </w:pPr>
+      <w:r>
+        <w:rPr>
+          <w:rFonts w:cstheme="minorHAnsi"/>
+          <w:noProof/>
+          <w:color w:val="000000"/>
+          <w:sz w:val="20"/>
+          <w:szCs w:val="20"/>
+        </w:rPr>
+        <w:t xml:space="preserve">                    </w:t>
+      </w:r>
+      <w:r>
+        <w:rPr>
+          <w:rFonts w:cstheme="minorHAnsi"/>
+          <w:noProof/>
+          <w:color w:val="0000FF"/>
+          <w:sz w:val="20"/>
+          <w:szCs w:val="20"/>
+        </w:rPr>
+        <w:t>return</w:t>
+      </w:r>
+      <w:r>
+        <w:rPr>
+          <w:rFonts w:cstheme="minorHAnsi"/>
+          <w:noProof/>
+          <w:color w:val="000000"/>
+          <w:sz w:val="20"/>
+          <w:szCs w:val="20"/>
+        </w:rPr>
+        <w:t xml:space="preserve"> content;</w:t>
+      </w:r>
+    </w:p>
+    <w:p>
+      <w:pPr>
+        <w:autoSpaceDE w:val="0"/>
+        <w:autoSpaceDN w:val="0"/>
+        <w:adjustRightInd w:val="0"/>
+        <w:spacing w:after="0" w:line="240" w:lineRule="auto"/>
+        <w:rPr>
+          <w:rFonts w:cstheme="minorHAnsi"/>
+          <w:noProof/>
+          <w:color w:val="000000"/>
+          <w:sz w:val="20"/>
+          <w:szCs w:val="20"/>
+        </w:rPr>
+      </w:pPr>
+      <w:r>
+        <w:rPr>
+          <w:rFonts w:cstheme="minorHAnsi"/>
+          <w:noProof/>
+          <w:color w:val="000000"/>
+          <w:sz w:val="20"/>
+          <w:szCs w:val="20"/>
+        </w:rPr>
+        <w:t xml:space="preserve">                }</w:t>
+      </w:r>
+    </w:p>
+    <w:p>
+      <w:pPr>
+        <w:autoSpaceDE w:val="0"/>
+        <w:autoSpaceDN w:val="0"/>
+        <w:adjustRightInd w:val="0"/>
+        <w:spacing w:after="0" w:line="240" w:lineRule="auto"/>
+        <w:rPr>
+          <w:rFonts w:cstheme="minorHAnsi"/>
+          <w:noProof/>
+          <w:color w:val="000000"/>
+          <w:sz w:val="20"/>
+          <w:szCs w:val="20"/>
+        </w:rPr>
+      </w:pPr>
+      <w:r>
+        <w:rPr>
+          <w:rFonts w:cstheme="minorHAnsi"/>
+          <w:noProof/>
+          <w:color w:val="000000"/>
+          <w:sz w:val="20"/>
+          <w:szCs w:val="20"/>
+        </w:rPr>
+        <w:t xml:space="preserve">                </w:t>
+      </w:r>
+      <w:r>
+        <w:rPr>
+          <w:rFonts w:cstheme="minorHAnsi"/>
+          <w:noProof/>
+          <w:color w:val="0000FF"/>
+          <w:sz w:val="20"/>
+          <w:szCs w:val="20"/>
+        </w:rPr>
+        <w:t>catch</w:t>
+      </w:r>
+      <w:r>
+        <w:rPr>
+          <w:rFonts w:cstheme="minorHAnsi"/>
+          <w:noProof/>
+          <w:color w:val="000000"/>
+          <w:sz w:val="20"/>
+          <w:szCs w:val="20"/>
+        </w:rPr>
+        <w:t xml:space="preserve"> </w:t>
+      </w:r>
+    </w:p>
+    <w:p>
+      <w:pPr>
+        <w:autoSpaceDE w:val="0"/>
+        <w:autoSpaceDN w:val="0"/>
+        <w:adjustRightInd w:val="0"/>
+        <w:spacing w:after="0" w:line="240" w:lineRule="auto"/>
+        <w:rPr>
+          <w:rFonts w:cstheme="minorHAnsi"/>
+          <w:noProof/>
+          <w:color w:val="000000"/>
+          <w:sz w:val="20"/>
+          <w:szCs w:val="20"/>
+        </w:rPr>
+      </w:pPr>
+      <w:r>
+        <w:rPr>
+          <w:rFonts w:cstheme="minorHAnsi"/>
+          <w:noProof/>
+          <w:color w:val="000000"/>
+          <w:sz w:val="20"/>
+          <w:szCs w:val="20"/>
+        </w:rPr>
+        <w:t xml:space="preserve">                {                    </w:t>
+      </w:r>
+    </w:p>
+    <w:p>
+      <w:pPr>
+        <w:autoSpaceDE w:val="0"/>
+        <w:autoSpaceDN w:val="0"/>
+        <w:adjustRightInd w:val="0"/>
+        <w:spacing w:after="0" w:line="240" w:lineRule="auto"/>
+        <w:rPr>
+          <w:rFonts w:cstheme="minorHAnsi"/>
+          <w:noProof/>
+          <w:color w:val="000000"/>
+          <w:sz w:val="20"/>
+          <w:szCs w:val="20"/>
+        </w:rPr>
+      </w:pPr>
+      <w:r>
+        <w:rPr>
+          <w:rFonts w:cstheme="minorHAnsi"/>
+          <w:noProof/>
+          <w:color w:val="000000"/>
+          <w:sz w:val="20"/>
+          <w:szCs w:val="20"/>
+        </w:rPr>
+        <w:t xml:space="preserve">                    </w:t>
+      </w:r>
+      <w:r>
+        <w:rPr>
+          <w:rFonts w:cstheme="minorHAnsi"/>
+          <w:noProof/>
+          <w:color w:val="0000FF"/>
+          <w:sz w:val="20"/>
+          <w:szCs w:val="20"/>
+        </w:rPr>
+        <w:t>throw</w:t>
+      </w:r>
+      <w:r>
+        <w:rPr>
+          <w:rFonts w:cstheme="minorHAnsi"/>
+          <w:noProof/>
+          <w:color w:val="000000"/>
+          <w:sz w:val="20"/>
+          <w:szCs w:val="20"/>
+        </w:rPr>
+        <w:t>;</w:t>
+      </w:r>
+    </w:p>
+    <w:p>
+      <w:pPr>
+        <w:autoSpaceDE w:val="0"/>
+        <w:autoSpaceDN w:val="0"/>
+        <w:adjustRightInd w:val="0"/>
+        <w:spacing w:after="0" w:line="240" w:lineRule="auto"/>
+        <w:rPr>
+          <w:rFonts w:cstheme="minorHAnsi"/>
+          <w:noProof/>
+          <w:color w:val="000000"/>
+          <w:sz w:val="20"/>
+          <w:szCs w:val="20"/>
+        </w:rPr>
+      </w:pPr>
+      <w:r>
+        <w:rPr>
+          <w:rFonts w:cstheme="minorHAnsi"/>
+          <w:noProof/>
+          <w:color w:val="000000"/>
+          <w:sz w:val="20"/>
+          <w:szCs w:val="20"/>
+        </w:rPr>
+        <w:t xml:space="preserve">                }</w:t>
+      </w:r>
+    </w:p>
+    <w:p>
+      <w:pPr>
+        <w:autoSpaceDE w:val="0"/>
+        <w:autoSpaceDN w:val="0"/>
+        <w:adjustRightInd w:val="0"/>
+        <w:spacing w:after="0" w:line="240" w:lineRule="auto"/>
+        <w:rPr>
+          <w:rFonts w:cstheme="minorHAnsi"/>
+          <w:noProof/>
+          <w:color w:val="000000"/>
+          <w:sz w:val="20"/>
+          <w:szCs w:val="20"/>
+        </w:rPr>
+      </w:pPr>
+      <w:r>
+        <w:rPr>
+          <w:rFonts w:cstheme="minorHAnsi"/>
+          <w:noProof/>
+          <w:color w:val="000000"/>
+          <w:sz w:val="20"/>
+          <w:szCs w:val="20"/>
+        </w:rPr>
+        <w:t xml:space="preserve">            }</w:t>
+      </w:r>
+    </w:p>
+    <w:p>
+      <w:pPr>
+        <w:rPr>
+          <w:rFonts w:cstheme="minorHAnsi"/>
+          <w:noProof/>
+          <w:color w:val="000000"/>
+          <w:sz w:val="20"/>
+          <w:szCs w:val="20"/>
+        </w:rPr>
+      </w:pPr>
+      <w:r>
+        <w:rPr>
+          <w:rFonts w:cstheme="minorHAnsi"/>
+          <w:noProof/>
+          <w:color w:val="000000"/>
+          <w:sz w:val="20"/>
+          <w:szCs w:val="20"/>
+        </w:rPr>
+        <w:t xml:space="preserve">        }</w:t>
+      </w:r>
+    </w:p>
+    <w:p>
+      <w:pPr>
+        <w:autoSpaceDE w:val="0"/>
+        <w:autoSpaceDN w:val="0"/>
+        <w:adjustRightInd w:val="0"/>
+        <w:spacing w:after="0" w:line="240" w:lineRule="auto"/>
+        <w:rPr>
+          <w:rFonts w:cstheme="minorHAnsi"/>
+          <w:noProof/>
+          <w:color w:val="000000"/>
+          <w:sz w:val="20"/>
+          <w:szCs w:val="20"/>
+        </w:rPr>
+      </w:pPr>
+      <w:r>
+        <w:rPr>
+          <w:rFonts w:cstheme="minorHAnsi"/>
+          <w:noProof/>
+          <w:color w:val="000000"/>
+          <w:sz w:val="20"/>
+          <w:szCs w:val="20"/>
+        </w:rPr>
+        <w:t xml:space="preserve">    </w:t>
+      </w:r>
+      <w:r>
+        <w:rPr>
+          <w:rFonts w:cstheme="minorHAnsi"/>
+          <w:noProof/>
+          <w:color w:val="000000"/>
+          <w:sz w:val="20"/>
+          <w:szCs w:val="20"/>
+        </w:rPr>
+        <w:t>}</w:t>
+      </w:r>
+    </w:p>
+    <w:p>
+      <w:pPr>
+        <w:rPr>
+          <w:rFonts w:cstheme="minorHAnsi"/>
+          <w:noProof/>
+          <w:color w:val="000000"/>
+          <w:sz w:val="20"/>
+          <w:szCs w:val="20"/>
+        </w:rPr>
+      </w:pPr>
+      <w:r>
+        <w:rPr>
+          <w:rFonts w:cstheme="minorHAnsi"/>
+          <w:noProof/>
+          <w:color w:val="000000"/>
+          <w:sz w:val="20"/>
+          <w:szCs w:val="20"/>
+        </w:rPr>
+        <w:t>}</w:t>
+      </w:r>
+    </w:p>
+    <w:p>
+      <w:pPr>
+        <w:rPr>
+          <w:rFonts w:cstheme="minorHAnsi"/>
+          <w:noProof/>
+          <w:color w:val="000000"/>
+          <w:sz w:val="20"/>
+          <w:szCs w:val="20"/>
+        </w:rPr>
+      </w:pPr>
+    </w:p>
+    <w:p>
+      <w:pPr>
+        <w:rPr>
+          <w:rFonts w:cstheme="minorHAnsi"/>
+          <w:noProof/>
+          <w:color w:val="000000"/>
+          <w:sz w:val="20"/>
+          <w:szCs w:val="20"/>
+        </w:rPr>
+      </w:pPr>
+      <w:r>
+        <w:rPr>
+          <w:noProof/>
+        </w:rPr>
+        <w:drawing>
+          <wp:inline distT="0" distB="0" distL="0" distR="0" wp14:anchorId="1195558A" wp14:editId="0431FDD9">
+            <wp:extent cx="5943600" cy="763270"/>
+            <wp:effectExtent l="0" t="0" r="0" b="0"/>
+            <wp:docPr id="4" name="Picture 4"/>
+            <wp:cNvGraphicFramePr>
+              <a:graphicFrameLocks xmlns:a="http://schemas.openxmlformats.org/drawingml/2006/main" noChangeAspect="1"/>
+            </wp:cNvGraphicFramePr>
+            <a:graphic xmlns:a="http://schemas.openxmlformats.org/drawingml/2006/main">
+              <a:graphicData uri="http://schemas.openxmlformats.org/drawingml/2006/picture">
+                <pic:pic xmlns:pic="http://schemas.openxmlformats.org/drawingml/2006/picture">
+                  <pic:nvPicPr>
+                    <pic:cNvPr id="1" name=""/>
+                    <pic:cNvPicPr/>
+                  </pic:nvPicPr>
+                  <pic:blipFill>
+                    <a:blip r:embed="rId8"/>
+                    <a:stretch>
+                      <a:fillRect/>
+                    </a:stretch>
+                  </pic:blipFill>
+                  <pic:spPr>
+                    <a:xfrm>
+                      <a:off x="0" y="0"/>
+                      <a:ext cx="5943600" cy="763270"/>
+                    </a:xfrm>
+                    <a:prstGeom prst="rect">
+                      <a:avLst/>
+                    </a:prstGeom>
+                  </pic:spPr>
+                </pic:pic>
+              </a:graphicData>
+            </a:graphic>
+          </wp:inline>
+        </w:drawing>
+      </w:r>
+    </w:p>
+    <w:p>
+      <w:pPr>
+        <w:rPr>
+          <w:rFonts w:ascii="Palatino Linotype" w:hAnsi="Palatino Linotype"/>
+          <w:b/>
+          <w:bCs/>
+          <w:sz w:val="20"/>
+          <w:szCs w:val="20"/>
+        </w:rPr>
+      </w:pPr>
+      <w:r>
+        <w:rPr>
+          <w:rFonts w:ascii="Palatino Linotype" w:hAnsi="Palatino Linotype"/>
+          <w:b/>
+          <w:bCs/>
+          <w:sz w:val="20"/>
+          <w:szCs w:val="20"/>
+        </w:rPr>
+        <w:t>Fig 6.</w:t>
+      </w:r>
+      <w:r>
+        <w:rPr>
+          <w:rFonts w:ascii="Palatino Linotype" w:hAnsi="Palatino Linotype"/>
+          <w:b/>
+          <w:bCs/>
+          <w:sz w:val="20"/>
+          <w:szCs w:val="20"/>
+        </w:rPr>
+        <w:t>2</w:t>
+      </w:r>
+      <w:r>
+        <w:rPr>
+          <w:rFonts w:ascii="Palatino Linotype" w:hAnsi="Palatino Linotype"/>
+          <w:b/>
+          <w:bCs/>
+          <w:sz w:val="20"/>
+          <w:szCs w:val="20"/>
+        </w:rPr>
+        <w:t xml:space="preserve"> – </w:t>
+      </w:r>
+      <w:r>
+        <w:rPr>
+          <w:rFonts w:ascii="Palatino Linotype" w:hAnsi="Palatino Linotype"/>
+          <w:b/>
+          <w:bCs/>
+          <w:sz w:val="20"/>
+          <w:szCs w:val="20"/>
+        </w:rPr>
+        <w:t>Exception thrown to main method</w:t>
+      </w:r>
+    </w:p>
+    <w:p>
+      <w:pPr>
+        <w:rPr>
+          <w:rFonts w:cstheme="minorHAnsi"/>
+          <w:noProof/>
+          <w:color w:val="000000"/>
+          <w:sz w:val="20"/>
+          <w:szCs w:val="20"/>
+        </w:rPr>
+      </w:pPr>
+      <w:r>
+        <w:rPr>
+          <w:rFonts w:cstheme="minorHAnsi"/>
+          <w:noProof/>
+          <w:color w:val="000000"/>
+          <w:sz w:val="20"/>
+          <w:szCs w:val="20"/>
+        </w:rPr>
+        <w:t>Another way to retrieve exception is to read the exception property of Task variable in above example it’s task.Exception. So, adding below code to the cathc block of main method will give same output</w:t>
+      </w:r>
+    </w:p>
+    <w:p>
+      <w:pPr>
+        <w:autoSpaceDE w:val="0"/>
+        <w:autoSpaceDN w:val="0"/>
+        <w:adjustRightInd w:val="0"/>
+        <w:spacing w:after="0" w:line="240" w:lineRule="auto"/>
+        <w:jc w:val="both"/>
+        <w:rPr>
+          <w:rFonts w:cstheme="minorHAnsi"/>
+          <w:noProof/>
+          <w:color w:val="000000"/>
+          <w:sz w:val="20"/>
+          <w:szCs w:val="20"/>
+        </w:rPr>
+      </w:pPr>
+      <w:r>
+        <w:rPr>
+          <w:rFonts w:cstheme="minorHAnsi"/>
+          <w:noProof/>
+          <w:color w:val="000000"/>
+          <w:sz w:val="20"/>
+          <w:szCs w:val="20"/>
+        </w:rPr>
+        <w:t>List&lt;String&gt; errors = task.Exception.Flatten().InnerExceptions.Select(x =&gt; x.Message).ToList();</w:t>
+      </w:r>
+    </w:p>
+    <w:p>
+      <w:pPr>
+        <w:autoSpaceDE w:val="0"/>
+        <w:autoSpaceDN w:val="0"/>
+        <w:adjustRightInd w:val="0"/>
+        <w:spacing w:after="0" w:line="240" w:lineRule="auto"/>
+        <w:jc w:val="both"/>
+        <w:rPr>
+          <w:rFonts w:cstheme="minorHAnsi"/>
+          <w:noProof/>
+          <w:color w:val="000000"/>
+          <w:sz w:val="20"/>
+          <w:szCs w:val="20"/>
+        </w:rPr>
+      </w:pPr>
+      <w:r>
+        <w:rPr>
+          <w:rFonts w:cstheme="minorHAnsi"/>
+          <w:noProof/>
+          <w:color w:val="0000FF"/>
+          <w:sz w:val="20"/>
+          <w:szCs w:val="20"/>
+        </w:rPr>
+        <w:t>int</w:t>
+      </w:r>
+      <w:r>
+        <w:rPr>
+          <w:rFonts w:cstheme="minorHAnsi"/>
+          <w:noProof/>
+          <w:color w:val="000000"/>
+          <w:sz w:val="20"/>
+          <w:szCs w:val="20"/>
+        </w:rPr>
+        <w:t xml:space="preserve"> counter = 0;</w:t>
+      </w:r>
+    </w:p>
+    <w:p>
+      <w:pPr>
+        <w:autoSpaceDE w:val="0"/>
+        <w:autoSpaceDN w:val="0"/>
+        <w:adjustRightInd w:val="0"/>
+        <w:spacing w:after="0" w:line="240" w:lineRule="auto"/>
+        <w:jc w:val="both"/>
+        <w:rPr>
+          <w:rFonts w:cstheme="minorHAnsi"/>
+          <w:noProof/>
+          <w:color w:val="000000"/>
+          <w:sz w:val="20"/>
+          <w:szCs w:val="20"/>
+        </w:rPr>
+      </w:pPr>
+      <w:r>
+        <w:rPr>
+          <w:rFonts w:cstheme="minorHAnsi"/>
+          <w:noProof/>
+          <w:color w:val="0000FF"/>
+          <w:sz w:val="20"/>
+          <w:szCs w:val="20"/>
+        </w:rPr>
+        <w:t>foreach</w:t>
+      </w:r>
+      <w:r>
+        <w:rPr>
+          <w:rFonts w:cstheme="minorHAnsi"/>
+          <w:noProof/>
+          <w:color w:val="000000"/>
+          <w:sz w:val="20"/>
+          <w:szCs w:val="20"/>
+        </w:rPr>
+        <w:t xml:space="preserve"> (</w:t>
+      </w:r>
+      <w:r>
+        <w:rPr>
+          <w:rFonts w:cstheme="minorHAnsi"/>
+          <w:noProof/>
+          <w:color w:val="0000FF"/>
+          <w:sz w:val="20"/>
+          <w:szCs w:val="20"/>
+        </w:rPr>
+        <w:t>string</w:t>
+      </w:r>
+      <w:r>
+        <w:rPr>
+          <w:rFonts w:cstheme="minorHAnsi"/>
+          <w:noProof/>
+          <w:color w:val="000000"/>
+          <w:sz w:val="20"/>
+          <w:szCs w:val="20"/>
+        </w:rPr>
+        <w:t xml:space="preserve"> error </w:t>
+      </w:r>
+      <w:r>
+        <w:rPr>
+          <w:rFonts w:cstheme="minorHAnsi"/>
+          <w:noProof/>
+          <w:color w:val="0000FF"/>
+          <w:sz w:val="20"/>
+          <w:szCs w:val="20"/>
+        </w:rPr>
+        <w:t>in</w:t>
+      </w:r>
+      <w:r>
+        <w:rPr>
+          <w:rFonts w:cstheme="minorHAnsi"/>
+          <w:noProof/>
+          <w:color w:val="000000"/>
+          <w:sz w:val="20"/>
+          <w:szCs w:val="20"/>
+        </w:rPr>
+        <w:t xml:space="preserve"> errors)</w:t>
+      </w:r>
+    </w:p>
+    <w:p>
+      <w:pPr>
+        <w:autoSpaceDE w:val="0"/>
+        <w:autoSpaceDN w:val="0"/>
+        <w:adjustRightInd w:val="0"/>
+        <w:spacing w:after="0" w:line="240" w:lineRule="auto"/>
+        <w:jc w:val="both"/>
+        <w:rPr>
+          <w:rFonts w:cstheme="minorHAnsi"/>
+          <w:noProof/>
+          <w:color w:val="000000"/>
+          <w:sz w:val="20"/>
+          <w:szCs w:val="20"/>
+        </w:rPr>
+      </w:pPr>
+      <w:r>
+        <w:rPr>
+          <w:rFonts w:cstheme="minorHAnsi"/>
+          <w:noProof/>
+          <w:color w:val="000000"/>
+          <w:sz w:val="20"/>
+          <w:szCs w:val="20"/>
+        </w:rPr>
+        <w:t>{</w:t>
+      </w:r>
+    </w:p>
+    <w:p>
+      <w:pPr>
+        <w:autoSpaceDE w:val="0"/>
+        <w:autoSpaceDN w:val="0"/>
+        <w:adjustRightInd w:val="0"/>
+        <w:spacing w:after="0" w:line="240" w:lineRule="auto"/>
+        <w:jc w:val="both"/>
+        <w:rPr>
+          <w:rFonts w:cstheme="minorHAnsi"/>
+          <w:noProof/>
+          <w:color w:val="000000"/>
+          <w:sz w:val="20"/>
+          <w:szCs w:val="20"/>
+        </w:rPr>
+      </w:pPr>
+      <w:r>
+        <w:rPr>
+          <w:rFonts w:cstheme="minorHAnsi"/>
+          <w:noProof/>
+          <w:color w:val="000000"/>
+          <w:sz w:val="20"/>
+          <w:szCs w:val="20"/>
+        </w:rPr>
+        <w:t xml:space="preserve"> </w:t>
+      </w:r>
+      <w:r>
+        <w:rPr>
+          <w:rFonts w:cstheme="minorHAnsi"/>
+          <w:noProof/>
+          <w:color w:val="000000"/>
+          <w:sz w:val="20"/>
+          <w:szCs w:val="20"/>
+        </w:rPr>
+        <w:t>counter++;</w:t>
+      </w:r>
+      <w:r>
+        <w:rPr>
+          <w:rFonts w:cstheme="minorHAnsi"/>
+          <w:noProof/>
+          <w:color w:val="000000"/>
+          <w:sz w:val="20"/>
+          <w:szCs w:val="20"/>
+        </w:rPr>
+        <w:t xml:space="preserve"> </w:t>
+      </w:r>
+    </w:p>
+    <w:p>
+      <w:pPr>
+        <w:autoSpaceDE w:val="0"/>
+        <w:autoSpaceDN w:val="0"/>
+        <w:adjustRightInd w:val="0"/>
+        <w:spacing w:after="0" w:line="240" w:lineRule="auto"/>
+        <w:jc w:val="both"/>
+        <w:rPr>
+          <w:rFonts w:cstheme="minorHAnsi"/>
+          <w:noProof/>
+          <w:color w:val="000000"/>
+          <w:sz w:val="20"/>
+          <w:szCs w:val="20"/>
+        </w:rPr>
+      </w:pPr>
+      <w:r>
+        <w:rPr>
+          <w:rFonts w:cstheme="minorHAnsi"/>
+          <w:noProof/>
+          <w:color w:val="000000"/>
+          <w:sz w:val="20"/>
+          <w:szCs w:val="20"/>
+        </w:rPr>
+        <w:t xml:space="preserve"> </w:t>
+      </w:r>
+      <w:r>
+        <w:rPr>
+          <w:rFonts w:cstheme="minorHAnsi"/>
+          <w:noProof/>
+          <w:color w:val="000000"/>
+          <w:sz w:val="20"/>
+          <w:szCs w:val="20"/>
+        </w:rPr>
+        <w:t>Console.WriteLine(</w:t>
+      </w:r>
+      <w:r>
+        <w:rPr>
+          <w:rFonts w:cstheme="minorHAnsi"/>
+          <w:noProof/>
+          <w:color w:val="A31515"/>
+          <w:sz w:val="20"/>
+          <w:szCs w:val="20"/>
+        </w:rPr>
+        <w:t>$"</w:t>
+      </w:r>
+      <w:r>
+        <w:rPr>
+          <w:rFonts w:cstheme="minorHAnsi"/>
+          <w:noProof/>
+          <w:color w:val="000000"/>
+          <w:sz w:val="20"/>
+          <w:szCs w:val="20"/>
+        </w:rPr>
+        <w:t>{counter}</w:t>
+      </w:r>
+      <w:r>
+        <w:rPr>
+          <w:rFonts w:cstheme="minorHAnsi"/>
+          <w:noProof/>
+          <w:color w:val="A31515"/>
+          <w:sz w:val="20"/>
+          <w:szCs w:val="20"/>
+        </w:rPr>
+        <w:t xml:space="preserve">).Error - </w:t>
+      </w:r>
+      <w:r>
+        <w:rPr>
+          <w:rFonts w:cstheme="minorHAnsi"/>
+          <w:noProof/>
+          <w:color w:val="000000"/>
+          <w:sz w:val="20"/>
+          <w:szCs w:val="20"/>
+        </w:rPr>
+        <w:t>{error}</w:t>
+      </w:r>
+      <w:r>
+        <w:rPr>
+          <w:rFonts w:cstheme="minorHAnsi"/>
+          <w:noProof/>
+          <w:color w:val="A31515"/>
+          <w:sz w:val="20"/>
+          <w:szCs w:val="20"/>
+        </w:rPr>
+        <w:t>"</w:t>
+      </w:r>
+      <w:r>
+        <w:rPr>
+          <w:rFonts w:cstheme="minorHAnsi"/>
+          <w:noProof/>
+          <w:color w:val="000000"/>
+          <w:sz w:val="20"/>
+          <w:szCs w:val="20"/>
+        </w:rPr>
+        <w:t>);</w:t>
+      </w:r>
+    </w:p>
+    <w:p>
+      <w:pPr>
+        <w:jc w:val="both"/>
+        <w:rPr>
+          <w:rFonts w:cstheme="minorHAnsi"/>
+          <w:noProof/>
+          <w:color w:val="000000"/>
+          <w:sz w:val="20"/>
+          <w:szCs w:val="20"/>
+        </w:rPr>
+      </w:pPr>
+      <w:r>
+        <w:rPr>
+          <w:rFonts w:cstheme="minorHAnsi"/>
+          <w:noProof/>
+          <w:color w:val="000000"/>
+          <w:sz w:val="20"/>
+          <w:szCs w:val="20"/>
+        </w:rPr>
+        <w:t>}</w:t>
+      </w:r>
+      <w:bookmarkStart w:id="1" w:name="_GoBack"/>
+      <w:bookmarkEnd w:id="1"/>
+    </w:p>
+    <w:p>
+      <w:pPr>
+        <w:rPr>
+          <w:rFonts w:cstheme="minorHAnsi"/>
+          <w:noProof/>
+          <w:color w:val="000000"/>
+          <w:sz w:val="20"/>
+          <w:szCs w:val="20"/>
+        </w:rPr>
+      </w:pPr>
+    </w:p>
+    <w:p>
+      <w:pPr>
+        <w:rPr>
+          <w:rFonts w:cstheme="minorHAnsi"/>
+          <w:noProof/>
+          <w:sz w:val="20"/>
+          <w:szCs w:val="20"/>
+        </w:rPr>
+      </w:pPr>
+    </w:p>
+    <w:p>
+      <w:pPr>
+        <w:rPr>
+          <w:rFonts w:ascii="Palatino Linotype" w:hAnsi="Palatino Linotype"/>
+          <w:sz w:val="20"/>
+          <w:szCs w:val="20"/>
+        </w:rPr>
+      </w:pPr>
+      <w:r>
+        <w:rPr>
+          <w:rFonts w:ascii="Palatino Linotype" w:hAnsi="Palatino Linotype"/>
+          <w:sz w:val="20"/>
+          <w:szCs w:val="20"/>
+        </w:rPr>
+        <w:t>An ex</w:t>
+      </w:r>
+      <w:r>
+        <w:rPr>
+          <w:rFonts w:ascii="Palatino Linotype" w:hAnsi="Palatino Linotype"/>
+          <w:sz w:val="20"/>
+          <w:szCs w:val="20"/>
+        </w:rPr>
+        <w:t xml:space="preserve">ample with await, </w:t>
+      </w:r>
+      <w:proofErr w:type="spellStart"/>
+      <w:r>
+        <w:rPr>
+          <w:rFonts w:ascii="Palatino Linotype" w:hAnsi="Palatino Linotype"/>
+          <w:sz w:val="20"/>
+          <w:szCs w:val="20"/>
+        </w:rPr>
+        <w:t>task.wait</w:t>
+      </w:r>
+      <w:proofErr w:type="spellEnd"/>
+      <w:r>
+        <w:rPr>
+          <w:rFonts w:ascii="Palatino Linotype" w:hAnsi="Palatino Linotype"/>
+          <w:sz w:val="20"/>
+          <w:szCs w:val="20"/>
+        </w:rPr>
+        <w:t xml:space="preserve">() later one handling </w:t>
+      </w:r>
+      <w:proofErr w:type="spellStart"/>
+      <w:r>
+        <w:rPr>
+          <w:rFonts w:ascii="Palatino Linotype" w:hAnsi="Palatino Linotype"/>
+          <w:sz w:val="20"/>
+          <w:szCs w:val="20"/>
+        </w:rPr>
+        <w:t>aggregatorexception</w:t>
+      </w:r>
+      <w:proofErr w:type="spellEnd"/>
+      <w:r>
+        <w:rPr>
+          <w:rFonts w:ascii="Palatino Linotype" w:hAnsi="Palatino Linotype"/>
+          <w:sz w:val="20"/>
+          <w:szCs w:val="20"/>
+        </w:rPr>
+        <w:t>, multiple tasks example along with ability to show all exceptions, task 1 gives exceptions but task 2 loads</w:t>
+      </w:r>
+    </w:p>
+    <w:p>
+      <w:pPr>
+        <w:rPr>
+          <w:rFonts w:ascii="Palatino Linotype" w:hAnsi="Palatino Linotype"/>
           <w:b/>
           <w:bCs/>
           <w:sz w:val="36"/>
           <w:szCs w:val="36"/>
         </w:rPr>
       </w:pPr>
-    </w:p>
-    <w:p>
-      <w:pPr>
+      <w:r>
         <w:rPr>
           <w:rFonts w:ascii="Palatino Linotype" w:hAnsi="Palatino Linotype"/>
           <w:b/>
@@ -5557,8 +8102,11 @@
           <w:sz w:val="36"/>
           <w:szCs w:val="36"/>
         </w:rPr>
-      </w:pPr>
-      <w:r>
+        <w:t>Progress reporting</w:t>
+      </w:r>
+    </w:p>
+    <w:p>
+      <w:pPr>
         <w:rPr>
           <w:rFonts w:ascii="Palatino Linotype" w:hAnsi="Palatino Linotype"/>
           <w:b/>
@@ -5566,11 +8114,8 @@
           <w:sz w:val="36"/>
           <w:szCs w:val="36"/>
         </w:rPr>
-        <w:t>Progress reporting</w:t>
-      </w:r>
-    </w:p>
-    <w:p>
-      <w:pPr>
+      </w:pPr>
+      <w:r>
         <w:rPr>
           <w:rFonts w:ascii="Palatino Linotype" w:hAnsi="Palatino Linotype"/>
           <w:b/>
@@ -5578,8 +8123,11 @@
           <w:sz w:val="36"/>
           <w:szCs w:val="36"/>
         </w:rPr>
-      </w:pPr>
-      <w:r>
+        <w:t>Cancellation</w:t>
+      </w:r>
+    </w:p>
+    <w:p>
+      <w:pPr>
         <w:rPr>
           <w:rFonts w:ascii="Palatino Linotype" w:hAnsi="Palatino Linotype"/>
           <w:b/>
@@ -5587,12 +8135,9 @@
           <w:sz w:val="36"/>
           <w:szCs w:val="36"/>
         </w:rPr>
-        <w:lastRenderedPageBreak/>
-        <w:t>Cancellation</w:t>
-      </w:r>
-    </w:p>
-    <w:p>
-      <w:pPr>
+      </w:pPr>
+      <w:proofErr w:type="spellStart"/>
+      <w:r>
         <w:rPr>
           <w:rFonts w:ascii="Palatino Linotype" w:hAnsi="Palatino Linotype"/>
           <w:b/>
@@ -5600,8 +8145,9 @@
           <w:sz w:val="36"/>
           <w:szCs w:val="36"/>
         </w:rPr>
-      </w:pPr>
-      <w:proofErr w:type="spellStart"/>
+        <w:t>WhenAll</w:t>
+      </w:r>
+      <w:proofErr w:type="spellEnd"/>
       <w:r>
         <w:rPr>
           <w:rFonts w:ascii="Palatino Linotype" w:hAnsi="Palatino Linotype"/>
@@ -5610,9 +8156,9 @@
           <w:sz w:val="36"/>
           <w:szCs w:val="36"/>
         </w:rPr>
-        <w:t>Task.Run</w:t>
-      </w:r>
-      <w:proofErr w:type="spellEnd"/>
+        <w:t>/</w:t>
+      </w:r>
+      <w:proofErr w:type="spellStart"/>
       <w:r>
         <w:rPr>
           <w:rFonts w:ascii="Palatino Linotype" w:hAnsi="Palatino Linotype"/>
@@ -5621,9 +8167,9 @@
           <w:sz w:val="36"/>
           <w:szCs w:val="36"/>
         </w:rPr>
-        <w:t>/</w:t>
-      </w:r>
-      <w:proofErr w:type="spellStart"/>
+        <w:t>WhenAny</w:t>
+      </w:r>
+      <w:proofErr w:type="spellEnd"/>
       <w:r>
         <w:rPr>
           <w:rFonts w:ascii="Palatino Linotype" w:hAnsi="Palatino Linotype"/>
@@ -5632,9 +8178,9 @@
           <w:sz w:val="36"/>
           <w:szCs w:val="36"/>
         </w:rPr>
-        <w:t>FromResult</w:t>
-      </w:r>
-      <w:proofErr w:type="spellEnd"/>
+        <w:t>/</w:t>
+      </w:r>
+      <w:proofErr w:type="spellStart"/>
       <w:r>
         <w:rPr>
           <w:rFonts w:ascii="Palatino Linotype" w:hAnsi="Palatino Linotype"/>
@@ -5643,10 +8189,12 @@
           <w:sz w:val="36"/>
           <w:szCs w:val="36"/>
         </w:rPr>
-        <w:t>/</w:t>
-      </w:r>
-      <w:proofErr w:type="spellStart"/>
-      <w:r>
+        <w:t>ContinueWith</w:t>
+      </w:r>
+      <w:proofErr w:type="spellEnd"/>
+    </w:p>
+    <w:p>
+      <w:pPr>
         <w:rPr>
           <w:rFonts w:ascii="Palatino Linotype" w:hAnsi="Palatino Linotype"/>
           <w:b/>
@@ -5654,9 +8202,7 @@
           <w:sz w:val="36"/>
           <w:szCs w:val="36"/>
         </w:rPr>
-        <w:t>WhenAll</w:t>
-      </w:r>
-      <w:proofErr w:type="spellEnd"/>
+      </w:pPr>
       <w:r>
         <w:rPr>
           <w:rFonts w:ascii="Palatino Linotype" w:hAnsi="Palatino Linotype"/>
@@ -5665,10 +8211,11 @@
           <w:sz w:val="36"/>
           <w:szCs w:val="36"/>
         </w:rPr>
-        <w:t>/</w:t>
-      </w:r>
-      <w:proofErr w:type="spellStart"/>
-      <w:r>
+        <w:t>Throttling</w:t>
+      </w:r>
+    </w:p>
+    <w:p>
+      <w:pPr>
         <w:rPr>
           <w:rFonts w:ascii="Palatino Linotype" w:hAnsi="Palatino Linotype"/>
           <w:b/>
@@ -5676,9 +8223,7 @@
           <w:sz w:val="36"/>
           <w:szCs w:val="36"/>
         </w:rPr>
-        <w:t>WhenAny</w:t>
-      </w:r>
-      <w:proofErr w:type="spellEnd"/>
+      </w:pPr>
       <w:r>
         <w:rPr>
           <w:rFonts w:ascii="Palatino Linotype" w:hAnsi="Palatino Linotype"/>
@@ -5687,10 +8232,11 @@
           <w:sz w:val="36"/>
           <w:szCs w:val="36"/>
         </w:rPr>
-        <w:t>/</w:t>
-      </w:r>
-      <w:proofErr w:type="spellStart"/>
-      <w:r>
+        <w:t>Retry</w:t>
+      </w:r>
+    </w:p>
+    <w:p>
+      <w:pPr>
         <w:rPr>
           <w:rFonts w:ascii="Palatino Linotype" w:hAnsi="Palatino Linotype"/>
           <w:b/>
@@ -5698,12 +8244,8 @@
           <w:sz w:val="36"/>
           <w:szCs w:val="36"/>
         </w:rPr>
-        <w:t>ContinueWith</w:t>
-      </w:r>
-      <w:proofErr w:type="spellEnd"/>
-    </w:p>
-    <w:p>
-      <w:pPr>
+      </w:pPr>
+      <w:r>
         <w:rPr>
           <w:rFonts w:ascii="Palatino Linotype" w:hAnsi="Palatino Linotype"/>
           <w:b/>
@@ -5711,7 +8253,9 @@
           <w:sz w:val="36"/>
           <w:szCs w:val="36"/>
         </w:rPr>
-      </w:pPr>
+        <w:t xml:space="preserve">The </w:t>
+      </w:r>
+      <w:proofErr w:type="spellStart"/>
       <w:r>
         <w:rPr>
           <w:rFonts w:ascii="Palatino Linotype" w:hAnsi="Palatino Linotype"/>
@@ -5720,11 +8264,10 @@
           <w:sz w:val="36"/>
           <w:szCs w:val="36"/>
         </w:rPr>
-        <w:t>Throttling</w:t>
-      </w:r>
-    </w:p>
-    <w:p>
-      <w:pPr>
+        <w:t>awaitable</w:t>
+      </w:r>
+      <w:proofErr w:type="spellEnd"/>
+      <w:r>
         <w:rPr>
           <w:rFonts w:ascii="Palatino Linotype" w:hAnsi="Palatino Linotype"/>
           <w:b/>
@@ -5732,7 +8275,9 @@
           <w:sz w:val="36"/>
           <w:szCs w:val="36"/>
         </w:rPr>
-      </w:pPr>
+        <w:t xml:space="preserve"> and </w:t>
+      </w:r>
+      <w:proofErr w:type="spellStart"/>
       <w:r>
         <w:rPr>
           <w:rFonts w:ascii="Palatino Linotype" w:hAnsi="Palatino Linotype"/>
@@ -5741,11 +8286,10 @@
           <w:sz w:val="36"/>
           <w:szCs w:val="36"/>
         </w:rPr>
-        <w:t>Retry</w:t>
-      </w:r>
-    </w:p>
-    <w:p>
-      <w:pPr>
+        <w:t>awaiter</w:t>
+      </w:r>
+      <w:proofErr w:type="spellEnd"/>
+      <w:r>
         <w:rPr>
           <w:rFonts w:ascii="Palatino Linotype" w:hAnsi="Palatino Linotype"/>
           <w:b/>
@@ -5753,7 +8297,9 @@
           <w:sz w:val="36"/>
           <w:szCs w:val="36"/>
         </w:rPr>
-      </w:pPr>
+        <w:t xml:space="preserve"> </w:t>
+      </w:r>
+      <w:proofErr w:type="spellStart"/>
       <w:r>
         <w:rPr>
           <w:rFonts w:ascii="Palatino Linotype" w:hAnsi="Palatino Linotype"/>
@@ -5762,9 +8308,9 @@
           <w:sz w:val="36"/>
           <w:szCs w:val="36"/>
         </w:rPr>
-        <w:t xml:space="preserve">The </w:t>
-      </w:r>
-      <w:proofErr w:type="spellStart"/>
+        <w:t>GetAwaiter</w:t>
+      </w:r>
+      <w:proofErr w:type="spellEnd"/>
       <w:r>
         <w:rPr>
           <w:rFonts w:ascii="Palatino Linotype" w:hAnsi="Palatino Linotype"/>
@@ -5773,74 +8319,17 @@
           <w:sz w:val="36"/>
           <w:szCs w:val="36"/>
         </w:rPr>
-        <w:t>awaitable</w:t>
-      </w:r>
-      <w:proofErr w:type="spellEnd"/>
-      <w:r>
-        <w:rPr>
-          <w:rFonts w:ascii="Palatino Linotype" w:hAnsi="Palatino Linotype"/>
+        <w:t>()</w:t>
+      </w:r>
+    </w:p>
+    <w:p>
+      <w:pPr>
+        <w:rPr>
           <w:b/>
           <w:bCs/>
-          <w:sz w:val="36"/>
-          <w:szCs w:val="36"/>
-        </w:rPr>
-        <w:t xml:space="preserve"> and </w:t>
-      </w:r>
-      <w:proofErr w:type="spellStart"/>
-      <w:r>
-        <w:rPr>
-          <w:rFonts w:ascii="Palatino Linotype" w:hAnsi="Palatino Linotype"/>
-          <w:b/>
-          <w:bCs/>
-          <w:sz w:val="36"/>
-          <w:szCs w:val="36"/>
-        </w:rPr>
-        <w:t>awaiter</w:t>
-      </w:r>
-      <w:proofErr w:type="spellEnd"/>
-      <w:r>
-        <w:rPr>
-          <w:rFonts w:ascii="Palatino Linotype" w:hAnsi="Palatino Linotype"/>
-          <w:b/>
-          <w:bCs/>
-          <w:sz w:val="36"/>
-          <w:szCs w:val="36"/>
-        </w:rPr>
-        <w:t xml:space="preserve"> </w:t>
-      </w:r>
-      <w:bookmarkStart w:id="0" w:name="_GoBack"/>
-      <w:bookmarkEnd w:id="0"/>
-      <w:proofErr w:type="spellStart"/>
-      <w:r>
-        <w:rPr>
-          <w:rFonts w:ascii="Palatino Linotype" w:hAnsi="Palatino Linotype"/>
-          <w:b/>
-          <w:bCs/>
-          <w:sz w:val="36"/>
-          <w:szCs w:val="36"/>
-        </w:rPr>
-        <w:t>GetAwaiter</w:t>
-      </w:r>
-      <w:proofErr w:type="spellEnd"/>
-      <w:r>
-        <w:rPr>
-          <w:rFonts w:ascii="Palatino Linotype" w:hAnsi="Palatino Linotype"/>
-          <w:b/>
-          <w:bCs/>
-          <w:sz w:val="36"/>
-          <w:szCs w:val="36"/>
-        </w:rPr>
-        <w:t>()</w:t>
-      </w:r>
-    </w:p>
-    <w:p>
-      <w:pPr>
-        <w:rPr>
-          <w:b/>
-          <w:bCs/>
-        </w:rPr>
-      </w:pPr>
-      <w:hyperlink r:id="rId8" w:history="1">
+        </w:rPr>
+      </w:pPr>
+      <w:hyperlink r:id="rId9" w:history="1">
         <w:r>
           <w:rPr>
             <w:rStyle w:val="Hyperlink"/>
@@ -5858,7 +8347,7 @@
           <w:bCs/>
         </w:rPr>
       </w:pPr>
-      <w:hyperlink r:id="rId9" w:history="1">
+      <w:hyperlink r:id="rId10" w:history="1">
         <w:r>
           <w:rPr>
             <w:rStyle w:val="Hyperlink"/>

</xml_diff>

<commit_message>
nested exception hanlding in TAP
</commit_message>
<xml_diff>
--- a/Chapter6/BPB0067_Chapter 6.docx
+++ b/Chapter6/BPB0067_Chapter 6.docx
@@ -177,16 +177,15 @@
           <w:sz w:val="21"/>
           <w:szCs w:val="21"/>
         </w:rPr>
-        <w:t xml:space="preserve"> based on </w:t>
-      </w:r>
-      <w:proofErr w:type="spellStart"/>
+        <w:t xml:space="preserve"> based on System.Threading.Task</w:t>
+      </w:r>
       <w:r>
         <w:rPr>
           <w:rFonts w:ascii="Palatino Linotype" w:hAnsi="Palatino Linotype"/>
           <w:sz w:val="21"/>
           <w:szCs w:val="21"/>
         </w:rPr>
-        <w:t>System.Threading.Task</w:t>
+        <w:t>s</w:t>
       </w:r>
       <w:r>
         <w:rPr>
@@ -194,9 +193,8 @@
           <w:sz w:val="21"/>
           <w:szCs w:val="21"/>
         </w:rPr>
-        <w:t>s</w:t>
-      </w:r>
-      <w:proofErr w:type="spellEnd"/>
+        <w:t xml:space="preserve"> </w:t>
+      </w:r>
       <w:r>
         <w:rPr>
           <w:rFonts w:ascii="Palatino Linotype" w:hAnsi="Palatino Linotype"/>
@@ -211,7 +209,7 @@
           <w:sz w:val="21"/>
           <w:szCs w:val="21"/>
         </w:rPr>
-        <w:t xml:space="preserve"> </w:t>
+        <w:t xml:space="preserve">namespace </w:t>
       </w:r>
       <w:r>
         <w:rPr>
@@ -219,7 +217,7 @@
           <w:sz w:val="21"/>
           <w:szCs w:val="21"/>
         </w:rPr>
-        <w:t xml:space="preserve">namespace </w:t>
+        <w:t>using</w:t>
       </w:r>
       <w:r>
         <w:rPr>
@@ -227,7 +225,7 @@
           <w:sz w:val="21"/>
           <w:szCs w:val="21"/>
         </w:rPr>
-        <w:t>using</w:t>
+        <w:t xml:space="preserve"> </w:t>
       </w:r>
       <w:r>
         <w:rPr>
@@ -235,7 +233,7 @@
           <w:sz w:val="21"/>
           <w:szCs w:val="21"/>
         </w:rPr>
-        <w:t xml:space="preserve"> </w:t>
+        <w:t>Task, Task&lt;T&gt;</w:t>
       </w:r>
       <w:r>
         <w:rPr>
@@ -243,7 +241,7 @@
           <w:sz w:val="21"/>
           <w:szCs w:val="21"/>
         </w:rPr>
-        <w:t>Task, Task&lt;T&gt;</w:t>
+        <w:t xml:space="preserve"> </w:t>
       </w:r>
       <w:r>
         <w:rPr>
@@ -251,33 +249,7 @@
           <w:sz w:val="21"/>
           <w:szCs w:val="21"/>
         </w:rPr>
-        <w:t xml:space="preserve"> </w:t>
-      </w:r>
-      <w:r>
-        <w:rPr>
-          <w:rFonts w:ascii="Palatino Linotype" w:hAnsi="Palatino Linotype"/>
-          <w:sz w:val="21"/>
-          <w:szCs w:val="21"/>
-        </w:rPr>
-        <w:t xml:space="preserve"> types or any type that exposes a </w:t>
-      </w:r>
-      <w:proofErr w:type="spellStart"/>
-      <w:r>
-        <w:rPr>
-          <w:rFonts w:ascii="Palatino Linotype" w:hAnsi="Palatino Linotype"/>
-          <w:sz w:val="21"/>
-          <w:szCs w:val="21"/>
-        </w:rPr>
-        <w:t>GetAwaiter</w:t>
-      </w:r>
-      <w:proofErr w:type="spellEnd"/>
-      <w:r>
-        <w:rPr>
-          <w:rFonts w:ascii="Palatino Linotype" w:hAnsi="Palatino Linotype"/>
-          <w:sz w:val="21"/>
-          <w:szCs w:val="21"/>
-        </w:rPr>
-        <w:t>() method</w:t>
+        <w:t xml:space="preserve"> types or any type that exposes a GetAwaiter() method</w:t>
       </w:r>
       <w:r>
         <w:rPr>
@@ -2376,19 +2348,8 @@
           <w:sz w:val="20"/>
           <w:szCs w:val="20"/>
         </w:rPr>
-        <w:t xml:space="preserve"> </w:t>
-      </w:r>
-      <w:proofErr w:type="spellStart"/>
-      <w:r>
-        <w:rPr>
-          <w:rFonts w:cstheme="minorHAnsi"/>
-          <w:color w:val="000000"/>
-          <w:sz w:val="20"/>
-          <w:szCs w:val="20"/>
-        </w:rPr>
-        <w:t>CPUBoundvsIOBound</w:t>
-      </w:r>
-      <w:proofErr w:type="spellEnd"/>
+        <w:t xml:space="preserve"> CPUBoundvsIOBound</w:t>
+      </w:r>
     </w:p>
     <w:p>
       <w:pPr>
@@ -7648,28 +7609,40 @@
           <w:sz w:val="20"/>
           <w:szCs w:val="20"/>
         </w:rPr>
-        <w:t>Exception thrown to main method</w:t>
-      </w:r>
-    </w:p>
-    <w:p>
-      <w:pPr>
-        <w:rPr>
-          <w:rFonts w:cstheme="minorHAnsi"/>
-          <w:noProof/>
-          <w:color w:val="000000"/>
-          <w:sz w:val="20"/>
-          <w:szCs w:val="20"/>
-        </w:rPr>
-      </w:pPr>
-      <w:r>
-        <w:rPr>
-          <w:rFonts w:cstheme="minorHAnsi"/>
-          <w:noProof/>
-          <w:color w:val="000000"/>
-          <w:sz w:val="20"/>
-          <w:szCs w:val="20"/>
-        </w:rPr>
-        <w:t>Another way to retrieve exception is to read the exception property of Task variable in above example it’s task.Exception. So, adding below code to the cathc block of main method will give same output</w:t>
+        <w:t>Basic exception handling</w:t>
+      </w:r>
+    </w:p>
+    <w:p>
+      <w:pPr>
+        <w:rPr>
+          <w:rFonts w:ascii="Palatino Linotype" w:hAnsi="Palatino Linotype"/>
+          <w:sz w:val="20"/>
+          <w:szCs w:val="20"/>
+        </w:rPr>
+      </w:pPr>
+      <w:r>
+        <w:rPr>
+          <w:rFonts w:ascii="Palatino Linotype" w:hAnsi="Palatino Linotype"/>
+          <w:sz w:val="20"/>
+          <w:szCs w:val="20"/>
+        </w:rPr>
+        <w:t>Another way to retrieve exception is to read the exception property of Task variable</w:t>
+      </w:r>
+      <w:r>
+        <w:rPr>
+          <w:rFonts w:ascii="Palatino Linotype" w:hAnsi="Palatino Linotype"/>
+          <w:sz w:val="20"/>
+          <w:szCs w:val="20"/>
+        </w:rPr>
+        <w:t>,</w:t>
+      </w:r>
+      <w:r>
+        <w:rPr>
+          <w:rFonts w:ascii="Palatino Linotype" w:hAnsi="Palatino Linotype"/>
+          <w:sz w:val="20"/>
+          <w:szCs w:val="20"/>
+        </w:rPr>
+        <w:t xml:space="preserve"> in above example it’s task.Exception. So, adding below code to the cathc block of main method will give same output</w:t>
       </w:r>
     </w:p>
     <w:p>
@@ -7998,6 +7971,3868 @@
           <w:szCs w:val="20"/>
         </w:rPr>
         <w:t>}</w:t>
+      </w:r>
+    </w:p>
+    <w:p>
+      <w:pPr>
+        <w:rPr>
+          <w:rFonts w:ascii="Palatino Linotype" w:hAnsi="Palatino Linotype"/>
+          <w:sz w:val="20"/>
+          <w:szCs w:val="20"/>
+        </w:rPr>
+      </w:pPr>
+      <w:r>
+        <w:rPr>
+          <w:rFonts w:ascii="Palatino Linotype" w:hAnsi="Palatino Linotype"/>
+          <w:sz w:val="20"/>
+          <w:szCs w:val="20"/>
+        </w:rPr>
+        <w:t>Note – Calling async method without await is not going to propage exception and will be swallowed.</w:t>
+      </w:r>
+    </w:p>
+    <w:p>
+      <w:pPr>
+        <w:rPr>
+          <w:rFonts w:ascii="Palatino Linotype" w:hAnsi="Palatino Linotype"/>
+          <w:sz w:val="20"/>
+          <w:szCs w:val="20"/>
+        </w:rPr>
+      </w:pPr>
+      <w:r>
+        <w:rPr>
+          <w:rFonts w:ascii="Palatino Linotype" w:hAnsi="Palatino Linotype"/>
+          <w:sz w:val="20"/>
+          <w:szCs w:val="20"/>
+        </w:rPr>
+        <w:t>In real scenario there would be more than one</w:t>
+      </w:r>
+      <w:r>
+        <w:rPr>
+          <w:rFonts w:ascii="Palatino Linotype" w:hAnsi="Palatino Linotype"/>
+          <w:sz w:val="20"/>
+          <w:szCs w:val="20"/>
+        </w:rPr>
+        <w:t xml:space="preserve"> </w:t>
+      </w:r>
+      <w:r>
+        <w:rPr>
+          <w:rFonts w:ascii="Palatino Linotype" w:hAnsi="Palatino Linotype"/>
+          <w:sz w:val="20"/>
+          <w:szCs w:val="20"/>
+        </w:rPr>
+        <w:t>asynchronous, handling that wouldn’t be any differen</w:t>
+      </w:r>
+      <w:r>
+        <w:rPr>
+          <w:rFonts w:ascii="Palatino Linotype" w:hAnsi="Palatino Linotype"/>
+          <w:sz w:val="20"/>
+          <w:szCs w:val="20"/>
+        </w:rPr>
+        <w:t>t i.e. use await and original exception is unwrapped and is propagated to caller. This is illustrated in below example</w:t>
+      </w:r>
+    </w:p>
+    <w:p>
+      <w:pPr>
+        <w:rPr>
+          <w:rFonts w:ascii="Palatino Linotype" w:hAnsi="Palatino Linotype"/>
+          <w:sz w:val="20"/>
+          <w:szCs w:val="20"/>
+        </w:rPr>
+      </w:pPr>
+    </w:p>
+    <w:p>
+      <w:pPr>
+        <w:autoSpaceDE w:val="0"/>
+        <w:autoSpaceDN w:val="0"/>
+        <w:adjustRightInd w:val="0"/>
+        <w:spacing w:after="0" w:line="240" w:lineRule="auto"/>
+        <w:jc w:val="both"/>
+        <w:rPr>
+          <w:rFonts w:cstheme="minorHAnsi"/>
+          <w:noProof/>
+          <w:color w:val="000000"/>
+          <w:sz w:val="20"/>
+          <w:szCs w:val="20"/>
+        </w:rPr>
+      </w:pPr>
+      <w:r>
+        <w:rPr>
+          <w:rFonts w:cstheme="minorHAnsi"/>
+          <w:noProof/>
+          <w:color w:val="0000FF"/>
+          <w:sz w:val="20"/>
+          <w:szCs w:val="20"/>
+        </w:rPr>
+        <w:t>using</w:t>
+      </w:r>
+      <w:r>
+        <w:rPr>
+          <w:rFonts w:cstheme="minorHAnsi"/>
+          <w:noProof/>
+          <w:color w:val="000000"/>
+          <w:sz w:val="20"/>
+          <w:szCs w:val="20"/>
+        </w:rPr>
+        <w:t xml:space="preserve"> System;</w:t>
+      </w:r>
+    </w:p>
+    <w:p>
+      <w:pPr>
+        <w:autoSpaceDE w:val="0"/>
+        <w:autoSpaceDN w:val="0"/>
+        <w:adjustRightInd w:val="0"/>
+        <w:spacing w:after="0" w:line="240" w:lineRule="auto"/>
+        <w:jc w:val="both"/>
+        <w:rPr>
+          <w:rFonts w:cstheme="minorHAnsi"/>
+          <w:noProof/>
+          <w:color w:val="000000"/>
+          <w:sz w:val="20"/>
+          <w:szCs w:val="20"/>
+        </w:rPr>
+      </w:pPr>
+      <w:r>
+        <w:rPr>
+          <w:rFonts w:cstheme="minorHAnsi"/>
+          <w:noProof/>
+          <w:color w:val="0000FF"/>
+          <w:sz w:val="20"/>
+          <w:szCs w:val="20"/>
+        </w:rPr>
+        <w:t>using</w:t>
+      </w:r>
+      <w:r>
+        <w:rPr>
+          <w:rFonts w:cstheme="minorHAnsi"/>
+          <w:noProof/>
+          <w:color w:val="000000"/>
+          <w:sz w:val="20"/>
+          <w:szCs w:val="20"/>
+        </w:rPr>
+        <w:t xml:space="preserve"> System.Collections.Generic;</w:t>
+      </w:r>
+    </w:p>
+    <w:p>
+      <w:pPr>
+        <w:autoSpaceDE w:val="0"/>
+        <w:autoSpaceDN w:val="0"/>
+        <w:adjustRightInd w:val="0"/>
+        <w:spacing w:after="0" w:line="240" w:lineRule="auto"/>
+        <w:jc w:val="both"/>
+        <w:rPr>
+          <w:rFonts w:cstheme="minorHAnsi"/>
+          <w:noProof/>
+          <w:color w:val="000000"/>
+          <w:sz w:val="20"/>
+          <w:szCs w:val="20"/>
+        </w:rPr>
+      </w:pPr>
+      <w:r>
+        <w:rPr>
+          <w:rFonts w:cstheme="minorHAnsi"/>
+          <w:noProof/>
+          <w:color w:val="0000FF"/>
+          <w:sz w:val="20"/>
+          <w:szCs w:val="20"/>
+        </w:rPr>
+        <w:t>using</w:t>
+      </w:r>
+      <w:r>
+        <w:rPr>
+          <w:rFonts w:cstheme="minorHAnsi"/>
+          <w:noProof/>
+          <w:color w:val="000000"/>
+          <w:sz w:val="20"/>
+          <w:szCs w:val="20"/>
+        </w:rPr>
+        <w:t xml:space="preserve"> System.IO;</w:t>
+      </w:r>
+    </w:p>
+    <w:p>
+      <w:pPr>
+        <w:autoSpaceDE w:val="0"/>
+        <w:autoSpaceDN w:val="0"/>
+        <w:adjustRightInd w:val="0"/>
+        <w:spacing w:after="0" w:line="240" w:lineRule="auto"/>
+        <w:jc w:val="both"/>
+        <w:rPr>
+          <w:rFonts w:cstheme="minorHAnsi"/>
+          <w:noProof/>
+          <w:color w:val="000000"/>
+          <w:sz w:val="20"/>
+          <w:szCs w:val="20"/>
+        </w:rPr>
+      </w:pPr>
+      <w:r>
+        <w:rPr>
+          <w:rFonts w:cstheme="minorHAnsi"/>
+          <w:noProof/>
+          <w:color w:val="0000FF"/>
+          <w:sz w:val="20"/>
+          <w:szCs w:val="20"/>
+        </w:rPr>
+        <w:t>using</w:t>
+      </w:r>
+      <w:r>
+        <w:rPr>
+          <w:rFonts w:cstheme="minorHAnsi"/>
+          <w:noProof/>
+          <w:color w:val="000000"/>
+          <w:sz w:val="20"/>
+          <w:szCs w:val="20"/>
+        </w:rPr>
+        <w:t xml:space="preserve"> System.Net.Http;</w:t>
+      </w:r>
+    </w:p>
+    <w:p>
+      <w:pPr>
+        <w:autoSpaceDE w:val="0"/>
+        <w:autoSpaceDN w:val="0"/>
+        <w:adjustRightInd w:val="0"/>
+        <w:spacing w:after="0" w:line="240" w:lineRule="auto"/>
+        <w:jc w:val="both"/>
+        <w:rPr>
+          <w:rFonts w:cstheme="minorHAnsi"/>
+          <w:noProof/>
+          <w:color w:val="000000"/>
+          <w:sz w:val="20"/>
+          <w:szCs w:val="20"/>
+        </w:rPr>
+      </w:pPr>
+      <w:r>
+        <w:rPr>
+          <w:rFonts w:cstheme="minorHAnsi"/>
+          <w:noProof/>
+          <w:color w:val="0000FF"/>
+          <w:sz w:val="20"/>
+          <w:szCs w:val="20"/>
+        </w:rPr>
+        <w:t>using</w:t>
+      </w:r>
+      <w:r>
+        <w:rPr>
+          <w:rFonts w:cstheme="minorHAnsi"/>
+          <w:noProof/>
+          <w:color w:val="000000"/>
+          <w:sz w:val="20"/>
+          <w:szCs w:val="20"/>
+        </w:rPr>
+        <w:t xml:space="preserve"> System.Threading.Tasks;</w:t>
+      </w:r>
+    </w:p>
+    <w:p>
+      <w:pPr>
+        <w:autoSpaceDE w:val="0"/>
+        <w:autoSpaceDN w:val="0"/>
+        <w:adjustRightInd w:val="0"/>
+        <w:spacing w:after="0" w:line="240" w:lineRule="auto"/>
+        <w:jc w:val="both"/>
+        <w:rPr>
+          <w:rFonts w:cstheme="minorHAnsi"/>
+          <w:noProof/>
+          <w:color w:val="000000"/>
+          <w:sz w:val="20"/>
+          <w:szCs w:val="20"/>
+        </w:rPr>
+      </w:pPr>
+      <w:r>
+        <w:rPr>
+          <w:rFonts w:cstheme="minorHAnsi"/>
+          <w:noProof/>
+          <w:color w:val="0000FF"/>
+          <w:sz w:val="20"/>
+          <w:szCs w:val="20"/>
+        </w:rPr>
+        <w:t>using</w:t>
+      </w:r>
+      <w:r>
+        <w:rPr>
+          <w:rFonts w:cstheme="minorHAnsi"/>
+          <w:noProof/>
+          <w:color w:val="000000"/>
+          <w:sz w:val="20"/>
+          <w:szCs w:val="20"/>
+        </w:rPr>
+        <w:t xml:space="preserve"> System.Linq;</w:t>
+      </w:r>
+    </w:p>
+    <w:p>
+      <w:pPr>
+        <w:autoSpaceDE w:val="0"/>
+        <w:autoSpaceDN w:val="0"/>
+        <w:adjustRightInd w:val="0"/>
+        <w:spacing w:after="0" w:line="240" w:lineRule="auto"/>
+        <w:jc w:val="both"/>
+        <w:rPr>
+          <w:rFonts w:cstheme="minorHAnsi"/>
+          <w:noProof/>
+          <w:color w:val="000000"/>
+          <w:sz w:val="20"/>
+          <w:szCs w:val="20"/>
+        </w:rPr>
+      </w:pPr>
+      <w:r>
+        <w:rPr>
+          <w:rFonts w:cstheme="minorHAnsi"/>
+          <w:noProof/>
+          <w:color w:val="0000FF"/>
+          <w:sz w:val="20"/>
+          <w:szCs w:val="20"/>
+        </w:rPr>
+        <w:t>using</w:t>
+      </w:r>
+      <w:r>
+        <w:rPr>
+          <w:rFonts w:cstheme="minorHAnsi"/>
+          <w:noProof/>
+          <w:color w:val="000000"/>
+          <w:sz w:val="20"/>
+          <w:szCs w:val="20"/>
+        </w:rPr>
+        <w:t xml:space="preserve"> System.Globalization;</w:t>
+      </w:r>
+    </w:p>
+    <w:p>
+      <w:pPr>
+        <w:autoSpaceDE w:val="0"/>
+        <w:autoSpaceDN w:val="0"/>
+        <w:adjustRightInd w:val="0"/>
+        <w:spacing w:after="0" w:line="240" w:lineRule="auto"/>
+        <w:jc w:val="both"/>
+        <w:rPr>
+          <w:rFonts w:cstheme="minorHAnsi"/>
+          <w:noProof/>
+          <w:color w:val="000000"/>
+          <w:sz w:val="20"/>
+          <w:szCs w:val="20"/>
+        </w:rPr>
+      </w:pPr>
+    </w:p>
+    <w:p>
+      <w:pPr>
+        <w:autoSpaceDE w:val="0"/>
+        <w:autoSpaceDN w:val="0"/>
+        <w:adjustRightInd w:val="0"/>
+        <w:spacing w:after="0" w:line="240" w:lineRule="auto"/>
+        <w:jc w:val="both"/>
+        <w:rPr>
+          <w:rFonts w:cstheme="minorHAnsi"/>
+          <w:noProof/>
+          <w:color w:val="000000"/>
+          <w:sz w:val="20"/>
+          <w:szCs w:val="20"/>
+        </w:rPr>
+      </w:pPr>
+      <w:r>
+        <w:rPr>
+          <w:rFonts w:cstheme="minorHAnsi"/>
+          <w:noProof/>
+          <w:color w:val="0000FF"/>
+          <w:sz w:val="20"/>
+          <w:szCs w:val="20"/>
+        </w:rPr>
+        <w:t>namespace</w:t>
+      </w:r>
+      <w:r>
+        <w:rPr>
+          <w:rFonts w:cstheme="minorHAnsi"/>
+          <w:noProof/>
+          <w:color w:val="000000"/>
+          <w:sz w:val="20"/>
+          <w:szCs w:val="20"/>
+        </w:rPr>
+        <w:t xml:space="preserve"> TAPExceptionHandling</w:t>
+      </w:r>
+    </w:p>
+    <w:p>
+      <w:pPr>
+        <w:autoSpaceDE w:val="0"/>
+        <w:autoSpaceDN w:val="0"/>
+        <w:adjustRightInd w:val="0"/>
+        <w:spacing w:after="0" w:line="240" w:lineRule="auto"/>
+        <w:jc w:val="both"/>
+        <w:rPr>
+          <w:rFonts w:cstheme="minorHAnsi"/>
+          <w:noProof/>
+          <w:color w:val="000000"/>
+          <w:sz w:val="20"/>
+          <w:szCs w:val="20"/>
+        </w:rPr>
+      </w:pPr>
+      <w:r>
+        <w:rPr>
+          <w:rFonts w:cstheme="minorHAnsi"/>
+          <w:noProof/>
+          <w:color w:val="000000"/>
+          <w:sz w:val="20"/>
+          <w:szCs w:val="20"/>
+        </w:rPr>
+        <w:t>{</w:t>
+      </w:r>
+    </w:p>
+    <w:p>
+      <w:pPr>
+        <w:autoSpaceDE w:val="0"/>
+        <w:autoSpaceDN w:val="0"/>
+        <w:adjustRightInd w:val="0"/>
+        <w:spacing w:after="0" w:line="240" w:lineRule="auto"/>
+        <w:jc w:val="both"/>
+        <w:rPr>
+          <w:rFonts w:cstheme="minorHAnsi"/>
+          <w:noProof/>
+          <w:color w:val="000000"/>
+          <w:sz w:val="20"/>
+          <w:szCs w:val="20"/>
+        </w:rPr>
+      </w:pPr>
+      <w:r>
+        <w:rPr>
+          <w:rFonts w:cstheme="minorHAnsi"/>
+          <w:noProof/>
+          <w:color w:val="000000"/>
+          <w:sz w:val="20"/>
+          <w:szCs w:val="20"/>
+        </w:rPr>
+        <w:t xml:space="preserve">    </w:t>
+      </w:r>
+      <w:r>
+        <w:rPr>
+          <w:rFonts w:cstheme="minorHAnsi"/>
+          <w:noProof/>
+          <w:color w:val="0000FF"/>
+          <w:sz w:val="20"/>
+          <w:szCs w:val="20"/>
+        </w:rPr>
+        <w:t>class</w:t>
+      </w:r>
+      <w:r>
+        <w:rPr>
+          <w:rFonts w:cstheme="minorHAnsi"/>
+          <w:noProof/>
+          <w:color w:val="000000"/>
+          <w:sz w:val="20"/>
+          <w:szCs w:val="20"/>
+        </w:rPr>
+        <w:t xml:space="preserve"> </w:t>
+      </w:r>
+      <w:r>
+        <w:rPr>
+          <w:rFonts w:cstheme="minorHAnsi"/>
+          <w:noProof/>
+          <w:color w:val="2B91AF"/>
+          <w:sz w:val="20"/>
+          <w:szCs w:val="20"/>
+        </w:rPr>
+        <w:t>Program</w:t>
+      </w:r>
+    </w:p>
+    <w:p>
+      <w:pPr>
+        <w:autoSpaceDE w:val="0"/>
+        <w:autoSpaceDN w:val="0"/>
+        <w:adjustRightInd w:val="0"/>
+        <w:spacing w:after="0" w:line="240" w:lineRule="auto"/>
+        <w:jc w:val="both"/>
+        <w:rPr>
+          <w:rFonts w:cstheme="minorHAnsi"/>
+          <w:noProof/>
+          <w:color w:val="000000"/>
+          <w:sz w:val="20"/>
+          <w:szCs w:val="20"/>
+        </w:rPr>
+      </w:pPr>
+      <w:r>
+        <w:rPr>
+          <w:rFonts w:cstheme="minorHAnsi"/>
+          <w:noProof/>
+          <w:color w:val="000000"/>
+          <w:sz w:val="20"/>
+          <w:szCs w:val="20"/>
+        </w:rPr>
+        <w:t xml:space="preserve">    {</w:t>
+      </w:r>
+    </w:p>
+    <w:p>
+      <w:pPr>
+        <w:autoSpaceDE w:val="0"/>
+        <w:autoSpaceDN w:val="0"/>
+        <w:adjustRightInd w:val="0"/>
+        <w:spacing w:after="0" w:line="240" w:lineRule="auto"/>
+        <w:jc w:val="both"/>
+        <w:rPr>
+          <w:rFonts w:cstheme="minorHAnsi"/>
+          <w:noProof/>
+          <w:color w:val="000000"/>
+          <w:sz w:val="20"/>
+          <w:szCs w:val="20"/>
+        </w:rPr>
+      </w:pPr>
+      <w:r>
+        <w:rPr>
+          <w:rFonts w:cstheme="minorHAnsi"/>
+          <w:noProof/>
+          <w:color w:val="000000"/>
+          <w:sz w:val="20"/>
+          <w:szCs w:val="20"/>
+        </w:rPr>
+        <w:t xml:space="preserve">        </w:t>
+      </w:r>
+      <w:r>
+        <w:rPr>
+          <w:rFonts w:cstheme="minorHAnsi"/>
+          <w:noProof/>
+          <w:color w:val="0000FF"/>
+          <w:sz w:val="20"/>
+          <w:szCs w:val="20"/>
+        </w:rPr>
+        <w:t>static</w:t>
+      </w:r>
+      <w:r>
+        <w:rPr>
+          <w:rFonts w:cstheme="minorHAnsi"/>
+          <w:noProof/>
+          <w:color w:val="000000"/>
+          <w:sz w:val="20"/>
+          <w:szCs w:val="20"/>
+        </w:rPr>
+        <w:t xml:space="preserve"> </w:t>
+      </w:r>
+      <w:r>
+        <w:rPr>
+          <w:rFonts w:cstheme="minorHAnsi"/>
+          <w:noProof/>
+          <w:color w:val="0000FF"/>
+          <w:sz w:val="20"/>
+          <w:szCs w:val="20"/>
+        </w:rPr>
+        <w:t>async</w:t>
+      </w:r>
+      <w:r>
+        <w:rPr>
+          <w:rFonts w:cstheme="minorHAnsi"/>
+          <w:noProof/>
+          <w:color w:val="000000"/>
+          <w:sz w:val="20"/>
+          <w:szCs w:val="20"/>
+        </w:rPr>
+        <w:t xml:space="preserve"> Task Main(</w:t>
+      </w:r>
+      <w:r>
+        <w:rPr>
+          <w:rFonts w:cstheme="minorHAnsi"/>
+          <w:noProof/>
+          <w:color w:val="0000FF"/>
+          <w:sz w:val="20"/>
+          <w:szCs w:val="20"/>
+        </w:rPr>
+        <w:t>string</w:t>
+      </w:r>
+      <w:r>
+        <w:rPr>
+          <w:rFonts w:cstheme="minorHAnsi"/>
+          <w:noProof/>
+          <w:color w:val="000000"/>
+          <w:sz w:val="20"/>
+          <w:szCs w:val="20"/>
+        </w:rPr>
+        <w:t>[] args)</w:t>
+      </w:r>
+    </w:p>
+    <w:p>
+      <w:pPr>
+        <w:autoSpaceDE w:val="0"/>
+        <w:autoSpaceDN w:val="0"/>
+        <w:adjustRightInd w:val="0"/>
+        <w:spacing w:after="0" w:line="240" w:lineRule="auto"/>
+        <w:jc w:val="both"/>
+        <w:rPr>
+          <w:rFonts w:cstheme="minorHAnsi"/>
+          <w:noProof/>
+          <w:color w:val="000000"/>
+          <w:sz w:val="20"/>
+          <w:szCs w:val="20"/>
+        </w:rPr>
+      </w:pPr>
+      <w:r>
+        <w:rPr>
+          <w:rFonts w:cstheme="minorHAnsi"/>
+          <w:noProof/>
+          <w:color w:val="000000"/>
+          <w:sz w:val="20"/>
+          <w:szCs w:val="20"/>
+        </w:rPr>
+        <w:t xml:space="preserve">        { </w:t>
+      </w:r>
+    </w:p>
+    <w:p>
+      <w:pPr>
+        <w:autoSpaceDE w:val="0"/>
+        <w:autoSpaceDN w:val="0"/>
+        <w:adjustRightInd w:val="0"/>
+        <w:spacing w:after="0" w:line="240" w:lineRule="auto"/>
+        <w:jc w:val="both"/>
+        <w:rPr>
+          <w:rFonts w:cstheme="minorHAnsi"/>
+          <w:noProof/>
+          <w:color w:val="000000"/>
+          <w:sz w:val="20"/>
+          <w:szCs w:val="20"/>
+        </w:rPr>
+      </w:pPr>
+      <w:r>
+        <w:rPr>
+          <w:rFonts w:cstheme="minorHAnsi"/>
+          <w:noProof/>
+          <w:color w:val="000000"/>
+          <w:sz w:val="20"/>
+          <w:szCs w:val="20"/>
+        </w:rPr>
+        <w:t xml:space="preserve">            </w:t>
+      </w:r>
+      <w:r>
+        <w:rPr>
+          <w:rFonts w:cstheme="minorHAnsi"/>
+          <w:noProof/>
+          <w:color w:val="0000FF"/>
+          <w:sz w:val="20"/>
+          <w:szCs w:val="20"/>
+        </w:rPr>
+        <w:t>var</w:t>
+      </w:r>
+      <w:r>
+        <w:rPr>
+          <w:rFonts w:cstheme="minorHAnsi"/>
+          <w:noProof/>
+          <w:color w:val="000000"/>
+          <w:sz w:val="20"/>
+          <w:szCs w:val="20"/>
+        </w:rPr>
+        <w:t xml:space="preserve"> taskfromAPI = GetDataAsyncNested();</w:t>
+      </w:r>
+    </w:p>
+    <w:p>
+      <w:pPr>
+        <w:autoSpaceDE w:val="0"/>
+        <w:autoSpaceDN w:val="0"/>
+        <w:adjustRightInd w:val="0"/>
+        <w:spacing w:after="0" w:line="240" w:lineRule="auto"/>
+        <w:jc w:val="both"/>
+        <w:rPr>
+          <w:rFonts w:cstheme="minorHAnsi"/>
+          <w:noProof/>
+          <w:color w:val="000000"/>
+          <w:sz w:val="20"/>
+          <w:szCs w:val="20"/>
+        </w:rPr>
+      </w:pPr>
+      <w:r>
+        <w:rPr>
+          <w:rFonts w:cstheme="minorHAnsi"/>
+          <w:noProof/>
+          <w:color w:val="000000"/>
+          <w:sz w:val="20"/>
+          <w:szCs w:val="20"/>
+        </w:rPr>
+        <w:t xml:space="preserve">            </w:t>
+      </w:r>
+      <w:r>
+        <w:rPr>
+          <w:rFonts w:cstheme="minorHAnsi"/>
+          <w:noProof/>
+          <w:color w:val="0000FF"/>
+          <w:sz w:val="20"/>
+          <w:szCs w:val="20"/>
+        </w:rPr>
+        <w:t>var</w:t>
+      </w:r>
+      <w:r>
+        <w:rPr>
+          <w:rFonts w:cstheme="minorHAnsi"/>
+          <w:noProof/>
+          <w:color w:val="000000"/>
+          <w:sz w:val="20"/>
+          <w:szCs w:val="20"/>
+        </w:rPr>
+        <w:t xml:space="preserve"> taskFromFile = GetDataAsyncFromAnotherSource();</w:t>
+      </w:r>
+    </w:p>
+    <w:p>
+      <w:pPr>
+        <w:autoSpaceDE w:val="0"/>
+        <w:autoSpaceDN w:val="0"/>
+        <w:adjustRightInd w:val="0"/>
+        <w:spacing w:after="0" w:line="240" w:lineRule="auto"/>
+        <w:jc w:val="both"/>
+        <w:rPr>
+          <w:rFonts w:cstheme="minorHAnsi"/>
+          <w:noProof/>
+          <w:color w:val="000000"/>
+          <w:sz w:val="20"/>
+          <w:szCs w:val="20"/>
+        </w:rPr>
+      </w:pPr>
+      <w:r>
+        <w:rPr>
+          <w:rFonts w:cstheme="minorHAnsi"/>
+          <w:noProof/>
+          <w:color w:val="000000"/>
+          <w:sz w:val="20"/>
+          <w:szCs w:val="20"/>
+        </w:rPr>
+        <w:t xml:space="preserve">            </w:t>
+      </w:r>
+      <w:r>
+        <w:rPr>
+          <w:rFonts w:cstheme="minorHAnsi"/>
+          <w:noProof/>
+          <w:color w:val="0000FF"/>
+          <w:sz w:val="20"/>
+          <w:szCs w:val="20"/>
+        </w:rPr>
+        <w:t>var</w:t>
+      </w:r>
+      <w:r>
+        <w:rPr>
+          <w:rFonts w:cstheme="minorHAnsi"/>
+          <w:noProof/>
+          <w:color w:val="000000"/>
+          <w:sz w:val="20"/>
+          <w:szCs w:val="20"/>
+        </w:rPr>
+        <w:t xml:space="preserve"> tasks = </w:t>
+      </w:r>
+      <w:r>
+        <w:rPr>
+          <w:rFonts w:cstheme="minorHAnsi"/>
+          <w:noProof/>
+          <w:color w:val="0000FF"/>
+          <w:sz w:val="20"/>
+          <w:szCs w:val="20"/>
+        </w:rPr>
+        <w:t>new</w:t>
+      </w:r>
+      <w:r>
+        <w:rPr>
+          <w:rFonts w:cstheme="minorHAnsi"/>
+          <w:noProof/>
+          <w:color w:val="000000"/>
+          <w:sz w:val="20"/>
+          <w:szCs w:val="20"/>
+        </w:rPr>
+        <w:t xml:space="preserve"> List&lt;Task&lt;</w:t>
+      </w:r>
+      <w:r>
+        <w:rPr>
+          <w:rFonts w:cstheme="minorHAnsi"/>
+          <w:noProof/>
+          <w:color w:val="0000FF"/>
+          <w:sz w:val="20"/>
+          <w:szCs w:val="20"/>
+        </w:rPr>
+        <w:t>string</w:t>
+      </w:r>
+      <w:r>
+        <w:rPr>
+          <w:rFonts w:cstheme="minorHAnsi"/>
+          <w:noProof/>
+          <w:color w:val="000000"/>
+          <w:sz w:val="20"/>
+          <w:szCs w:val="20"/>
+        </w:rPr>
+        <w:t>&gt;&gt;();</w:t>
+      </w:r>
+    </w:p>
+    <w:p>
+      <w:pPr>
+        <w:autoSpaceDE w:val="0"/>
+        <w:autoSpaceDN w:val="0"/>
+        <w:adjustRightInd w:val="0"/>
+        <w:spacing w:after="0" w:line="240" w:lineRule="auto"/>
+        <w:jc w:val="both"/>
+        <w:rPr>
+          <w:rFonts w:cstheme="minorHAnsi"/>
+          <w:noProof/>
+          <w:color w:val="000000"/>
+          <w:sz w:val="20"/>
+          <w:szCs w:val="20"/>
+        </w:rPr>
+      </w:pPr>
+      <w:r>
+        <w:rPr>
+          <w:rFonts w:cstheme="minorHAnsi"/>
+          <w:noProof/>
+          <w:color w:val="000000"/>
+          <w:sz w:val="20"/>
+          <w:szCs w:val="20"/>
+        </w:rPr>
+        <w:t xml:space="preserve">            tasks.Add(taskfromAPI);</w:t>
+      </w:r>
+    </w:p>
+    <w:p>
+      <w:pPr>
+        <w:autoSpaceDE w:val="0"/>
+        <w:autoSpaceDN w:val="0"/>
+        <w:adjustRightInd w:val="0"/>
+        <w:spacing w:after="0" w:line="240" w:lineRule="auto"/>
+        <w:jc w:val="both"/>
+        <w:rPr>
+          <w:rFonts w:cstheme="minorHAnsi"/>
+          <w:noProof/>
+          <w:color w:val="000000"/>
+          <w:sz w:val="20"/>
+          <w:szCs w:val="20"/>
+        </w:rPr>
+      </w:pPr>
+      <w:r>
+        <w:rPr>
+          <w:rFonts w:cstheme="minorHAnsi"/>
+          <w:noProof/>
+          <w:color w:val="000000"/>
+          <w:sz w:val="20"/>
+          <w:szCs w:val="20"/>
+        </w:rPr>
+        <w:t xml:space="preserve">            tasks.Add(taskFromFile);</w:t>
+      </w:r>
+    </w:p>
+    <w:p>
+      <w:pPr>
+        <w:autoSpaceDE w:val="0"/>
+        <w:autoSpaceDN w:val="0"/>
+        <w:adjustRightInd w:val="0"/>
+        <w:spacing w:after="0" w:line="240" w:lineRule="auto"/>
+        <w:jc w:val="both"/>
+        <w:rPr>
+          <w:rFonts w:cstheme="minorHAnsi"/>
+          <w:noProof/>
+          <w:color w:val="000000"/>
+          <w:sz w:val="20"/>
+          <w:szCs w:val="20"/>
+        </w:rPr>
+      </w:pPr>
+      <w:r>
+        <w:rPr>
+          <w:rFonts w:cstheme="minorHAnsi"/>
+          <w:noProof/>
+          <w:color w:val="000000"/>
+          <w:sz w:val="20"/>
+          <w:szCs w:val="20"/>
+        </w:rPr>
+        <w:t xml:space="preserve">            </w:t>
+      </w:r>
+      <w:r>
+        <w:rPr>
+          <w:rFonts w:cstheme="minorHAnsi"/>
+          <w:noProof/>
+          <w:color w:val="0000FF"/>
+          <w:sz w:val="20"/>
+          <w:szCs w:val="20"/>
+        </w:rPr>
+        <w:t>var</w:t>
+      </w:r>
+      <w:r>
+        <w:rPr>
+          <w:rFonts w:cstheme="minorHAnsi"/>
+          <w:noProof/>
+          <w:color w:val="000000"/>
+          <w:sz w:val="20"/>
+          <w:szCs w:val="20"/>
+        </w:rPr>
+        <w:t xml:space="preserve"> allTasks = Task.WhenAll(tasks);</w:t>
+      </w:r>
+    </w:p>
+    <w:p>
+      <w:pPr>
+        <w:autoSpaceDE w:val="0"/>
+        <w:autoSpaceDN w:val="0"/>
+        <w:adjustRightInd w:val="0"/>
+        <w:spacing w:after="0" w:line="240" w:lineRule="auto"/>
+        <w:jc w:val="both"/>
+        <w:rPr>
+          <w:rFonts w:cstheme="minorHAnsi"/>
+          <w:noProof/>
+          <w:color w:val="000000"/>
+          <w:sz w:val="20"/>
+          <w:szCs w:val="20"/>
+        </w:rPr>
+      </w:pPr>
+      <w:r>
+        <w:rPr>
+          <w:rFonts w:cstheme="minorHAnsi"/>
+          <w:noProof/>
+          <w:color w:val="000000"/>
+          <w:sz w:val="20"/>
+          <w:szCs w:val="20"/>
+        </w:rPr>
+        <w:t xml:space="preserve">            </w:t>
+      </w:r>
+      <w:r>
+        <w:rPr>
+          <w:rFonts w:cstheme="minorHAnsi"/>
+          <w:noProof/>
+          <w:color w:val="0000FF"/>
+          <w:sz w:val="20"/>
+          <w:szCs w:val="20"/>
+        </w:rPr>
+        <w:t>try</w:t>
+      </w:r>
+    </w:p>
+    <w:p>
+      <w:pPr>
+        <w:autoSpaceDE w:val="0"/>
+        <w:autoSpaceDN w:val="0"/>
+        <w:adjustRightInd w:val="0"/>
+        <w:spacing w:after="0" w:line="240" w:lineRule="auto"/>
+        <w:jc w:val="both"/>
+        <w:rPr>
+          <w:rFonts w:cstheme="minorHAnsi"/>
+          <w:noProof/>
+          <w:color w:val="000000"/>
+          <w:sz w:val="20"/>
+          <w:szCs w:val="20"/>
+        </w:rPr>
+      </w:pPr>
+      <w:r>
+        <w:rPr>
+          <w:rFonts w:cstheme="minorHAnsi"/>
+          <w:noProof/>
+          <w:color w:val="000000"/>
+          <w:sz w:val="20"/>
+          <w:szCs w:val="20"/>
+        </w:rPr>
+        <w:t xml:space="preserve">            {</w:t>
+      </w:r>
+    </w:p>
+    <w:p>
+      <w:pPr>
+        <w:autoSpaceDE w:val="0"/>
+        <w:autoSpaceDN w:val="0"/>
+        <w:adjustRightInd w:val="0"/>
+        <w:spacing w:after="0" w:line="240" w:lineRule="auto"/>
+        <w:jc w:val="both"/>
+        <w:rPr>
+          <w:rFonts w:cstheme="minorHAnsi"/>
+          <w:noProof/>
+          <w:color w:val="000000"/>
+          <w:sz w:val="20"/>
+          <w:szCs w:val="20"/>
+        </w:rPr>
+      </w:pPr>
+      <w:r>
+        <w:rPr>
+          <w:rFonts w:cstheme="minorHAnsi"/>
+          <w:noProof/>
+          <w:color w:val="000000"/>
+          <w:sz w:val="20"/>
+          <w:szCs w:val="20"/>
+        </w:rPr>
+        <w:t xml:space="preserve">                </w:t>
+      </w:r>
+      <w:r>
+        <w:rPr>
+          <w:rFonts w:cstheme="minorHAnsi"/>
+          <w:noProof/>
+          <w:color w:val="0000FF"/>
+          <w:sz w:val="20"/>
+          <w:szCs w:val="20"/>
+        </w:rPr>
+        <w:t>await</w:t>
+      </w:r>
+      <w:r>
+        <w:rPr>
+          <w:rFonts w:cstheme="minorHAnsi"/>
+          <w:noProof/>
+          <w:color w:val="000000"/>
+          <w:sz w:val="20"/>
+          <w:szCs w:val="20"/>
+        </w:rPr>
+        <w:t xml:space="preserve"> allTasks;</w:t>
+      </w:r>
+    </w:p>
+    <w:p>
+      <w:pPr>
+        <w:autoSpaceDE w:val="0"/>
+        <w:autoSpaceDN w:val="0"/>
+        <w:adjustRightInd w:val="0"/>
+        <w:spacing w:after="0" w:line="240" w:lineRule="auto"/>
+        <w:jc w:val="both"/>
+        <w:rPr>
+          <w:rFonts w:cstheme="minorHAnsi"/>
+          <w:noProof/>
+          <w:color w:val="000000"/>
+          <w:sz w:val="20"/>
+          <w:szCs w:val="20"/>
+        </w:rPr>
+      </w:pPr>
+      <w:r>
+        <w:rPr>
+          <w:rFonts w:cstheme="minorHAnsi"/>
+          <w:noProof/>
+          <w:color w:val="000000"/>
+          <w:sz w:val="20"/>
+          <w:szCs w:val="20"/>
+        </w:rPr>
+        <w:t xml:space="preserve">            }</w:t>
+      </w:r>
+    </w:p>
+    <w:p>
+      <w:pPr>
+        <w:autoSpaceDE w:val="0"/>
+        <w:autoSpaceDN w:val="0"/>
+        <w:adjustRightInd w:val="0"/>
+        <w:spacing w:after="0" w:line="240" w:lineRule="auto"/>
+        <w:jc w:val="both"/>
+        <w:rPr>
+          <w:rFonts w:cstheme="minorHAnsi"/>
+          <w:noProof/>
+          <w:color w:val="000000"/>
+          <w:sz w:val="20"/>
+          <w:szCs w:val="20"/>
+        </w:rPr>
+      </w:pPr>
+      <w:r>
+        <w:rPr>
+          <w:rFonts w:cstheme="minorHAnsi"/>
+          <w:noProof/>
+          <w:color w:val="000000"/>
+          <w:sz w:val="20"/>
+          <w:szCs w:val="20"/>
+        </w:rPr>
+        <w:t xml:space="preserve">            </w:t>
+      </w:r>
+      <w:r>
+        <w:rPr>
+          <w:rFonts w:cstheme="minorHAnsi"/>
+          <w:noProof/>
+          <w:color w:val="0000FF"/>
+          <w:sz w:val="20"/>
+          <w:szCs w:val="20"/>
+        </w:rPr>
+        <w:t>catch</w:t>
+      </w:r>
+    </w:p>
+    <w:p>
+      <w:pPr>
+        <w:autoSpaceDE w:val="0"/>
+        <w:autoSpaceDN w:val="0"/>
+        <w:adjustRightInd w:val="0"/>
+        <w:spacing w:after="0" w:line="240" w:lineRule="auto"/>
+        <w:jc w:val="both"/>
+        <w:rPr>
+          <w:rFonts w:cstheme="minorHAnsi"/>
+          <w:noProof/>
+          <w:color w:val="000000"/>
+          <w:sz w:val="20"/>
+          <w:szCs w:val="20"/>
+        </w:rPr>
+      </w:pPr>
+      <w:r>
+        <w:rPr>
+          <w:rFonts w:cstheme="minorHAnsi"/>
+          <w:noProof/>
+          <w:color w:val="000000"/>
+          <w:sz w:val="20"/>
+          <w:szCs w:val="20"/>
+        </w:rPr>
+        <w:lastRenderedPageBreak/>
+        <w:t xml:space="preserve">            {</w:t>
+      </w:r>
+    </w:p>
+    <w:p>
+      <w:pPr>
+        <w:autoSpaceDE w:val="0"/>
+        <w:autoSpaceDN w:val="0"/>
+        <w:adjustRightInd w:val="0"/>
+        <w:spacing w:after="0" w:line="240" w:lineRule="auto"/>
+        <w:jc w:val="both"/>
+        <w:rPr>
+          <w:rFonts w:cstheme="minorHAnsi"/>
+          <w:noProof/>
+          <w:color w:val="000000"/>
+          <w:sz w:val="20"/>
+          <w:szCs w:val="20"/>
+        </w:rPr>
+      </w:pPr>
+      <w:r>
+        <w:rPr>
+          <w:rFonts w:cstheme="minorHAnsi"/>
+          <w:noProof/>
+          <w:color w:val="000000"/>
+          <w:sz w:val="20"/>
+          <w:szCs w:val="20"/>
+        </w:rPr>
+        <w:t xml:space="preserve">                List&lt;String&gt; errors = allTasks.Exception.Flatten().InnerExceptions.Select(x =&gt; x.Message).ToList();</w:t>
+      </w:r>
+    </w:p>
+    <w:p>
+      <w:pPr>
+        <w:autoSpaceDE w:val="0"/>
+        <w:autoSpaceDN w:val="0"/>
+        <w:adjustRightInd w:val="0"/>
+        <w:spacing w:after="0" w:line="240" w:lineRule="auto"/>
+        <w:jc w:val="both"/>
+        <w:rPr>
+          <w:rFonts w:cstheme="minorHAnsi"/>
+          <w:noProof/>
+          <w:color w:val="000000"/>
+          <w:sz w:val="20"/>
+          <w:szCs w:val="20"/>
+        </w:rPr>
+      </w:pPr>
+      <w:r>
+        <w:rPr>
+          <w:rFonts w:cstheme="minorHAnsi"/>
+          <w:noProof/>
+          <w:color w:val="000000"/>
+          <w:sz w:val="20"/>
+          <w:szCs w:val="20"/>
+        </w:rPr>
+        <w:t xml:space="preserve">                </w:t>
+      </w:r>
+      <w:r>
+        <w:rPr>
+          <w:rFonts w:cstheme="minorHAnsi"/>
+          <w:noProof/>
+          <w:color w:val="0000FF"/>
+          <w:sz w:val="20"/>
+          <w:szCs w:val="20"/>
+        </w:rPr>
+        <w:t>int</w:t>
+      </w:r>
+      <w:r>
+        <w:rPr>
+          <w:rFonts w:cstheme="minorHAnsi"/>
+          <w:noProof/>
+          <w:color w:val="000000"/>
+          <w:sz w:val="20"/>
+          <w:szCs w:val="20"/>
+        </w:rPr>
+        <w:t xml:space="preserve"> counter = 0;</w:t>
+      </w:r>
+    </w:p>
+    <w:p>
+      <w:pPr>
+        <w:autoSpaceDE w:val="0"/>
+        <w:autoSpaceDN w:val="0"/>
+        <w:adjustRightInd w:val="0"/>
+        <w:spacing w:after="0" w:line="240" w:lineRule="auto"/>
+        <w:jc w:val="both"/>
+        <w:rPr>
+          <w:rFonts w:cstheme="minorHAnsi"/>
+          <w:noProof/>
+          <w:color w:val="000000"/>
+          <w:sz w:val="20"/>
+          <w:szCs w:val="20"/>
+        </w:rPr>
+      </w:pPr>
+      <w:r>
+        <w:rPr>
+          <w:rFonts w:cstheme="minorHAnsi"/>
+          <w:noProof/>
+          <w:color w:val="000000"/>
+          <w:sz w:val="20"/>
+          <w:szCs w:val="20"/>
+        </w:rPr>
+        <w:t xml:space="preserve">                </w:t>
+      </w:r>
+      <w:r>
+        <w:rPr>
+          <w:rFonts w:cstheme="minorHAnsi"/>
+          <w:noProof/>
+          <w:color w:val="0000FF"/>
+          <w:sz w:val="20"/>
+          <w:szCs w:val="20"/>
+        </w:rPr>
+        <w:t>foreach</w:t>
+      </w:r>
+      <w:r>
+        <w:rPr>
+          <w:rFonts w:cstheme="minorHAnsi"/>
+          <w:noProof/>
+          <w:color w:val="000000"/>
+          <w:sz w:val="20"/>
+          <w:szCs w:val="20"/>
+        </w:rPr>
+        <w:t xml:space="preserve"> (</w:t>
+      </w:r>
+      <w:r>
+        <w:rPr>
+          <w:rFonts w:cstheme="minorHAnsi"/>
+          <w:noProof/>
+          <w:color w:val="0000FF"/>
+          <w:sz w:val="20"/>
+          <w:szCs w:val="20"/>
+        </w:rPr>
+        <w:t>string</w:t>
+      </w:r>
+      <w:r>
+        <w:rPr>
+          <w:rFonts w:cstheme="minorHAnsi"/>
+          <w:noProof/>
+          <w:color w:val="000000"/>
+          <w:sz w:val="20"/>
+          <w:szCs w:val="20"/>
+        </w:rPr>
+        <w:t xml:space="preserve"> error </w:t>
+      </w:r>
+      <w:r>
+        <w:rPr>
+          <w:rFonts w:cstheme="minorHAnsi"/>
+          <w:noProof/>
+          <w:color w:val="0000FF"/>
+          <w:sz w:val="20"/>
+          <w:szCs w:val="20"/>
+        </w:rPr>
+        <w:t>in</w:t>
+      </w:r>
+      <w:r>
+        <w:rPr>
+          <w:rFonts w:cstheme="minorHAnsi"/>
+          <w:noProof/>
+          <w:color w:val="000000"/>
+          <w:sz w:val="20"/>
+          <w:szCs w:val="20"/>
+        </w:rPr>
+        <w:t xml:space="preserve"> errors)</w:t>
+      </w:r>
+    </w:p>
+    <w:p>
+      <w:pPr>
+        <w:autoSpaceDE w:val="0"/>
+        <w:autoSpaceDN w:val="0"/>
+        <w:adjustRightInd w:val="0"/>
+        <w:spacing w:after="0" w:line="240" w:lineRule="auto"/>
+        <w:jc w:val="both"/>
+        <w:rPr>
+          <w:rFonts w:cstheme="minorHAnsi"/>
+          <w:noProof/>
+          <w:color w:val="000000"/>
+          <w:sz w:val="20"/>
+          <w:szCs w:val="20"/>
+        </w:rPr>
+      </w:pPr>
+      <w:r>
+        <w:rPr>
+          <w:rFonts w:cstheme="minorHAnsi"/>
+          <w:noProof/>
+          <w:color w:val="000000"/>
+          <w:sz w:val="20"/>
+          <w:szCs w:val="20"/>
+        </w:rPr>
+        <w:t xml:space="preserve">                {</w:t>
+      </w:r>
+    </w:p>
+    <w:p>
+      <w:pPr>
+        <w:autoSpaceDE w:val="0"/>
+        <w:autoSpaceDN w:val="0"/>
+        <w:adjustRightInd w:val="0"/>
+        <w:spacing w:after="0" w:line="240" w:lineRule="auto"/>
+        <w:jc w:val="both"/>
+        <w:rPr>
+          <w:rFonts w:cstheme="minorHAnsi"/>
+          <w:noProof/>
+          <w:color w:val="000000"/>
+          <w:sz w:val="20"/>
+          <w:szCs w:val="20"/>
+        </w:rPr>
+      </w:pPr>
+      <w:r>
+        <w:rPr>
+          <w:rFonts w:cstheme="minorHAnsi"/>
+          <w:noProof/>
+          <w:color w:val="000000"/>
+          <w:sz w:val="20"/>
+          <w:szCs w:val="20"/>
+        </w:rPr>
+        <w:t xml:space="preserve">                    counter++;</w:t>
+      </w:r>
+    </w:p>
+    <w:p>
+      <w:pPr>
+        <w:autoSpaceDE w:val="0"/>
+        <w:autoSpaceDN w:val="0"/>
+        <w:adjustRightInd w:val="0"/>
+        <w:spacing w:after="0" w:line="240" w:lineRule="auto"/>
+        <w:jc w:val="both"/>
+        <w:rPr>
+          <w:rFonts w:cstheme="minorHAnsi"/>
+          <w:noProof/>
+          <w:color w:val="000000"/>
+          <w:sz w:val="20"/>
+          <w:szCs w:val="20"/>
+        </w:rPr>
+      </w:pPr>
+      <w:r>
+        <w:rPr>
+          <w:rFonts w:cstheme="minorHAnsi"/>
+          <w:noProof/>
+          <w:color w:val="000000"/>
+          <w:sz w:val="20"/>
+          <w:szCs w:val="20"/>
+        </w:rPr>
+        <w:t xml:space="preserve">                    Console.WriteLine(</w:t>
+      </w:r>
+      <w:r>
+        <w:rPr>
+          <w:rFonts w:cstheme="minorHAnsi"/>
+          <w:noProof/>
+          <w:color w:val="A31515"/>
+          <w:sz w:val="20"/>
+          <w:szCs w:val="20"/>
+        </w:rPr>
+        <w:t>$"</w:t>
+      </w:r>
+      <w:r>
+        <w:rPr>
+          <w:rFonts w:cstheme="minorHAnsi"/>
+          <w:noProof/>
+          <w:color w:val="000000"/>
+          <w:sz w:val="20"/>
+          <w:szCs w:val="20"/>
+        </w:rPr>
+        <w:t>{counter}</w:t>
+      </w:r>
+      <w:r>
+        <w:rPr>
+          <w:rFonts w:cstheme="minorHAnsi"/>
+          <w:noProof/>
+          <w:color w:val="A31515"/>
+          <w:sz w:val="20"/>
+          <w:szCs w:val="20"/>
+        </w:rPr>
+        <w:t xml:space="preserve">).Error - </w:t>
+      </w:r>
+      <w:r>
+        <w:rPr>
+          <w:rFonts w:cstheme="minorHAnsi"/>
+          <w:noProof/>
+          <w:color w:val="000000"/>
+          <w:sz w:val="20"/>
+          <w:szCs w:val="20"/>
+        </w:rPr>
+        <w:t>{error}</w:t>
+      </w:r>
+      <w:r>
+        <w:rPr>
+          <w:rFonts w:cstheme="minorHAnsi"/>
+          <w:noProof/>
+          <w:color w:val="A31515"/>
+          <w:sz w:val="20"/>
+          <w:szCs w:val="20"/>
+        </w:rPr>
+        <w:t>"</w:t>
+      </w:r>
+      <w:r>
+        <w:rPr>
+          <w:rFonts w:cstheme="minorHAnsi"/>
+          <w:noProof/>
+          <w:color w:val="000000"/>
+          <w:sz w:val="20"/>
+          <w:szCs w:val="20"/>
+        </w:rPr>
+        <w:t>);</w:t>
+      </w:r>
+    </w:p>
+    <w:p>
+      <w:pPr>
+        <w:autoSpaceDE w:val="0"/>
+        <w:autoSpaceDN w:val="0"/>
+        <w:adjustRightInd w:val="0"/>
+        <w:spacing w:after="0" w:line="240" w:lineRule="auto"/>
+        <w:jc w:val="both"/>
+        <w:rPr>
+          <w:rFonts w:cstheme="minorHAnsi"/>
+          <w:noProof/>
+          <w:color w:val="000000"/>
+          <w:sz w:val="20"/>
+          <w:szCs w:val="20"/>
+        </w:rPr>
+      </w:pPr>
+      <w:r>
+        <w:rPr>
+          <w:rFonts w:cstheme="minorHAnsi"/>
+          <w:noProof/>
+          <w:color w:val="000000"/>
+          <w:sz w:val="20"/>
+          <w:szCs w:val="20"/>
+        </w:rPr>
+        <w:t xml:space="preserve">                }</w:t>
+      </w:r>
+    </w:p>
+    <w:p>
+      <w:pPr>
+        <w:autoSpaceDE w:val="0"/>
+        <w:autoSpaceDN w:val="0"/>
+        <w:adjustRightInd w:val="0"/>
+        <w:spacing w:after="0" w:line="240" w:lineRule="auto"/>
+        <w:jc w:val="both"/>
+        <w:rPr>
+          <w:rFonts w:cstheme="minorHAnsi"/>
+          <w:noProof/>
+          <w:color w:val="000000"/>
+          <w:sz w:val="20"/>
+          <w:szCs w:val="20"/>
+        </w:rPr>
+      </w:pPr>
+      <w:r>
+        <w:rPr>
+          <w:rFonts w:cstheme="minorHAnsi"/>
+          <w:noProof/>
+          <w:color w:val="000000"/>
+          <w:sz w:val="20"/>
+          <w:szCs w:val="20"/>
+        </w:rPr>
+        <w:t xml:space="preserve">            }</w:t>
+      </w:r>
+    </w:p>
+    <w:p>
+      <w:pPr>
+        <w:autoSpaceDE w:val="0"/>
+        <w:autoSpaceDN w:val="0"/>
+        <w:adjustRightInd w:val="0"/>
+        <w:spacing w:after="0" w:line="240" w:lineRule="auto"/>
+        <w:jc w:val="both"/>
+        <w:rPr>
+          <w:rFonts w:cstheme="minorHAnsi"/>
+          <w:noProof/>
+          <w:color w:val="000000"/>
+          <w:sz w:val="20"/>
+          <w:szCs w:val="20"/>
+        </w:rPr>
+      </w:pPr>
+    </w:p>
+    <w:p>
+      <w:pPr>
+        <w:autoSpaceDE w:val="0"/>
+        <w:autoSpaceDN w:val="0"/>
+        <w:adjustRightInd w:val="0"/>
+        <w:spacing w:after="0" w:line="240" w:lineRule="auto"/>
+        <w:jc w:val="both"/>
+        <w:rPr>
+          <w:rFonts w:cstheme="minorHAnsi"/>
+          <w:noProof/>
+          <w:color w:val="000000"/>
+          <w:sz w:val="20"/>
+          <w:szCs w:val="20"/>
+        </w:rPr>
+      </w:pPr>
+      <w:r>
+        <w:rPr>
+          <w:rFonts w:cstheme="minorHAnsi"/>
+          <w:noProof/>
+          <w:color w:val="000000"/>
+          <w:sz w:val="20"/>
+          <w:szCs w:val="20"/>
+        </w:rPr>
+        <w:t xml:space="preserve">            Console.Read();</w:t>
+      </w:r>
+    </w:p>
+    <w:p>
+      <w:pPr>
+        <w:autoSpaceDE w:val="0"/>
+        <w:autoSpaceDN w:val="0"/>
+        <w:adjustRightInd w:val="0"/>
+        <w:spacing w:after="0" w:line="240" w:lineRule="auto"/>
+        <w:jc w:val="both"/>
+        <w:rPr>
+          <w:rFonts w:cstheme="minorHAnsi"/>
+          <w:noProof/>
+          <w:color w:val="000000"/>
+          <w:sz w:val="20"/>
+          <w:szCs w:val="20"/>
+        </w:rPr>
+      </w:pPr>
+      <w:r>
+        <w:rPr>
+          <w:rFonts w:cstheme="minorHAnsi"/>
+          <w:noProof/>
+          <w:color w:val="000000"/>
+          <w:sz w:val="20"/>
+          <w:szCs w:val="20"/>
+        </w:rPr>
+        <w:t xml:space="preserve">        }</w:t>
+      </w:r>
+    </w:p>
+    <w:p>
+      <w:pPr>
+        <w:autoSpaceDE w:val="0"/>
+        <w:autoSpaceDN w:val="0"/>
+        <w:adjustRightInd w:val="0"/>
+        <w:spacing w:after="0" w:line="240" w:lineRule="auto"/>
+        <w:jc w:val="both"/>
+        <w:rPr>
+          <w:rFonts w:cstheme="minorHAnsi"/>
+          <w:color w:val="000000"/>
+          <w:sz w:val="20"/>
+          <w:szCs w:val="20"/>
+        </w:rPr>
+      </w:pPr>
+    </w:p>
+    <w:p>
+      <w:pPr>
+        <w:autoSpaceDE w:val="0"/>
+        <w:autoSpaceDN w:val="0"/>
+        <w:adjustRightInd w:val="0"/>
+        <w:spacing w:after="0" w:line="240" w:lineRule="auto"/>
+        <w:jc w:val="both"/>
+        <w:rPr>
+          <w:rFonts w:cstheme="minorHAnsi"/>
+          <w:noProof/>
+          <w:color w:val="000000"/>
+          <w:sz w:val="20"/>
+          <w:szCs w:val="20"/>
+        </w:rPr>
+      </w:pPr>
+      <w:r>
+        <w:rPr>
+          <w:rFonts w:cstheme="minorHAnsi"/>
+          <w:color w:val="000000"/>
+          <w:sz w:val="20"/>
+          <w:szCs w:val="20"/>
+        </w:rPr>
+        <w:t xml:space="preserve">        </w:t>
+      </w:r>
+      <w:r>
+        <w:rPr>
+          <w:rFonts w:cstheme="minorHAnsi"/>
+          <w:noProof/>
+          <w:color w:val="808080"/>
+          <w:sz w:val="20"/>
+          <w:szCs w:val="20"/>
+        </w:rPr>
+        <w:t>///</w:t>
+      </w:r>
+      <w:r>
+        <w:rPr>
+          <w:rFonts w:cstheme="minorHAnsi"/>
+          <w:noProof/>
+          <w:color w:val="008000"/>
+          <w:sz w:val="20"/>
+          <w:szCs w:val="20"/>
+        </w:rPr>
+        <w:t xml:space="preserve"> </w:t>
+      </w:r>
+      <w:r>
+        <w:rPr>
+          <w:rFonts w:cstheme="minorHAnsi"/>
+          <w:noProof/>
+          <w:color w:val="808080"/>
+          <w:sz w:val="20"/>
+          <w:szCs w:val="20"/>
+        </w:rPr>
+        <w:t>&lt;summary&gt;</w:t>
+      </w:r>
+    </w:p>
+    <w:p>
+      <w:pPr>
+        <w:autoSpaceDE w:val="0"/>
+        <w:autoSpaceDN w:val="0"/>
+        <w:adjustRightInd w:val="0"/>
+        <w:spacing w:after="0" w:line="240" w:lineRule="auto"/>
+        <w:jc w:val="both"/>
+        <w:rPr>
+          <w:rFonts w:cstheme="minorHAnsi"/>
+          <w:noProof/>
+          <w:color w:val="000000"/>
+          <w:sz w:val="20"/>
+          <w:szCs w:val="20"/>
+        </w:rPr>
+      </w:pPr>
+      <w:r>
+        <w:rPr>
+          <w:rFonts w:cstheme="minorHAnsi"/>
+          <w:noProof/>
+          <w:color w:val="000000"/>
+          <w:sz w:val="20"/>
+          <w:szCs w:val="20"/>
+        </w:rPr>
+        <w:t xml:space="preserve">        </w:t>
+      </w:r>
+      <w:r>
+        <w:rPr>
+          <w:rFonts w:cstheme="minorHAnsi"/>
+          <w:noProof/>
+          <w:color w:val="808080"/>
+          <w:sz w:val="20"/>
+          <w:szCs w:val="20"/>
+        </w:rPr>
+        <w:t>///</w:t>
+      </w:r>
+      <w:r>
+        <w:rPr>
+          <w:rFonts w:cstheme="minorHAnsi"/>
+          <w:noProof/>
+          <w:color w:val="008000"/>
+          <w:sz w:val="20"/>
+          <w:szCs w:val="20"/>
+        </w:rPr>
+        <w:t xml:space="preserve"> Async method to retrieve data from API</w:t>
+      </w:r>
+    </w:p>
+    <w:p>
+      <w:pPr>
+        <w:autoSpaceDE w:val="0"/>
+        <w:autoSpaceDN w:val="0"/>
+        <w:adjustRightInd w:val="0"/>
+        <w:spacing w:after="0" w:line="240" w:lineRule="auto"/>
+        <w:jc w:val="both"/>
+        <w:rPr>
+          <w:rFonts w:cstheme="minorHAnsi"/>
+          <w:noProof/>
+          <w:color w:val="000000"/>
+          <w:sz w:val="20"/>
+          <w:szCs w:val="20"/>
+        </w:rPr>
+      </w:pPr>
+      <w:r>
+        <w:rPr>
+          <w:rFonts w:cstheme="minorHAnsi"/>
+          <w:noProof/>
+          <w:color w:val="000000"/>
+          <w:sz w:val="20"/>
+          <w:szCs w:val="20"/>
+        </w:rPr>
+        <w:t xml:space="preserve">        </w:t>
+      </w:r>
+      <w:r>
+        <w:rPr>
+          <w:rFonts w:cstheme="minorHAnsi"/>
+          <w:noProof/>
+          <w:color w:val="808080"/>
+          <w:sz w:val="20"/>
+          <w:szCs w:val="20"/>
+        </w:rPr>
+        <w:t>///</w:t>
+      </w:r>
+      <w:r>
+        <w:rPr>
+          <w:rFonts w:cstheme="minorHAnsi"/>
+          <w:noProof/>
+          <w:color w:val="008000"/>
+          <w:sz w:val="20"/>
+          <w:szCs w:val="20"/>
+        </w:rPr>
+        <w:t xml:space="preserve"> </w:t>
+      </w:r>
+      <w:r>
+        <w:rPr>
+          <w:rFonts w:cstheme="minorHAnsi"/>
+          <w:noProof/>
+          <w:color w:val="808080"/>
+          <w:sz w:val="20"/>
+          <w:szCs w:val="20"/>
+        </w:rPr>
+        <w:t>&lt;/summary&gt;</w:t>
+      </w:r>
+    </w:p>
+    <w:p>
+      <w:pPr>
+        <w:autoSpaceDE w:val="0"/>
+        <w:autoSpaceDN w:val="0"/>
+        <w:adjustRightInd w:val="0"/>
+        <w:spacing w:after="0" w:line="240" w:lineRule="auto"/>
+        <w:jc w:val="both"/>
+        <w:rPr>
+          <w:rFonts w:cstheme="minorHAnsi"/>
+          <w:noProof/>
+          <w:color w:val="000000"/>
+          <w:sz w:val="20"/>
+          <w:szCs w:val="20"/>
+        </w:rPr>
+      </w:pPr>
+      <w:r>
+        <w:rPr>
+          <w:rFonts w:cstheme="minorHAnsi"/>
+          <w:noProof/>
+          <w:color w:val="000000"/>
+          <w:sz w:val="20"/>
+          <w:szCs w:val="20"/>
+        </w:rPr>
+        <w:t xml:space="preserve">        </w:t>
+      </w:r>
+      <w:r>
+        <w:rPr>
+          <w:rFonts w:cstheme="minorHAnsi"/>
+          <w:noProof/>
+          <w:color w:val="808080"/>
+          <w:sz w:val="20"/>
+          <w:szCs w:val="20"/>
+        </w:rPr>
+        <w:t>///</w:t>
+      </w:r>
+      <w:r>
+        <w:rPr>
+          <w:rFonts w:cstheme="minorHAnsi"/>
+          <w:noProof/>
+          <w:color w:val="008000"/>
+          <w:sz w:val="20"/>
+          <w:szCs w:val="20"/>
+        </w:rPr>
+        <w:t xml:space="preserve"> </w:t>
+      </w:r>
+      <w:r>
+        <w:rPr>
+          <w:rFonts w:cstheme="minorHAnsi"/>
+          <w:noProof/>
+          <w:color w:val="808080"/>
+          <w:sz w:val="20"/>
+          <w:szCs w:val="20"/>
+        </w:rPr>
+        <w:t>&lt;returns&gt;&lt;/returns&gt;</w:t>
+      </w:r>
+    </w:p>
+    <w:p>
+      <w:pPr>
+        <w:autoSpaceDE w:val="0"/>
+        <w:autoSpaceDN w:val="0"/>
+        <w:adjustRightInd w:val="0"/>
+        <w:spacing w:after="0" w:line="240" w:lineRule="auto"/>
+        <w:jc w:val="both"/>
+        <w:rPr>
+          <w:rFonts w:cstheme="minorHAnsi"/>
+          <w:noProof/>
+          <w:color w:val="000000"/>
+          <w:sz w:val="20"/>
+          <w:szCs w:val="20"/>
+        </w:rPr>
+      </w:pPr>
+      <w:r>
+        <w:rPr>
+          <w:rFonts w:cstheme="minorHAnsi"/>
+          <w:noProof/>
+          <w:color w:val="000000"/>
+          <w:sz w:val="20"/>
+          <w:szCs w:val="20"/>
+        </w:rPr>
+        <w:t xml:space="preserve">        </w:t>
+      </w:r>
+      <w:r>
+        <w:rPr>
+          <w:rFonts w:cstheme="minorHAnsi"/>
+          <w:noProof/>
+          <w:color w:val="0000FF"/>
+          <w:sz w:val="20"/>
+          <w:szCs w:val="20"/>
+        </w:rPr>
+        <w:t>static</w:t>
+      </w:r>
+      <w:r>
+        <w:rPr>
+          <w:rFonts w:cstheme="minorHAnsi"/>
+          <w:noProof/>
+          <w:color w:val="000000"/>
+          <w:sz w:val="20"/>
+          <w:szCs w:val="20"/>
+        </w:rPr>
+        <w:t xml:space="preserve"> </w:t>
+      </w:r>
+      <w:r>
+        <w:rPr>
+          <w:rFonts w:cstheme="minorHAnsi"/>
+          <w:noProof/>
+          <w:color w:val="0000FF"/>
+          <w:sz w:val="20"/>
+          <w:szCs w:val="20"/>
+        </w:rPr>
+        <w:t>async</w:t>
+      </w:r>
+      <w:r>
+        <w:rPr>
+          <w:rFonts w:cstheme="minorHAnsi"/>
+          <w:noProof/>
+          <w:color w:val="000000"/>
+          <w:sz w:val="20"/>
+          <w:szCs w:val="20"/>
+        </w:rPr>
+        <w:t xml:space="preserve"> Task&lt;</w:t>
+      </w:r>
+      <w:r>
+        <w:rPr>
+          <w:rFonts w:cstheme="minorHAnsi"/>
+          <w:noProof/>
+          <w:color w:val="0000FF"/>
+          <w:sz w:val="20"/>
+          <w:szCs w:val="20"/>
+        </w:rPr>
+        <w:t>string</w:t>
+      </w:r>
+      <w:r>
+        <w:rPr>
+          <w:rFonts w:cstheme="minorHAnsi"/>
+          <w:noProof/>
+          <w:color w:val="000000"/>
+          <w:sz w:val="20"/>
+          <w:szCs w:val="20"/>
+        </w:rPr>
+        <w:t>&gt; GetDataAsync()</w:t>
+      </w:r>
+    </w:p>
+    <w:p>
+      <w:pPr>
+        <w:autoSpaceDE w:val="0"/>
+        <w:autoSpaceDN w:val="0"/>
+        <w:adjustRightInd w:val="0"/>
+        <w:spacing w:after="0" w:line="240" w:lineRule="auto"/>
+        <w:jc w:val="both"/>
+        <w:rPr>
+          <w:rFonts w:cstheme="minorHAnsi"/>
+          <w:noProof/>
+          <w:color w:val="000000"/>
+          <w:sz w:val="20"/>
+          <w:szCs w:val="20"/>
+        </w:rPr>
+      </w:pPr>
+      <w:r>
+        <w:rPr>
+          <w:rFonts w:cstheme="minorHAnsi"/>
+          <w:noProof/>
+          <w:color w:val="000000"/>
+          <w:sz w:val="20"/>
+          <w:szCs w:val="20"/>
+        </w:rPr>
+        <w:t xml:space="preserve">        {</w:t>
+      </w:r>
+    </w:p>
+    <w:p>
+      <w:pPr>
+        <w:autoSpaceDE w:val="0"/>
+        <w:autoSpaceDN w:val="0"/>
+        <w:adjustRightInd w:val="0"/>
+        <w:spacing w:after="0" w:line="240" w:lineRule="auto"/>
+        <w:jc w:val="both"/>
+        <w:rPr>
+          <w:rFonts w:cstheme="minorHAnsi"/>
+          <w:noProof/>
+          <w:color w:val="000000"/>
+          <w:sz w:val="20"/>
+          <w:szCs w:val="20"/>
+        </w:rPr>
+      </w:pPr>
+      <w:r>
+        <w:rPr>
+          <w:rFonts w:cstheme="minorHAnsi"/>
+          <w:noProof/>
+          <w:color w:val="000000"/>
+          <w:sz w:val="20"/>
+          <w:szCs w:val="20"/>
+        </w:rPr>
+        <w:t xml:space="preserve">            </w:t>
+      </w:r>
+      <w:r>
+        <w:rPr>
+          <w:rFonts w:cstheme="minorHAnsi"/>
+          <w:noProof/>
+          <w:color w:val="0000FF"/>
+          <w:sz w:val="20"/>
+          <w:szCs w:val="20"/>
+        </w:rPr>
+        <w:t>using</w:t>
+      </w:r>
+      <w:r>
+        <w:rPr>
+          <w:rFonts w:cstheme="minorHAnsi"/>
+          <w:noProof/>
+          <w:color w:val="000000"/>
+          <w:sz w:val="20"/>
+          <w:szCs w:val="20"/>
+        </w:rPr>
+        <w:t xml:space="preserve"> (HttpClient client = </w:t>
+      </w:r>
+      <w:r>
+        <w:rPr>
+          <w:rFonts w:cstheme="minorHAnsi"/>
+          <w:noProof/>
+          <w:color w:val="0000FF"/>
+          <w:sz w:val="20"/>
+          <w:szCs w:val="20"/>
+        </w:rPr>
+        <w:t>new</w:t>
+      </w:r>
+      <w:r>
+        <w:rPr>
+          <w:rFonts w:cstheme="minorHAnsi"/>
+          <w:noProof/>
+          <w:color w:val="000000"/>
+          <w:sz w:val="20"/>
+          <w:szCs w:val="20"/>
+        </w:rPr>
+        <w:t xml:space="preserve"> HttpClient())</w:t>
+      </w:r>
+    </w:p>
+    <w:p>
+      <w:pPr>
+        <w:autoSpaceDE w:val="0"/>
+        <w:autoSpaceDN w:val="0"/>
+        <w:adjustRightInd w:val="0"/>
+        <w:spacing w:after="0" w:line="240" w:lineRule="auto"/>
+        <w:jc w:val="both"/>
+        <w:rPr>
+          <w:rFonts w:cstheme="minorHAnsi"/>
+          <w:noProof/>
+          <w:color w:val="000000"/>
+          <w:sz w:val="20"/>
+          <w:szCs w:val="20"/>
+        </w:rPr>
+      </w:pPr>
+      <w:r>
+        <w:rPr>
+          <w:rFonts w:cstheme="minorHAnsi"/>
+          <w:noProof/>
+          <w:color w:val="000000"/>
+          <w:sz w:val="20"/>
+          <w:szCs w:val="20"/>
+        </w:rPr>
+        <w:t xml:space="preserve">            {</w:t>
+      </w:r>
+    </w:p>
+    <w:p>
+      <w:pPr>
+        <w:autoSpaceDE w:val="0"/>
+        <w:autoSpaceDN w:val="0"/>
+        <w:adjustRightInd w:val="0"/>
+        <w:spacing w:after="0" w:line="240" w:lineRule="auto"/>
+        <w:jc w:val="both"/>
+        <w:rPr>
+          <w:rFonts w:cstheme="minorHAnsi"/>
+          <w:noProof/>
+          <w:color w:val="000000"/>
+          <w:sz w:val="20"/>
+          <w:szCs w:val="20"/>
+        </w:rPr>
+      </w:pPr>
+      <w:r>
+        <w:rPr>
+          <w:rFonts w:cstheme="minorHAnsi"/>
+          <w:noProof/>
+          <w:color w:val="000000"/>
+          <w:sz w:val="20"/>
+          <w:szCs w:val="20"/>
+        </w:rPr>
+        <w:t xml:space="preserve">                </w:t>
+      </w:r>
+      <w:r>
+        <w:rPr>
+          <w:rFonts w:cstheme="minorHAnsi"/>
+          <w:noProof/>
+          <w:color w:val="0000FF"/>
+          <w:sz w:val="20"/>
+          <w:szCs w:val="20"/>
+        </w:rPr>
+        <w:t>try</w:t>
+      </w:r>
+    </w:p>
+    <w:p>
+      <w:pPr>
+        <w:autoSpaceDE w:val="0"/>
+        <w:autoSpaceDN w:val="0"/>
+        <w:adjustRightInd w:val="0"/>
+        <w:spacing w:after="0" w:line="240" w:lineRule="auto"/>
+        <w:jc w:val="both"/>
+        <w:rPr>
+          <w:rFonts w:cstheme="minorHAnsi"/>
+          <w:noProof/>
+          <w:color w:val="000000"/>
+          <w:sz w:val="20"/>
+          <w:szCs w:val="20"/>
+        </w:rPr>
+      </w:pPr>
+      <w:r>
+        <w:rPr>
+          <w:rFonts w:cstheme="minorHAnsi"/>
+          <w:noProof/>
+          <w:color w:val="000000"/>
+          <w:sz w:val="20"/>
+          <w:szCs w:val="20"/>
+        </w:rPr>
+        <w:t xml:space="preserve">                {</w:t>
+      </w:r>
+    </w:p>
+    <w:p>
+      <w:pPr>
+        <w:autoSpaceDE w:val="0"/>
+        <w:autoSpaceDN w:val="0"/>
+        <w:adjustRightInd w:val="0"/>
+        <w:spacing w:after="0" w:line="240" w:lineRule="auto"/>
+        <w:jc w:val="both"/>
+        <w:rPr>
+          <w:rFonts w:cstheme="minorHAnsi"/>
+          <w:noProof/>
+          <w:color w:val="000000"/>
+          <w:sz w:val="20"/>
+          <w:szCs w:val="20"/>
+        </w:rPr>
+      </w:pPr>
+      <w:r>
+        <w:rPr>
+          <w:rFonts w:cstheme="minorHAnsi"/>
+          <w:noProof/>
+          <w:color w:val="000000"/>
+          <w:sz w:val="20"/>
+          <w:szCs w:val="20"/>
+        </w:rPr>
+        <w:t xml:space="preserve">                    </w:t>
+      </w:r>
+      <w:r>
+        <w:rPr>
+          <w:rFonts w:cstheme="minorHAnsi"/>
+          <w:noProof/>
+          <w:color w:val="0000FF"/>
+          <w:sz w:val="20"/>
+          <w:szCs w:val="20"/>
+        </w:rPr>
+        <w:t>var</w:t>
+      </w:r>
+      <w:r>
+        <w:rPr>
+          <w:rFonts w:cstheme="minorHAnsi"/>
+          <w:noProof/>
+          <w:color w:val="000000"/>
+          <w:sz w:val="20"/>
+          <w:szCs w:val="20"/>
+        </w:rPr>
+        <w:t xml:space="preserve"> response = </w:t>
+      </w:r>
+      <w:r>
+        <w:rPr>
+          <w:rFonts w:cstheme="minorHAnsi"/>
+          <w:noProof/>
+          <w:color w:val="0000FF"/>
+          <w:sz w:val="20"/>
+          <w:szCs w:val="20"/>
+        </w:rPr>
+        <w:t>await</w:t>
+      </w:r>
+      <w:r>
+        <w:rPr>
+          <w:rFonts w:cstheme="minorHAnsi"/>
+          <w:noProof/>
+          <w:color w:val="000000"/>
+          <w:sz w:val="20"/>
+          <w:szCs w:val="20"/>
+        </w:rPr>
+        <w:t xml:space="preserve"> client.GetAsync(</w:t>
+      </w:r>
+      <w:r>
+        <w:rPr>
+          <w:rFonts w:cstheme="minorHAnsi"/>
+          <w:noProof/>
+          <w:color w:val="A31515"/>
+          <w:sz w:val="20"/>
+          <w:szCs w:val="20"/>
+        </w:rPr>
+        <w:t>"https://localhost:44394/api"</w:t>
+      </w:r>
+      <w:r>
+        <w:rPr>
+          <w:rFonts w:cstheme="minorHAnsi"/>
+          <w:noProof/>
+          <w:color w:val="000000"/>
+          <w:sz w:val="20"/>
+          <w:szCs w:val="20"/>
+        </w:rPr>
+        <w:t xml:space="preserve">); </w:t>
+      </w:r>
+      <w:r>
+        <w:rPr>
+          <w:rFonts w:cstheme="minorHAnsi"/>
+          <w:noProof/>
+          <w:color w:val="008000"/>
+          <w:sz w:val="20"/>
+          <w:szCs w:val="20"/>
+        </w:rPr>
+        <w:t>// Giving a non existing API method to generate exception</w:t>
+      </w:r>
+    </w:p>
+    <w:p>
+      <w:pPr>
+        <w:autoSpaceDE w:val="0"/>
+        <w:autoSpaceDN w:val="0"/>
+        <w:adjustRightInd w:val="0"/>
+        <w:spacing w:after="0" w:line="240" w:lineRule="auto"/>
+        <w:jc w:val="both"/>
+        <w:rPr>
+          <w:rFonts w:cstheme="minorHAnsi"/>
+          <w:noProof/>
+          <w:color w:val="000000"/>
+          <w:sz w:val="20"/>
+          <w:szCs w:val="20"/>
+        </w:rPr>
+      </w:pPr>
+      <w:r>
+        <w:rPr>
+          <w:rFonts w:cstheme="minorHAnsi"/>
+          <w:noProof/>
+          <w:color w:val="000000"/>
+          <w:sz w:val="20"/>
+          <w:szCs w:val="20"/>
+        </w:rPr>
+        <w:t xml:space="preserve">                    response.EnsureSuccessStatusCode();</w:t>
+      </w:r>
+    </w:p>
+    <w:p>
+      <w:pPr>
+        <w:autoSpaceDE w:val="0"/>
+        <w:autoSpaceDN w:val="0"/>
+        <w:adjustRightInd w:val="0"/>
+        <w:spacing w:after="0" w:line="240" w:lineRule="auto"/>
+        <w:jc w:val="both"/>
+        <w:rPr>
+          <w:rFonts w:cstheme="minorHAnsi"/>
+          <w:noProof/>
+          <w:color w:val="000000"/>
+          <w:sz w:val="20"/>
+          <w:szCs w:val="20"/>
+        </w:rPr>
+      </w:pPr>
+      <w:r>
+        <w:rPr>
+          <w:rFonts w:cstheme="minorHAnsi"/>
+          <w:noProof/>
+          <w:color w:val="000000"/>
+          <w:sz w:val="20"/>
+          <w:szCs w:val="20"/>
+        </w:rPr>
+        <w:t xml:space="preserve">                    </w:t>
+      </w:r>
+      <w:r>
+        <w:rPr>
+          <w:rFonts w:cstheme="minorHAnsi"/>
+          <w:noProof/>
+          <w:color w:val="0000FF"/>
+          <w:sz w:val="20"/>
+          <w:szCs w:val="20"/>
+        </w:rPr>
+        <w:t>var</w:t>
+      </w:r>
+      <w:r>
+        <w:rPr>
+          <w:rFonts w:cstheme="minorHAnsi"/>
+          <w:noProof/>
+          <w:color w:val="000000"/>
+          <w:sz w:val="20"/>
+          <w:szCs w:val="20"/>
+        </w:rPr>
+        <w:t xml:space="preserve"> content = </w:t>
+      </w:r>
+      <w:r>
+        <w:rPr>
+          <w:rFonts w:cstheme="minorHAnsi"/>
+          <w:noProof/>
+          <w:color w:val="0000FF"/>
+          <w:sz w:val="20"/>
+          <w:szCs w:val="20"/>
+        </w:rPr>
+        <w:t>await</w:t>
+      </w:r>
+      <w:r>
+        <w:rPr>
+          <w:rFonts w:cstheme="minorHAnsi"/>
+          <w:noProof/>
+          <w:color w:val="000000"/>
+          <w:sz w:val="20"/>
+          <w:szCs w:val="20"/>
+        </w:rPr>
+        <w:t xml:space="preserve"> response.Content.ReadAsStringAsync();</w:t>
+      </w:r>
+    </w:p>
+    <w:p>
+      <w:pPr>
+        <w:autoSpaceDE w:val="0"/>
+        <w:autoSpaceDN w:val="0"/>
+        <w:adjustRightInd w:val="0"/>
+        <w:spacing w:after="0" w:line="240" w:lineRule="auto"/>
+        <w:jc w:val="both"/>
+        <w:rPr>
+          <w:rFonts w:cstheme="minorHAnsi"/>
+          <w:noProof/>
+          <w:color w:val="000000"/>
+          <w:sz w:val="20"/>
+          <w:szCs w:val="20"/>
+        </w:rPr>
+      </w:pPr>
+      <w:r>
+        <w:rPr>
+          <w:rFonts w:cstheme="minorHAnsi"/>
+          <w:noProof/>
+          <w:color w:val="000000"/>
+          <w:sz w:val="20"/>
+          <w:szCs w:val="20"/>
+        </w:rPr>
+        <w:t xml:space="preserve">                    Console.WriteLine(</w:t>
+      </w:r>
+      <w:r>
+        <w:rPr>
+          <w:rFonts w:cstheme="minorHAnsi"/>
+          <w:noProof/>
+          <w:color w:val="A31515"/>
+          <w:sz w:val="20"/>
+          <w:szCs w:val="20"/>
+        </w:rPr>
+        <w:t>$"Data retrieved from API"</w:t>
+      </w:r>
+      <w:r>
+        <w:rPr>
+          <w:rFonts w:cstheme="minorHAnsi"/>
+          <w:noProof/>
+          <w:color w:val="000000"/>
+          <w:sz w:val="20"/>
+          <w:szCs w:val="20"/>
+        </w:rPr>
+        <w:t>);</w:t>
+      </w:r>
+    </w:p>
+    <w:p>
+      <w:pPr>
+        <w:autoSpaceDE w:val="0"/>
+        <w:autoSpaceDN w:val="0"/>
+        <w:adjustRightInd w:val="0"/>
+        <w:spacing w:after="0" w:line="240" w:lineRule="auto"/>
+        <w:jc w:val="both"/>
+        <w:rPr>
+          <w:rFonts w:cstheme="minorHAnsi"/>
+          <w:noProof/>
+          <w:color w:val="000000"/>
+          <w:sz w:val="20"/>
+          <w:szCs w:val="20"/>
+        </w:rPr>
+      </w:pPr>
+      <w:r>
+        <w:rPr>
+          <w:rFonts w:cstheme="minorHAnsi"/>
+          <w:noProof/>
+          <w:color w:val="000000"/>
+          <w:sz w:val="20"/>
+          <w:szCs w:val="20"/>
+        </w:rPr>
+        <w:t xml:space="preserve">                    </w:t>
+      </w:r>
+      <w:r>
+        <w:rPr>
+          <w:rFonts w:cstheme="minorHAnsi"/>
+          <w:noProof/>
+          <w:color w:val="0000FF"/>
+          <w:sz w:val="20"/>
+          <w:szCs w:val="20"/>
+        </w:rPr>
+        <w:t>return</w:t>
+      </w:r>
+      <w:r>
+        <w:rPr>
+          <w:rFonts w:cstheme="minorHAnsi"/>
+          <w:noProof/>
+          <w:color w:val="000000"/>
+          <w:sz w:val="20"/>
+          <w:szCs w:val="20"/>
+        </w:rPr>
+        <w:t xml:space="preserve"> content;</w:t>
+      </w:r>
+    </w:p>
+    <w:p>
+      <w:pPr>
+        <w:autoSpaceDE w:val="0"/>
+        <w:autoSpaceDN w:val="0"/>
+        <w:adjustRightInd w:val="0"/>
+        <w:spacing w:after="0" w:line="240" w:lineRule="auto"/>
+        <w:jc w:val="both"/>
+        <w:rPr>
+          <w:rFonts w:cstheme="minorHAnsi"/>
+          <w:noProof/>
+          <w:color w:val="000000"/>
+          <w:sz w:val="20"/>
+          <w:szCs w:val="20"/>
+        </w:rPr>
+      </w:pPr>
+      <w:r>
+        <w:rPr>
+          <w:rFonts w:cstheme="minorHAnsi"/>
+          <w:noProof/>
+          <w:color w:val="000000"/>
+          <w:sz w:val="20"/>
+          <w:szCs w:val="20"/>
+        </w:rPr>
+        <w:t xml:space="preserve">                }</w:t>
+      </w:r>
+    </w:p>
+    <w:p>
+      <w:pPr>
+        <w:autoSpaceDE w:val="0"/>
+        <w:autoSpaceDN w:val="0"/>
+        <w:adjustRightInd w:val="0"/>
+        <w:spacing w:after="0" w:line="240" w:lineRule="auto"/>
+        <w:jc w:val="both"/>
+        <w:rPr>
+          <w:rFonts w:cstheme="minorHAnsi"/>
+          <w:noProof/>
+          <w:color w:val="000000"/>
+          <w:sz w:val="20"/>
+          <w:szCs w:val="20"/>
+        </w:rPr>
+      </w:pPr>
+      <w:r>
+        <w:rPr>
+          <w:rFonts w:cstheme="minorHAnsi"/>
+          <w:noProof/>
+          <w:color w:val="000000"/>
+          <w:sz w:val="20"/>
+          <w:szCs w:val="20"/>
+        </w:rPr>
+        <w:t xml:space="preserve">                </w:t>
+      </w:r>
+      <w:r>
+        <w:rPr>
+          <w:rFonts w:cstheme="minorHAnsi"/>
+          <w:noProof/>
+          <w:color w:val="0000FF"/>
+          <w:sz w:val="20"/>
+          <w:szCs w:val="20"/>
+        </w:rPr>
+        <w:t>catch</w:t>
+      </w:r>
+    </w:p>
+    <w:p>
+      <w:pPr>
+        <w:autoSpaceDE w:val="0"/>
+        <w:autoSpaceDN w:val="0"/>
+        <w:adjustRightInd w:val="0"/>
+        <w:spacing w:after="0" w:line="240" w:lineRule="auto"/>
+        <w:jc w:val="both"/>
+        <w:rPr>
+          <w:rFonts w:cstheme="minorHAnsi"/>
+          <w:noProof/>
+          <w:color w:val="000000"/>
+          <w:sz w:val="20"/>
+          <w:szCs w:val="20"/>
+        </w:rPr>
+      </w:pPr>
+      <w:r>
+        <w:rPr>
+          <w:rFonts w:cstheme="minorHAnsi"/>
+          <w:noProof/>
+          <w:color w:val="000000"/>
+          <w:sz w:val="20"/>
+          <w:szCs w:val="20"/>
+        </w:rPr>
+        <w:t xml:space="preserve">                {</w:t>
+      </w:r>
+    </w:p>
+    <w:p>
+      <w:pPr>
+        <w:autoSpaceDE w:val="0"/>
+        <w:autoSpaceDN w:val="0"/>
+        <w:adjustRightInd w:val="0"/>
+        <w:spacing w:after="0" w:line="240" w:lineRule="auto"/>
+        <w:jc w:val="both"/>
+        <w:rPr>
+          <w:rFonts w:cstheme="minorHAnsi"/>
+          <w:noProof/>
+          <w:color w:val="000000"/>
+          <w:sz w:val="20"/>
+          <w:szCs w:val="20"/>
+        </w:rPr>
+      </w:pPr>
+      <w:r>
+        <w:rPr>
+          <w:rFonts w:cstheme="minorHAnsi"/>
+          <w:noProof/>
+          <w:color w:val="000000"/>
+          <w:sz w:val="20"/>
+          <w:szCs w:val="20"/>
+        </w:rPr>
+        <w:t xml:space="preserve">                    </w:t>
+      </w:r>
+      <w:r>
+        <w:rPr>
+          <w:rFonts w:cstheme="minorHAnsi"/>
+          <w:noProof/>
+          <w:color w:val="0000FF"/>
+          <w:sz w:val="20"/>
+          <w:szCs w:val="20"/>
+        </w:rPr>
+        <w:t>throw</w:t>
+      </w:r>
+      <w:r>
+        <w:rPr>
+          <w:rFonts w:cstheme="minorHAnsi"/>
+          <w:noProof/>
+          <w:color w:val="000000"/>
+          <w:sz w:val="20"/>
+          <w:szCs w:val="20"/>
+        </w:rPr>
+        <w:t>;</w:t>
+      </w:r>
+    </w:p>
+    <w:p>
+      <w:pPr>
+        <w:autoSpaceDE w:val="0"/>
+        <w:autoSpaceDN w:val="0"/>
+        <w:adjustRightInd w:val="0"/>
+        <w:spacing w:after="0" w:line="240" w:lineRule="auto"/>
+        <w:jc w:val="both"/>
+        <w:rPr>
+          <w:rFonts w:cstheme="minorHAnsi"/>
+          <w:noProof/>
+          <w:color w:val="000000"/>
+          <w:sz w:val="20"/>
+          <w:szCs w:val="20"/>
+        </w:rPr>
+      </w:pPr>
+      <w:r>
+        <w:rPr>
+          <w:rFonts w:cstheme="minorHAnsi"/>
+          <w:noProof/>
+          <w:color w:val="000000"/>
+          <w:sz w:val="20"/>
+          <w:szCs w:val="20"/>
+        </w:rPr>
+        <w:t xml:space="preserve">                }</w:t>
+      </w:r>
+    </w:p>
+    <w:p>
+      <w:pPr>
+        <w:autoSpaceDE w:val="0"/>
+        <w:autoSpaceDN w:val="0"/>
+        <w:adjustRightInd w:val="0"/>
+        <w:spacing w:after="0" w:line="240" w:lineRule="auto"/>
+        <w:jc w:val="both"/>
+        <w:rPr>
+          <w:rFonts w:cstheme="minorHAnsi"/>
+          <w:noProof/>
+          <w:color w:val="000000"/>
+          <w:sz w:val="20"/>
+          <w:szCs w:val="20"/>
+        </w:rPr>
+      </w:pPr>
+      <w:r>
+        <w:rPr>
+          <w:rFonts w:cstheme="minorHAnsi"/>
+          <w:noProof/>
+          <w:color w:val="000000"/>
+          <w:sz w:val="20"/>
+          <w:szCs w:val="20"/>
+        </w:rPr>
+        <w:t xml:space="preserve">            }</w:t>
+      </w:r>
+    </w:p>
+    <w:p>
+      <w:pPr>
+        <w:autoSpaceDE w:val="0"/>
+        <w:autoSpaceDN w:val="0"/>
+        <w:adjustRightInd w:val="0"/>
+        <w:spacing w:after="0" w:line="240" w:lineRule="auto"/>
+        <w:jc w:val="both"/>
+        <w:rPr>
+          <w:rFonts w:cstheme="minorHAnsi"/>
+          <w:noProof/>
+          <w:color w:val="000000"/>
+          <w:sz w:val="20"/>
+          <w:szCs w:val="20"/>
+        </w:rPr>
+      </w:pPr>
+      <w:r>
+        <w:rPr>
+          <w:rFonts w:cstheme="minorHAnsi"/>
+          <w:noProof/>
+          <w:color w:val="000000"/>
+          <w:sz w:val="20"/>
+          <w:szCs w:val="20"/>
+        </w:rPr>
+        <w:t xml:space="preserve">        }</w:t>
+      </w:r>
+    </w:p>
+    <w:p>
+      <w:pPr>
+        <w:autoSpaceDE w:val="0"/>
+        <w:autoSpaceDN w:val="0"/>
+        <w:adjustRightInd w:val="0"/>
+        <w:spacing w:after="0" w:line="240" w:lineRule="auto"/>
+        <w:jc w:val="both"/>
+        <w:rPr>
+          <w:rFonts w:cstheme="minorHAnsi"/>
+          <w:color w:val="000000"/>
+          <w:sz w:val="20"/>
+          <w:szCs w:val="20"/>
+        </w:rPr>
+      </w:pPr>
+    </w:p>
+    <w:p>
+      <w:pPr>
+        <w:autoSpaceDE w:val="0"/>
+        <w:autoSpaceDN w:val="0"/>
+        <w:adjustRightInd w:val="0"/>
+        <w:spacing w:after="0" w:line="240" w:lineRule="auto"/>
+        <w:jc w:val="both"/>
+        <w:rPr>
+          <w:rFonts w:cstheme="minorHAnsi"/>
+          <w:noProof/>
+          <w:color w:val="000000"/>
+          <w:sz w:val="20"/>
+          <w:szCs w:val="20"/>
+        </w:rPr>
+      </w:pPr>
+      <w:r>
+        <w:rPr>
+          <w:rFonts w:cstheme="minorHAnsi"/>
+          <w:color w:val="000000"/>
+          <w:sz w:val="20"/>
+          <w:szCs w:val="20"/>
+        </w:rPr>
+        <w:t xml:space="preserve">        </w:t>
+      </w:r>
+      <w:r>
+        <w:rPr>
+          <w:rFonts w:cstheme="minorHAnsi"/>
+          <w:noProof/>
+          <w:color w:val="808080"/>
+          <w:sz w:val="20"/>
+          <w:szCs w:val="20"/>
+        </w:rPr>
+        <w:t>///</w:t>
+      </w:r>
+      <w:r>
+        <w:rPr>
+          <w:rFonts w:cstheme="minorHAnsi"/>
+          <w:noProof/>
+          <w:color w:val="008000"/>
+          <w:sz w:val="20"/>
+          <w:szCs w:val="20"/>
+        </w:rPr>
+        <w:t xml:space="preserve"> </w:t>
+      </w:r>
+      <w:r>
+        <w:rPr>
+          <w:rFonts w:cstheme="minorHAnsi"/>
+          <w:noProof/>
+          <w:color w:val="808080"/>
+          <w:sz w:val="20"/>
+          <w:szCs w:val="20"/>
+        </w:rPr>
+        <w:t>&lt;summary&gt;</w:t>
+      </w:r>
+    </w:p>
+    <w:p>
+      <w:pPr>
+        <w:autoSpaceDE w:val="0"/>
+        <w:autoSpaceDN w:val="0"/>
+        <w:adjustRightInd w:val="0"/>
+        <w:spacing w:after="0" w:line="240" w:lineRule="auto"/>
+        <w:jc w:val="both"/>
+        <w:rPr>
+          <w:rFonts w:cstheme="minorHAnsi"/>
+          <w:noProof/>
+          <w:color w:val="000000"/>
+          <w:sz w:val="20"/>
+          <w:szCs w:val="20"/>
+        </w:rPr>
+      </w:pPr>
+      <w:r>
+        <w:rPr>
+          <w:rFonts w:cstheme="minorHAnsi"/>
+          <w:noProof/>
+          <w:color w:val="000000"/>
+          <w:sz w:val="20"/>
+          <w:szCs w:val="20"/>
+        </w:rPr>
+        <w:t xml:space="preserve">        </w:t>
+      </w:r>
+      <w:r>
+        <w:rPr>
+          <w:rFonts w:cstheme="minorHAnsi"/>
+          <w:noProof/>
+          <w:color w:val="808080"/>
+          <w:sz w:val="20"/>
+          <w:szCs w:val="20"/>
+        </w:rPr>
+        <w:t>///</w:t>
+      </w:r>
+      <w:r>
+        <w:rPr>
+          <w:rFonts w:cstheme="minorHAnsi"/>
+          <w:noProof/>
+          <w:color w:val="008000"/>
+          <w:sz w:val="20"/>
+          <w:szCs w:val="20"/>
+        </w:rPr>
+        <w:t xml:space="preserve"> Dummy nested method</w:t>
+      </w:r>
+    </w:p>
+    <w:p>
+      <w:pPr>
+        <w:autoSpaceDE w:val="0"/>
+        <w:autoSpaceDN w:val="0"/>
+        <w:adjustRightInd w:val="0"/>
+        <w:spacing w:after="0" w:line="240" w:lineRule="auto"/>
+        <w:jc w:val="both"/>
+        <w:rPr>
+          <w:rFonts w:cstheme="minorHAnsi"/>
+          <w:noProof/>
+          <w:color w:val="000000"/>
+          <w:sz w:val="20"/>
+          <w:szCs w:val="20"/>
+        </w:rPr>
+      </w:pPr>
+      <w:r>
+        <w:rPr>
+          <w:rFonts w:cstheme="minorHAnsi"/>
+          <w:noProof/>
+          <w:color w:val="000000"/>
+          <w:sz w:val="20"/>
+          <w:szCs w:val="20"/>
+        </w:rPr>
+        <w:t xml:space="preserve">        </w:t>
+      </w:r>
+      <w:r>
+        <w:rPr>
+          <w:rFonts w:cstheme="minorHAnsi"/>
+          <w:noProof/>
+          <w:color w:val="808080"/>
+          <w:sz w:val="20"/>
+          <w:szCs w:val="20"/>
+        </w:rPr>
+        <w:t>///</w:t>
+      </w:r>
+      <w:r>
+        <w:rPr>
+          <w:rFonts w:cstheme="minorHAnsi"/>
+          <w:noProof/>
+          <w:color w:val="008000"/>
+          <w:sz w:val="20"/>
+          <w:szCs w:val="20"/>
+        </w:rPr>
+        <w:t xml:space="preserve"> </w:t>
+      </w:r>
+      <w:r>
+        <w:rPr>
+          <w:rFonts w:cstheme="minorHAnsi"/>
+          <w:noProof/>
+          <w:color w:val="808080"/>
+          <w:sz w:val="20"/>
+          <w:szCs w:val="20"/>
+        </w:rPr>
+        <w:t>&lt;/summary&gt;</w:t>
+      </w:r>
+    </w:p>
+    <w:p>
+      <w:pPr>
+        <w:autoSpaceDE w:val="0"/>
+        <w:autoSpaceDN w:val="0"/>
+        <w:adjustRightInd w:val="0"/>
+        <w:spacing w:after="0" w:line="240" w:lineRule="auto"/>
+        <w:jc w:val="both"/>
+        <w:rPr>
+          <w:rFonts w:cstheme="minorHAnsi"/>
+          <w:noProof/>
+          <w:color w:val="000000"/>
+          <w:sz w:val="20"/>
+          <w:szCs w:val="20"/>
+        </w:rPr>
+      </w:pPr>
+      <w:r>
+        <w:rPr>
+          <w:rFonts w:cstheme="minorHAnsi"/>
+          <w:noProof/>
+          <w:color w:val="000000"/>
+          <w:sz w:val="20"/>
+          <w:szCs w:val="20"/>
+        </w:rPr>
+        <w:t xml:space="preserve">        </w:t>
+      </w:r>
+      <w:r>
+        <w:rPr>
+          <w:rFonts w:cstheme="minorHAnsi"/>
+          <w:noProof/>
+          <w:color w:val="808080"/>
+          <w:sz w:val="20"/>
+          <w:szCs w:val="20"/>
+        </w:rPr>
+        <w:t>///</w:t>
+      </w:r>
+      <w:r>
+        <w:rPr>
+          <w:rFonts w:cstheme="minorHAnsi"/>
+          <w:noProof/>
+          <w:color w:val="008000"/>
+          <w:sz w:val="20"/>
+          <w:szCs w:val="20"/>
+        </w:rPr>
+        <w:t xml:space="preserve"> </w:t>
+      </w:r>
+      <w:r>
+        <w:rPr>
+          <w:rFonts w:cstheme="minorHAnsi"/>
+          <w:noProof/>
+          <w:color w:val="808080"/>
+          <w:sz w:val="20"/>
+          <w:szCs w:val="20"/>
+        </w:rPr>
+        <w:t>&lt;returns&gt;&lt;/returns&gt;</w:t>
+      </w:r>
+    </w:p>
+    <w:p>
+      <w:pPr>
+        <w:autoSpaceDE w:val="0"/>
+        <w:autoSpaceDN w:val="0"/>
+        <w:adjustRightInd w:val="0"/>
+        <w:spacing w:after="0" w:line="240" w:lineRule="auto"/>
+        <w:jc w:val="both"/>
+        <w:rPr>
+          <w:rFonts w:cstheme="minorHAnsi"/>
+          <w:noProof/>
+          <w:color w:val="000000"/>
+          <w:sz w:val="20"/>
+          <w:szCs w:val="20"/>
+        </w:rPr>
+      </w:pPr>
+      <w:r>
+        <w:rPr>
+          <w:rFonts w:cstheme="minorHAnsi"/>
+          <w:noProof/>
+          <w:color w:val="000000"/>
+          <w:sz w:val="20"/>
+          <w:szCs w:val="20"/>
+        </w:rPr>
+        <w:t xml:space="preserve">        </w:t>
+      </w:r>
+      <w:r>
+        <w:rPr>
+          <w:rFonts w:cstheme="minorHAnsi"/>
+          <w:noProof/>
+          <w:color w:val="0000FF"/>
+          <w:sz w:val="20"/>
+          <w:szCs w:val="20"/>
+        </w:rPr>
+        <w:t>static</w:t>
+      </w:r>
+      <w:r>
+        <w:rPr>
+          <w:rFonts w:cstheme="minorHAnsi"/>
+          <w:noProof/>
+          <w:color w:val="000000"/>
+          <w:sz w:val="20"/>
+          <w:szCs w:val="20"/>
+        </w:rPr>
+        <w:t xml:space="preserve"> </w:t>
+      </w:r>
+      <w:r>
+        <w:rPr>
+          <w:rFonts w:cstheme="minorHAnsi"/>
+          <w:noProof/>
+          <w:color w:val="0000FF"/>
+          <w:sz w:val="20"/>
+          <w:szCs w:val="20"/>
+        </w:rPr>
+        <w:t>async</w:t>
+      </w:r>
+      <w:r>
+        <w:rPr>
+          <w:rFonts w:cstheme="minorHAnsi"/>
+          <w:noProof/>
+          <w:color w:val="000000"/>
+          <w:sz w:val="20"/>
+          <w:szCs w:val="20"/>
+        </w:rPr>
+        <w:t xml:space="preserve"> Task&lt;String&gt; GetDataAsyncNested()</w:t>
+      </w:r>
+    </w:p>
+    <w:p>
+      <w:pPr>
+        <w:autoSpaceDE w:val="0"/>
+        <w:autoSpaceDN w:val="0"/>
+        <w:adjustRightInd w:val="0"/>
+        <w:spacing w:after="0" w:line="240" w:lineRule="auto"/>
+        <w:jc w:val="both"/>
+        <w:rPr>
+          <w:rFonts w:cstheme="minorHAnsi"/>
+          <w:noProof/>
+          <w:color w:val="000000"/>
+          <w:sz w:val="20"/>
+          <w:szCs w:val="20"/>
+        </w:rPr>
+      </w:pPr>
+      <w:r>
+        <w:rPr>
+          <w:rFonts w:cstheme="minorHAnsi"/>
+          <w:noProof/>
+          <w:color w:val="000000"/>
+          <w:sz w:val="20"/>
+          <w:szCs w:val="20"/>
+        </w:rPr>
+        <w:t xml:space="preserve">        {</w:t>
+      </w:r>
+    </w:p>
+    <w:p>
+      <w:pPr>
+        <w:autoSpaceDE w:val="0"/>
+        <w:autoSpaceDN w:val="0"/>
+        <w:adjustRightInd w:val="0"/>
+        <w:spacing w:after="0" w:line="240" w:lineRule="auto"/>
+        <w:jc w:val="both"/>
+        <w:rPr>
+          <w:rFonts w:cstheme="minorHAnsi"/>
+          <w:noProof/>
+          <w:color w:val="000000"/>
+          <w:sz w:val="20"/>
+          <w:szCs w:val="20"/>
+        </w:rPr>
+      </w:pPr>
+      <w:r>
+        <w:rPr>
+          <w:rFonts w:cstheme="minorHAnsi"/>
+          <w:noProof/>
+          <w:color w:val="000000"/>
+          <w:sz w:val="20"/>
+          <w:szCs w:val="20"/>
+        </w:rPr>
+        <w:t xml:space="preserve">            </w:t>
+      </w:r>
+      <w:r>
+        <w:rPr>
+          <w:rFonts w:cstheme="minorHAnsi"/>
+          <w:noProof/>
+          <w:color w:val="0000FF"/>
+          <w:sz w:val="20"/>
+          <w:szCs w:val="20"/>
+        </w:rPr>
+        <w:t>return</w:t>
+      </w:r>
+      <w:r>
+        <w:rPr>
+          <w:rFonts w:cstheme="minorHAnsi"/>
+          <w:noProof/>
+          <w:color w:val="000000"/>
+          <w:sz w:val="20"/>
+          <w:szCs w:val="20"/>
+        </w:rPr>
+        <w:t xml:space="preserve"> </w:t>
+      </w:r>
+      <w:r>
+        <w:rPr>
+          <w:rFonts w:cstheme="minorHAnsi"/>
+          <w:noProof/>
+          <w:color w:val="0000FF"/>
+          <w:sz w:val="20"/>
+          <w:szCs w:val="20"/>
+        </w:rPr>
+        <w:t>await</w:t>
+      </w:r>
+      <w:r>
+        <w:rPr>
+          <w:rFonts w:cstheme="minorHAnsi"/>
+          <w:noProof/>
+          <w:color w:val="000000"/>
+          <w:sz w:val="20"/>
+          <w:szCs w:val="20"/>
+        </w:rPr>
+        <w:t xml:space="preserve"> GetDataAsync();</w:t>
+      </w:r>
+    </w:p>
+    <w:p>
+      <w:pPr>
+        <w:autoSpaceDE w:val="0"/>
+        <w:autoSpaceDN w:val="0"/>
+        <w:adjustRightInd w:val="0"/>
+        <w:spacing w:after="0" w:line="240" w:lineRule="auto"/>
+        <w:jc w:val="both"/>
+        <w:rPr>
+          <w:rFonts w:cstheme="minorHAnsi"/>
+          <w:color w:val="000000"/>
+          <w:sz w:val="20"/>
+          <w:szCs w:val="20"/>
+        </w:rPr>
+      </w:pPr>
+      <w:r>
+        <w:rPr>
+          <w:rFonts w:cstheme="minorHAnsi"/>
+          <w:noProof/>
+          <w:color w:val="000000"/>
+          <w:sz w:val="20"/>
+          <w:szCs w:val="20"/>
+        </w:rPr>
+        <w:t xml:space="preserve">        }</w:t>
+      </w:r>
+    </w:p>
+    <w:p>
+      <w:pPr>
+        <w:autoSpaceDE w:val="0"/>
+        <w:autoSpaceDN w:val="0"/>
+        <w:adjustRightInd w:val="0"/>
+        <w:spacing w:after="0" w:line="240" w:lineRule="auto"/>
+        <w:jc w:val="both"/>
+        <w:rPr>
+          <w:rFonts w:cstheme="minorHAnsi"/>
+          <w:color w:val="000000"/>
+          <w:sz w:val="20"/>
+          <w:szCs w:val="20"/>
+        </w:rPr>
+      </w:pPr>
+    </w:p>
+    <w:p>
+      <w:pPr>
+        <w:autoSpaceDE w:val="0"/>
+        <w:autoSpaceDN w:val="0"/>
+        <w:adjustRightInd w:val="0"/>
+        <w:spacing w:after="0" w:line="240" w:lineRule="auto"/>
+        <w:jc w:val="both"/>
+        <w:rPr>
+          <w:rFonts w:cstheme="minorHAnsi"/>
+          <w:color w:val="000000"/>
+          <w:sz w:val="20"/>
+          <w:szCs w:val="20"/>
+        </w:rPr>
+      </w:pPr>
+      <w:r>
+        <w:rPr>
+          <w:rFonts w:cstheme="minorHAnsi"/>
+          <w:color w:val="000000"/>
+          <w:sz w:val="20"/>
+          <w:szCs w:val="20"/>
+        </w:rPr>
+        <w:t xml:space="preserve">        </w:t>
+      </w:r>
+      <w:r>
+        <w:rPr>
+          <w:rFonts w:cstheme="minorHAnsi"/>
+          <w:color w:val="808080"/>
+          <w:sz w:val="20"/>
+          <w:szCs w:val="20"/>
+        </w:rPr>
+        <w:t>///</w:t>
+      </w:r>
+      <w:r>
+        <w:rPr>
+          <w:rFonts w:cstheme="minorHAnsi"/>
+          <w:color w:val="008000"/>
+          <w:sz w:val="20"/>
+          <w:szCs w:val="20"/>
+        </w:rPr>
+        <w:t xml:space="preserve"> </w:t>
+      </w:r>
+      <w:r>
+        <w:rPr>
+          <w:rFonts w:cstheme="minorHAnsi"/>
+          <w:color w:val="808080"/>
+          <w:sz w:val="20"/>
+          <w:szCs w:val="20"/>
+        </w:rPr>
+        <w:t>&lt;summary&gt;</w:t>
+      </w:r>
+    </w:p>
+    <w:p>
+      <w:pPr>
+        <w:autoSpaceDE w:val="0"/>
+        <w:autoSpaceDN w:val="0"/>
+        <w:adjustRightInd w:val="0"/>
+        <w:spacing w:after="0" w:line="240" w:lineRule="auto"/>
+        <w:jc w:val="both"/>
+        <w:rPr>
+          <w:rFonts w:cstheme="minorHAnsi"/>
+          <w:color w:val="000000"/>
+          <w:sz w:val="20"/>
+          <w:szCs w:val="20"/>
+        </w:rPr>
+      </w:pPr>
+      <w:r>
+        <w:rPr>
+          <w:rFonts w:cstheme="minorHAnsi"/>
+          <w:color w:val="000000"/>
+          <w:sz w:val="20"/>
+          <w:szCs w:val="20"/>
+        </w:rPr>
+        <w:t xml:space="preserve">        </w:t>
+      </w:r>
+      <w:r>
+        <w:rPr>
+          <w:rFonts w:cstheme="minorHAnsi"/>
+          <w:color w:val="808080"/>
+          <w:sz w:val="20"/>
+          <w:szCs w:val="20"/>
+        </w:rPr>
+        <w:t>///</w:t>
+      </w:r>
+      <w:r>
+        <w:rPr>
+          <w:rFonts w:cstheme="minorHAnsi"/>
+          <w:color w:val="008000"/>
+          <w:sz w:val="20"/>
+          <w:szCs w:val="20"/>
+        </w:rPr>
+        <w:t xml:space="preserve"> Async method to retrieve data from API</w:t>
+      </w:r>
+    </w:p>
+    <w:p>
+      <w:pPr>
+        <w:autoSpaceDE w:val="0"/>
+        <w:autoSpaceDN w:val="0"/>
+        <w:adjustRightInd w:val="0"/>
+        <w:spacing w:after="0" w:line="240" w:lineRule="auto"/>
+        <w:jc w:val="both"/>
+        <w:rPr>
+          <w:rFonts w:cstheme="minorHAnsi"/>
+          <w:color w:val="000000"/>
+          <w:sz w:val="20"/>
+          <w:szCs w:val="20"/>
+        </w:rPr>
+      </w:pPr>
+      <w:r>
+        <w:rPr>
+          <w:rFonts w:cstheme="minorHAnsi"/>
+          <w:color w:val="000000"/>
+          <w:sz w:val="20"/>
+          <w:szCs w:val="20"/>
+        </w:rPr>
+        <w:t xml:space="preserve">        </w:t>
+      </w:r>
+      <w:r>
+        <w:rPr>
+          <w:rFonts w:cstheme="minorHAnsi"/>
+          <w:color w:val="808080"/>
+          <w:sz w:val="20"/>
+          <w:szCs w:val="20"/>
+        </w:rPr>
+        <w:t>///</w:t>
+      </w:r>
+      <w:r>
+        <w:rPr>
+          <w:rFonts w:cstheme="minorHAnsi"/>
+          <w:color w:val="008000"/>
+          <w:sz w:val="20"/>
+          <w:szCs w:val="20"/>
+        </w:rPr>
+        <w:t xml:space="preserve"> </w:t>
+      </w:r>
+      <w:r>
+        <w:rPr>
+          <w:rFonts w:cstheme="minorHAnsi"/>
+          <w:color w:val="808080"/>
+          <w:sz w:val="20"/>
+          <w:szCs w:val="20"/>
+        </w:rPr>
+        <w:t>&lt;/summary&gt;</w:t>
+      </w:r>
+    </w:p>
+    <w:p>
+      <w:pPr>
+        <w:autoSpaceDE w:val="0"/>
+        <w:autoSpaceDN w:val="0"/>
+        <w:adjustRightInd w:val="0"/>
+        <w:spacing w:after="0" w:line="240" w:lineRule="auto"/>
+        <w:jc w:val="both"/>
+        <w:rPr>
+          <w:rFonts w:cstheme="minorHAnsi"/>
+          <w:color w:val="000000"/>
+          <w:sz w:val="20"/>
+          <w:szCs w:val="20"/>
+        </w:rPr>
+      </w:pPr>
+      <w:r>
+        <w:rPr>
+          <w:rFonts w:cstheme="minorHAnsi"/>
+          <w:color w:val="000000"/>
+          <w:sz w:val="20"/>
+          <w:szCs w:val="20"/>
+        </w:rPr>
+        <w:t xml:space="preserve">        </w:t>
+      </w:r>
+      <w:r>
+        <w:rPr>
+          <w:rFonts w:cstheme="minorHAnsi"/>
+          <w:color w:val="808080"/>
+          <w:sz w:val="20"/>
+          <w:szCs w:val="20"/>
+        </w:rPr>
+        <w:t>///</w:t>
+      </w:r>
+      <w:r>
+        <w:rPr>
+          <w:rFonts w:cstheme="minorHAnsi"/>
+          <w:color w:val="008000"/>
+          <w:sz w:val="20"/>
+          <w:szCs w:val="20"/>
+        </w:rPr>
+        <w:t xml:space="preserve"> </w:t>
+      </w:r>
+      <w:r>
+        <w:rPr>
+          <w:rFonts w:cstheme="minorHAnsi"/>
+          <w:color w:val="808080"/>
+          <w:sz w:val="20"/>
+          <w:szCs w:val="20"/>
+        </w:rPr>
+        <w:t>&lt;returns&gt;&lt;/returns&gt;</w:t>
+      </w:r>
+    </w:p>
+    <w:p>
+      <w:pPr>
+        <w:autoSpaceDE w:val="0"/>
+        <w:autoSpaceDN w:val="0"/>
+        <w:adjustRightInd w:val="0"/>
+        <w:spacing w:after="0" w:line="240" w:lineRule="auto"/>
+        <w:jc w:val="both"/>
+        <w:rPr>
+          <w:rFonts w:cstheme="minorHAnsi"/>
+          <w:noProof/>
+          <w:color w:val="000000"/>
+          <w:sz w:val="20"/>
+          <w:szCs w:val="20"/>
+        </w:rPr>
+      </w:pPr>
+      <w:r>
+        <w:rPr>
+          <w:rFonts w:cstheme="minorHAnsi"/>
+          <w:color w:val="000000"/>
+          <w:sz w:val="20"/>
+          <w:szCs w:val="20"/>
+        </w:rPr>
+        <w:t xml:space="preserve">        </w:t>
+      </w:r>
+      <w:r>
+        <w:rPr>
+          <w:rFonts w:cstheme="minorHAnsi"/>
+          <w:noProof/>
+          <w:color w:val="0000FF"/>
+          <w:sz w:val="20"/>
+          <w:szCs w:val="20"/>
+        </w:rPr>
+        <w:t>static</w:t>
+      </w:r>
+      <w:r>
+        <w:rPr>
+          <w:rFonts w:cstheme="minorHAnsi"/>
+          <w:noProof/>
+          <w:color w:val="000000"/>
+          <w:sz w:val="20"/>
+          <w:szCs w:val="20"/>
+        </w:rPr>
+        <w:t xml:space="preserve"> </w:t>
+      </w:r>
+      <w:r>
+        <w:rPr>
+          <w:rFonts w:cstheme="minorHAnsi"/>
+          <w:noProof/>
+          <w:color w:val="0000FF"/>
+          <w:sz w:val="20"/>
+          <w:szCs w:val="20"/>
+        </w:rPr>
+        <w:t>async</w:t>
+      </w:r>
+      <w:r>
+        <w:rPr>
+          <w:rFonts w:cstheme="minorHAnsi"/>
+          <w:noProof/>
+          <w:color w:val="000000"/>
+          <w:sz w:val="20"/>
+          <w:szCs w:val="20"/>
+        </w:rPr>
+        <w:t xml:space="preserve"> Task&lt;</w:t>
+      </w:r>
+      <w:r>
+        <w:rPr>
+          <w:rFonts w:cstheme="minorHAnsi"/>
+          <w:noProof/>
+          <w:color w:val="0000FF"/>
+          <w:sz w:val="20"/>
+          <w:szCs w:val="20"/>
+        </w:rPr>
+        <w:t>string</w:t>
+      </w:r>
+      <w:r>
+        <w:rPr>
+          <w:rFonts w:cstheme="minorHAnsi"/>
+          <w:noProof/>
+          <w:color w:val="000000"/>
+          <w:sz w:val="20"/>
+          <w:szCs w:val="20"/>
+        </w:rPr>
+        <w:t>&gt; GetDataAsyncFromAnotherSource()</w:t>
+      </w:r>
+    </w:p>
+    <w:p>
+      <w:pPr>
+        <w:autoSpaceDE w:val="0"/>
+        <w:autoSpaceDN w:val="0"/>
+        <w:adjustRightInd w:val="0"/>
+        <w:spacing w:after="0" w:line="240" w:lineRule="auto"/>
+        <w:jc w:val="both"/>
+        <w:rPr>
+          <w:rFonts w:cstheme="minorHAnsi"/>
+          <w:noProof/>
+          <w:color w:val="000000"/>
+          <w:sz w:val="20"/>
+          <w:szCs w:val="20"/>
+        </w:rPr>
+      </w:pPr>
+      <w:r>
+        <w:rPr>
+          <w:rFonts w:cstheme="minorHAnsi"/>
+          <w:noProof/>
+          <w:color w:val="000000"/>
+          <w:sz w:val="20"/>
+          <w:szCs w:val="20"/>
+        </w:rPr>
+        <w:t xml:space="preserve">        {</w:t>
+      </w:r>
+    </w:p>
+    <w:p>
+      <w:pPr>
+        <w:autoSpaceDE w:val="0"/>
+        <w:autoSpaceDN w:val="0"/>
+        <w:adjustRightInd w:val="0"/>
+        <w:spacing w:after="0" w:line="240" w:lineRule="auto"/>
+        <w:jc w:val="both"/>
+        <w:rPr>
+          <w:rFonts w:cstheme="minorHAnsi"/>
+          <w:noProof/>
+          <w:color w:val="000000"/>
+          <w:sz w:val="20"/>
+          <w:szCs w:val="20"/>
+        </w:rPr>
+      </w:pPr>
+      <w:r>
+        <w:rPr>
+          <w:rFonts w:cstheme="minorHAnsi"/>
+          <w:noProof/>
+          <w:color w:val="000000"/>
+          <w:sz w:val="20"/>
+          <w:szCs w:val="20"/>
+        </w:rPr>
+        <w:t xml:space="preserve">            </w:t>
+      </w:r>
+      <w:r>
+        <w:rPr>
+          <w:rFonts w:cstheme="minorHAnsi"/>
+          <w:noProof/>
+          <w:color w:val="0000FF"/>
+          <w:sz w:val="20"/>
+          <w:szCs w:val="20"/>
+        </w:rPr>
+        <w:t>try</w:t>
+      </w:r>
+    </w:p>
+    <w:p>
+      <w:pPr>
+        <w:autoSpaceDE w:val="0"/>
+        <w:autoSpaceDN w:val="0"/>
+        <w:adjustRightInd w:val="0"/>
+        <w:spacing w:after="0" w:line="240" w:lineRule="auto"/>
+        <w:jc w:val="both"/>
+        <w:rPr>
+          <w:rFonts w:cstheme="minorHAnsi"/>
+          <w:noProof/>
+          <w:color w:val="000000"/>
+          <w:sz w:val="20"/>
+          <w:szCs w:val="20"/>
+        </w:rPr>
+      </w:pPr>
+      <w:r>
+        <w:rPr>
+          <w:rFonts w:cstheme="minorHAnsi"/>
+          <w:noProof/>
+          <w:color w:val="000000"/>
+          <w:sz w:val="20"/>
+          <w:szCs w:val="20"/>
+        </w:rPr>
+        <w:lastRenderedPageBreak/>
+        <w:t xml:space="preserve">            {</w:t>
+      </w:r>
+    </w:p>
+    <w:p>
+      <w:pPr>
+        <w:autoSpaceDE w:val="0"/>
+        <w:autoSpaceDN w:val="0"/>
+        <w:adjustRightInd w:val="0"/>
+        <w:spacing w:after="0" w:line="240" w:lineRule="auto"/>
+        <w:jc w:val="both"/>
+        <w:rPr>
+          <w:rFonts w:cstheme="minorHAnsi"/>
+          <w:noProof/>
+          <w:color w:val="000000"/>
+          <w:sz w:val="20"/>
+          <w:szCs w:val="20"/>
+        </w:rPr>
+      </w:pPr>
+      <w:r>
+        <w:rPr>
+          <w:rFonts w:cstheme="minorHAnsi"/>
+          <w:noProof/>
+          <w:color w:val="000000"/>
+          <w:sz w:val="20"/>
+          <w:szCs w:val="20"/>
+        </w:rPr>
+        <w:t xml:space="preserve">                </w:t>
+      </w:r>
+      <w:r>
+        <w:rPr>
+          <w:rFonts w:cstheme="minorHAnsi"/>
+          <w:noProof/>
+          <w:color w:val="0000FF"/>
+          <w:sz w:val="20"/>
+          <w:szCs w:val="20"/>
+        </w:rPr>
+        <w:t>using</w:t>
+      </w:r>
+      <w:r>
+        <w:rPr>
+          <w:rFonts w:cstheme="minorHAnsi"/>
+          <w:noProof/>
+          <w:color w:val="000000"/>
+          <w:sz w:val="20"/>
+          <w:szCs w:val="20"/>
+        </w:rPr>
+        <w:t xml:space="preserve"> (</w:t>
+      </w:r>
+      <w:r>
+        <w:rPr>
+          <w:rFonts w:cstheme="minorHAnsi"/>
+          <w:noProof/>
+          <w:color w:val="0000FF"/>
+          <w:sz w:val="20"/>
+          <w:szCs w:val="20"/>
+        </w:rPr>
+        <w:t>var</w:t>
+      </w:r>
+      <w:r>
+        <w:rPr>
+          <w:rFonts w:cstheme="minorHAnsi"/>
+          <w:noProof/>
+          <w:color w:val="000000"/>
+          <w:sz w:val="20"/>
+          <w:szCs w:val="20"/>
+        </w:rPr>
+        <w:t xml:space="preserve"> stream = </w:t>
+      </w:r>
+      <w:r>
+        <w:rPr>
+          <w:rFonts w:cstheme="minorHAnsi"/>
+          <w:noProof/>
+          <w:color w:val="0000FF"/>
+          <w:sz w:val="20"/>
+          <w:szCs w:val="20"/>
+        </w:rPr>
+        <w:t>new</w:t>
+      </w:r>
+      <w:r>
+        <w:rPr>
+          <w:rFonts w:cstheme="minorHAnsi"/>
+          <w:noProof/>
+          <w:color w:val="000000"/>
+          <w:sz w:val="20"/>
+          <w:szCs w:val="20"/>
+        </w:rPr>
+        <w:t xml:space="preserve"> StreamReader(File.OpenRead(</w:t>
+      </w:r>
+      <w:r>
+        <w:rPr>
+          <w:rFonts w:cstheme="minorHAnsi"/>
+          <w:noProof/>
+          <w:color w:val="800000"/>
+          <w:sz w:val="20"/>
+          <w:szCs w:val="20"/>
+        </w:rPr>
+        <w:t>@"nonexistingfile.txt"</w:t>
+      </w:r>
+      <w:r>
+        <w:rPr>
+          <w:rFonts w:cstheme="minorHAnsi"/>
+          <w:noProof/>
+          <w:color w:val="000000"/>
+          <w:sz w:val="20"/>
+          <w:szCs w:val="20"/>
+        </w:rPr>
+        <w:t>)))</w:t>
+      </w:r>
+    </w:p>
+    <w:p>
+      <w:pPr>
+        <w:autoSpaceDE w:val="0"/>
+        <w:autoSpaceDN w:val="0"/>
+        <w:adjustRightInd w:val="0"/>
+        <w:spacing w:after="0" w:line="240" w:lineRule="auto"/>
+        <w:jc w:val="both"/>
+        <w:rPr>
+          <w:rFonts w:cstheme="minorHAnsi"/>
+          <w:noProof/>
+          <w:color w:val="000000"/>
+          <w:sz w:val="20"/>
+          <w:szCs w:val="20"/>
+        </w:rPr>
+      </w:pPr>
+      <w:r>
+        <w:rPr>
+          <w:rFonts w:cstheme="minorHAnsi"/>
+          <w:noProof/>
+          <w:color w:val="000000"/>
+          <w:sz w:val="20"/>
+          <w:szCs w:val="20"/>
+        </w:rPr>
+        <w:t xml:space="preserve">                {</w:t>
+      </w:r>
+    </w:p>
+    <w:p>
+      <w:pPr>
+        <w:autoSpaceDE w:val="0"/>
+        <w:autoSpaceDN w:val="0"/>
+        <w:adjustRightInd w:val="0"/>
+        <w:spacing w:after="0" w:line="240" w:lineRule="auto"/>
+        <w:jc w:val="both"/>
+        <w:rPr>
+          <w:rFonts w:cstheme="minorHAnsi"/>
+          <w:noProof/>
+          <w:color w:val="000000"/>
+          <w:sz w:val="20"/>
+          <w:szCs w:val="20"/>
+        </w:rPr>
+      </w:pPr>
+      <w:r>
+        <w:rPr>
+          <w:rFonts w:cstheme="minorHAnsi"/>
+          <w:noProof/>
+          <w:color w:val="000000"/>
+          <w:sz w:val="20"/>
+          <w:szCs w:val="20"/>
+        </w:rPr>
+        <w:t xml:space="preserve">                    </w:t>
+      </w:r>
+      <w:r>
+        <w:rPr>
+          <w:rFonts w:cstheme="minorHAnsi"/>
+          <w:noProof/>
+          <w:color w:val="0000FF"/>
+          <w:sz w:val="20"/>
+          <w:szCs w:val="20"/>
+        </w:rPr>
+        <w:t>var</w:t>
+      </w:r>
+      <w:r>
+        <w:rPr>
+          <w:rFonts w:cstheme="minorHAnsi"/>
+          <w:noProof/>
+          <w:color w:val="000000"/>
+          <w:sz w:val="20"/>
+          <w:szCs w:val="20"/>
+        </w:rPr>
+        <w:t xml:space="preserve"> fileText = </w:t>
+      </w:r>
+      <w:r>
+        <w:rPr>
+          <w:rFonts w:cstheme="minorHAnsi"/>
+          <w:noProof/>
+          <w:color w:val="0000FF"/>
+          <w:sz w:val="20"/>
+          <w:szCs w:val="20"/>
+        </w:rPr>
+        <w:t>await</w:t>
+      </w:r>
+      <w:r>
+        <w:rPr>
+          <w:rFonts w:cstheme="minorHAnsi"/>
+          <w:noProof/>
+          <w:color w:val="000000"/>
+          <w:sz w:val="20"/>
+          <w:szCs w:val="20"/>
+        </w:rPr>
+        <w:t xml:space="preserve"> stream.ReadToEndAsync();</w:t>
+      </w:r>
+    </w:p>
+    <w:p>
+      <w:pPr>
+        <w:autoSpaceDE w:val="0"/>
+        <w:autoSpaceDN w:val="0"/>
+        <w:adjustRightInd w:val="0"/>
+        <w:spacing w:after="0" w:line="240" w:lineRule="auto"/>
+        <w:jc w:val="both"/>
+        <w:rPr>
+          <w:rFonts w:cstheme="minorHAnsi"/>
+          <w:noProof/>
+          <w:color w:val="000000"/>
+          <w:sz w:val="20"/>
+          <w:szCs w:val="20"/>
+        </w:rPr>
+      </w:pPr>
+      <w:r>
+        <w:rPr>
+          <w:rFonts w:cstheme="minorHAnsi"/>
+          <w:noProof/>
+          <w:color w:val="000000"/>
+          <w:sz w:val="20"/>
+          <w:szCs w:val="20"/>
+        </w:rPr>
+        <w:t xml:space="preserve">                    Console.WriteLine(</w:t>
+      </w:r>
+      <w:r>
+        <w:rPr>
+          <w:rFonts w:cstheme="minorHAnsi"/>
+          <w:noProof/>
+          <w:color w:val="A31515"/>
+          <w:sz w:val="20"/>
+          <w:szCs w:val="20"/>
+        </w:rPr>
+        <w:t>"Reading from file completed"</w:t>
+      </w:r>
+      <w:r>
+        <w:rPr>
+          <w:rFonts w:cstheme="minorHAnsi"/>
+          <w:noProof/>
+          <w:color w:val="000000"/>
+          <w:sz w:val="20"/>
+          <w:szCs w:val="20"/>
+        </w:rPr>
+        <w:t>);</w:t>
+      </w:r>
+    </w:p>
+    <w:p>
+      <w:pPr>
+        <w:autoSpaceDE w:val="0"/>
+        <w:autoSpaceDN w:val="0"/>
+        <w:adjustRightInd w:val="0"/>
+        <w:spacing w:after="0" w:line="240" w:lineRule="auto"/>
+        <w:jc w:val="both"/>
+        <w:rPr>
+          <w:rFonts w:cstheme="minorHAnsi"/>
+          <w:noProof/>
+          <w:color w:val="000000"/>
+          <w:sz w:val="20"/>
+          <w:szCs w:val="20"/>
+        </w:rPr>
+      </w:pPr>
+      <w:r>
+        <w:rPr>
+          <w:rFonts w:cstheme="minorHAnsi"/>
+          <w:noProof/>
+          <w:color w:val="000000"/>
+          <w:sz w:val="20"/>
+          <w:szCs w:val="20"/>
+        </w:rPr>
+        <w:t xml:space="preserve">                    </w:t>
+      </w:r>
+      <w:r>
+        <w:rPr>
+          <w:rFonts w:cstheme="minorHAnsi"/>
+          <w:noProof/>
+          <w:color w:val="0000FF"/>
+          <w:sz w:val="20"/>
+          <w:szCs w:val="20"/>
+        </w:rPr>
+        <w:t>return</w:t>
+      </w:r>
+      <w:r>
+        <w:rPr>
+          <w:rFonts w:cstheme="minorHAnsi"/>
+          <w:noProof/>
+          <w:color w:val="000000"/>
+          <w:sz w:val="20"/>
+          <w:szCs w:val="20"/>
+        </w:rPr>
+        <w:t xml:space="preserve"> fileText;</w:t>
+      </w:r>
+    </w:p>
+    <w:p>
+      <w:pPr>
+        <w:autoSpaceDE w:val="0"/>
+        <w:autoSpaceDN w:val="0"/>
+        <w:adjustRightInd w:val="0"/>
+        <w:spacing w:after="0" w:line="240" w:lineRule="auto"/>
+        <w:jc w:val="both"/>
+        <w:rPr>
+          <w:rFonts w:cstheme="minorHAnsi"/>
+          <w:noProof/>
+          <w:color w:val="000000"/>
+          <w:sz w:val="20"/>
+          <w:szCs w:val="20"/>
+        </w:rPr>
+      </w:pPr>
+      <w:r>
+        <w:rPr>
+          <w:rFonts w:cstheme="minorHAnsi"/>
+          <w:noProof/>
+          <w:color w:val="000000"/>
+          <w:sz w:val="20"/>
+          <w:szCs w:val="20"/>
+        </w:rPr>
+        <w:t xml:space="preserve">                }</w:t>
+      </w:r>
+    </w:p>
+    <w:p>
+      <w:pPr>
+        <w:autoSpaceDE w:val="0"/>
+        <w:autoSpaceDN w:val="0"/>
+        <w:adjustRightInd w:val="0"/>
+        <w:spacing w:after="0" w:line="240" w:lineRule="auto"/>
+        <w:jc w:val="both"/>
+        <w:rPr>
+          <w:rFonts w:cstheme="minorHAnsi"/>
+          <w:noProof/>
+          <w:color w:val="000000"/>
+          <w:sz w:val="20"/>
+          <w:szCs w:val="20"/>
+        </w:rPr>
+      </w:pPr>
+      <w:r>
+        <w:rPr>
+          <w:rFonts w:cstheme="minorHAnsi"/>
+          <w:noProof/>
+          <w:color w:val="000000"/>
+          <w:sz w:val="20"/>
+          <w:szCs w:val="20"/>
+        </w:rPr>
+        <w:t xml:space="preserve">            }</w:t>
+      </w:r>
+    </w:p>
+    <w:p>
+      <w:pPr>
+        <w:autoSpaceDE w:val="0"/>
+        <w:autoSpaceDN w:val="0"/>
+        <w:adjustRightInd w:val="0"/>
+        <w:spacing w:after="0" w:line="240" w:lineRule="auto"/>
+        <w:jc w:val="both"/>
+        <w:rPr>
+          <w:rFonts w:cstheme="minorHAnsi"/>
+          <w:noProof/>
+          <w:color w:val="000000"/>
+          <w:sz w:val="20"/>
+          <w:szCs w:val="20"/>
+        </w:rPr>
+      </w:pPr>
+      <w:r>
+        <w:rPr>
+          <w:rFonts w:cstheme="minorHAnsi"/>
+          <w:noProof/>
+          <w:color w:val="000000"/>
+          <w:sz w:val="20"/>
+          <w:szCs w:val="20"/>
+        </w:rPr>
+        <w:t xml:space="preserve">            </w:t>
+      </w:r>
+      <w:r>
+        <w:rPr>
+          <w:rFonts w:cstheme="minorHAnsi"/>
+          <w:noProof/>
+          <w:color w:val="0000FF"/>
+          <w:sz w:val="20"/>
+          <w:szCs w:val="20"/>
+        </w:rPr>
+        <w:t>catch</w:t>
+      </w:r>
+    </w:p>
+    <w:p>
+      <w:pPr>
+        <w:autoSpaceDE w:val="0"/>
+        <w:autoSpaceDN w:val="0"/>
+        <w:adjustRightInd w:val="0"/>
+        <w:spacing w:after="0" w:line="240" w:lineRule="auto"/>
+        <w:jc w:val="both"/>
+        <w:rPr>
+          <w:rFonts w:cstheme="minorHAnsi"/>
+          <w:noProof/>
+          <w:color w:val="000000"/>
+          <w:sz w:val="20"/>
+          <w:szCs w:val="20"/>
+        </w:rPr>
+      </w:pPr>
+      <w:r>
+        <w:rPr>
+          <w:rFonts w:cstheme="minorHAnsi"/>
+          <w:noProof/>
+          <w:color w:val="000000"/>
+          <w:sz w:val="20"/>
+          <w:szCs w:val="20"/>
+        </w:rPr>
+        <w:t xml:space="preserve">            {</w:t>
+      </w:r>
+    </w:p>
+    <w:p>
+      <w:pPr>
+        <w:autoSpaceDE w:val="0"/>
+        <w:autoSpaceDN w:val="0"/>
+        <w:adjustRightInd w:val="0"/>
+        <w:spacing w:after="0" w:line="240" w:lineRule="auto"/>
+        <w:jc w:val="both"/>
+        <w:rPr>
+          <w:rFonts w:cstheme="minorHAnsi"/>
+          <w:noProof/>
+          <w:color w:val="000000"/>
+          <w:sz w:val="20"/>
+          <w:szCs w:val="20"/>
+        </w:rPr>
+      </w:pPr>
+      <w:r>
+        <w:rPr>
+          <w:rFonts w:cstheme="minorHAnsi"/>
+          <w:noProof/>
+          <w:color w:val="000000"/>
+          <w:sz w:val="20"/>
+          <w:szCs w:val="20"/>
+        </w:rPr>
+        <w:t xml:space="preserve">                </w:t>
+      </w:r>
+      <w:r>
+        <w:rPr>
+          <w:rFonts w:cstheme="minorHAnsi"/>
+          <w:noProof/>
+          <w:color w:val="0000FF"/>
+          <w:sz w:val="20"/>
+          <w:szCs w:val="20"/>
+        </w:rPr>
+        <w:t>throw</w:t>
+      </w:r>
+      <w:r>
+        <w:rPr>
+          <w:rFonts w:cstheme="minorHAnsi"/>
+          <w:noProof/>
+          <w:color w:val="000000"/>
+          <w:sz w:val="20"/>
+          <w:szCs w:val="20"/>
+        </w:rPr>
+        <w:t>;</w:t>
+      </w:r>
+    </w:p>
+    <w:p>
+      <w:pPr>
+        <w:autoSpaceDE w:val="0"/>
+        <w:autoSpaceDN w:val="0"/>
+        <w:adjustRightInd w:val="0"/>
+        <w:spacing w:after="0" w:line="240" w:lineRule="auto"/>
+        <w:jc w:val="both"/>
+        <w:rPr>
+          <w:rFonts w:cstheme="minorHAnsi"/>
+          <w:noProof/>
+          <w:color w:val="000000"/>
+          <w:sz w:val="20"/>
+          <w:szCs w:val="20"/>
+        </w:rPr>
+      </w:pPr>
+      <w:r>
+        <w:rPr>
+          <w:rFonts w:cstheme="minorHAnsi"/>
+          <w:noProof/>
+          <w:color w:val="000000"/>
+          <w:sz w:val="20"/>
+          <w:szCs w:val="20"/>
+        </w:rPr>
+        <w:t xml:space="preserve">            }</w:t>
+      </w:r>
+    </w:p>
+    <w:p>
+      <w:pPr>
+        <w:autoSpaceDE w:val="0"/>
+        <w:autoSpaceDN w:val="0"/>
+        <w:adjustRightInd w:val="0"/>
+        <w:spacing w:after="0" w:line="240" w:lineRule="auto"/>
+        <w:jc w:val="both"/>
+        <w:rPr>
+          <w:rFonts w:cstheme="minorHAnsi"/>
+          <w:noProof/>
+          <w:color w:val="000000"/>
+          <w:sz w:val="20"/>
+          <w:szCs w:val="20"/>
+        </w:rPr>
+      </w:pPr>
+      <w:r>
+        <w:rPr>
+          <w:rFonts w:cstheme="minorHAnsi"/>
+          <w:noProof/>
+          <w:color w:val="000000"/>
+          <w:sz w:val="20"/>
+          <w:szCs w:val="20"/>
+        </w:rPr>
+        <w:t xml:space="preserve">        }</w:t>
+      </w:r>
+    </w:p>
+    <w:p>
+      <w:pPr>
+        <w:autoSpaceDE w:val="0"/>
+        <w:autoSpaceDN w:val="0"/>
+        <w:adjustRightInd w:val="0"/>
+        <w:spacing w:after="0" w:line="240" w:lineRule="auto"/>
+        <w:jc w:val="both"/>
+        <w:rPr>
+          <w:rFonts w:cstheme="minorHAnsi"/>
+          <w:noProof/>
+          <w:color w:val="000000"/>
+          <w:sz w:val="20"/>
+          <w:szCs w:val="20"/>
+        </w:rPr>
+      </w:pPr>
+      <w:r>
+        <w:rPr>
+          <w:rFonts w:cstheme="minorHAnsi"/>
+          <w:noProof/>
+          <w:color w:val="000000"/>
+          <w:sz w:val="20"/>
+          <w:szCs w:val="20"/>
+        </w:rPr>
+        <w:t xml:space="preserve">    }</w:t>
+      </w:r>
+    </w:p>
+    <w:p>
+      <w:pPr>
+        <w:autoSpaceDE w:val="0"/>
+        <w:autoSpaceDN w:val="0"/>
+        <w:adjustRightInd w:val="0"/>
+        <w:spacing w:after="0" w:line="240" w:lineRule="auto"/>
+        <w:jc w:val="both"/>
+        <w:rPr>
+          <w:rFonts w:cstheme="minorHAnsi"/>
+          <w:noProof/>
+          <w:color w:val="000000"/>
+          <w:sz w:val="20"/>
+          <w:szCs w:val="20"/>
+        </w:rPr>
+      </w:pPr>
+      <w:r>
+        <w:rPr>
+          <w:rFonts w:cstheme="minorHAnsi"/>
+          <w:noProof/>
+          <w:color w:val="000000"/>
+          <w:sz w:val="20"/>
+          <w:szCs w:val="20"/>
+        </w:rPr>
+        <w:t>}</w:t>
+      </w:r>
+    </w:p>
+    <w:p>
+      <w:pPr>
+        <w:rPr>
+          <w:rFonts w:cstheme="minorHAnsi"/>
+          <w:noProof/>
+          <w:sz w:val="20"/>
+          <w:szCs w:val="20"/>
+        </w:rPr>
+      </w:pPr>
+    </w:p>
+    <w:p>
+      <w:pPr>
+        <w:rPr>
+          <w:rFonts w:cstheme="minorHAnsi"/>
+          <w:noProof/>
+          <w:sz w:val="20"/>
+          <w:szCs w:val="20"/>
+        </w:rPr>
+      </w:pPr>
+      <w:r>
+        <w:rPr>
+          <w:rFonts w:cstheme="minorHAnsi"/>
+          <w:noProof/>
+          <w:sz w:val="20"/>
+          <w:szCs w:val="20"/>
+        </w:rPr>
+        <w:t>However things</w:t>
+      </w:r>
+      <w:r>
+        <w:rPr>
+          <w:rFonts w:cstheme="minorHAnsi"/>
+          <w:noProof/>
+          <w:sz w:val="20"/>
+          <w:szCs w:val="20"/>
+        </w:rPr>
+        <w:t xml:space="preserve"> as different </w:t>
+      </w:r>
+      <w:r>
+        <w:rPr>
+          <w:rFonts w:cstheme="minorHAnsi"/>
+          <w:noProof/>
+          <w:sz w:val="20"/>
+          <w:szCs w:val="20"/>
+        </w:rPr>
+        <w:t>when await keyword is not used and async is implemented using task.wait()</w:t>
       </w:r>
       <w:bookmarkStart w:id="1" w:name="_GoBack"/>
       <w:bookmarkEnd w:id="1"/>
@@ -8005,27 +11840,6 @@
     <w:p>
       <w:pPr>
         <w:rPr>
-          <w:rFonts w:cstheme="minorHAnsi"/>
-          <w:noProof/>
-          <w:color w:val="000000"/>
-          <w:sz w:val="20"/>
-          <w:szCs w:val="20"/>
-        </w:rPr>
-      </w:pPr>
-    </w:p>
-    <w:p>
-      <w:pPr>
-        <w:rPr>
-          <w:rFonts w:cstheme="minorHAnsi"/>
-          <w:noProof/>
-          <w:sz w:val="20"/>
-          <w:szCs w:val="20"/>
-        </w:rPr>
-      </w:pPr>
-    </w:p>
-    <w:p>
-      <w:pPr>
-        <w:rPr>
           <w:rFonts w:ascii="Palatino Linotype" w:hAnsi="Palatino Linotype"/>
           <w:sz w:val="20"/>
           <w:szCs w:val="20"/>
@@ -8045,36 +11859,8 @@
           <w:sz w:val="20"/>
           <w:szCs w:val="20"/>
         </w:rPr>
-        <w:t xml:space="preserve">ample with await, </w:t>
-      </w:r>
-      <w:proofErr w:type="spellStart"/>
-      <w:r>
-        <w:rPr>
-          <w:rFonts w:ascii="Palatino Linotype" w:hAnsi="Palatino Linotype"/>
-          <w:sz w:val="20"/>
-          <w:szCs w:val="20"/>
-        </w:rPr>
-        <w:t>task.wait</w:t>
-      </w:r>
-      <w:proofErr w:type="spellEnd"/>
-      <w:r>
-        <w:rPr>
-          <w:rFonts w:ascii="Palatino Linotype" w:hAnsi="Palatino Linotype"/>
-          <w:sz w:val="20"/>
-          <w:szCs w:val="20"/>
-        </w:rPr>
-        <w:t xml:space="preserve">() later one handling </w:t>
-      </w:r>
-      <w:proofErr w:type="spellStart"/>
-      <w:r>
-        <w:rPr>
-          <w:rFonts w:ascii="Palatino Linotype" w:hAnsi="Palatino Linotype"/>
-          <w:sz w:val="20"/>
-          <w:szCs w:val="20"/>
-        </w:rPr>
-        <w:t>aggregatorexception</w:t>
-      </w:r>
-      <w:proofErr w:type="spellEnd"/>
+        <w:t>ample with await, task.wait() later one handling aggregatorexception</w:t>
+      </w:r>
       <w:r>
         <w:rPr>
           <w:rFonts w:ascii="Palatino Linotype" w:hAnsi="Palatino Linotype"/>
@@ -8136,7 +11922,6 @@
           <w:szCs w:val="36"/>
         </w:rPr>
       </w:pPr>
-      <w:proofErr w:type="spellStart"/>
       <w:r>
         <w:rPr>
           <w:rFonts w:ascii="Palatino Linotype" w:hAnsi="Palatino Linotype"/>
@@ -8145,9 +11930,8 @@
           <w:sz w:val="36"/>
           <w:szCs w:val="36"/>
         </w:rPr>
-        <w:t>WhenAll</w:t>
-      </w:r>
-      <w:proofErr w:type="spellEnd"/>
+        <w:t>WhenAll/WhenAny</w:t>
+      </w:r>
       <w:r>
         <w:rPr>
           <w:rFonts w:ascii="Palatino Linotype" w:hAnsi="Palatino Linotype"/>
@@ -8158,7 +11942,6 @@
         </w:rPr>
         <w:t>/</w:t>
       </w:r>
-      <w:proofErr w:type="spellStart"/>
       <w:r>
         <w:rPr>
           <w:rFonts w:ascii="Palatino Linotype" w:hAnsi="Palatino Linotype"/>
@@ -8167,10 +11950,11 @@
           <w:sz w:val="36"/>
           <w:szCs w:val="36"/>
         </w:rPr>
-        <w:t>WhenAny</w:t>
-      </w:r>
-      <w:proofErr w:type="spellEnd"/>
-      <w:r>
+        <w:t>ContinueWith</w:t>
+      </w:r>
+    </w:p>
+    <w:p>
+      <w:pPr>
         <w:rPr>
           <w:rFonts w:ascii="Palatino Linotype" w:hAnsi="Palatino Linotype"/>
           <w:b/>
@@ -8178,9 +11962,7 @@
           <w:sz w:val="36"/>
           <w:szCs w:val="36"/>
         </w:rPr>
-        <w:t>/</w:t>
-      </w:r>
-      <w:proofErr w:type="spellStart"/>
+      </w:pPr>
       <w:r>
         <w:rPr>
           <w:rFonts w:ascii="Palatino Linotype" w:hAnsi="Palatino Linotype"/>
@@ -8189,9 +11971,8 @@
           <w:sz w:val="36"/>
           <w:szCs w:val="36"/>
         </w:rPr>
-        <w:t>ContinueWith</w:t>
-      </w:r>
-      <w:proofErr w:type="spellEnd"/>
+        <w:t>Throttling</w:t>
+      </w:r>
     </w:p>
     <w:p>
       <w:pPr>
@@ -8211,7 +11992,7 @@
           <w:sz w:val="36"/>
           <w:szCs w:val="36"/>
         </w:rPr>
-        <w:t>Throttling</w:t>
+        <w:t>Retry</w:t>
       </w:r>
     </w:p>
     <w:p>
@@ -8232,11 +12013,9 @@
           <w:sz w:val="36"/>
           <w:szCs w:val="36"/>
         </w:rPr>
-        <w:t>Retry</w:t>
-      </w:r>
-    </w:p>
-    <w:p>
-      <w:pPr>
+        <w:t xml:space="preserve">The awaitable and awaiter </w:t>
+      </w:r>
+      <w:r>
         <w:rPr>
           <w:rFonts w:ascii="Palatino Linotype" w:hAnsi="Palatino Linotype"/>
           <w:b/>
@@ -8244,82 +12023,7 @@
           <w:sz w:val="36"/>
           <w:szCs w:val="36"/>
         </w:rPr>
-      </w:pPr>
-      <w:r>
-        <w:rPr>
-          <w:rFonts w:ascii="Palatino Linotype" w:hAnsi="Palatino Linotype"/>
-          <w:b/>
-          <w:bCs/>
-          <w:sz w:val="36"/>
-          <w:szCs w:val="36"/>
-        </w:rPr>
-        <w:t xml:space="preserve">The </w:t>
-      </w:r>
-      <w:proofErr w:type="spellStart"/>
-      <w:r>
-        <w:rPr>
-          <w:rFonts w:ascii="Palatino Linotype" w:hAnsi="Palatino Linotype"/>
-          <w:b/>
-          <w:bCs/>
-          <w:sz w:val="36"/>
-          <w:szCs w:val="36"/>
-        </w:rPr>
-        <w:t>awaitable</w:t>
-      </w:r>
-      <w:proofErr w:type="spellEnd"/>
-      <w:r>
-        <w:rPr>
-          <w:rFonts w:ascii="Palatino Linotype" w:hAnsi="Palatino Linotype"/>
-          <w:b/>
-          <w:bCs/>
-          <w:sz w:val="36"/>
-          <w:szCs w:val="36"/>
-        </w:rPr>
-        <w:t xml:space="preserve"> and </w:t>
-      </w:r>
-      <w:proofErr w:type="spellStart"/>
-      <w:r>
-        <w:rPr>
-          <w:rFonts w:ascii="Palatino Linotype" w:hAnsi="Palatino Linotype"/>
-          <w:b/>
-          <w:bCs/>
-          <w:sz w:val="36"/>
-          <w:szCs w:val="36"/>
-        </w:rPr>
-        <w:t>awaiter</w:t>
-      </w:r>
-      <w:proofErr w:type="spellEnd"/>
-      <w:r>
-        <w:rPr>
-          <w:rFonts w:ascii="Palatino Linotype" w:hAnsi="Palatino Linotype"/>
-          <w:b/>
-          <w:bCs/>
-          <w:sz w:val="36"/>
-          <w:szCs w:val="36"/>
-        </w:rPr>
-        <w:t xml:space="preserve"> </w:t>
-      </w:r>
-      <w:proofErr w:type="spellStart"/>
-      <w:r>
-        <w:rPr>
-          <w:rFonts w:ascii="Palatino Linotype" w:hAnsi="Palatino Linotype"/>
-          <w:b/>
-          <w:bCs/>
-          <w:sz w:val="36"/>
-          <w:szCs w:val="36"/>
-        </w:rPr>
-        <w:t>GetAwaiter</w:t>
-      </w:r>
-      <w:proofErr w:type="spellEnd"/>
-      <w:r>
-        <w:rPr>
-          <w:rFonts w:ascii="Palatino Linotype" w:hAnsi="Palatino Linotype"/>
-          <w:b/>
-          <w:bCs/>
-          <w:sz w:val="36"/>
-          <w:szCs w:val="36"/>
-        </w:rPr>
-        <w:t>()</w:t>
+        <w:t>GetAwaiter()</w:t>
       </w:r>
     </w:p>
     <w:p>

</xml_diff>

<commit_message>
cancellation without exception example
</commit_message>
<xml_diff>
--- a/Chapter6/BPB0067_Chapter 6.docx
+++ b/Chapter6/BPB0067_Chapter 6.docx
@@ -177,26 +177,16 @@
           <w:sz w:val="21"/>
           <w:szCs w:val="21"/>
         </w:rPr>
-        <w:t xml:space="preserve"> based on </w:t>
-      </w:r>
-      <w:proofErr w:type="gramStart"/>
+        <w:t xml:space="preserve"> based on System.Threading.Task</w:t>
+      </w:r>
       <w:r>
         <w:rPr>
           <w:rFonts w:ascii="Palatino Linotype" w:hAnsi="Palatino Linotype"/>
           <w:sz w:val="21"/>
           <w:szCs w:val="21"/>
         </w:rPr>
-        <w:t>System.Threading.Task</w:t>
-      </w:r>
-      <w:r>
-        <w:rPr>
-          <w:rFonts w:ascii="Palatino Linotype" w:hAnsi="Palatino Linotype"/>
-          <w:sz w:val="21"/>
-          <w:szCs w:val="21"/>
-        </w:rPr>
         <w:t>s</w:t>
       </w:r>
-      <w:proofErr w:type="gramEnd"/>
       <w:r>
         <w:rPr>
           <w:rFonts w:ascii="Palatino Linotype" w:hAnsi="Palatino Linotype"/>
@@ -2366,19 +2356,8 @@
           <w:sz w:val="20"/>
           <w:szCs w:val="20"/>
         </w:rPr>
-        <w:t xml:space="preserve"> </w:t>
-      </w:r>
-      <w:proofErr w:type="spellStart"/>
-      <w:r>
-        <w:rPr>
-          <w:rFonts w:cstheme="minorHAnsi"/>
-          <w:color w:val="000000"/>
-          <w:sz w:val="20"/>
-          <w:szCs w:val="20"/>
-        </w:rPr>
-        <w:t>CPUBoundvsIOBound</w:t>
-      </w:r>
-      <w:proofErr w:type="spellEnd"/>
+        <w:t xml:space="preserve"> CPUBoundvsIOBound</w:t>
+      </w:r>
     </w:p>
     <w:p>
       <w:pPr>
@@ -7704,25 +7683,7 @@
           <w:sz w:val="21"/>
           <w:szCs w:val="21"/>
         </w:rPr>
-        <w:t xml:space="preserve"> in above example it’s </w:t>
-      </w:r>
-      <w:proofErr w:type="gramStart"/>
-      <w:r>
-        <w:rPr>
-          <w:rFonts w:ascii="Palatino Linotype" w:hAnsi="Palatino Linotype"/>
-          <w:sz w:val="21"/>
-          <w:szCs w:val="21"/>
-        </w:rPr>
-        <w:t>task.Exception</w:t>
-      </w:r>
-      <w:proofErr w:type="gramEnd"/>
-      <w:r>
-        <w:rPr>
-          <w:rFonts w:ascii="Palatino Linotype" w:hAnsi="Palatino Linotype"/>
-          <w:sz w:val="21"/>
-          <w:szCs w:val="21"/>
-        </w:rPr>
-        <w:t xml:space="preserve">. So, adding below code to the </w:t>
+        <w:t xml:space="preserve"> in above example it’s task.Exception. So, adding below code to the </w:t>
       </w:r>
       <w:r>
         <w:rPr>
@@ -16920,7 +16881,6 @@
         </w:rPr>
         <w:t xml:space="preserve">and we can see child method hasn’t propagated </w:t>
       </w:r>
-      <w:proofErr w:type="spellStart"/>
       <w:r>
         <w:rPr>
           <w:rFonts w:ascii="Palatino Linotype" w:hAnsi="Palatino Linotype"/>
@@ -16929,7 +16889,6 @@
         </w:rPr>
         <w:t>UnauthorizedAccessException</w:t>
       </w:r>
-      <w:proofErr w:type="spellEnd"/>
       <w:r>
         <w:rPr>
           <w:rFonts w:ascii="Palatino Linotype" w:hAnsi="Palatino Linotype"/>
@@ -23627,10 +23586,10 @@
         </w:rPr>
         <w:lastRenderedPageBreak/>
         <w:drawing>
-          <wp:inline distT="0" distB="0" distL="0" distR="0" wp14:anchorId="34B5CCB2" wp14:editId="62742334">
-            <wp:extent cx="5943600" cy="3571875"/>
-            <wp:effectExtent l="0" t="0" r="0" b="9525"/>
-            <wp:docPr id="8" name="Picture 8"/>
+          <wp:inline distT="0" distB="0" distL="0" distR="0" wp14:anchorId="461B287F" wp14:editId="74811802">
+            <wp:extent cx="5943600" cy="3468370"/>
+            <wp:effectExtent l="0" t="0" r="0" b="0"/>
+            <wp:docPr id="10" name="Picture 10"/>
             <wp:cNvGraphicFramePr>
               <a:graphicFrameLocks xmlns:a="http://schemas.openxmlformats.org/drawingml/2006/main" noChangeAspect="1"/>
             </wp:cNvGraphicFramePr>
@@ -23650,7 +23609,7 @@
                   <pic:spPr>
                     <a:xfrm>
                       <a:off x="0" y="0"/>
-                      <a:ext cx="5943600" cy="3571875"/>
+                      <a:ext cx="5943600" cy="3468370"/>
                     </a:xfrm>
                     <a:prstGeom prst="rect">
                       <a:avLst/>
@@ -23950,25 +23909,139 @@
       <w:pPr>
         <w:rPr>
           <w:rFonts w:ascii="Palatino Linotype" w:hAnsi="Palatino Linotype" w:cstheme="minorHAnsi"/>
-          <w:strike/>
-          <w:noProof/>
-          <w:sz w:val="21"/>
-          <w:szCs w:val="21"/>
-        </w:rPr>
-      </w:pPr>
-      <w:bookmarkStart w:id="1" w:name="_GoBack"/>
+          <w:noProof/>
+          <w:sz w:val="21"/>
+          <w:szCs w:val="21"/>
+        </w:rPr>
+      </w:pPr>
       <w:r>
         <w:rPr>
           <w:rFonts w:ascii="Palatino Linotype" w:hAnsi="Palatino Linotype" w:cstheme="minorHAnsi"/>
-          <w:strike/>
-          <w:noProof/>
-          <w:sz w:val="21"/>
-          <w:szCs w:val="21"/>
-        </w:rPr>
-        <w:t>Good thing about cancellation token’s callback method is that it would be the last code that is executed so in our code although after finally block progressMessage.Text is updated final output is “Search is Cacelled” and that’s because as soon as cancellation is triggered remaining of the caller method’s code is executed before executing callback.</w:t>
-      </w:r>
-    </w:p>
-    <w:bookmarkEnd w:id="1"/>
+          <w:noProof/>
+          <w:sz w:val="21"/>
+          <w:szCs w:val="21"/>
+        </w:rPr>
+        <w:t>With .net cire</w:t>
+      </w:r>
+      <w:r>
+        <w:rPr>
+          <w:rFonts w:ascii="Palatino Linotype" w:hAnsi="Palatino Linotype" w:cstheme="minorHAnsi"/>
+          <w:noProof/>
+          <w:sz w:val="21"/>
+          <w:szCs w:val="21"/>
+        </w:rPr>
+        <w:t xml:space="preserve"> cancellation token’s callback method would be the </w:t>
+      </w:r>
+      <w:r>
+        <w:rPr>
+          <w:rFonts w:ascii="Palatino Linotype" w:hAnsi="Palatino Linotype" w:cstheme="minorHAnsi"/>
+          <w:noProof/>
+          <w:sz w:val="21"/>
+          <w:szCs w:val="21"/>
+        </w:rPr>
+        <w:t>first</w:t>
+      </w:r>
+      <w:r>
+        <w:rPr>
+          <w:rFonts w:ascii="Palatino Linotype" w:hAnsi="Palatino Linotype" w:cstheme="minorHAnsi"/>
+          <w:noProof/>
+          <w:sz w:val="21"/>
+          <w:szCs w:val="21"/>
+        </w:rPr>
+        <w:t xml:space="preserve"> code that is executed</w:t>
+      </w:r>
+      <w:r>
+        <w:rPr>
+          <w:rFonts w:ascii="Palatino Linotype" w:hAnsi="Palatino Linotype" w:cstheme="minorHAnsi"/>
+          <w:noProof/>
+          <w:sz w:val="21"/>
+          <w:szCs w:val="21"/>
+        </w:rPr>
+        <w:t xml:space="preserve"> after cancellation,</w:t>
+      </w:r>
+      <w:r>
+        <w:rPr>
+          <w:rFonts w:ascii="Palatino Linotype" w:hAnsi="Palatino Linotype" w:cstheme="minorHAnsi"/>
+          <w:noProof/>
+          <w:sz w:val="21"/>
+          <w:szCs w:val="21"/>
+        </w:rPr>
+        <w:t xml:space="preserve"> so in our </w:t>
+      </w:r>
+      <w:r>
+        <w:rPr>
+          <w:rFonts w:ascii="Palatino Linotype" w:hAnsi="Palatino Linotype" w:cstheme="minorHAnsi"/>
+          <w:noProof/>
+          <w:sz w:val="21"/>
+          <w:szCs w:val="21"/>
+        </w:rPr>
+        <w:t xml:space="preserve">code </w:t>
+      </w:r>
+      <w:r>
+        <w:rPr>
+          <w:rFonts w:ascii="Palatino Linotype" w:hAnsi="Palatino Linotype" w:cstheme="minorHAnsi"/>
+          <w:noProof/>
+          <w:sz w:val="21"/>
+          <w:szCs w:val="21"/>
+        </w:rPr>
+        <w:t>progressMessage.Text is updated final output is “</w:t>
+      </w:r>
+      <w:r>
+        <w:rPr>
+          <w:rFonts w:ascii="Palatino Linotype" w:hAnsi="Palatino Linotype" w:cstheme="minorHAnsi"/>
+          <w:noProof/>
+          <w:sz w:val="21"/>
+          <w:szCs w:val="21"/>
+        </w:rPr>
+        <w:t>Loaded stocks for in…</w:t>
+      </w:r>
+      <w:r>
+        <w:rPr>
+          <w:rFonts w:ascii="Palatino Linotype" w:hAnsi="Palatino Linotype" w:cstheme="minorHAnsi"/>
+          <w:noProof/>
+          <w:sz w:val="21"/>
+          <w:szCs w:val="21"/>
+        </w:rPr>
+        <w:t xml:space="preserve">” and that’s because as soon as cancellation is triggered remaining of the caller method’s code is executed </w:t>
+      </w:r>
+      <w:r>
+        <w:rPr>
+          <w:rFonts w:ascii="Palatino Linotype" w:hAnsi="Palatino Linotype" w:cstheme="minorHAnsi"/>
+          <w:noProof/>
+          <w:sz w:val="21"/>
+          <w:szCs w:val="21"/>
+        </w:rPr>
+        <w:t>after</w:t>
+      </w:r>
+      <w:r>
+        <w:rPr>
+          <w:rFonts w:ascii="Palatino Linotype" w:hAnsi="Palatino Linotype" w:cstheme="minorHAnsi"/>
+          <w:noProof/>
+          <w:sz w:val="21"/>
+          <w:szCs w:val="21"/>
+        </w:rPr>
+        <w:t xml:space="preserve"> executing callback.</w:t>
+      </w:r>
+    </w:p>
+    <w:p>
+      <w:pPr>
+        <w:rPr>
+          <w:rFonts w:ascii="Palatino Linotype" w:hAnsi="Palatino Linotype" w:cstheme="minorHAnsi"/>
+          <w:noProof/>
+          <w:sz w:val="21"/>
+          <w:szCs w:val="21"/>
+        </w:rPr>
+      </w:pPr>
+      <w:r>
+        <w:rPr>
+          <w:rFonts w:ascii="Palatino Linotype" w:hAnsi="Palatino Linotype" w:cstheme="minorHAnsi"/>
+          <w:noProof/>
+          <w:sz w:val="21"/>
+          <w:szCs w:val="21"/>
+        </w:rPr>
+        <w:t>Note – With .net framework this was other way round, i.e. first caller’s remaining code is executed and then callback is executed.</w:t>
+      </w:r>
+    </w:p>
     <w:p>
       <w:pPr>
         <w:autoSpaceDE w:val="0"/>
@@ -23997,17 +24070,51 @@
       <w:r>
         <w:rPr>
           <w:rFonts w:ascii="Palatino Linotype" w:hAnsi="Palatino Linotype" w:cstheme="minorHAnsi"/>
-          <w:strike/>
-          <w:noProof/>
-          <w:sz w:val="21"/>
-          <w:szCs w:val="21"/>
-        </w:rPr>
-        <w:t>GetDataFromAPIAsync</w:t>
+          <w:noProof/>
+          <w:sz w:val="21"/>
+          <w:szCs w:val="21"/>
+        </w:rPr>
+        <w:t>However there</w:t>
       </w:r>
       <w:r>
         <w:rPr>
           <w:rFonts w:ascii="Palatino Linotype" w:hAnsi="Palatino Linotype" w:cstheme="minorHAnsi"/>
-          <w:strike/>
+          <w:noProof/>
+          <w:sz w:val="21"/>
+          <w:szCs w:val="21"/>
+        </w:rPr>
+        <w:t xml:space="preserve"> could be cases where there is need that async operation doesn’t through exception </w:t>
+      </w:r>
+      <w:r>
+        <w:rPr>
+          <w:rFonts w:ascii="Palatino Linotype" w:hAnsi="Palatino Linotype" w:cstheme="minorHAnsi"/>
+          <w:noProof/>
+          <w:sz w:val="21"/>
+          <w:szCs w:val="21"/>
+        </w:rPr>
+        <w:t xml:space="preserve">(OperationCanceledException) but return </w:t>
+      </w:r>
+      <w:r>
+        <w:rPr>
+          <w:rFonts w:ascii="Palatino Linotype" w:hAnsi="Palatino Linotype" w:cstheme="minorHAnsi"/>
+          <w:noProof/>
+          <w:sz w:val="21"/>
+          <w:szCs w:val="21"/>
+        </w:rPr>
+        <w:t>normally</w:t>
+      </w:r>
+      <w:r>
+        <w:rPr>
+          <w:rFonts w:ascii="Palatino Linotype" w:hAnsi="Palatino Linotype" w:cstheme="minorHAnsi"/>
+          <w:noProof/>
+          <w:sz w:val="21"/>
+          <w:szCs w:val="21"/>
+        </w:rPr>
+        <w:t>.</w:t>
+      </w:r>
+      <w:r>
+        <w:rPr>
+          <w:rFonts w:ascii="Palatino Linotype" w:hAnsi="Palatino Linotype" w:cstheme="minorHAnsi"/>
           <w:noProof/>
           <w:sz w:val="21"/>
           <w:szCs w:val="21"/>
@@ -24017,89 +24124,1653 @@
       <w:r>
         <w:rPr>
           <w:rFonts w:ascii="Palatino Linotype" w:hAnsi="Palatino Linotype" w:cstheme="minorHAnsi"/>
-          <w:strike/>
-          <w:noProof/>
-          <w:sz w:val="21"/>
-          <w:szCs w:val="21"/>
-        </w:rPr>
-        <w:t>method</w:t>
+          <w:noProof/>
+          <w:sz w:val="21"/>
+          <w:szCs w:val="21"/>
+        </w:rPr>
+        <w:t>H</w:t>
       </w:r>
       <w:r>
         <w:rPr>
           <w:rFonts w:ascii="Palatino Linotype" w:hAnsi="Palatino Linotype" w:cstheme="minorHAnsi"/>
-          <w:strike/>
-          <w:noProof/>
-          <w:sz w:val="21"/>
-          <w:szCs w:val="21"/>
+          <w:noProof/>
+          <w:sz w:val="21"/>
+          <w:szCs w:val="21"/>
+        </w:rPr>
+        <w:t>owever</w:t>
+      </w:r>
+      <w:r>
+        <w:rPr>
+          <w:rFonts w:ascii="Palatino Linotype" w:hAnsi="Palatino Linotype" w:cstheme="minorHAnsi"/>
+          <w:noProof/>
+          <w:sz w:val="21"/>
+          <w:szCs w:val="21"/>
+        </w:rPr>
+        <w:t>,</w:t>
+      </w:r>
+      <w:r>
+        <w:rPr>
+          <w:rFonts w:ascii="Palatino Linotype" w:hAnsi="Palatino Linotype" w:cstheme="minorHAnsi"/>
+          <w:noProof/>
+          <w:sz w:val="21"/>
+          <w:szCs w:val="21"/>
+        </w:rPr>
+        <w:t xml:space="preserve"> in this case calling method need not </w:t>
+      </w:r>
+      <w:r>
+        <w:rPr>
+          <w:rFonts w:ascii="Palatino Linotype" w:hAnsi="Palatino Linotype" w:cstheme="minorHAnsi"/>
+          <w:noProof/>
+          <w:sz w:val="21"/>
+          <w:szCs w:val="21"/>
+        </w:rPr>
+        <w:lastRenderedPageBreak/>
+        <w:t xml:space="preserve">handle such exception </w:t>
+      </w:r>
+      <w:r>
+        <w:rPr>
+          <w:rFonts w:ascii="Palatino Linotype" w:hAnsi="Palatino Linotype" w:cstheme="minorHAnsi"/>
+          <w:noProof/>
+          <w:sz w:val="21"/>
+          <w:szCs w:val="21"/>
+        </w:rPr>
+        <w:t>For example Calculating prime numbers</w:t>
+      </w:r>
+      <w:r>
+        <w:rPr>
+          <w:rFonts w:ascii="Palatino Linotype" w:hAnsi="Palatino Linotype" w:cstheme="minorHAnsi"/>
+          <w:noProof/>
+          <w:sz w:val="21"/>
+          <w:szCs w:val="21"/>
+        </w:rPr>
+        <w:t xml:space="preserve"> lesser than a huge number</w:t>
+      </w:r>
+      <w:r>
+        <w:rPr>
+          <w:rFonts w:ascii="Palatino Linotype" w:hAnsi="Palatino Linotype" w:cstheme="minorHAnsi"/>
+          <w:noProof/>
+          <w:sz w:val="21"/>
+          <w:szCs w:val="21"/>
+        </w:rPr>
+        <w:t xml:space="preserve"> or reading line by line from a file, in such cases there may be need to use partial data that is received/processed. A similar example is shown</w:t>
+      </w:r>
+      <w:r>
+        <w:rPr>
+          <w:rFonts w:ascii="Palatino Linotype" w:hAnsi="Palatino Linotype" w:cstheme="minorHAnsi"/>
+          <w:noProof/>
+          <w:sz w:val="21"/>
+          <w:szCs w:val="21"/>
+        </w:rPr>
+        <w:t xml:space="preserve"> below</w:t>
+      </w:r>
+      <w:r>
+        <w:rPr>
+          <w:rFonts w:ascii="Palatino Linotype" w:hAnsi="Palatino Linotype" w:cstheme="minorHAnsi"/>
+          <w:noProof/>
+          <w:sz w:val="21"/>
+          <w:szCs w:val="21"/>
+        </w:rPr>
+        <w:t xml:space="preserve"> and it’s output is shown in Fig 6.7</w:t>
+      </w:r>
+    </w:p>
+    <w:p>
+      <w:pPr>
+        <w:autoSpaceDE w:val="0"/>
+        <w:autoSpaceDN w:val="0"/>
+        <w:adjustRightInd w:val="0"/>
+        <w:spacing w:after="0" w:line="240" w:lineRule="auto"/>
+        <w:rPr>
+          <w:rFonts w:cstheme="minorHAnsi"/>
+          <w:noProof/>
+          <w:color w:val="000000"/>
+          <w:sz w:val="20"/>
+          <w:szCs w:val="20"/>
+        </w:rPr>
+      </w:pPr>
+      <w:r>
+        <w:rPr>
+          <w:rFonts w:cstheme="minorHAnsi"/>
+          <w:noProof/>
+          <w:color w:val="000000"/>
+          <w:sz w:val="20"/>
+          <w:szCs w:val="20"/>
+        </w:rPr>
+        <w:t xml:space="preserve">        </w:t>
+      </w:r>
+      <w:r>
+        <w:rPr>
+          <w:rFonts w:cstheme="minorHAnsi"/>
+          <w:noProof/>
+          <w:color w:val="808080"/>
+          <w:sz w:val="20"/>
+          <w:szCs w:val="20"/>
+        </w:rPr>
+        <w:t>///</w:t>
+      </w:r>
+      <w:r>
+        <w:rPr>
+          <w:rFonts w:cstheme="minorHAnsi"/>
+          <w:noProof/>
+          <w:color w:val="008000"/>
+          <w:sz w:val="20"/>
+          <w:szCs w:val="20"/>
         </w:rPr>
         <w:t xml:space="preserve"> </w:t>
       </w:r>
       <w:r>
         <w:rPr>
+          <w:rFonts w:cstheme="minorHAnsi"/>
+          <w:noProof/>
+          <w:color w:val="808080"/>
+          <w:sz w:val="20"/>
+          <w:szCs w:val="20"/>
+        </w:rPr>
+        <w:t>&lt;summary&gt;</w:t>
+      </w:r>
+    </w:p>
+    <w:p>
+      <w:pPr>
+        <w:autoSpaceDE w:val="0"/>
+        <w:autoSpaceDN w:val="0"/>
+        <w:adjustRightInd w:val="0"/>
+        <w:spacing w:after="0" w:line="240" w:lineRule="auto"/>
+        <w:rPr>
+          <w:rFonts w:cstheme="minorHAnsi"/>
+          <w:noProof/>
+          <w:color w:val="000000"/>
+          <w:sz w:val="20"/>
+          <w:szCs w:val="20"/>
+        </w:rPr>
+      </w:pPr>
+      <w:r>
+        <w:rPr>
+          <w:rFonts w:cstheme="minorHAnsi"/>
+          <w:noProof/>
+          <w:color w:val="000000"/>
+          <w:sz w:val="20"/>
+          <w:szCs w:val="20"/>
+        </w:rPr>
+        <w:t xml:space="preserve">        </w:t>
+      </w:r>
+      <w:r>
+        <w:rPr>
+          <w:rFonts w:cstheme="minorHAnsi"/>
+          <w:noProof/>
+          <w:color w:val="808080"/>
+          <w:sz w:val="20"/>
+          <w:szCs w:val="20"/>
+        </w:rPr>
+        <w:t>///</w:t>
+      </w:r>
+      <w:r>
+        <w:rPr>
+          <w:rFonts w:cstheme="minorHAnsi"/>
+          <w:noProof/>
+          <w:color w:val="008000"/>
+          <w:sz w:val="20"/>
+          <w:szCs w:val="20"/>
+        </w:rPr>
+        <w:t xml:space="preserve"> Async method doing high CPU operation</w:t>
+      </w:r>
+      <w:r>
+        <w:rPr>
+          <w:rFonts w:cstheme="minorHAnsi"/>
+          <w:noProof/>
+          <w:color w:val="008000"/>
+          <w:sz w:val="20"/>
+          <w:szCs w:val="20"/>
+        </w:rPr>
+        <w:t xml:space="preserve">, Add this to form </w:t>
+      </w:r>
+    </w:p>
+    <w:p>
+      <w:pPr>
+        <w:autoSpaceDE w:val="0"/>
+        <w:autoSpaceDN w:val="0"/>
+        <w:adjustRightInd w:val="0"/>
+        <w:spacing w:after="0" w:line="240" w:lineRule="auto"/>
+        <w:rPr>
+          <w:rFonts w:cstheme="minorHAnsi"/>
+          <w:noProof/>
+          <w:color w:val="000000"/>
+          <w:sz w:val="20"/>
+          <w:szCs w:val="20"/>
+        </w:rPr>
+      </w:pPr>
+      <w:r>
+        <w:rPr>
+          <w:rFonts w:cstheme="minorHAnsi"/>
+          <w:noProof/>
+          <w:color w:val="000000"/>
+          <w:sz w:val="20"/>
+          <w:szCs w:val="20"/>
+        </w:rPr>
+        <w:t xml:space="preserve">        </w:t>
+      </w:r>
+      <w:r>
+        <w:rPr>
+          <w:rFonts w:cstheme="minorHAnsi"/>
+          <w:noProof/>
+          <w:color w:val="808080"/>
+          <w:sz w:val="20"/>
+          <w:szCs w:val="20"/>
+        </w:rPr>
+        <w:t>///</w:t>
+      </w:r>
+      <w:r>
+        <w:rPr>
+          <w:rFonts w:cstheme="minorHAnsi"/>
+          <w:noProof/>
+          <w:color w:val="008000"/>
+          <w:sz w:val="20"/>
+          <w:szCs w:val="20"/>
+        </w:rPr>
+        <w:t xml:space="preserve"> </w:t>
+      </w:r>
+      <w:r>
+        <w:rPr>
+          <w:rFonts w:cstheme="minorHAnsi"/>
+          <w:noProof/>
+          <w:color w:val="808080"/>
+          <w:sz w:val="20"/>
+          <w:szCs w:val="20"/>
+        </w:rPr>
+        <w:t>&lt;/summary&gt;</w:t>
+      </w:r>
+    </w:p>
+    <w:p>
+      <w:pPr>
+        <w:autoSpaceDE w:val="0"/>
+        <w:autoSpaceDN w:val="0"/>
+        <w:adjustRightInd w:val="0"/>
+        <w:spacing w:after="0" w:line="240" w:lineRule="auto"/>
+        <w:rPr>
+          <w:rFonts w:cstheme="minorHAnsi"/>
+          <w:noProof/>
+          <w:color w:val="000000"/>
+          <w:sz w:val="20"/>
+          <w:szCs w:val="20"/>
+        </w:rPr>
+      </w:pPr>
+      <w:r>
+        <w:rPr>
+          <w:rFonts w:cstheme="minorHAnsi"/>
+          <w:noProof/>
+          <w:color w:val="000000"/>
+          <w:sz w:val="20"/>
+          <w:szCs w:val="20"/>
+        </w:rPr>
+        <w:t xml:space="preserve">        </w:t>
+      </w:r>
+      <w:r>
+        <w:rPr>
+          <w:rFonts w:cstheme="minorHAnsi"/>
+          <w:noProof/>
+          <w:color w:val="808080"/>
+          <w:sz w:val="20"/>
+          <w:szCs w:val="20"/>
+        </w:rPr>
+        <w:t>///</w:t>
+      </w:r>
+      <w:r>
+        <w:rPr>
+          <w:rFonts w:cstheme="minorHAnsi"/>
+          <w:noProof/>
+          <w:color w:val="008000"/>
+          <w:sz w:val="20"/>
+          <w:szCs w:val="20"/>
+        </w:rPr>
+        <w:t xml:space="preserve"> </w:t>
+      </w:r>
+      <w:r>
+        <w:rPr>
+          <w:rFonts w:cstheme="minorHAnsi"/>
+          <w:noProof/>
+          <w:color w:val="808080"/>
+          <w:sz w:val="20"/>
+          <w:szCs w:val="20"/>
+        </w:rPr>
+        <w:t>&lt;returns&gt;&lt;/returns&gt;</w:t>
+      </w:r>
+    </w:p>
+    <w:p>
+      <w:pPr>
+        <w:autoSpaceDE w:val="0"/>
+        <w:autoSpaceDN w:val="0"/>
+        <w:adjustRightInd w:val="0"/>
+        <w:spacing w:after="0" w:line="240" w:lineRule="auto"/>
+        <w:rPr>
+          <w:rFonts w:cstheme="minorHAnsi"/>
+          <w:noProof/>
+          <w:color w:val="000000"/>
+          <w:sz w:val="20"/>
+          <w:szCs w:val="20"/>
+        </w:rPr>
+      </w:pPr>
+      <w:r>
+        <w:rPr>
+          <w:rFonts w:cstheme="minorHAnsi"/>
+          <w:noProof/>
+          <w:color w:val="000000"/>
+          <w:sz w:val="20"/>
+          <w:szCs w:val="20"/>
+        </w:rPr>
+        <w:t xml:space="preserve">        </w:t>
+      </w:r>
+      <w:r>
+        <w:rPr>
+          <w:rFonts w:cstheme="minorHAnsi"/>
+          <w:noProof/>
+          <w:color w:val="0000FF"/>
+          <w:sz w:val="20"/>
+          <w:szCs w:val="20"/>
+        </w:rPr>
+        <w:t>private</w:t>
+      </w:r>
+      <w:r>
+        <w:rPr>
+          <w:rFonts w:cstheme="minorHAnsi"/>
+          <w:noProof/>
+          <w:color w:val="000000"/>
+          <w:sz w:val="20"/>
+          <w:szCs w:val="20"/>
+        </w:rPr>
+        <w:t xml:space="preserve"> </w:t>
+      </w:r>
+      <w:r>
+        <w:rPr>
+          <w:rFonts w:cstheme="minorHAnsi"/>
+          <w:noProof/>
+          <w:color w:val="0000FF"/>
+          <w:sz w:val="20"/>
+          <w:szCs w:val="20"/>
+        </w:rPr>
+        <w:t>async</w:t>
+      </w:r>
+      <w:r>
+        <w:rPr>
+          <w:rFonts w:cstheme="minorHAnsi"/>
+          <w:noProof/>
+          <w:color w:val="000000"/>
+          <w:sz w:val="20"/>
+          <w:szCs w:val="20"/>
+        </w:rPr>
+        <w:t xml:space="preserve"> Task&lt;</w:t>
+      </w:r>
+      <w:r>
+        <w:rPr>
+          <w:rFonts w:cstheme="minorHAnsi"/>
+          <w:noProof/>
+          <w:color w:val="0000FF"/>
+          <w:sz w:val="20"/>
+          <w:szCs w:val="20"/>
+        </w:rPr>
+        <w:t>long</w:t>
+      </w:r>
+      <w:r>
+        <w:rPr>
+          <w:rFonts w:cstheme="minorHAnsi"/>
+          <w:noProof/>
+          <w:color w:val="000000"/>
+          <w:sz w:val="20"/>
+          <w:szCs w:val="20"/>
+        </w:rPr>
+        <w:t>&gt; DoHighCPUIntense(CancellationToken token)</w:t>
+      </w:r>
+    </w:p>
+    <w:p>
+      <w:pPr>
+        <w:autoSpaceDE w:val="0"/>
+        <w:autoSpaceDN w:val="0"/>
+        <w:adjustRightInd w:val="0"/>
+        <w:spacing w:after="0" w:line="240" w:lineRule="auto"/>
+        <w:rPr>
+          <w:rFonts w:cstheme="minorHAnsi"/>
+          <w:noProof/>
+          <w:color w:val="000000"/>
+          <w:sz w:val="20"/>
+          <w:szCs w:val="20"/>
+        </w:rPr>
+      </w:pPr>
+      <w:r>
+        <w:rPr>
+          <w:rFonts w:cstheme="minorHAnsi"/>
+          <w:noProof/>
+          <w:color w:val="000000"/>
+          <w:sz w:val="20"/>
+          <w:szCs w:val="20"/>
+        </w:rPr>
+        <w:t xml:space="preserve">        {</w:t>
+      </w:r>
+    </w:p>
+    <w:p>
+      <w:pPr>
+        <w:autoSpaceDE w:val="0"/>
+        <w:autoSpaceDN w:val="0"/>
+        <w:adjustRightInd w:val="0"/>
+        <w:spacing w:after="0" w:line="240" w:lineRule="auto"/>
+        <w:rPr>
+          <w:rFonts w:cstheme="minorHAnsi"/>
+          <w:noProof/>
+          <w:color w:val="000000"/>
+          <w:sz w:val="20"/>
+          <w:szCs w:val="20"/>
+        </w:rPr>
+      </w:pPr>
+      <w:r>
+        <w:rPr>
+          <w:rFonts w:cstheme="minorHAnsi"/>
+          <w:noProof/>
+          <w:color w:val="000000"/>
+          <w:sz w:val="20"/>
+          <w:szCs w:val="20"/>
+        </w:rPr>
+        <w:t xml:space="preserve">            </w:t>
+      </w:r>
+      <w:r>
+        <w:rPr>
+          <w:rFonts w:cstheme="minorHAnsi"/>
+          <w:noProof/>
+          <w:color w:val="0000FF"/>
+          <w:sz w:val="20"/>
+          <w:szCs w:val="20"/>
+        </w:rPr>
+        <w:t>long</w:t>
+      </w:r>
+      <w:r>
+        <w:rPr>
+          <w:rFonts w:cstheme="minorHAnsi"/>
+          <w:noProof/>
+          <w:color w:val="000000"/>
+          <w:sz w:val="20"/>
+          <w:szCs w:val="20"/>
+        </w:rPr>
+        <w:t xml:space="preserve"> counter = 0;</w:t>
+      </w:r>
+    </w:p>
+    <w:p>
+      <w:pPr>
+        <w:autoSpaceDE w:val="0"/>
+        <w:autoSpaceDN w:val="0"/>
+        <w:adjustRightInd w:val="0"/>
+        <w:spacing w:after="0" w:line="240" w:lineRule="auto"/>
+        <w:rPr>
+          <w:rFonts w:cstheme="minorHAnsi"/>
+          <w:noProof/>
+          <w:color w:val="000000"/>
+          <w:sz w:val="20"/>
+          <w:szCs w:val="20"/>
+        </w:rPr>
+      </w:pPr>
+      <w:r>
+        <w:rPr>
+          <w:rFonts w:cstheme="minorHAnsi"/>
+          <w:noProof/>
+          <w:color w:val="000000"/>
+          <w:sz w:val="20"/>
+          <w:szCs w:val="20"/>
+        </w:rPr>
+        <w:t xml:space="preserve">            search.Text = </w:t>
+      </w:r>
+      <w:r>
+        <w:rPr>
+          <w:rFonts w:cstheme="minorHAnsi"/>
+          <w:noProof/>
+          <w:color w:val="A31515"/>
+          <w:sz w:val="20"/>
+          <w:szCs w:val="20"/>
+        </w:rPr>
+        <w:t>"Stop"</w:t>
+      </w:r>
+      <w:r>
+        <w:rPr>
+          <w:rFonts w:cstheme="minorHAnsi"/>
+          <w:noProof/>
+          <w:color w:val="000000"/>
+          <w:sz w:val="20"/>
+          <w:szCs w:val="20"/>
+        </w:rPr>
+        <w:t>;</w:t>
+      </w:r>
+    </w:p>
+    <w:p>
+      <w:pPr>
+        <w:autoSpaceDE w:val="0"/>
+        <w:autoSpaceDN w:val="0"/>
+        <w:adjustRightInd w:val="0"/>
+        <w:spacing w:after="0" w:line="240" w:lineRule="auto"/>
+        <w:rPr>
+          <w:rFonts w:cstheme="minorHAnsi"/>
+          <w:noProof/>
+          <w:color w:val="000000"/>
+          <w:sz w:val="20"/>
+          <w:szCs w:val="20"/>
+        </w:rPr>
+      </w:pPr>
+      <w:r>
+        <w:rPr>
+          <w:rFonts w:cstheme="minorHAnsi"/>
+          <w:noProof/>
+          <w:color w:val="000000"/>
+          <w:sz w:val="20"/>
+          <w:szCs w:val="20"/>
+        </w:rPr>
+        <w:t xml:space="preserve">            Task&lt;</w:t>
+      </w:r>
+      <w:r>
+        <w:rPr>
+          <w:rFonts w:cstheme="minorHAnsi"/>
+          <w:noProof/>
+          <w:color w:val="0000FF"/>
+          <w:sz w:val="20"/>
+          <w:szCs w:val="20"/>
+        </w:rPr>
+        <w:t>long</w:t>
+      </w:r>
+      <w:r>
+        <w:rPr>
+          <w:rFonts w:cstheme="minorHAnsi"/>
+          <w:noProof/>
+          <w:color w:val="000000"/>
+          <w:sz w:val="20"/>
+          <w:szCs w:val="20"/>
+        </w:rPr>
+        <w:t>&gt; output = Task.Run(() =&gt;</w:t>
+      </w:r>
+    </w:p>
+    <w:p>
+      <w:pPr>
+        <w:autoSpaceDE w:val="0"/>
+        <w:autoSpaceDN w:val="0"/>
+        <w:adjustRightInd w:val="0"/>
+        <w:spacing w:after="0" w:line="240" w:lineRule="auto"/>
+        <w:rPr>
+          <w:rFonts w:cstheme="minorHAnsi"/>
+          <w:noProof/>
+          <w:color w:val="000000"/>
+          <w:sz w:val="20"/>
+          <w:szCs w:val="20"/>
+        </w:rPr>
+      </w:pPr>
+      <w:r>
+        <w:rPr>
+          <w:rFonts w:cstheme="minorHAnsi"/>
+          <w:noProof/>
+          <w:color w:val="000000"/>
+          <w:sz w:val="20"/>
+          <w:szCs w:val="20"/>
+        </w:rPr>
+        <w:t xml:space="preserve">            {</w:t>
+      </w:r>
+    </w:p>
+    <w:p>
+      <w:pPr>
+        <w:autoSpaceDE w:val="0"/>
+        <w:autoSpaceDN w:val="0"/>
+        <w:adjustRightInd w:val="0"/>
+        <w:spacing w:after="0" w:line="240" w:lineRule="auto"/>
+        <w:rPr>
+          <w:rFonts w:cstheme="minorHAnsi"/>
+          <w:noProof/>
+          <w:color w:val="000000"/>
+          <w:sz w:val="20"/>
+          <w:szCs w:val="20"/>
+        </w:rPr>
+      </w:pPr>
+      <w:r>
+        <w:rPr>
+          <w:rFonts w:cstheme="minorHAnsi"/>
+          <w:noProof/>
+          <w:color w:val="000000"/>
+          <w:sz w:val="20"/>
+          <w:szCs w:val="20"/>
+        </w:rPr>
+        <w:t xml:space="preserve">                </w:t>
+      </w:r>
+      <w:r>
+        <w:rPr>
+          <w:rFonts w:cstheme="minorHAnsi"/>
+          <w:noProof/>
+          <w:color w:val="0000FF"/>
+          <w:sz w:val="20"/>
+          <w:szCs w:val="20"/>
+        </w:rPr>
+        <w:t>while</w:t>
+      </w:r>
+      <w:r>
+        <w:rPr>
+          <w:rFonts w:cstheme="minorHAnsi"/>
+          <w:noProof/>
+          <w:color w:val="000000"/>
+          <w:sz w:val="20"/>
+          <w:szCs w:val="20"/>
+        </w:rPr>
+        <w:t xml:space="preserve"> (</w:t>
+      </w:r>
+      <w:r>
+        <w:rPr>
+          <w:rFonts w:cstheme="minorHAnsi"/>
+          <w:noProof/>
+          <w:color w:val="0000FF"/>
+          <w:sz w:val="20"/>
+          <w:szCs w:val="20"/>
+        </w:rPr>
+        <w:t>true</w:t>
+      </w:r>
+      <w:r>
+        <w:rPr>
+          <w:rFonts w:cstheme="minorHAnsi"/>
+          <w:noProof/>
+          <w:color w:val="000000"/>
+          <w:sz w:val="20"/>
+          <w:szCs w:val="20"/>
+        </w:rPr>
+        <w:t>)</w:t>
+      </w:r>
+    </w:p>
+    <w:p>
+      <w:pPr>
+        <w:autoSpaceDE w:val="0"/>
+        <w:autoSpaceDN w:val="0"/>
+        <w:adjustRightInd w:val="0"/>
+        <w:spacing w:after="0" w:line="240" w:lineRule="auto"/>
+        <w:rPr>
+          <w:rFonts w:cstheme="minorHAnsi"/>
+          <w:noProof/>
+          <w:color w:val="000000"/>
+          <w:sz w:val="20"/>
+          <w:szCs w:val="20"/>
+        </w:rPr>
+      </w:pPr>
+      <w:r>
+        <w:rPr>
+          <w:rFonts w:cstheme="minorHAnsi"/>
+          <w:noProof/>
+          <w:color w:val="000000"/>
+          <w:sz w:val="20"/>
+          <w:szCs w:val="20"/>
+        </w:rPr>
+        <w:t xml:space="preserve">                {</w:t>
+      </w:r>
+    </w:p>
+    <w:p>
+      <w:pPr>
+        <w:autoSpaceDE w:val="0"/>
+        <w:autoSpaceDN w:val="0"/>
+        <w:adjustRightInd w:val="0"/>
+        <w:spacing w:after="0" w:line="240" w:lineRule="auto"/>
+        <w:rPr>
+          <w:rFonts w:cstheme="minorHAnsi"/>
+          <w:noProof/>
+          <w:color w:val="000000"/>
+          <w:sz w:val="20"/>
+          <w:szCs w:val="20"/>
+        </w:rPr>
+      </w:pPr>
+      <w:r>
+        <w:rPr>
+          <w:rFonts w:cstheme="minorHAnsi"/>
+          <w:noProof/>
+          <w:color w:val="000000"/>
+          <w:sz w:val="20"/>
+          <w:szCs w:val="20"/>
+        </w:rPr>
+        <w:t xml:space="preserve">                    counter++;</w:t>
+      </w:r>
+    </w:p>
+    <w:p>
+      <w:pPr>
+        <w:autoSpaceDE w:val="0"/>
+        <w:autoSpaceDN w:val="0"/>
+        <w:adjustRightInd w:val="0"/>
+        <w:spacing w:after="0" w:line="240" w:lineRule="auto"/>
+        <w:rPr>
+          <w:rFonts w:cstheme="minorHAnsi"/>
+          <w:noProof/>
+          <w:color w:val="000000"/>
+          <w:sz w:val="20"/>
+          <w:szCs w:val="20"/>
+        </w:rPr>
+      </w:pPr>
+      <w:r>
+        <w:rPr>
+          <w:rFonts w:cstheme="minorHAnsi"/>
+          <w:noProof/>
+          <w:color w:val="000000"/>
+          <w:sz w:val="20"/>
+          <w:szCs w:val="20"/>
+        </w:rPr>
+        <w:t xml:space="preserve">                    </w:t>
+      </w:r>
+      <w:r>
+        <w:rPr>
+          <w:rFonts w:cstheme="minorHAnsi"/>
+          <w:noProof/>
+          <w:color w:val="0000FF"/>
+          <w:sz w:val="20"/>
+          <w:szCs w:val="20"/>
+        </w:rPr>
+        <w:t>if</w:t>
+      </w:r>
+      <w:r>
+        <w:rPr>
+          <w:rFonts w:cstheme="minorHAnsi"/>
+          <w:noProof/>
+          <w:color w:val="000000"/>
+          <w:sz w:val="20"/>
+          <w:szCs w:val="20"/>
+        </w:rPr>
+        <w:t xml:space="preserve"> (token.IsCancellationRequested)</w:t>
+      </w:r>
+    </w:p>
+    <w:p>
+      <w:pPr>
+        <w:autoSpaceDE w:val="0"/>
+        <w:autoSpaceDN w:val="0"/>
+        <w:adjustRightInd w:val="0"/>
+        <w:spacing w:after="0" w:line="240" w:lineRule="auto"/>
+        <w:rPr>
+          <w:rFonts w:cstheme="minorHAnsi"/>
+          <w:noProof/>
+          <w:color w:val="000000"/>
+          <w:sz w:val="20"/>
+          <w:szCs w:val="20"/>
+        </w:rPr>
+      </w:pPr>
+      <w:r>
+        <w:rPr>
+          <w:rFonts w:cstheme="minorHAnsi"/>
+          <w:noProof/>
+          <w:color w:val="000000"/>
+          <w:sz w:val="20"/>
+          <w:szCs w:val="20"/>
+        </w:rPr>
+        <w:t xml:space="preserve">                    {</w:t>
+      </w:r>
+    </w:p>
+    <w:p>
+      <w:pPr>
+        <w:autoSpaceDE w:val="0"/>
+        <w:autoSpaceDN w:val="0"/>
+        <w:adjustRightInd w:val="0"/>
+        <w:spacing w:after="0" w:line="240" w:lineRule="auto"/>
+        <w:rPr>
+          <w:rFonts w:cstheme="minorHAnsi"/>
+          <w:noProof/>
+          <w:color w:val="000000"/>
+          <w:sz w:val="20"/>
+          <w:szCs w:val="20"/>
+        </w:rPr>
+      </w:pPr>
+      <w:r>
+        <w:rPr>
+          <w:rFonts w:cstheme="minorHAnsi"/>
+          <w:noProof/>
+          <w:color w:val="000000"/>
+          <w:sz w:val="20"/>
+          <w:szCs w:val="20"/>
+        </w:rPr>
+        <w:t xml:space="preserve">                        counter++;</w:t>
+      </w:r>
+    </w:p>
+    <w:p>
+      <w:pPr>
+        <w:autoSpaceDE w:val="0"/>
+        <w:autoSpaceDN w:val="0"/>
+        <w:adjustRightInd w:val="0"/>
+        <w:spacing w:after="0" w:line="240" w:lineRule="auto"/>
+        <w:rPr>
+          <w:rFonts w:cstheme="minorHAnsi"/>
+          <w:noProof/>
+          <w:color w:val="000000"/>
+          <w:sz w:val="20"/>
+          <w:szCs w:val="20"/>
+        </w:rPr>
+      </w:pPr>
+      <w:r>
+        <w:rPr>
+          <w:rFonts w:cstheme="minorHAnsi"/>
+          <w:noProof/>
+          <w:color w:val="000000"/>
+          <w:sz w:val="20"/>
+          <w:szCs w:val="20"/>
+        </w:rPr>
+        <w:t xml:space="preserve">                        </w:t>
+      </w:r>
+      <w:r>
+        <w:rPr>
+          <w:rFonts w:cstheme="minorHAnsi"/>
+          <w:noProof/>
+          <w:color w:val="0000FF"/>
+          <w:sz w:val="20"/>
+          <w:szCs w:val="20"/>
+        </w:rPr>
+        <w:t>break</w:t>
+      </w:r>
+      <w:r>
+        <w:rPr>
+          <w:rFonts w:cstheme="minorHAnsi"/>
+          <w:noProof/>
+          <w:color w:val="000000"/>
+          <w:sz w:val="20"/>
+          <w:szCs w:val="20"/>
+        </w:rPr>
+        <w:t>;</w:t>
+      </w:r>
+    </w:p>
+    <w:p>
+      <w:pPr>
+        <w:autoSpaceDE w:val="0"/>
+        <w:autoSpaceDN w:val="0"/>
+        <w:adjustRightInd w:val="0"/>
+        <w:spacing w:after="0" w:line="240" w:lineRule="auto"/>
+        <w:rPr>
+          <w:rFonts w:cstheme="minorHAnsi"/>
+          <w:noProof/>
+          <w:color w:val="000000"/>
+          <w:sz w:val="20"/>
+          <w:szCs w:val="20"/>
+        </w:rPr>
+      </w:pPr>
+      <w:r>
+        <w:rPr>
+          <w:rFonts w:cstheme="minorHAnsi"/>
+          <w:noProof/>
+          <w:color w:val="000000"/>
+          <w:sz w:val="20"/>
+          <w:szCs w:val="20"/>
+        </w:rPr>
+        <w:t xml:space="preserve">                    }</w:t>
+      </w:r>
+    </w:p>
+    <w:p>
+      <w:pPr>
+        <w:autoSpaceDE w:val="0"/>
+        <w:autoSpaceDN w:val="0"/>
+        <w:adjustRightInd w:val="0"/>
+        <w:spacing w:after="0" w:line="240" w:lineRule="auto"/>
+        <w:rPr>
+          <w:rFonts w:cstheme="minorHAnsi"/>
+          <w:noProof/>
+          <w:color w:val="000000"/>
+          <w:sz w:val="20"/>
+          <w:szCs w:val="20"/>
+        </w:rPr>
+      </w:pPr>
+      <w:r>
+        <w:rPr>
+          <w:rFonts w:cstheme="minorHAnsi"/>
+          <w:noProof/>
+          <w:color w:val="000000"/>
+          <w:sz w:val="20"/>
+          <w:szCs w:val="20"/>
+        </w:rPr>
+        <w:t xml:space="preserve">                }</w:t>
+      </w:r>
+    </w:p>
+    <w:p>
+      <w:pPr>
+        <w:autoSpaceDE w:val="0"/>
+        <w:autoSpaceDN w:val="0"/>
+        <w:adjustRightInd w:val="0"/>
+        <w:spacing w:after="0" w:line="240" w:lineRule="auto"/>
+        <w:rPr>
+          <w:rFonts w:cstheme="minorHAnsi"/>
+          <w:noProof/>
+          <w:color w:val="000000"/>
+          <w:sz w:val="20"/>
+          <w:szCs w:val="20"/>
+        </w:rPr>
+      </w:pPr>
+      <w:r>
+        <w:rPr>
+          <w:rFonts w:cstheme="minorHAnsi"/>
+          <w:noProof/>
+          <w:color w:val="000000"/>
+          <w:sz w:val="20"/>
+          <w:szCs w:val="20"/>
+        </w:rPr>
+        <w:t xml:space="preserve">                </w:t>
+      </w:r>
+      <w:r>
+        <w:rPr>
+          <w:rFonts w:cstheme="minorHAnsi"/>
+          <w:noProof/>
+          <w:color w:val="0000FF"/>
+          <w:sz w:val="20"/>
+          <w:szCs w:val="20"/>
+        </w:rPr>
+        <w:t>return</w:t>
+      </w:r>
+      <w:r>
+        <w:rPr>
+          <w:rFonts w:cstheme="minorHAnsi"/>
+          <w:noProof/>
+          <w:color w:val="000000"/>
+          <w:sz w:val="20"/>
+          <w:szCs w:val="20"/>
+        </w:rPr>
+        <w:t xml:space="preserve"> counter;</w:t>
+      </w:r>
+    </w:p>
+    <w:p>
+      <w:pPr>
+        <w:autoSpaceDE w:val="0"/>
+        <w:autoSpaceDN w:val="0"/>
+        <w:adjustRightInd w:val="0"/>
+        <w:spacing w:after="0" w:line="240" w:lineRule="auto"/>
+        <w:rPr>
+          <w:rFonts w:cstheme="minorHAnsi"/>
+          <w:noProof/>
+          <w:color w:val="000000"/>
+          <w:sz w:val="20"/>
+          <w:szCs w:val="20"/>
+        </w:rPr>
+      </w:pPr>
+      <w:r>
+        <w:rPr>
+          <w:rFonts w:cstheme="minorHAnsi"/>
+          <w:noProof/>
+          <w:color w:val="000000"/>
+          <w:sz w:val="20"/>
+          <w:szCs w:val="20"/>
+        </w:rPr>
+        <w:t xml:space="preserve">            }, token);</w:t>
+      </w:r>
+    </w:p>
+    <w:p>
+      <w:pPr>
+        <w:autoSpaceDE w:val="0"/>
+        <w:autoSpaceDN w:val="0"/>
+        <w:adjustRightInd w:val="0"/>
+        <w:spacing w:after="0" w:line="240" w:lineRule="auto"/>
+        <w:rPr>
+          <w:rFonts w:cstheme="minorHAnsi"/>
+          <w:noProof/>
+          <w:color w:val="000000"/>
+          <w:sz w:val="20"/>
+          <w:szCs w:val="20"/>
+        </w:rPr>
+      </w:pPr>
+      <w:r>
+        <w:rPr>
+          <w:rFonts w:cstheme="minorHAnsi"/>
+          <w:noProof/>
+          <w:color w:val="000000"/>
+          <w:sz w:val="20"/>
+          <w:szCs w:val="20"/>
+        </w:rPr>
+        <w:t xml:space="preserve">            </w:t>
+      </w:r>
+      <w:r>
+        <w:rPr>
+          <w:rFonts w:cstheme="minorHAnsi"/>
+          <w:noProof/>
+          <w:color w:val="0000FF"/>
+          <w:sz w:val="20"/>
+          <w:szCs w:val="20"/>
+        </w:rPr>
+        <w:t>try</w:t>
+      </w:r>
+    </w:p>
+    <w:p>
+      <w:pPr>
+        <w:autoSpaceDE w:val="0"/>
+        <w:autoSpaceDN w:val="0"/>
+        <w:adjustRightInd w:val="0"/>
+        <w:spacing w:after="0" w:line="240" w:lineRule="auto"/>
+        <w:rPr>
+          <w:rFonts w:cstheme="minorHAnsi"/>
+          <w:noProof/>
+          <w:color w:val="000000"/>
+          <w:sz w:val="20"/>
+          <w:szCs w:val="20"/>
+        </w:rPr>
+      </w:pPr>
+      <w:r>
+        <w:rPr>
+          <w:rFonts w:cstheme="minorHAnsi"/>
+          <w:noProof/>
+          <w:color w:val="000000"/>
+          <w:sz w:val="20"/>
+          <w:szCs w:val="20"/>
+        </w:rPr>
+        <w:t xml:space="preserve">            {</w:t>
+      </w:r>
+    </w:p>
+    <w:p>
+      <w:pPr>
+        <w:autoSpaceDE w:val="0"/>
+        <w:autoSpaceDN w:val="0"/>
+        <w:adjustRightInd w:val="0"/>
+        <w:spacing w:after="0" w:line="240" w:lineRule="auto"/>
+        <w:rPr>
+          <w:rFonts w:cstheme="minorHAnsi"/>
+          <w:noProof/>
+          <w:color w:val="000000"/>
+          <w:sz w:val="20"/>
+          <w:szCs w:val="20"/>
+        </w:rPr>
+      </w:pPr>
+      <w:r>
+        <w:rPr>
+          <w:rFonts w:cstheme="minorHAnsi"/>
+          <w:noProof/>
+          <w:color w:val="000000"/>
+          <w:sz w:val="20"/>
+          <w:szCs w:val="20"/>
+        </w:rPr>
+        <w:t xml:space="preserve">                </w:t>
+      </w:r>
+      <w:r>
+        <w:rPr>
+          <w:rFonts w:cstheme="minorHAnsi"/>
+          <w:noProof/>
+          <w:color w:val="0000FF"/>
+          <w:sz w:val="20"/>
+          <w:szCs w:val="20"/>
+        </w:rPr>
+        <w:t>await</w:t>
+      </w:r>
+      <w:r>
+        <w:rPr>
+          <w:rFonts w:cstheme="minorHAnsi"/>
+          <w:noProof/>
+          <w:color w:val="000000"/>
+          <w:sz w:val="20"/>
+          <w:szCs w:val="20"/>
+        </w:rPr>
+        <w:t xml:space="preserve"> output;</w:t>
+      </w:r>
+    </w:p>
+    <w:p>
+      <w:pPr>
+        <w:autoSpaceDE w:val="0"/>
+        <w:autoSpaceDN w:val="0"/>
+        <w:adjustRightInd w:val="0"/>
+        <w:spacing w:after="0" w:line="240" w:lineRule="auto"/>
+        <w:rPr>
+          <w:rFonts w:cstheme="minorHAnsi"/>
+          <w:noProof/>
+          <w:color w:val="000000"/>
+          <w:sz w:val="20"/>
+          <w:szCs w:val="20"/>
+        </w:rPr>
+      </w:pPr>
+      <w:r>
+        <w:rPr>
+          <w:rFonts w:cstheme="minorHAnsi"/>
+          <w:noProof/>
+          <w:color w:val="000000"/>
+          <w:sz w:val="20"/>
+          <w:szCs w:val="20"/>
+        </w:rPr>
+        <w:t xml:space="preserve">            }</w:t>
+      </w:r>
+    </w:p>
+    <w:p>
+      <w:pPr>
+        <w:autoSpaceDE w:val="0"/>
+        <w:autoSpaceDN w:val="0"/>
+        <w:adjustRightInd w:val="0"/>
+        <w:spacing w:after="0" w:line="240" w:lineRule="auto"/>
+        <w:rPr>
+          <w:rFonts w:cstheme="minorHAnsi"/>
+          <w:noProof/>
+          <w:color w:val="000000"/>
+          <w:sz w:val="20"/>
+          <w:szCs w:val="20"/>
+        </w:rPr>
+      </w:pPr>
+      <w:r>
+        <w:rPr>
+          <w:rFonts w:cstheme="minorHAnsi"/>
+          <w:noProof/>
+          <w:color w:val="000000"/>
+          <w:sz w:val="20"/>
+          <w:szCs w:val="20"/>
+        </w:rPr>
+        <w:t xml:space="preserve">            </w:t>
+      </w:r>
+      <w:r>
+        <w:rPr>
+          <w:rFonts w:cstheme="minorHAnsi"/>
+          <w:noProof/>
+          <w:color w:val="0000FF"/>
+          <w:sz w:val="20"/>
+          <w:szCs w:val="20"/>
+        </w:rPr>
+        <w:t>catch</w:t>
+      </w:r>
+      <w:r>
+        <w:rPr>
+          <w:rFonts w:cstheme="minorHAnsi"/>
+          <w:noProof/>
+          <w:color w:val="000000"/>
+          <w:sz w:val="20"/>
+          <w:szCs w:val="20"/>
+        </w:rPr>
+        <w:t xml:space="preserve"> (AggregateException agEx)</w:t>
+      </w:r>
+    </w:p>
+    <w:p>
+      <w:pPr>
+        <w:autoSpaceDE w:val="0"/>
+        <w:autoSpaceDN w:val="0"/>
+        <w:adjustRightInd w:val="0"/>
+        <w:spacing w:after="0" w:line="240" w:lineRule="auto"/>
+        <w:rPr>
+          <w:rFonts w:cstheme="minorHAnsi"/>
+          <w:noProof/>
+          <w:color w:val="000000"/>
+          <w:sz w:val="20"/>
+          <w:szCs w:val="20"/>
+        </w:rPr>
+      </w:pPr>
+      <w:r>
+        <w:rPr>
+          <w:rFonts w:cstheme="minorHAnsi"/>
+          <w:noProof/>
+          <w:color w:val="000000"/>
+          <w:sz w:val="20"/>
+          <w:szCs w:val="20"/>
+        </w:rPr>
+        <w:t xml:space="preserve">            {</w:t>
+      </w:r>
+    </w:p>
+    <w:p>
+      <w:pPr>
+        <w:autoSpaceDE w:val="0"/>
+        <w:autoSpaceDN w:val="0"/>
+        <w:adjustRightInd w:val="0"/>
+        <w:spacing w:after="0" w:line="240" w:lineRule="auto"/>
+        <w:rPr>
+          <w:rFonts w:cstheme="minorHAnsi"/>
+          <w:noProof/>
+          <w:color w:val="000000"/>
+          <w:sz w:val="20"/>
+          <w:szCs w:val="20"/>
+        </w:rPr>
+      </w:pPr>
+      <w:r>
+        <w:rPr>
+          <w:rFonts w:cstheme="minorHAnsi"/>
+          <w:noProof/>
+          <w:color w:val="000000"/>
+          <w:sz w:val="20"/>
+          <w:szCs w:val="20"/>
+        </w:rPr>
+        <w:t xml:space="preserve">                </w:t>
+      </w:r>
+      <w:r>
+        <w:rPr>
+          <w:rFonts w:cstheme="minorHAnsi"/>
+          <w:noProof/>
+          <w:color w:val="0000FF"/>
+          <w:sz w:val="20"/>
+          <w:szCs w:val="20"/>
+        </w:rPr>
+        <w:t>throw</w:t>
+      </w:r>
+      <w:r>
+        <w:rPr>
+          <w:rFonts w:cstheme="minorHAnsi"/>
+          <w:noProof/>
+          <w:color w:val="000000"/>
+          <w:sz w:val="20"/>
+          <w:szCs w:val="20"/>
+        </w:rPr>
+        <w:t xml:space="preserve"> agEx;</w:t>
+      </w:r>
+    </w:p>
+    <w:p>
+      <w:pPr>
+        <w:autoSpaceDE w:val="0"/>
+        <w:autoSpaceDN w:val="0"/>
+        <w:adjustRightInd w:val="0"/>
+        <w:spacing w:after="0" w:line="240" w:lineRule="auto"/>
+        <w:rPr>
+          <w:rFonts w:cstheme="minorHAnsi"/>
+          <w:noProof/>
+          <w:color w:val="000000"/>
+          <w:sz w:val="20"/>
+          <w:szCs w:val="20"/>
+        </w:rPr>
+      </w:pPr>
+      <w:r>
+        <w:rPr>
+          <w:rFonts w:cstheme="minorHAnsi"/>
+          <w:noProof/>
+          <w:color w:val="000000"/>
+          <w:sz w:val="20"/>
+          <w:szCs w:val="20"/>
+        </w:rPr>
+        <w:t xml:space="preserve">            }</w:t>
+      </w:r>
+    </w:p>
+    <w:p>
+      <w:pPr>
+        <w:autoSpaceDE w:val="0"/>
+        <w:autoSpaceDN w:val="0"/>
+        <w:adjustRightInd w:val="0"/>
+        <w:spacing w:after="0" w:line="240" w:lineRule="auto"/>
+        <w:rPr>
+          <w:rFonts w:cstheme="minorHAnsi"/>
+          <w:noProof/>
+          <w:color w:val="000000"/>
+          <w:sz w:val="20"/>
+          <w:szCs w:val="20"/>
+        </w:rPr>
+      </w:pPr>
+      <w:r>
+        <w:rPr>
+          <w:rFonts w:cstheme="minorHAnsi"/>
+          <w:noProof/>
+          <w:color w:val="000000"/>
+          <w:sz w:val="20"/>
+          <w:szCs w:val="20"/>
+        </w:rPr>
+        <w:t xml:space="preserve">            </w:t>
+      </w:r>
+      <w:r>
+        <w:rPr>
+          <w:rFonts w:cstheme="minorHAnsi"/>
+          <w:noProof/>
+          <w:color w:val="0000FF"/>
+          <w:sz w:val="20"/>
+          <w:szCs w:val="20"/>
+        </w:rPr>
+        <w:t>return</w:t>
+      </w:r>
+      <w:r>
+        <w:rPr>
+          <w:rFonts w:cstheme="minorHAnsi"/>
+          <w:noProof/>
+          <w:color w:val="000000"/>
+          <w:sz w:val="20"/>
+          <w:szCs w:val="20"/>
+        </w:rPr>
+        <w:t xml:space="preserve"> counter;</w:t>
+      </w:r>
+    </w:p>
+    <w:p>
+      <w:pPr>
+        <w:rPr>
+          <w:rFonts w:cstheme="minorHAnsi"/>
+          <w:noProof/>
+          <w:color w:val="000000"/>
+          <w:sz w:val="20"/>
+          <w:szCs w:val="20"/>
+        </w:rPr>
+      </w:pPr>
+      <w:r>
+        <w:rPr>
+          <w:rFonts w:cstheme="minorHAnsi"/>
+          <w:noProof/>
+          <w:color w:val="000000"/>
+          <w:sz w:val="20"/>
+          <w:szCs w:val="20"/>
+        </w:rPr>
+        <w:t xml:space="preserve">        }</w:t>
+      </w:r>
+    </w:p>
+    <w:p>
+      <w:pPr>
+        <w:rPr>
           <w:rFonts w:ascii="Palatino Linotype" w:hAnsi="Palatino Linotype" w:cstheme="minorHAnsi"/>
-          <w:strike/>
-          <w:noProof/>
-          <w:sz w:val="21"/>
-          <w:szCs w:val="21"/>
-        </w:rPr>
-        <w:t>can be further changed</w:t>
-      </w:r>
+          <w:noProof/>
+          <w:sz w:val="21"/>
+          <w:szCs w:val="21"/>
+        </w:rPr>
+      </w:pPr>
       <w:r>
         <w:rPr>
           <w:rFonts w:ascii="Palatino Linotype" w:hAnsi="Palatino Linotype" w:cstheme="minorHAnsi"/>
-          <w:strike/>
-          <w:noProof/>
-          <w:sz w:val="21"/>
-          <w:szCs w:val="21"/>
-        </w:rPr>
-        <w:t xml:space="preserve"> to not throw exeption</w:t>
-      </w:r>
-      <w:r>
-        <w:rPr>
-          <w:rFonts w:ascii="Palatino Linotype" w:hAnsi="Palatino Linotype" w:cstheme="minorHAnsi"/>
-          <w:noProof/>
-          <w:sz w:val="21"/>
-          <w:szCs w:val="21"/>
-        </w:rPr>
-        <w:t xml:space="preserve"> (OperationCanceledException) but return </w:t>
-      </w:r>
-      <w:r>
-        <w:rPr>
-          <w:rFonts w:ascii="Palatino Linotype" w:hAnsi="Palatino Linotype" w:cstheme="minorHAnsi"/>
-          <w:noProof/>
-          <w:sz w:val="21"/>
-          <w:szCs w:val="21"/>
-        </w:rPr>
-        <w:t>normally however in this case calling method need not handle such exception but should subscribe to cancellation token’s register method for any clean up. So changing this method</w:t>
-      </w:r>
-      <w:r>
-        <w:rPr>
-          <w:rFonts w:ascii="Palatino Linotype" w:hAnsi="Palatino Linotype" w:cstheme="minorHAnsi"/>
-          <w:noProof/>
-          <w:sz w:val="21"/>
-          <w:szCs w:val="21"/>
-        </w:rPr>
-        <w:t xml:space="preserve"> as below output would be slightly different as shown in Fig 6.7</w:t>
-      </w:r>
-      <w:r>
-        <w:rPr>
-          <w:rFonts w:ascii="Palatino Linotype" w:hAnsi="Palatino Linotype" w:cstheme="minorHAnsi"/>
-          <w:noProof/>
-          <w:sz w:val="21"/>
-          <w:szCs w:val="21"/>
-        </w:rPr>
-        <w:t>.</w:t>
-      </w:r>
-    </w:p>
-    <w:p>
-      <w:pPr>
-        <w:rPr>
-          <w:rFonts w:ascii="Palatino Linotype" w:hAnsi="Palatino Linotype" w:cstheme="minorHAnsi"/>
-          <w:noProof/>
-          <w:sz w:val="21"/>
-          <w:szCs w:val="21"/>
-        </w:rPr>
-      </w:pPr>
+          <w:noProof/>
+          <w:sz w:val="21"/>
+          <w:szCs w:val="21"/>
+        </w:rPr>
+        <w:t>Further call this method in search button click</w:t>
+      </w:r>
+    </w:p>
+    <w:p>
+      <w:pPr>
+        <w:autoSpaceDE w:val="0"/>
+        <w:autoSpaceDN w:val="0"/>
+        <w:adjustRightInd w:val="0"/>
+        <w:spacing w:after="0" w:line="240" w:lineRule="auto"/>
+        <w:rPr>
+          <w:rFonts w:cstheme="minorHAnsi"/>
+          <w:color w:val="000000"/>
+          <w:sz w:val="20"/>
+          <w:szCs w:val="20"/>
+        </w:rPr>
+      </w:pPr>
+      <w:r>
+        <w:rPr>
+          <w:rFonts w:cstheme="minorHAnsi"/>
+          <w:color w:val="808080"/>
+          <w:sz w:val="20"/>
+          <w:szCs w:val="20"/>
+        </w:rPr>
+        <w:t>#</w:t>
+      </w:r>
+      <w:r>
+        <w:rPr>
+          <w:rFonts w:cstheme="minorHAnsi"/>
+          <w:color w:val="000000"/>
+          <w:sz w:val="20"/>
+          <w:szCs w:val="20"/>
+        </w:rPr>
+        <w:t xml:space="preserve"> </w:t>
+      </w:r>
+      <w:r>
+        <w:rPr>
+          <w:rFonts w:cstheme="minorHAnsi"/>
+          <w:color w:val="808080"/>
+          <w:sz w:val="20"/>
+          <w:szCs w:val="20"/>
+        </w:rPr>
+        <w:t>region</w:t>
+      </w:r>
+      <w:r>
+        <w:rPr>
+          <w:rFonts w:cstheme="minorHAnsi"/>
+          <w:color w:val="000000"/>
+          <w:sz w:val="20"/>
+          <w:szCs w:val="20"/>
+        </w:rPr>
+        <w:t xml:space="preserve"> "Scenario 1"</w:t>
+      </w:r>
+    </w:p>
+    <w:p>
+      <w:pPr>
+        <w:autoSpaceDE w:val="0"/>
+        <w:autoSpaceDN w:val="0"/>
+        <w:adjustRightInd w:val="0"/>
+        <w:spacing w:after="0" w:line="240" w:lineRule="auto"/>
+        <w:rPr>
+          <w:rFonts w:cstheme="minorHAnsi"/>
+          <w:color w:val="000000"/>
+          <w:sz w:val="20"/>
+          <w:szCs w:val="20"/>
+        </w:rPr>
+      </w:pPr>
+      <w:r>
+        <w:rPr>
+          <w:rFonts w:cstheme="minorHAnsi"/>
+          <w:color w:val="008000"/>
+          <w:sz w:val="20"/>
+          <w:szCs w:val="20"/>
+        </w:rPr>
+        <w:t>//stockData.DataSource = await GetDataFromAPIAsync(searchText.Text, cts.Token);</w:t>
+      </w:r>
+    </w:p>
+    <w:p>
+      <w:pPr>
+        <w:autoSpaceDE w:val="0"/>
+        <w:autoSpaceDN w:val="0"/>
+        <w:adjustRightInd w:val="0"/>
+        <w:spacing w:after="0" w:line="240" w:lineRule="auto"/>
+        <w:rPr>
+          <w:rFonts w:cstheme="minorHAnsi"/>
+          <w:color w:val="000000"/>
+          <w:sz w:val="20"/>
+          <w:szCs w:val="20"/>
+        </w:rPr>
+      </w:pPr>
+      <w:r>
+        <w:rPr>
+          <w:rFonts w:cstheme="minorHAnsi"/>
+          <w:color w:val="008000"/>
+          <w:sz w:val="20"/>
+          <w:szCs w:val="20"/>
+        </w:rPr>
+        <w:t>//Logs.Text += "API returned data" + Environment.NewLine;</w:t>
+      </w:r>
+    </w:p>
+    <w:p>
+      <w:pPr>
+        <w:autoSpaceDE w:val="0"/>
+        <w:autoSpaceDN w:val="0"/>
+        <w:adjustRightInd w:val="0"/>
+        <w:spacing w:after="0" w:line="240" w:lineRule="auto"/>
+        <w:rPr>
+          <w:rFonts w:cstheme="minorHAnsi"/>
+          <w:color w:val="000000"/>
+          <w:sz w:val="20"/>
+          <w:szCs w:val="20"/>
+        </w:rPr>
+      </w:pPr>
+      <w:r>
+        <w:rPr>
+          <w:rFonts w:cstheme="minorHAnsi"/>
+          <w:color w:val="808080"/>
+          <w:sz w:val="20"/>
+          <w:szCs w:val="20"/>
+        </w:rPr>
+        <w:t>#endregion</w:t>
+      </w:r>
+    </w:p>
+    <w:p>
+      <w:pPr>
+        <w:autoSpaceDE w:val="0"/>
+        <w:autoSpaceDN w:val="0"/>
+        <w:adjustRightInd w:val="0"/>
+        <w:spacing w:after="0" w:line="240" w:lineRule="auto"/>
+        <w:rPr>
+          <w:rFonts w:cstheme="minorHAnsi"/>
+          <w:color w:val="000000"/>
+          <w:sz w:val="20"/>
+          <w:szCs w:val="20"/>
+        </w:rPr>
+      </w:pPr>
+      <w:r>
+        <w:rPr>
+          <w:rFonts w:cstheme="minorHAnsi"/>
+          <w:color w:val="808080"/>
+          <w:sz w:val="20"/>
+          <w:szCs w:val="20"/>
+        </w:rPr>
+        <w:t>#</w:t>
+      </w:r>
+      <w:r>
+        <w:rPr>
+          <w:rFonts w:cstheme="minorHAnsi"/>
+          <w:color w:val="000000"/>
+          <w:sz w:val="20"/>
+          <w:szCs w:val="20"/>
+        </w:rPr>
+        <w:t xml:space="preserve"> </w:t>
+      </w:r>
+      <w:r>
+        <w:rPr>
+          <w:rFonts w:cstheme="minorHAnsi"/>
+          <w:color w:val="808080"/>
+          <w:sz w:val="20"/>
+          <w:szCs w:val="20"/>
+        </w:rPr>
+        <w:t>region</w:t>
+      </w:r>
+      <w:r>
+        <w:rPr>
+          <w:rFonts w:cstheme="minorHAnsi"/>
+          <w:color w:val="000000"/>
+          <w:sz w:val="20"/>
+          <w:szCs w:val="20"/>
+        </w:rPr>
+        <w:t xml:space="preserve"> "Scenario 2"</w:t>
+      </w:r>
+    </w:p>
+    <w:p>
+      <w:pPr>
+        <w:autoSpaceDE w:val="0"/>
+        <w:autoSpaceDN w:val="0"/>
+        <w:adjustRightInd w:val="0"/>
+        <w:spacing w:after="0" w:line="240" w:lineRule="auto"/>
+        <w:rPr>
+          <w:rFonts w:cstheme="minorHAnsi"/>
+          <w:color w:val="000000"/>
+          <w:sz w:val="20"/>
+          <w:szCs w:val="20"/>
+        </w:rPr>
+      </w:pPr>
+      <w:r>
+        <w:rPr>
+          <w:rFonts w:cstheme="minorHAnsi"/>
+          <w:color w:val="000000"/>
+          <w:sz w:val="20"/>
+          <w:szCs w:val="20"/>
+        </w:rPr>
+        <w:t xml:space="preserve">highCPUCount = </w:t>
+      </w:r>
+      <w:r>
+        <w:rPr>
+          <w:rFonts w:cstheme="minorHAnsi"/>
+          <w:color w:val="0000FF"/>
+          <w:sz w:val="20"/>
+          <w:szCs w:val="20"/>
+        </w:rPr>
+        <w:t>await</w:t>
+      </w:r>
+      <w:r>
+        <w:rPr>
+          <w:rFonts w:cstheme="minorHAnsi"/>
+          <w:color w:val="000000"/>
+          <w:sz w:val="20"/>
+          <w:szCs w:val="20"/>
+        </w:rPr>
+        <w:t xml:space="preserve"> DoHighCPUIntense(cts.Token);</w:t>
+      </w:r>
+    </w:p>
+    <w:p>
+      <w:pPr>
+        <w:autoSpaceDE w:val="0"/>
+        <w:autoSpaceDN w:val="0"/>
+        <w:adjustRightInd w:val="0"/>
+        <w:spacing w:after="0" w:line="240" w:lineRule="auto"/>
+        <w:rPr>
+          <w:rFonts w:cstheme="minorHAnsi"/>
+          <w:color w:val="000000"/>
+          <w:sz w:val="20"/>
+          <w:szCs w:val="20"/>
+        </w:rPr>
+      </w:pPr>
+      <w:r>
+        <w:rPr>
+          <w:rFonts w:cstheme="minorHAnsi"/>
+          <w:color w:val="000000"/>
+          <w:sz w:val="20"/>
+          <w:szCs w:val="20"/>
+        </w:rPr>
+        <w:t xml:space="preserve">Logs.Text += </w:t>
+      </w:r>
+      <w:r>
+        <w:rPr>
+          <w:rFonts w:cstheme="minorHAnsi"/>
+          <w:color w:val="A31515"/>
+          <w:sz w:val="20"/>
+          <w:szCs w:val="20"/>
+        </w:rPr>
+        <w:t xml:space="preserve">$"Counted till </w:t>
+      </w:r>
+      <w:r>
+        <w:rPr>
+          <w:rFonts w:cstheme="minorHAnsi"/>
+          <w:color w:val="000000"/>
+          <w:sz w:val="20"/>
+          <w:szCs w:val="20"/>
+        </w:rPr>
+        <w:t>{highCPUCount.ToString()}</w:t>
+      </w:r>
+      <w:r>
+        <w:rPr>
+          <w:rFonts w:cstheme="minorHAnsi"/>
+          <w:color w:val="A31515"/>
+          <w:sz w:val="20"/>
+          <w:szCs w:val="20"/>
+        </w:rPr>
+        <w:t>"</w:t>
+      </w:r>
+      <w:r>
+        <w:rPr>
+          <w:rFonts w:cstheme="minorHAnsi"/>
+          <w:color w:val="000000"/>
+          <w:sz w:val="20"/>
+          <w:szCs w:val="20"/>
+        </w:rPr>
+        <w:t xml:space="preserve"> + Environment.NewLine;</w:t>
+      </w:r>
+    </w:p>
+    <w:p>
+      <w:pPr>
+        <w:rPr>
+          <w:rFonts w:cstheme="minorHAnsi"/>
+          <w:noProof/>
+          <w:sz w:val="20"/>
+          <w:szCs w:val="20"/>
+        </w:rPr>
+      </w:pPr>
+      <w:r>
+        <w:rPr>
+          <w:rFonts w:cstheme="minorHAnsi"/>
+          <w:color w:val="808080"/>
+          <w:sz w:val="20"/>
+          <w:szCs w:val="20"/>
+        </w:rPr>
+        <w:t>#endregion</w:t>
+      </w:r>
+    </w:p>
+    <w:p>
+      <w:pPr>
+        <w:rPr>
+          <w:rFonts w:cstheme="minorHAnsi"/>
+          <w:noProof/>
+          <w:sz w:val="20"/>
+          <w:szCs w:val="20"/>
+        </w:rPr>
+      </w:pPr>
+      <w:r>
+        <w:rPr>
+          <w:noProof/>
+        </w:rPr>
+        <w:lastRenderedPageBreak/>
+        <w:drawing>
+          <wp:inline distT="0" distB="0" distL="0" distR="0" wp14:anchorId="41CA748A" wp14:editId="41119E3C">
+            <wp:extent cx="5943600" cy="3468370"/>
+            <wp:effectExtent l="0" t="0" r="0" b="0"/>
+            <wp:docPr id="11" name="Picture 11"/>
+            <wp:cNvGraphicFramePr>
+              <a:graphicFrameLocks xmlns:a="http://schemas.openxmlformats.org/drawingml/2006/main" noChangeAspect="1"/>
+            </wp:cNvGraphicFramePr>
+            <a:graphic xmlns:a="http://schemas.openxmlformats.org/drawingml/2006/main">
+              <a:graphicData uri="http://schemas.openxmlformats.org/drawingml/2006/picture">
+                <pic:pic xmlns:pic="http://schemas.openxmlformats.org/drawingml/2006/picture">
+                  <pic:nvPicPr>
+                    <pic:cNvPr id="1" name=""/>
+                    <pic:cNvPicPr/>
+                  </pic:nvPicPr>
+                  <pic:blipFill>
+                    <a:blip r:embed="rId15"/>
+                    <a:stretch>
+                      <a:fillRect/>
+                    </a:stretch>
+                  </pic:blipFill>
+                  <pic:spPr>
+                    <a:xfrm>
+                      <a:off x="0" y="0"/>
+                      <a:ext cx="5943600" cy="3468370"/>
+                    </a:xfrm>
+                    <a:prstGeom prst="rect">
+                      <a:avLst/>
+                    </a:prstGeom>
+                  </pic:spPr>
+                </pic:pic>
+              </a:graphicData>
+            </a:graphic>
+          </wp:inline>
+        </w:drawing>
+      </w:r>
     </w:p>
     <w:p>
       <w:pPr>
@@ -24151,6 +25822,84 @@
         </w:rPr>
         <w:t>Windows form after cancelling search operation</w:t>
       </w:r>
+      <w:r>
+        <w:rPr>
+          <w:rFonts w:ascii="Palatino Linotype" w:hAnsi="Palatino Linotype"/>
+          <w:b/>
+          <w:bCs/>
+          <w:sz w:val="20"/>
+          <w:szCs w:val="20"/>
+        </w:rPr>
+        <w:t xml:space="preserve"> and handling without exception</w:t>
+      </w:r>
+    </w:p>
+    <w:p>
+      <w:pPr>
+        <w:rPr>
+          <w:rFonts w:ascii="Palatino Linotype" w:hAnsi="Palatino Linotype"/>
+          <w:sz w:val="21"/>
+          <w:szCs w:val="21"/>
+        </w:rPr>
+      </w:pPr>
+      <w:r>
+        <w:rPr>
+          <w:rFonts w:ascii="Palatino Linotype" w:hAnsi="Palatino Linotype"/>
+          <w:sz w:val="21"/>
+          <w:szCs w:val="21"/>
+        </w:rPr>
+        <w:t>Cancellation in this method is validating if cancellation is requested and then returning gracefully to caller which further handles. You can notice that in second example code won’t go to the catch block.</w:t>
+      </w:r>
+    </w:p>
+    <w:p>
+      <w:pPr>
+        <w:rPr>
+          <w:rFonts w:ascii="Palatino Linotype" w:hAnsi="Palatino Linotype"/>
+          <w:sz w:val="21"/>
+          <w:szCs w:val="21"/>
+        </w:rPr>
+      </w:pPr>
+      <w:r>
+        <w:rPr>
+          <w:rFonts w:ascii="Palatino Linotype" w:hAnsi="Palatino Linotype"/>
+          <w:sz w:val="21"/>
+          <w:szCs w:val="21"/>
+        </w:rPr>
+        <w:t xml:space="preserve">Another important feature of cancellation token is that it allows to pass </w:t>
+      </w:r>
+      <w:r>
+        <w:rPr>
+          <w:rFonts w:ascii="Palatino Linotype" w:hAnsi="Palatino Linotype"/>
+          <w:sz w:val="21"/>
+          <w:szCs w:val="21"/>
+        </w:rPr>
+        <w:t>CancellationToken.None</w:t>
+      </w:r>
+      <w:r>
+        <w:rPr>
+          <w:rFonts w:ascii="Palatino Linotype" w:hAnsi="Palatino Linotype"/>
+          <w:sz w:val="21"/>
+          <w:szCs w:val="21"/>
+        </w:rPr>
+        <w:t xml:space="preserve"> to any method that accepts cancellation token</w:t>
+      </w:r>
+      <w:r>
+        <w:rPr>
+          <w:rFonts w:ascii="Palatino Linotype" w:hAnsi="Palatino Linotype"/>
+          <w:sz w:val="21"/>
+          <w:szCs w:val="21"/>
+        </w:rPr>
+        <w:t>, this indicates that calling method can never cancel this method.</w:t>
+      </w:r>
+      <w:r>
+        <w:rPr>
+          <w:rFonts w:ascii="Palatino Linotype" w:hAnsi="Palatino Linotype"/>
+          <w:sz w:val="21"/>
+          <w:szCs w:val="21"/>
+        </w:rPr>
+        <w:t xml:space="preserve"> For all the framework methods there will be an overload available that accepts cancellation token, similar overload can be provided by developers if they are building libraries/APIs that support async and are developed using TAP.</w:t>
+      </w:r>
+      <w:bookmarkStart w:id="1" w:name="_GoBack"/>
+      <w:bookmarkEnd w:id="1"/>
     </w:p>
     <w:p>
       <w:pPr>
@@ -24213,7 +25962,6 @@
         </w:rPr>
         <w:t>(</w:t>
       </w:r>
-      <w:proofErr w:type="spellStart"/>
       <w:r>
         <w:rPr>
           <w:rFonts w:ascii="Palatino Linotype" w:hAnsi="Palatino Linotype"/>
@@ -24224,7 +25972,6 @@
         </w:rPr>
         <w:t>WhenAll</w:t>
       </w:r>
-      <w:proofErr w:type="spellEnd"/>
       <w:r>
         <w:rPr>
           <w:rFonts w:ascii="Palatino Linotype" w:hAnsi="Palatino Linotype"/>
@@ -24235,7 +25982,6 @@
         </w:rPr>
         <w:t>/</w:t>
       </w:r>
-      <w:proofErr w:type="spellStart"/>
       <w:r>
         <w:rPr>
           <w:rFonts w:ascii="Palatino Linotype" w:hAnsi="Palatino Linotype"/>
@@ -24246,7 +25992,6 @@
         </w:rPr>
         <w:t>WhenAny</w:t>
       </w:r>
-      <w:proofErr w:type="spellEnd"/>
       <w:r>
         <w:rPr>
           <w:rFonts w:ascii="Palatino Linotype" w:hAnsi="Palatino Linotype"/>
@@ -24257,7 +26002,6 @@
         </w:rPr>
         <w:t>/</w:t>
       </w:r>
-      <w:proofErr w:type="spellStart"/>
       <w:r>
         <w:rPr>
           <w:rFonts w:ascii="Palatino Linotype" w:hAnsi="Palatino Linotype"/>
@@ -24268,7 +26012,6 @@
         </w:rPr>
         <w:t>ContinueWith</w:t>
       </w:r>
-      <w:proofErr w:type="spellEnd"/>
       <w:r>
         <w:rPr>
           <w:rFonts w:ascii="Palatino Linotype" w:hAnsi="Palatino Linotype"/>
@@ -24340,9 +26083,8 @@
           <w:sz w:val="36"/>
           <w:szCs w:val="36"/>
         </w:rPr>
-        <w:t xml:space="preserve">The </w:t>
-      </w:r>
-      <w:proofErr w:type="spellStart"/>
+        <w:t xml:space="preserve">The awaitable and awaiter </w:t>
+      </w:r>
       <w:r>
         <w:rPr>
           <w:rFonts w:ascii="Palatino Linotype" w:hAnsi="Palatino Linotype"/>
@@ -24351,72 +26093,17 @@
           <w:sz w:val="36"/>
           <w:szCs w:val="36"/>
         </w:rPr>
-        <w:t>awaitable</w:t>
-      </w:r>
-      <w:proofErr w:type="spellEnd"/>
-      <w:r>
-        <w:rPr>
-          <w:rFonts w:ascii="Palatino Linotype" w:hAnsi="Palatino Linotype"/>
+        <w:t>GetAwaiter()</w:t>
+      </w:r>
+    </w:p>
+    <w:p>
+      <w:pPr>
+        <w:rPr>
           <w:b/>
           <w:bCs/>
-          <w:sz w:val="36"/>
-          <w:szCs w:val="36"/>
-        </w:rPr>
-        <w:t xml:space="preserve"> and </w:t>
-      </w:r>
-      <w:proofErr w:type="spellStart"/>
-      <w:r>
-        <w:rPr>
-          <w:rFonts w:ascii="Palatino Linotype" w:hAnsi="Palatino Linotype"/>
-          <w:b/>
-          <w:bCs/>
-          <w:sz w:val="36"/>
-          <w:szCs w:val="36"/>
-        </w:rPr>
-        <w:t>awaiter</w:t>
-      </w:r>
-      <w:proofErr w:type="spellEnd"/>
-      <w:r>
-        <w:rPr>
-          <w:rFonts w:ascii="Palatino Linotype" w:hAnsi="Palatino Linotype"/>
-          <w:b/>
-          <w:bCs/>
-          <w:sz w:val="36"/>
-          <w:szCs w:val="36"/>
-        </w:rPr>
-        <w:t xml:space="preserve"> </w:t>
-      </w:r>
-      <w:proofErr w:type="gramStart"/>
-      <w:r>
-        <w:rPr>
-          <w:rFonts w:ascii="Palatino Linotype" w:hAnsi="Palatino Linotype"/>
-          <w:b/>
-          <w:bCs/>
-          <w:sz w:val="36"/>
-          <w:szCs w:val="36"/>
-        </w:rPr>
-        <w:t>GetAwaiter(</w:t>
-      </w:r>
-      <w:proofErr w:type="gramEnd"/>
-      <w:r>
-        <w:rPr>
-          <w:rFonts w:ascii="Palatino Linotype" w:hAnsi="Palatino Linotype"/>
-          <w:b/>
-          <w:bCs/>
-          <w:sz w:val="36"/>
-          <w:szCs w:val="36"/>
-        </w:rPr>
-        <w:t>)</w:t>
-      </w:r>
-    </w:p>
-    <w:p>
-      <w:pPr>
-        <w:rPr>
-          <w:b/>
-          <w:bCs/>
-        </w:rPr>
-      </w:pPr>
-      <w:hyperlink r:id="rId15" w:history="1">
+        </w:rPr>
+      </w:pPr>
+      <w:hyperlink r:id="rId16" w:history="1">
         <w:r>
           <w:rPr>
             <w:rStyle w:val="Hyperlink"/>
@@ -24434,7 +26121,7 @@
           <w:bCs/>
         </w:rPr>
       </w:pPr>
-      <w:hyperlink r:id="rId16" w:history="1">
+      <w:hyperlink r:id="rId17" w:history="1">
         <w:r>
           <w:rPr>
             <w:rStyle w:val="Hyperlink"/>

</xml_diff>

<commit_message>
APM file read example and theory
</commit_message>
<xml_diff>
--- a/Chapter6/BPB0067_Chapter 6.docx
+++ b/Chapter6/BPB0067_Chapter 6.docx
@@ -26764,24 +26764,6 @@
           <w:sz w:val="20"/>
           <w:szCs w:val="20"/>
         </w:rPr>
-        <w:t>static</w:t>
-      </w:r>
-      <w:r>
-        <w:rPr>
-          <w:rFonts w:cstheme="minorHAnsi"/>
-          <w:color w:val="000000"/>
-          <w:sz w:val="20"/>
-          <w:szCs w:val="20"/>
-        </w:rPr>
-        <w:t xml:space="preserve"> </w:t>
-      </w:r>
-      <w:r>
-        <w:rPr>
-          <w:rFonts w:cstheme="minorHAnsi"/>
-          <w:color w:val="0000FF"/>
-          <w:sz w:val="20"/>
-          <w:szCs w:val="20"/>
-        </w:rPr>
         <w:t>async</w:t>
       </w:r>
       <w:r>
@@ -31435,24 +31417,6 @@
           <w:sz w:val="20"/>
           <w:szCs w:val="20"/>
         </w:rPr>
-        <w:t>static</w:t>
-      </w:r>
-      <w:r>
-        <w:rPr>
-          <w:rFonts w:cstheme="minorHAnsi"/>
-          <w:color w:val="000000"/>
-          <w:sz w:val="20"/>
-          <w:szCs w:val="20"/>
-        </w:rPr>
-        <w:t xml:space="preserve"> </w:t>
-      </w:r>
-      <w:r>
-        <w:rPr>
-          <w:rFonts w:cstheme="minorHAnsi"/>
-          <w:color w:val="0000FF"/>
-          <w:sz w:val="20"/>
-          <w:szCs w:val="20"/>
-        </w:rPr>
         <w:t>async</w:t>
       </w:r>
       <w:r>
@@ -33677,8 +33641,19 @@
           <w:sz w:val="20"/>
           <w:szCs w:val="20"/>
         </w:rPr>
-        <w:t xml:space="preserve"> Button click</w:t>
-      </w:r>
+        <w:t xml:space="preserve"> Button </w:t>
+      </w:r>
+      <w:proofErr w:type="gramStart"/>
+      <w:r>
+        <w:rPr>
+          <w:rFonts w:cstheme="minorHAnsi"/>
+          <w:color w:val="008000"/>
+          <w:sz w:val="20"/>
+          <w:szCs w:val="20"/>
+        </w:rPr>
+        <w:t>click</w:t>
+      </w:r>
+      <w:proofErr w:type="gramEnd"/>
     </w:p>
     <w:p>
       <w:pPr>
@@ -36615,25 +36590,23 @@
           <w:sz w:val="21"/>
           <w:szCs w:val="21"/>
         </w:rPr>
-        <w:t xml:space="preserve"> using which </w:t>
-      </w:r>
-      <w:proofErr w:type="spellStart"/>
-      <w:r>
-        <w:rPr>
-          <w:rFonts w:ascii="Palatino Linotype" w:hAnsi="Palatino Linotype"/>
-          <w:sz w:val="21"/>
-          <w:szCs w:val="21"/>
-        </w:rPr>
-        <w:t>a</w:t>
-      </w:r>
-      <w:proofErr w:type="spellEnd"/>
-      <w:r>
-        <w:rPr>
-          <w:rFonts w:ascii="Palatino Linotype" w:hAnsi="Palatino Linotype"/>
-          <w:sz w:val="21"/>
-          <w:szCs w:val="21"/>
-        </w:rPr>
-        <w:t xml:space="preserve"> asynchronous operation can be </w:t>
+        <w:t xml:space="preserve"> using which asynchronous operation</w:t>
+      </w:r>
+      <w:r>
+        <w:rPr>
+          <w:rFonts w:ascii="Palatino Linotype" w:hAnsi="Palatino Linotype"/>
+          <w:sz w:val="21"/>
+          <w:szCs w:val="21"/>
+        </w:rPr>
+        <w:t>s</w:t>
+      </w:r>
+      <w:r>
+        <w:rPr>
+          <w:rFonts w:ascii="Palatino Linotype" w:hAnsi="Palatino Linotype"/>
+          <w:sz w:val="21"/>
+          <w:szCs w:val="21"/>
+        </w:rPr>
+        <w:t xml:space="preserve"> can be </w:t>
       </w:r>
       <w:r>
         <w:rPr>
@@ -36650,113 +36623,3777 @@
           <w:szCs w:val="21"/>
         </w:rPr>
         <w:t>.</w:t>
+      </w:r>
+      <w:r>
+        <w:rPr>
+          <w:rFonts w:ascii="Palatino Linotype" w:hAnsi="Palatino Linotype"/>
+          <w:sz w:val="21"/>
+          <w:szCs w:val="21"/>
+        </w:rPr>
+        <w:t xml:space="preserve"> This pattern expects asynchronous operation to be split into 2 methods one starting with B</w:t>
+      </w:r>
+      <w:r>
+        <w:rPr>
+          <w:rFonts w:ascii="Palatino Linotype" w:hAnsi="Palatino Linotype"/>
+          <w:bCs/>
+          <w:sz w:val="21"/>
+          <w:szCs w:val="21"/>
+        </w:rPr>
+        <w:t xml:space="preserve">egin </w:t>
+      </w:r>
+      <w:r>
+        <w:rPr>
+          <w:rFonts w:ascii="Palatino Linotype" w:hAnsi="Palatino Linotype"/>
+          <w:bCs/>
+          <w:sz w:val="21"/>
+          <w:szCs w:val="21"/>
+        </w:rPr>
+        <w:t>and another staring with End, something like Begin</w:t>
+      </w:r>
+      <w:r>
+        <w:rPr>
+          <w:rFonts w:ascii="Palatino Linotype" w:hAnsi="Palatino Linotype"/>
+          <w:bCs/>
+          <w:sz w:val="21"/>
+          <w:szCs w:val="21"/>
+        </w:rPr>
+        <w:t>Read</w:t>
+      </w:r>
+      <w:r>
+        <w:rPr>
+          <w:rFonts w:ascii="Palatino Linotype" w:hAnsi="Palatino Linotype"/>
+          <w:bCs/>
+          <w:sz w:val="21"/>
+          <w:szCs w:val="21"/>
+        </w:rPr>
+        <w:t xml:space="preserve"> and End</w:t>
+      </w:r>
+      <w:r>
+        <w:rPr>
+          <w:rFonts w:ascii="Palatino Linotype" w:hAnsi="Palatino Linotype"/>
+          <w:bCs/>
+          <w:sz w:val="21"/>
+          <w:szCs w:val="21"/>
+        </w:rPr>
+        <w:t>Read</w:t>
+      </w:r>
+      <w:r>
+        <w:rPr>
+          <w:rFonts w:ascii="Palatino Linotype" w:hAnsi="Palatino Linotype"/>
+          <w:bCs/>
+          <w:sz w:val="21"/>
+          <w:szCs w:val="21"/>
+        </w:rPr>
+        <w:t xml:space="preserve"> and </w:t>
+      </w:r>
+      <w:r>
+        <w:rPr>
+          <w:rFonts w:ascii="Palatino Linotype" w:hAnsi="Palatino Linotype"/>
+          <w:bCs/>
+          <w:sz w:val="21"/>
+          <w:szCs w:val="21"/>
+        </w:rPr>
+        <w:t xml:space="preserve">an </w:t>
+      </w:r>
+      <w:r>
+        <w:rPr>
+          <w:rFonts w:ascii="Palatino Linotype" w:hAnsi="Palatino Linotype"/>
+          <w:bCs/>
+          <w:sz w:val="21"/>
+          <w:szCs w:val="21"/>
+        </w:rPr>
+        <w:t>optional callback method</w:t>
+      </w:r>
+      <w:r>
+        <w:rPr>
+          <w:rFonts w:ascii="Palatino Linotype" w:hAnsi="Palatino Linotype"/>
+          <w:bCs/>
+          <w:sz w:val="21"/>
+          <w:szCs w:val="21"/>
+        </w:rPr>
+        <w:t>.</w:t>
+      </w:r>
+    </w:p>
+    <w:p>
+      <w:pPr>
+        <w:pStyle w:val="ListParagraph"/>
+        <w:numPr>
+          <w:ilvl w:val="0"/>
+          <w:numId w:val="2"/>
+        </w:numPr>
+        <w:rPr>
+          <w:rFonts w:ascii="Palatino Linotype" w:hAnsi="Palatino Linotype"/>
+          <w:sz w:val="21"/>
+          <w:szCs w:val="21"/>
+        </w:rPr>
+      </w:pPr>
+      <w:r>
+        <w:rPr>
+          <w:rFonts w:ascii="Palatino Linotype" w:hAnsi="Palatino Linotype"/>
+          <w:bCs/>
+          <w:sz w:val="21"/>
+          <w:szCs w:val="21"/>
+        </w:rPr>
+        <w:t xml:space="preserve">Begin method is used to start </w:t>
+      </w:r>
+      <w:r>
+        <w:rPr>
+          <w:rFonts w:ascii="Palatino Linotype" w:hAnsi="Palatino Linotype"/>
+          <w:sz w:val="21"/>
+          <w:szCs w:val="21"/>
+        </w:rPr>
+        <w:t xml:space="preserve">asynchronous operation where return type of such operation should be of type IAsyncresult. </w:t>
+      </w:r>
+    </w:p>
+    <w:p>
+      <w:pPr>
+        <w:pStyle w:val="ListParagraph"/>
+        <w:numPr>
+          <w:ilvl w:val="0"/>
+          <w:numId w:val="2"/>
+        </w:numPr>
+        <w:rPr>
+          <w:rFonts w:ascii="Palatino Linotype" w:hAnsi="Palatino Linotype"/>
+          <w:bCs/>
+          <w:sz w:val="21"/>
+          <w:szCs w:val="21"/>
+        </w:rPr>
+      </w:pPr>
+      <w:r>
+        <w:rPr>
+          <w:rFonts w:ascii="Palatino Linotype" w:hAnsi="Palatino Linotype"/>
+          <w:sz w:val="21"/>
+          <w:szCs w:val="21"/>
+        </w:rPr>
+        <w:t>End method</w:t>
+      </w:r>
+      <w:r>
+        <w:rPr>
+          <w:rFonts w:ascii="Palatino Linotype" w:hAnsi="Palatino Linotype"/>
+          <w:sz w:val="21"/>
+          <w:szCs w:val="21"/>
+        </w:rPr>
+        <w:t xml:space="preserve"> takes a parameter of type </w:t>
+      </w:r>
+      <w:r>
+        <w:rPr>
+          <w:rFonts w:ascii="Palatino Linotype" w:hAnsi="Palatino Linotype"/>
+          <w:sz w:val="21"/>
+          <w:szCs w:val="21"/>
+        </w:rPr>
+        <w:t>IAsyncresult</w:t>
+      </w:r>
+      <w:r>
+        <w:rPr>
+          <w:rFonts w:ascii="Palatino Linotype" w:hAnsi="Palatino Linotype"/>
+          <w:sz w:val="21"/>
+          <w:szCs w:val="21"/>
+        </w:rPr>
+        <w:t xml:space="preserve"> i.e. output of Begin method. This </w:t>
+      </w:r>
+      <w:r>
+        <w:rPr>
+          <w:rFonts w:ascii="Palatino Linotype" w:hAnsi="Palatino Linotype"/>
+          <w:sz w:val="21"/>
+          <w:szCs w:val="21"/>
+        </w:rPr>
+        <w:t>used to indicate completion of async operation</w:t>
+      </w:r>
+      <w:r>
+        <w:rPr>
+          <w:rFonts w:ascii="Palatino Linotype" w:hAnsi="Palatino Linotype"/>
+          <w:sz w:val="21"/>
+          <w:szCs w:val="21"/>
+        </w:rPr>
+        <w:t xml:space="preserve"> and</w:t>
+      </w:r>
+      <w:r>
+        <w:rPr>
+          <w:rFonts w:ascii="Palatino Linotype" w:hAnsi="Palatino Linotype"/>
+          <w:sz w:val="21"/>
+          <w:szCs w:val="21"/>
+        </w:rPr>
+        <w:t xml:space="preserve"> </w:t>
+      </w:r>
+      <w:r>
+        <w:rPr>
+          <w:rFonts w:ascii="Palatino Linotype" w:hAnsi="Palatino Linotype"/>
+          <w:sz w:val="21"/>
+          <w:szCs w:val="21"/>
+        </w:rPr>
+        <w:t>to retrieve result/output of asynchronous operation</w:t>
+      </w:r>
+    </w:p>
+    <w:p>
+      <w:pPr>
+        <w:pStyle w:val="ListParagraph"/>
+        <w:numPr>
+          <w:ilvl w:val="0"/>
+          <w:numId w:val="2"/>
+        </w:numPr>
+        <w:rPr>
+          <w:rFonts w:ascii="Palatino Linotype" w:hAnsi="Palatino Linotype"/>
+          <w:bCs/>
+          <w:sz w:val="21"/>
+          <w:szCs w:val="21"/>
+        </w:rPr>
+      </w:pPr>
+      <w:r>
+        <w:rPr>
+          <w:rFonts w:ascii="Palatino Linotype" w:hAnsi="Palatino Linotype"/>
+          <w:sz w:val="21"/>
+          <w:szCs w:val="21"/>
+        </w:rPr>
+        <w:t>An optional callback</w:t>
+      </w:r>
+      <w:r>
+        <w:rPr>
+          <w:rFonts w:ascii="Palatino Linotype" w:hAnsi="Palatino Linotype"/>
+          <w:sz w:val="21"/>
+          <w:szCs w:val="21"/>
+        </w:rPr>
+        <w:t xml:space="preserve"> is passed which gets triggered on completion of begin operation, typically this is used to call End method</w:t>
+      </w:r>
+    </w:p>
+    <w:p>
+      <w:pPr>
+        <w:rPr>
+          <w:rFonts w:ascii="Palatino Linotype" w:hAnsi="Palatino Linotype"/>
+          <w:sz w:val="21"/>
+          <w:szCs w:val="21"/>
+        </w:rPr>
+      </w:pPr>
+      <w:r>
+        <w:rPr>
+          <w:rFonts w:ascii="Palatino Linotype" w:hAnsi="Palatino Linotype"/>
+          <w:sz w:val="21"/>
+          <w:szCs w:val="21"/>
+        </w:rPr>
+        <w:t xml:space="preserve">Taking example of </w:t>
+      </w:r>
+      <w:r>
+        <w:rPr>
+          <w:rFonts w:ascii="Palatino Linotype" w:hAnsi="Palatino Linotype"/>
+          <w:sz w:val="21"/>
+          <w:szCs w:val="21"/>
+        </w:rPr>
+        <w:t>a typical TAP method</w:t>
+      </w:r>
+      <w:r>
+        <w:rPr>
+          <w:rFonts w:ascii="Palatino Linotype" w:hAnsi="Palatino Linotype"/>
+          <w:sz w:val="21"/>
+          <w:szCs w:val="21"/>
+        </w:rPr>
+        <w:t xml:space="preserve"> from framework Stream class</w:t>
+      </w:r>
+    </w:p>
+    <w:p>
+      <w:pPr>
+        <w:rPr>
+          <w:rFonts w:cstheme="minorHAnsi"/>
+          <w:noProof/>
+          <w:color w:val="000000"/>
+          <w:sz w:val="20"/>
+          <w:szCs w:val="20"/>
+        </w:rPr>
+      </w:pPr>
+      <w:r>
+        <w:rPr>
+          <w:rFonts w:cstheme="minorHAnsi"/>
+          <w:noProof/>
+          <w:color w:val="0000FF"/>
+          <w:sz w:val="20"/>
+          <w:szCs w:val="20"/>
+        </w:rPr>
+        <w:t>public</w:t>
+      </w:r>
+      <w:r>
+        <w:rPr>
+          <w:rFonts w:cstheme="minorHAnsi"/>
+          <w:noProof/>
+          <w:color w:val="000000"/>
+          <w:sz w:val="20"/>
+          <w:szCs w:val="20"/>
+        </w:rPr>
+        <w:t xml:space="preserve"> Task WriteAsync(</w:t>
+      </w:r>
+      <w:r>
+        <w:rPr>
+          <w:rFonts w:cstheme="minorHAnsi"/>
+          <w:noProof/>
+          <w:color w:val="0000FF"/>
+          <w:sz w:val="20"/>
+          <w:szCs w:val="20"/>
+        </w:rPr>
+        <w:t>byte</w:t>
+      </w:r>
+      <w:r>
+        <w:rPr>
+          <w:rFonts w:cstheme="minorHAnsi"/>
+          <w:noProof/>
+          <w:color w:val="000000"/>
+          <w:sz w:val="20"/>
+          <w:szCs w:val="20"/>
+        </w:rPr>
+        <w:t xml:space="preserve">[] buffer, </w:t>
+      </w:r>
+      <w:r>
+        <w:rPr>
+          <w:rFonts w:cstheme="minorHAnsi"/>
+          <w:noProof/>
+          <w:color w:val="0000FF"/>
+          <w:sz w:val="20"/>
+          <w:szCs w:val="20"/>
+        </w:rPr>
+        <w:t>int</w:t>
+      </w:r>
+      <w:r>
+        <w:rPr>
+          <w:rFonts w:cstheme="minorHAnsi"/>
+          <w:noProof/>
+          <w:color w:val="000000"/>
+          <w:sz w:val="20"/>
+          <w:szCs w:val="20"/>
+        </w:rPr>
+        <w:t xml:space="preserve"> offset, </w:t>
+      </w:r>
+      <w:r>
+        <w:rPr>
+          <w:rFonts w:cstheme="minorHAnsi"/>
+          <w:noProof/>
+          <w:color w:val="0000FF"/>
+          <w:sz w:val="20"/>
+          <w:szCs w:val="20"/>
+        </w:rPr>
+        <w:t>int</w:t>
+      </w:r>
+      <w:r>
+        <w:rPr>
+          <w:rFonts w:cstheme="minorHAnsi"/>
+          <w:noProof/>
+          <w:color w:val="000000"/>
+          <w:sz w:val="20"/>
+          <w:szCs w:val="20"/>
+        </w:rPr>
+        <w:t xml:space="preserve"> count)</w:t>
+      </w:r>
+    </w:p>
+    <w:p>
+      <w:pPr>
+        <w:rPr>
+          <w:rFonts w:ascii="Consolas" w:hAnsi="Consolas" w:cs="Consolas"/>
+          <w:color w:val="000000"/>
+          <w:sz w:val="19"/>
+          <w:szCs w:val="19"/>
+        </w:rPr>
+      </w:pPr>
+      <w:r>
+        <w:rPr>
+          <w:rFonts w:ascii="Consolas" w:hAnsi="Consolas" w:cs="Consolas"/>
+          <w:color w:val="000000"/>
+          <w:sz w:val="19"/>
+          <w:szCs w:val="19"/>
+        </w:rPr>
+        <w:t>Corresponding APM methods look like below</w:t>
+      </w:r>
+    </w:p>
+    <w:p>
+      <w:pPr>
+        <w:rPr>
+          <w:rFonts w:cstheme="minorHAnsi"/>
+          <w:noProof/>
+          <w:color w:val="000000"/>
+          <w:sz w:val="20"/>
+          <w:szCs w:val="20"/>
+        </w:rPr>
+      </w:pPr>
+      <w:r>
+        <w:rPr>
+          <w:rFonts w:cstheme="minorHAnsi"/>
+          <w:noProof/>
+          <w:color w:val="0000FF"/>
+          <w:sz w:val="20"/>
+          <w:szCs w:val="20"/>
+        </w:rPr>
+        <w:t>public</w:t>
+      </w:r>
+      <w:r>
+        <w:rPr>
+          <w:rFonts w:cstheme="minorHAnsi"/>
+          <w:noProof/>
+          <w:color w:val="000000"/>
+          <w:sz w:val="20"/>
+          <w:szCs w:val="20"/>
+        </w:rPr>
+        <w:t xml:space="preserve"> </w:t>
+      </w:r>
+      <w:r>
+        <w:rPr>
+          <w:rFonts w:cstheme="minorHAnsi"/>
+          <w:noProof/>
+          <w:color w:val="0000FF"/>
+          <w:sz w:val="20"/>
+          <w:szCs w:val="20"/>
+        </w:rPr>
+        <w:t>virtual</w:t>
+      </w:r>
+      <w:r>
+        <w:rPr>
+          <w:rFonts w:cstheme="minorHAnsi"/>
+          <w:noProof/>
+          <w:color w:val="000000"/>
+          <w:sz w:val="20"/>
+          <w:szCs w:val="20"/>
+        </w:rPr>
+        <w:t xml:space="preserve"> IAsyncResult BeginWrite(</w:t>
+      </w:r>
+      <w:r>
+        <w:rPr>
+          <w:rFonts w:cstheme="minorHAnsi"/>
+          <w:noProof/>
+          <w:color w:val="0000FF"/>
+          <w:sz w:val="20"/>
+          <w:szCs w:val="20"/>
+        </w:rPr>
+        <w:t>byte</w:t>
+      </w:r>
+      <w:r>
+        <w:rPr>
+          <w:rFonts w:cstheme="minorHAnsi"/>
+          <w:noProof/>
+          <w:color w:val="000000"/>
+          <w:sz w:val="20"/>
+          <w:szCs w:val="20"/>
+        </w:rPr>
+        <w:t xml:space="preserve">[] buffer, </w:t>
+      </w:r>
+      <w:r>
+        <w:rPr>
+          <w:rFonts w:cstheme="minorHAnsi"/>
+          <w:noProof/>
+          <w:color w:val="0000FF"/>
+          <w:sz w:val="20"/>
+          <w:szCs w:val="20"/>
+        </w:rPr>
+        <w:t>int</w:t>
+      </w:r>
+      <w:r>
+        <w:rPr>
+          <w:rFonts w:cstheme="minorHAnsi"/>
+          <w:noProof/>
+          <w:color w:val="000000"/>
+          <w:sz w:val="20"/>
+          <w:szCs w:val="20"/>
+        </w:rPr>
+        <w:t xml:space="preserve"> offset, </w:t>
+      </w:r>
+      <w:r>
+        <w:rPr>
+          <w:rFonts w:cstheme="minorHAnsi"/>
+          <w:noProof/>
+          <w:color w:val="0000FF"/>
+          <w:sz w:val="20"/>
+          <w:szCs w:val="20"/>
+        </w:rPr>
+        <w:t>int</w:t>
+      </w:r>
+      <w:r>
+        <w:rPr>
+          <w:rFonts w:cstheme="minorHAnsi"/>
+          <w:noProof/>
+          <w:color w:val="000000"/>
+          <w:sz w:val="20"/>
+          <w:szCs w:val="20"/>
+        </w:rPr>
+        <w:t xml:space="preserve"> count, AsyncCallback callback, </w:t>
+      </w:r>
+      <w:r>
+        <w:rPr>
+          <w:rFonts w:cstheme="minorHAnsi"/>
+          <w:noProof/>
+          <w:color w:val="0000FF"/>
+          <w:sz w:val="20"/>
+          <w:szCs w:val="20"/>
+        </w:rPr>
+        <w:t>object</w:t>
+      </w:r>
+      <w:r>
+        <w:rPr>
+          <w:rFonts w:cstheme="minorHAnsi"/>
+          <w:noProof/>
+          <w:color w:val="000000"/>
+          <w:sz w:val="20"/>
+          <w:szCs w:val="20"/>
+        </w:rPr>
+        <w:t xml:space="preserve"> state)</w:t>
+      </w:r>
+    </w:p>
+    <w:p>
+      <w:pPr>
+        <w:rPr>
+          <w:rFonts w:cstheme="minorHAnsi"/>
+          <w:noProof/>
+          <w:color w:val="000000"/>
+          <w:sz w:val="20"/>
+          <w:szCs w:val="20"/>
+        </w:rPr>
+      </w:pPr>
+      <w:r>
+        <w:rPr>
+          <w:rFonts w:cstheme="minorHAnsi"/>
+          <w:noProof/>
+          <w:color w:val="0000FF"/>
+          <w:sz w:val="20"/>
+          <w:szCs w:val="20"/>
+        </w:rPr>
+        <w:t>p</w:t>
+      </w:r>
+      <w:r>
+        <w:rPr>
+          <w:rFonts w:cstheme="minorHAnsi"/>
+          <w:noProof/>
+          <w:color w:val="0000FF"/>
+          <w:sz w:val="20"/>
+          <w:szCs w:val="20"/>
+        </w:rPr>
+        <w:t>ublic</w:t>
+      </w:r>
+      <w:r>
+        <w:rPr>
+          <w:rFonts w:cstheme="minorHAnsi"/>
+          <w:noProof/>
+          <w:color w:val="000000"/>
+          <w:sz w:val="20"/>
+          <w:szCs w:val="20"/>
+        </w:rPr>
+        <w:t xml:space="preserve"> </w:t>
+      </w:r>
+      <w:r>
+        <w:rPr>
+          <w:rFonts w:cstheme="minorHAnsi"/>
+          <w:noProof/>
+          <w:color w:val="0000FF"/>
+          <w:sz w:val="20"/>
+          <w:szCs w:val="20"/>
+        </w:rPr>
+        <w:t>virtual</w:t>
+      </w:r>
+      <w:r>
+        <w:rPr>
+          <w:rFonts w:cstheme="minorHAnsi"/>
+          <w:noProof/>
+          <w:color w:val="000000"/>
+          <w:sz w:val="20"/>
+          <w:szCs w:val="20"/>
+        </w:rPr>
+        <w:t xml:space="preserve"> </w:t>
+      </w:r>
+      <w:r>
+        <w:rPr>
+          <w:rFonts w:cstheme="minorHAnsi"/>
+          <w:noProof/>
+          <w:color w:val="0000FF"/>
+          <w:sz w:val="20"/>
+          <w:szCs w:val="20"/>
+        </w:rPr>
+        <w:t>void</w:t>
+      </w:r>
+      <w:r>
+        <w:rPr>
+          <w:rFonts w:cstheme="minorHAnsi"/>
+          <w:noProof/>
+          <w:color w:val="000000"/>
+          <w:sz w:val="20"/>
+          <w:szCs w:val="20"/>
+        </w:rPr>
+        <w:t xml:space="preserve"> EndWrite(IAsyncResult asyncResult)</w:t>
+      </w:r>
+    </w:p>
+    <w:p>
+      <w:pPr>
+        <w:rPr>
+          <w:rFonts w:ascii="Palatino Linotype" w:hAnsi="Palatino Linotype" w:cstheme="minorHAnsi"/>
+          <w:color w:val="000000"/>
+          <w:sz w:val="21"/>
+          <w:szCs w:val="21"/>
+        </w:rPr>
+      </w:pPr>
+      <w:r>
+        <w:rPr>
+          <w:rFonts w:ascii="Palatino Linotype" w:hAnsi="Palatino Linotype" w:cstheme="minorHAnsi"/>
+          <w:color w:val="000000"/>
+          <w:sz w:val="21"/>
+          <w:szCs w:val="21"/>
+        </w:rPr>
+        <w:t>So,</w:t>
+      </w:r>
+      <w:r>
+        <w:rPr>
+          <w:rFonts w:ascii="Palatino Linotype" w:hAnsi="Palatino Linotype" w:cstheme="minorHAnsi"/>
+          <w:color w:val="000000"/>
+          <w:sz w:val="21"/>
+          <w:szCs w:val="21"/>
+        </w:rPr>
+        <w:t xml:space="preserve"> a simple file read asynchronous operation representing a file read will look like below</w:t>
+      </w:r>
+    </w:p>
+    <w:p>
+      <w:pPr>
+        <w:autoSpaceDE w:val="0"/>
+        <w:autoSpaceDN w:val="0"/>
+        <w:adjustRightInd w:val="0"/>
+        <w:spacing w:after="0" w:line="240" w:lineRule="auto"/>
+        <w:rPr>
+          <w:rFonts w:cstheme="minorHAnsi"/>
+          <w:noProof/>
+          <w:color w:val="000000"/>
+          <w:sz w:val="20"/>
+          <w:szCs w:val="20"/>
+        </w:rPr>
+      </w:pPr>
+      <w:r>
+        <w:rPr>
+          <w:rFonts w:ascii="Consolas" w:hAnsi="Consolas" w:cs="Consolas"/>
+          <w:color w:val="000000"/>
+          <w:sz w:val="19"/>
+          <w:szCs w:val="19"/>
+        </w:rPr>
+        <w:t xml:space="preserve">  </w:t>
+      </w:r>
+      <w:r>
+        <w:rPr>
+          <w:rFonts w:cstheme="minorHAnsi"/>
+          <w:noProof/>
+          <w:color w:val="0000FF"/>
+          <w:sz w:val="20"/>
+          <w:szCs w:val="20"/>
+        </w:rPr>
+        <w:t>class</w:t>
+      </w:r>
+      <w:r>
+        <w:rPr>
+          <w:rFonts w:cstheme="minorHAnsi"/>
+          <w:noProof/>
+          <w:color w:val="000000"/>
+          <w:sz w:val="20"/>
+          <w:szCs w:val="20"/>
+        </w:rPr>
+        <w:t xml:space="preserve"> </w:t>
+      </w:r>
+      <w:r>
+        <w:rPr>
+          <w:rFonts w:cstheme="minorHAnsi"/>
+          <w:noProof/>
+          <w:color w:val="2B91AF"/>
+          <w:sz w:val="20"/>
+          <w:szCs w:val="20"/>
+        </w:rPr>
+        <w:t>Program</w:t>
+      </w:r>
+    </w:p>
+    <w:p>
+      <w:pPr>
+        <w:autoSpaceDE w:val="0"/>
+        <w:autoSpaceDN w:val="0"/>
+        <w:adjustRightInd w:val="0"/>
+        <w:spacing w:after="0" w:line="240" w:lineRule="auto"/>
+        <w:rPr>
+          <w:rFonts w:cstheme="minorHAnsi"/>
+          <w:noProof/>
+          <w:color w:val="000000"/>
+          <w:sz w:val="20"/>
+          <w:szCs w:val="20"/>
+        </w:rPr>
+      </w:pPr>
+      <w:r>
+        <w:rPr>
+          <w:rFonts w:cstheme="minorHAnsi"/>
+          <w:noProof/>
+          <w:color w:val="000000"/>
+          <w:sz w:val="20"/>
+          <w:szCs w:val="20"/>
+        </w:rPr>
+        <w:t xml:space="preserve">    {</w:t>
+      </w:r>
+    </w:p>
+    <w:p>
+      <w:pPr>
+        <w:autoSpaceDE w:val="0"/>
+        <w:autoSpaceDN w:val="0"/>
+        <w:adjustRightInd w:val="0"/>
+        <w:spacing w:after="0" w:line="240" w:lineRule="auto"/>
+        <w:rPr>
+          <w:rFonts w:cstheme="minorHAnsi"/>
+          <w:noProof/>
+          <w:color w:val="000000"/>
+          <w:sz w:val="20"/>
+          <w:szCs w:val="20"/>
+        </w:rPr>
+      </w:pPr>
+      <w:r>
+        <w:rPr>
+          <w:rFonts w:cstheme="minorHAnsi"/>
+          <w:noProof/>
+          <w:color w:val="000000"/>
+          <w:sz w:val="20"/>
+          <w:szCs w:val="20"/>
+        </w:rPr>
+        <w:t xml:space="preserve">        </w:t>
+      </w:r>
+      <w:r>
+        <w:rPr>
+          <w:rFonts w:cstheme="minorHAnsi"/>
+          <w:noProof/>
+          <w:color w:val="0000FF"/>
+          <w:sz w:val="20"/>
+          <w:szCs w:val="20"/>
+        </w:rPr>
+        <w:t>static</w:t>
+      </w:r>
+      <w:r>
+        <w:rPr>
+          <w:rFonts w:cstheme="minorHAnsi"/>
+          <w:noProof/>
+          <w:color w:val="000000"/>
+          <w:sz w:val="20"/>
+          <w:szCs w:val="20"/>
+        </w:rPr>
+        <w:t xml:space="preserve"> Byte[] bytes = </w:t>
+      </w:r>
+      <w:r>
+        <w:rPr>
+          <w:rFonts w:cstheme="minorHAnsi"/>
+          <w:noProof/>
+          <w:color w:val="0000FF"/>
+          <w:sz w:val="20"/>
+          <w:szCs w:val="20"/>
+        </w:rPr>
+        <w:t>new</w:t>
+      </w:r>
+      <w:r>
+        <w:rPr>
+          <w:rFonts w:cstheme="minorHAnsi"/>
+          <w:noProof/>
+          <w:color w:val="000000"/>
+          <w:sz w:val="20"/>
+          <w:szCs w:val="20"/>
+        </w:rPr>
+        <w:t xml:space="preserve"> Byte[100];</w:t>
+      </w:r>
+    </w:p>
+    <w:p>
+      <w:pPr>
+        <w:autoSpaceDE w:val="0"/>
+        <w:autoSpaceDN w:val="0"/>
+        <w:adjustRightInd w:val="0"/>
+        <w:spacing w:after="0" w:line="240" w:lineRule="auto"/>
+        <w:rPr>
+          <w:rFonts w:cstheme="minorHAnsi"/>
+          <w:noProof/>
+          <w:color w:val="000000"/>
+          <w:sz w:val="20"/>
+          <w:szCs w:val="20"/>
+        </w:rPr>
+      </w:pPr>
+      <w:r>
+        <w:rPr>
+          <w:rFonts w:cstheme="minorHAnsi"/>
+          <w:noProof/>
+          <w:color w:val="000000"/>
+          <w:sz w:val="20"/>
+          <w:szCs w:val="20"/>
+        </w:rPr>
+        <w:t xml:space="preserve">        </w:t>
+      </w:r>
+      <w:r>
+        <w:rPr>
+          <w:rFonts w:cstheme="minorHAnsi"/>
+          <w:noProof/>
+          <w:color w:val="0000FF"/>
+          <w:sz w:val="20"/>
+          <w:szCs w:val="20"/>
+        </w:rPr>
+        <w:t>static</w:t>
+      </w:r>
+      <w:r>
+        <w:rPr>
+          <w:rFonts w:cstheme="minorHAnsi"/>
+          <w:noProof/>
+          <w:color w:val="000000"/>
+          <w:sz w:val="20"/>
+          <w:szCs w:val="20"/>
+        </w:rPr>
+        <w:t xml:space="preserve"> </w:t>
+      </w:r>
+      <w:r>
+        <w:rPr>
+          <w:rFonts w:cstheme="minorHAnsi"/>
+          <w:noProof/>
+          <w:color w:val="0000FF"/>
+          <w:sz w:val="20"/>
+          <w:szCs w:val="20"/>
+        </w:rPr>
+        <w:t>void</w:t>
+      </w:r>
+      <w:r>
+        <w:rPr>
+          <w:rFonts w:cstheme="minorHAnsi"/>
+          <w:noProof/>
+          <w:color w:val="000000"/>
+          <w:sz w:val="20"/>
+          <w:szCs w:val="20"/>
+        </w:rPr>
+        <w:t xml:space="preserve"> Main(</w:t>
+      </w:r>
+      <w:r>
+        <w:rPr>
+          <w:rFonts w:cstheme="minorHAnsi"/>
+          <w:noProof/>
+          <w:color w:val="0000FF"/>
+          <w:sz w:val="20"/>
+          <w:szCs w:val="20"/>
+        </w:rPr>
+        <w:t>string</w:t>
+      </w:r>
+      <w:r>
+        <w:rPr>
+          <w:rFonts w:cstheme="minorHAnsi"/>
+          <w:noProof/>
+          <w:color w:val="000000"/>
+          <w:sz w:val="20"/>
+          <w:szCs w:val="20"/>
+        </w:rPr>
+        <w:t>[] args)</w:t>
+      </w:r>
+    </w:p>
+    <w:p>
+      <w:pPr>
+        <w:autoSpaceDE w:val="0"/>
+        <w:autoSpaceDN w:val="0"/>
+        <w:adjustRightInd w:val="0"/>
+        <w:spacing w:after="0" w:line="240" w:lineRule="auto"/>
+        <w:rPr>
+          <w:rFonts w:cstheme="minorHAnsi"/>
+          <w:noProof/>
+          <w:color w:val="000000"/>
+          <w:sz w:val="20"/>
+          <w:szCs w:val="20"/>
+        </w:rPr>
+      </w:pPr>
+      <w:r>
+        <w:rPr>
+          <w:rFonts w:cstheme="minorHAnsi"/>
+          <w:noProof/>
+          <w:color w:val="000000"/>
+          <w:sz w:val="20"/>
+          <w:szCs w:val="20"/>
+        </w:rPr>
+        <w:t xml:space="preserve">        {</w:t>
+      </w:r>
+      <w:r>
+        <w:rPr>
+          <w:rFonts w:cstheme="minorHAnsi"/>
+          <w:noProof/>
+          <w:color w:val="008000"/>
+          <w:sz w:val="20"/>
+          <w:szCs w:val="20"/>
+        </w:rPr>
+        <w:t xml:space="preserve">    </w:t>
+      </w:r>
+    </w:p>
+    <w:p>
+      <w:pPr>
+        <w:autoSpaceDE w:val="0"/>
+        <w:autoSpaceDN w:val="0"/>
+        <w:adjustRightInd w:val="0"/>
+        <w:spacing w:after="0" w:line="240" w:lineRule="auto"/>
+        <w:rPr>
+          <w:rFonts w:cstheme="minorHAnsi"/>
+          <w:noProof/>
+          <w:color w:val="000000"/>
+          <w:sz w:val="20"/>
+          <w:szCs w:val="20"/>
+        </w:rPr>
+      </w:pPr>
+      <w:r>
+        <w:rPr>
+          <w:rFonts w:cstheme="minorHAnsi"/>
+          <w:noProof/>
+          <w:color w:val="000000"/>
+          <w:sz w:val="20"/>
+          <w:szCs w:val="20"/>
+        </w:rPr>
+        <w:t xml:space="preserve">            Stopwatch watch = </w:t>
+      </w:r>
+      <w:r>
+        <w:rPr>
+          <w:rFonts w:cstheme="minorHAnsi"/>
+          <w:noProof/>
+          <w:color w:val="0000FF"/>
+          <w:sz w:val="20"/>
+          <w:szCs w:val="20"/>
+        </w:rPr>
+        <w:t>new</w:t>
+      </w:r>
+      <w:r>
+        <w:rPr>
+          <w:rFonts w:cstheme="minorHAnsi"/>
+          <w:noProof/>
+          <w:color w:val="000000"/>
+          <w:sz w:val="20"/>
+          <w:szCs w:val="20"/>
+        </w:rPr>
+        <w:t xml:space="preserve"> Stopwatch();</w:t>
+      </w:r>
+    </w:p>
+    <w:p>
+      <w:pPr>
+        <w:autoSpaceDE w:val="0"/>
+        <w:autoSpaceDN w:val="0"/>
+        <w:adjustRightInd w:val="0"/>
+        <w:spacing w:after="0" w:line="240" w:lineRule="auto"/>
+        <w:rPr>
+          <w:rFonts w:cstheme="minorHAnsi"/>
+          <w:noProof/>
+          <w:color w:val="000000"/>
+          <w:sz w:val="20"/>
+          <w:szCs w:val="20"/>
+        </w:rPr>
+      </w:pPr>
+      <w:r>
+        <w:rPr>
+          <w:rFonts w:cstheme="minorHAnsi"/>
+          <w:noProof/>
+          <w:color w:val="000000"/>
+          <w:sz w:val="20"/>
+          <w:szCs w:val="20"/>
+        </w:rPr>
+        <w:t xml:space="preserve">            watch.Start();</w:t>
+      </w:r>
+    </w:p>
+    <w:p>
+      <w:pPr>
+        <w:autoSpaceDE w:val="0"/>
+        <w:autoSpaceDN w:val="0"/>
+        <w:adjustRightInd w:val="0"/>
+        <w:spacing w:after="0" w:line="240" w:lineRule="auto"/>
+        <w:rPr>
+          <w:rFonts w:cstheme="minorHAnsi"/>
+          <w:noProof/>
+          <w:color w:val="000000"/>
+          <w:sz w:val="20"/>
+          <w:szCs w:val="20"/>
+        </w:rPr>
+      </w:pPr>
+      <w:r>
+        <w:rPr>
+          <w:rFonts w:cstheme="minorHAnsi"/>
+          <w:noProof/>
+          <w:color w:val="000000"/>
+          <w:sz w:val="20"/>
+          <w:szCs w:val="20"/>
+        </w:rPr>
+        <w:t xml:space="preserve">            FileStream fs = </w:t>
+      </w:r>
+      <w:r>
+        <w:rPr>
+          <w:rFonts w:cstheme="minorHAnsi"/>
+          <w:noProof/>
+          <w:color w:val="0000FF"/>
+          <w:sz w:val="20"/>
+          <w:szCs w:val="20"/>
+        </w:rPr>
+        <w:t>new</w:t>
+      </w:r>
+      <w:r>
+        <w:rPr>
+          <w:rFonts w:cstheme="minorHAnsi"/>
+          <w:noProof/>
+          <w:color w:val="000000"/>
+          <w:sz w:val="20"/>
+          <w:szCs w:val="20"/>
+        </w:rPr>
+        <w:t xml:space="preserve"> FileStream(</w:t>
+      </w:r>
+      <w:r>
+        <w:rPr>
+          <w:rFonts w:cstheme="minorHAnsi"/>
+          <w:noProof/>
+          <w:color w:val="800000"/>
+          <w:sz w:val="20"/>
+          <w:szCs w:val="20"/>
+        </w:rPr>
+        <w:t>@"../../../TextFile.txt"</w:t>
+      </w:r>
+      <w:r>
+        <w:rPr>
+          <w:rFonts w:cstheme="minorHAnsi"/>
+          <w:noProof/>
+          <w:color w:val="000000"/>
+          <w:sz w:val="20"/>
+          <w:szCs w:val="20"/>
+        </w:rPr>
+        <w:t>, FileMode.Open, FileAccess.Read, FileShare.Read, bytes.Length, FileOptions.Asynchronous);</w:t>
+      </w:r>
+    </w:p>
+    <w:p>
+      <w:pPr>
+        <w:autoSpaceDE w:val="0"/>
+        <w:autoSpaceDN w:val="0"/>
+        <w:adjustRightInd w:val="0"/>
+        <w:spacing w:after="0" w:line="240" w:lineRule="auto"/>
+        <w:rPr>
+          <w:rFonts w:cstheme="minorHAnsi"/>
+          <w:noProof/>
+          <w:color w:val="000000"/>
+          <w:sz w:val="20"/>
+          <w:szCs w:val="20"/>
+        </w:rPr>
+      </w:pPr>
+      <w:r>
+        <w:rPr>
+          <w:rFonts w:cstheme="minorHAnsi"/>
+          <w:noProof/>
+          <w:color w:val="000000"/>
+          <w:sz w:val="20"/>
+          <w:szCs w:val="20"/>
+        </w:rPr>
+        <w:t xml:space="preserve">            Console.WriteLine(</w:t>
+      </w:r>
+      <w:r>
+        <w:rPr>
+          <w:rFonts w:cstheme="minorHAnsi"/>
+          <w:noProof/>
+          <w:color w:val="A31515"/>
+          <w:sz w:val="20"/>
+          <w:szCs w:val="20"/>
+        </w:rPr>
+        <w:t xml:space="preserve">$"Begin reading file, Elapsed time - </w:t>
+      </w:r>
+      <w:r>
+        <w:rPr>
+          <w:rFonts w:cstheme="minorHAnsi"/>
+          <w:noProof/>
+          <w:color w:val="000000"/>
+          <w:sz w:val="20"/>
+          <w:szCs w:val="20"/>
+        </w:rPr>
+        <w:t>{watch.ElapsedMilliseconds}</w:t>
+      </w:r>
+      <w:r>
+        <w:rPr>
+          <w:rFonts w:cstheme="minorHAnsi"/>
+          <w:noProof/>
+          <w:color w:val="A31515"/>
+          <w:sz w:val="20"/>
+          <w:szCs w:val="20"/>
+        </w:rPr>
+        <w:t>"</w:t>
+      </w:r>
+      <w:r>
+        <w:rPr>
+          <w:rFonts w:cstheme="minorHAnsi"/>
+          <w:noProof/>
+          <w:color w:val="000000"/>
+          <w:sz w:val="20"/>
+          <w:szCs w:val="20"/>
+        </w:rPr>
+        <w:t>);</w:t>
+      </w:r>
+    </w:p>
+    <w:p>
+      <w:pPr>
+        <w:autoSpaceDE w:val="0"/>
+        <w:autoSpaceDN w:val="0"/>
+        <w:adjustRightInd w:val="0"/>
+        <w:spacing w:after="0" w:line="240" w:lineRule="auto"/>
+        <w:rPr>
+          <w:rFonts w:cstheme="minorHAnsi"/>
+          <w:noProof/>
+          <w:color w:val="000000"/>
+          <w:sz w:val="20"/>
+          <w:szCs w:val="20"/>
+        </w:rPr>
+      </w:pPr>
+      <w:r>
+        <w:rPr>
+          <w:rFonts w:cstheme="minorHAnsi"/>
+          <w:noProof/>
+          <w:color w:val="000000"/>
+          <w:sz w:val="20"/>
+          <w:szCs w:val="20"/>
+        </w:rPr>
+        <w:t xml:space="preserve">            IAsyncResult result = fs.BeginRead(bytes, 0, bytes.Length, </w:t>
+      </w:r>
+      <w:r>
+        <w:rPr>
+          <w:rFonts w:cstheme="minorHAnsi"/>
+          <w:noProof/>
+          <w:color w:val="0000FF"/>
+          <w:sz w:val="20"/>
+          <w:szCs w:val="20"/>
+        </w:rPr>
+        <w:t>null</w:t>
+      </w:r>
+      <w:r>
+        <w:rPr>
+          <w:rFonts w:cstheme="minorHAnsi"/>
+          <w:noProof/>
+          <w:color w:val="000000"/>
+          <w:sz w:val="20"/>
+          <w:szCs w:val="20"/>
+        </w:rPr>
+        <w:t xml:space="preserve">, </w:t>
+      </w:r>
+      <w:r>
+        <w:rPr>
+          <w:rFonts w:cstheme="minorHAnsi"/>
+          <w:noProof/>
+          <w:color w:val="0000FF"/>
+          <w:sz w:val="20"/>
+          <w:szCs w:val="20"/>
+        </w:rPr>
+        <w:t>null</w:t>
+      </w:r>
+      <w:r>
+        <w:rPr>
+          <w:rFonts w:cstheme="minorHAnsi"/>
+          <w:noProof/>
+          <w:color w:val="000000"/>
+          <w:sz w:val="20"/>
+          <w:szCs w:val="20"/>
+        </w:rPr>
+        <w:t>);</w:t>
+      </w:r>
+    </w:p>
+    <w:p>
+      <w:pPr>
+        <w:autoSpaceDE w:val="0"/>
+        <w:autoSpaceDN w:val="0"/>
+        <w:adjustRightInd w:val="0"/>
+        <w:spacing w:after="0" w:line="240" w:lineRule="auto"/>
+        <w:rPr>
+          <w:rFonts w:cstheme="minorHAnsi"/>
+          <w:noProof/>
+          <w:color w:val="000000"/>
+          <w:sz w:val="20"/>
+          <w:szCs w:val="20"/>
+        </w:rPr>
+      </w:pPr>
+      <w:r>
+        <w:rPr>
+          <w:rFonts w:cstheme="minorHAnsi"/>
+          <w:noProof/>
+          <w:color w:val="000000"/>
+          <w:sz w:val="20"/>
+          <w:szCs w:val="20"/>
+        </w:rPr>
+        <w:t xml:space="preserve">            </w:t>
+      </w:r>
+      <w:r>
+        <w:rPr>
+          <w:rFonts w:cstheme="minorHAnsi"/>
+          <w:noProof/>
+          <w:color w:val="0000FF"/>
+          <w:sz w:val="20"/>
+          <w:szCs w:val="20"/>
+        </w:rPr>
+        <w:t>while</w:t>
+      </w:r>
+      <w:r>
+        <w:rPr>
+          <w:rFonts w:cstheme="minorHAnsi"/>
+          <w:noProof/>
+          <w:color w:val="000000"/>
+          <w:sz w:val="20"/>
+          <w:szCs w:val="20"/>
+        </w:rPr>
+        <w:t xml:space="preserve"> (!result.IsCompleted)</w:t>
+      </w:r>
+      <w:r>
+        <w:rPr>
+          <w:rFonts w:cstheme="minorHAnsi"/>
+          <w:noProof/>
+          <w:color w:val="000000"/>
+          <w:sz w:val="20"/>
+          <w:szCs w:val="20"/>
+        </w:rPr>
+        <w:t xml:space="preserve"> </w:t>
+      </w:r>
+      <w:r>
+        <w:rPr>
+          <w:rFonts w:cstheme="minorHAnsi"/>
+          <w:color w:val="008000"/>
+          <w:sz w:val="20"/>
+          <w:szCs w:val="20"/>
+        </w:rPr>
+        <w:t>// Proceeding with doing some other operation while file is being read</w:t>
+      </w:r>
+    </w:p>
+    <w:p>
+      <w:pPr>
+        <w:autoSpaceDE w:val="0"/>
+        <w:autoSpaceDN w:val="0"/>
+        <w:adjustRightInd w:val="0"/>
+        <w:spacing w:after="0" w:line="240" w:lineRule="auto"/>
+        <w:rPr>
+          <w:rFonts w:cstheme="minorHAnsi"/>
+          <w:noProof/>
+          <w:color w:val="000000"/>
+          <w:sz w:val="20"/>
+          <w:szCs w:val="20"/>
+        </w:rPr>
+      </w:pPr>
+      <w:r>
+        <w:rPr>
+          <w:rFonts w:cstheme="minorHAnsi"/>
+          <w:noProof/>
+          <w:color w:val="000000"/>
+          <w:sz w:val="20"/>
+          <w:szCs w:val="20"/>
+        </w:rPr>
+        <w:t xml:space="preserve">            {</w:t>
+      </w:r>
+    </w:p>
+    <w:p>
+      <w:pPr>
+        <w:autoSpaceDE w:val="0"/>
+        <w:autoSpaceDN w:val="0"/>
+        <w:adjustRightInd w:val="0"/>
+        <w:spacing w:after="0" w:line="240" w:lineRule="auto"/>
+        <w:rPr>
+          <w:rFonts w:cstheme="minorHAnsi"/>
+          <w:noProof/>
+          <w:color w:val="000000"/>
+          <w:sz w:val="20"/>
+          <w:szCs w:val="20"/>
+        </w:rPr>
+      </w:pPr>
+      <w:r>
+        <w:rPr>
+          <w:rFonts w:cstheme="minorHAnsi"/>
+          <w:noProof/>
+          <w:color w:val="000000"/>
+          <w:sz w:val="20"/>
+          <w:szCs w:val="20"/>
+        </w:rPr>
+        <w:lastRenderedPageBreak/>
+        <w:t xml:space="preserve">                Console.WriteLine(</w:t>
+      </w:r>
+      <w:r>
+        <w:rPr>
+          <w:rFonts w:cstheme="minorHAnsi"/>
+          <w:noProof/>
+          <w:color w:val="A31515"/>
+          <w:sz w:val="20"/>
+          <w:szCs w:val="20"/>
+        </w:rPr>
+        <w:t xml:space="preserve">$"Do something else in main method while reading file, Elapsed time - </w:t>
+      </w:r>
+      <w:r>
+        <w:rPr>
+          <w:rFonts w:cstheme="minorHAnsi"/>
+          <w:noProof/>
+          <w:color w:val="000000"/>
+          <w:sz w:val="20"/>
+          <w:szCs w:val="20"/>
+        </w:rPr>
+        <w:t>{watch.ElapsedMilliseconds}</w:t>
+      </w:r>
+      <w:r>
+        <w:rPr>
+          <w:rFonts w:cstheme="minorHAnsi"/>
+          <w:noProof/>
+          <w:color w:val="A31515"/>
+          <w:sz w:val="20"/>
+          <w:szCs w:val="20"/>
+        </w:rPr>
+        <w:t>"</w:t>
+      </w:r>
+      <w:r>
+        <w:rPr>
+          <w:rFonts w:cstheme="minorHAnsi"/>
+          <w:noProof/>
+          <w:color w:val="000000"/>
+          <w:sz w:val="20"/>
+          <w:szCs w:val="20"/>
+        </w:rPr>
+        <w:t>);</w:t>
+      </w:r>
+    </w:p>
+    <w:p>
+      <w:pPr>
+        <w:autoSpaceDE w:val="0"/>
+        <w:autoSpaceDN w:val="0"/>
+        <w:adjustRightInd w:val="0"/>
+        <w:spacing w:after="0" w:line="240" w:lineRule="auto"/>
+        <w:rPr>
+          <w:rFonts w:cstheme="minorHAnsi"/>
+          <w:noProof/>
+          <w:color w:val="000000"/>
+          <w:sz w:val="20"/>
+          <w:szCs w:val="20"/>
+        </w:rPr>
+      </w:pPr>
+      <w:r>
+        <w:rPr>
+          <w:rFonts w:cstheme="minorHAnsi"/>
+          <w:noProof/>
+          <w:color w:val="000000"/>
+          <w:sz w:val="20"/>
+          <w:szCs w:val="20"/>
+        </w:rPr>
+        <w:t xml:space="preserve">            }</w:t>
+      </w:r>
+    </w:p>
+    <w:p>
+      <w:pPr>
+        <w:autoSpaceDE w:val="0"/>
+        <w:autoSpaceDN w:val="0"/>
+        <w:adjustRightInd w:val="0"/>
+        <w:spacing w:after="0" w:line="240" w:lineRule="auto"/>
+        <w:rPr>
+          <w:rFonts w:cstheme="minorHAnsi"/>
+          <w:noProof/>
+          <w:color w:val="000000"/>
+          <w:sz w:val="20"/>
+          <w:szCs w:val="20"/>
+        </w:rPr>
+      </w:pPr>
+      <w:r>
+        <w:rPr>
+          <w:rFonts w:cstheme="minorHAnsi"/>
+          <w:noProof/>
+          <w:color w:val="000000"/>
+          <w:sz w:val="20"/>
+          <w:szCs w:val="20"/>
+        </w:rPr>
+        <w:t xml:space="preserve">            </w:t>
+      </w:r>
+      <w:r>
+        <w:rPr>
+          <w:rFonts w:cstheme="minorHAnsi"/>
+          <w:noProof/>
+          <w:color w:val="0000FF"/>
+          <w:sz w:val="20"/>
+          <w:szCs w:val="20"/>
+        </w:rPr>
+        <w:t>int</w:t>
+      </w:r>
+      <w:r>
+        <w:rPr>
+          <w:rFonts w:cstheme="minorHAnsi"/>
+          <w:noProof/>
+          <w:color w:val="000000"/>
+          <w:sz w:val="20"/>
+          <w:szCs w:val="20"/>
+        </w:rPr>
+        <w:t xml:space="preserve"> numBytesRead = fs.EndRead(result);</w:t>
+      </w:r>
+    </w:p>
+    <w:p>
+      <w:pPr>
+        <w:autoSpaceDE w:val="0"/>
+        <w:autoSpaceDN w:val="0"/>
+        <w:adjustRightInd w:val="0"/>
+        <w:spacing w:after="0" w:line="240" w:lineRule="auto"/>
+        <w:rPr>
+          <w:rFonts w:cstheme="minorHAnsi"/>
+          <w:noProof/>
+          <w:color w:val="000000"/>
+          <w:sz w:val="20"/>
+          <w:szCs w:val="20"/>
+        </w:rPr>
+      </w:pPr>
+      <w:r>
+        <w:rPr>
+          <w:rFonts w:cstheme="minorHAnsi"/>
+          <w:noProof/>
+          <w:color w:val="000000"/>
+          <w:sz w:val="20"/>
+          <w:szCs w:val="20"/>
+        </w:rPr>
+        <w:t xml:space="preserve">            Console.WriteLine(</w:t>
+      </w:r>
+      <w:r>
+        <w:rPr>
+          <w:rFonts w:cstheme="minorHAnsi"/>
+          <w:noProof/>
+          <w:color w:val="A31515"/>
+          <w:sz w:val="20"/>
+          <w:szCs w:val="20"/>
+        </w:rPr>
+        <w:t xml:space="preserve">$"End reading file, Number of bytes - </w:t>
+      </w:r>
+      <w:r>
+        <w:rPr>
+          <w:rFonts w:cstheme="minorHAnsi"/>
+          <w:noProof/>
+          <w:color w:val="000000"/>
+          <w:sz w:val="20"/>
+          <w:szCs w:val="20"/>
+        </w:rPr>
+        <w:t>{numBytesRead}</w:t>
+      </w:r>
+      <w:r>
+        <w:rPr>
+          <w:rFonts w:cstheme="minorHAnsi"/>
+          <w:noProof/>
+          <w:color w:val="A31515"/>
+          <w:sz w:val="20"/>
+          <w:szCs w:val="20"/>
+        </w:rPr>
+        <w:t xml:space="preserve">, Elapsed time - </w:t>
+      </w:r>
+      <w:r>
+        <w:rPr>
+          <w:rFonts w:cstheme="minorHAnsi"/>
+          <w:noProof/>
+          <w:color w:val="000000"/>
+          <w:sz w:val="20"/>
+          <w:szCs w:val="20"/>
+        </w:rPr>
+        <w:t>{watch.ElapsedMilliseconds}</w:t>
+      </w:r>
+      <w:r>
+        <w:rPr>
+          <w:rFonts w:cstheme="minorHAnsi"/>
+          <w:noProof/>
+          <w:color w:val="A31515"/>
+          <w:sz w:val="20"/>
+          <w:szCs w:val="20"/>
+        </w:rPr>
+        <w:t>"</w:t>
+      </w:r>
+      <w:r>
+        <w:rPr>
+          <w:rFonts w:cstheme="minorHAnsi"/>
+          <w:noProof/>
+          <w:color w:val="000000"/>
+          <w:sz w:val="20"/>
+          <w:szCs w:val="20"/>
+        </w:rPr>
+        <w:t>);</w:t>
+      </w:r>
+    </w:p>
+    <w:p>
+      <w:pPr>
+        <w:autoSpaceDE w:val="0"/>
+        <w:autoSpaceDN w:val="0"/>
+        <w:adjustRightInd w:val="0"/>
+        <w:spacing w:after="0" w:line="240" w:lineRule="auto"/>
+        <w:rPr>
+          <w:rFonts w:cstheme="minorHAnsi"/>
+          <w:noProof/>
+          <w:color w:val="000000"/>
+          <w:sz w:val="20"/>
+          <w:szCs w:val="20"/>
+        </w:rPr>
+      </w:pPr>
+      <w:r>
+        <w:rPr>
+          <w:rFonts w:cstheme="minorHAnsi"/>
+          <w:noProof/>
+          <w:color w:val="000000"/>
+          <w:sz w:val="20"/>
+          <w:szCs w:val="20"/>
+        </w:rPr>
+        <w:t xml:space="preserve">            fs.Close();</w:t>
+      </w:r>
+    </w:p>
+    <w:p>
+      <w:pPr>
+        <w:autoSpaceDE w:val="0"/>
+        <w:autoSpaceDN w:val="0"/>
+        <w:adjustRightInd w:val="0"/>
+        <w:spacing w:after="0" w:line="240" w:lineRule="auto"/>
+        <w:rPr>
+          <w:rFonts w:cstheme="minorHAnsi"/>
+          <w:noProof/>
+          <w:color w:val="000000"/>
+          <w:sz w:val="20"/>
+          <w:szCs w:val="20"/>
+        </w:rPr>
+      </w:pPr>
+      <w:r>
+        <w:rPr>
+          <w:rFonts w:cstheme="minorHAnsi"/>
+          <w:noProof/>
+          <w:color w:val="000000"/>
+          <w:sz w:val="20"/>
+          <w:szCs w:val="20"/>
+        </w:rPr>
+        <w:t xml:space="preserve">            watch.Stop();</w:t>
+      </w:r>
+    </w:p>
+    <w:p>
+      <w:pPr>
+        <w:autoSpaceDE w:val="0"/>
+        <w:autoSpaceDN w:val="0"/>
+        <w:adjustRightInd w:val="0"/>
+        <w:spacing w:after="0" w:line="240" w:lineRule="auto"/>
+        <w:rPr>
+          <w:rFonts w:cstheme="minorHAnsi"/>
+          <w:noProof/>
+          <w:color w:val="000000"/>
+          <w:sz w:val="20"/>
+          <w:szCs w:val="20"/>
+        </w:rPr>
+      </w:pPr>
+      <w:r>
+        <w:rPr>
+          <w:rFonts w:cstheme="minorHAnsi"/>
+          <w:noProof/>
+          <w:color w:val="000000"/>
+          <w:sz w:val="20"/>
+          <w:szCs w:val="20"/>
+        </w:rPr>
+        <w:t xml:space="preserve">            Console.WriteLine(</w:t>
+      </w:r>
+      <w:r>
+        <w:rPr>
+          <w:rFonts w:cstheme="minorHAnsi"/>
+          <w:noProof/>
+          <w:color w:val="A31515"/>
+          <w:sz w:val="20"/>
+          <w:szCs w:val="20"/>
+        </w:rPr>
+        <w:t xml:space="preserve">$"File contents - </w:t>
+      </w:r>
+      <w:r>
+        <w:rPr>
+          <w:rFonts w:cstheme="minorHAnsi"/>
+          <w:noProof/>
+          <w:color w:val="000000"/>
+          <w:sz w:val="20"/>
+          <w:szCs w:val="20"/>
+        </w:rPr>
+        <w:t>{Encoding.Default.GetString(bytes)}</w:t>
+      </w:r>
+      <w:r>
+        <w:rPr>
+          <w:rFonts w:cstheme="minorHAnsi"/>
+          <w:noProof/>
+          <w:color w:val="A31515"/>
+          <w:sz w:val="20"/>
+          <w:szCs w:val="20"/>
+        </w:rPr>
+        <w:t>"</w:t>
+      </w:r>
+      <w:r>
+        <w:rPr>
+          <w:rFonts w:cstheme="minorHAnsi"/>
+          <w:noProof/>
+          <w:color w:val="000000"/>
+          <w:sz w:val="20"/>
+          <w:szCs w:val="20"/>
+        </w:rPr>
+        <w:t>);</w:t>
+      </w:r>
+    </w:p>
+    <w:p>
+      <w:pPr>
+        <w:autoSpaceDE w:val="0"/>
+        <w:autoSpaceDN w:val="0"/>
+        <w:adjustRightInd w:val="0"/>
+        <w:spacing w:after="0" w:line="240" w:lineRule="auto"/>
+        <w:rPr>
+          <w:rFonts w:cstheme="minorHAnsi"/>
+          <w:noProof/>
+          <w:color w:val="000000"/>
+          <w:sz w:val="20"/>
+          <w:szCs w:val="20"/>
+        </w:rPr>
+      </w:pPr>
+      <w:r>
+        <w:rPr>
+          <w:rFonts w:cstheme="minorHAnsi"/>
+          <w:noProof/>
+          <w:color w:val="000000"/>
+          <w:sz w:val="20"/>
+          <w:szCs w:val="20"/>
+        </w:rPr>
+        <w:t xml:space="preserve">            Console.ReadKey();</w:t>
+      </w:r>
+    </w:p>
+    <w:p>
+      <w:pPr>
+        <w:autoSpaceDE w:val="0"/>
+        <w:autoSpaceDN w:val="0"/>
+        <w:adjustRightInd w:val="0"/>
+        <w:spacing w:after="0" w:line="240" w:lineRule="auto"/>
+        <w:rPr>
+          <w:rFonts w:cstheme="minorHAnsi"/>
+          <w:noProof/>
+          <w:color w:val="000000"/>
+          <w:sz w:val="20"/>
+          <w:szCs w:val="20"/>
+        </w:rPr>
+      </w:pPr>
+      <w:r>
+        <w:rPr>
+          <w:rFonts w:cstheme="minorHAnsi"/>
+          <w:noProof/>
+          <w:color w:val="000000"/>
+          <w:sz w:val="20"/>
+          <w:szCs w:val="20"/>
+        </w:rPr>
+        <w:t xml:space="preserve">        }</w:t>
+      </w:r>
+    </w:p>
+    <w:p>
+      <w:pPr>
+        <w:autoSpaceDE w:val="0"/>
+        <w:autoSpaceDN w:val="0"/>
+        <w:adjustRightInd w:val="0"/>
+        <w:spacing w:after="0" w:line="240" w:lineRule="auto"/>
+        <w:rPr>
+          <w:rFonts w:cstheme="minorHAnsi"/>
+          <w:noProof/>
+          <w:color w:val="000000"/>
+          <w:sz w:val="20"/>
+          <w:szCs w:val="20"/>
+        </w:rPr>
+      </w:pPr>
+      <w:r>
+        <w:rPr>
+          <w:rFonts w:cstheme="minorHAnsi"/>
+          <w:noProof/>
+          <w:color w:val="000000"/>
+          <w:sz w:val="20"/>
+          <w:szCs w:val="20"/>
+        </w:rPr>
+        <w:t xml:space="preserve">    }</w:t>
+      </w:r>
+    </w:p>
+    <w:p>
+      <w:pPr>
+        <w:autoSpaceDE w:val="0"/>
+        <w:autoSpaceDN w:val="0"/>
+        <w:adjustRightInd w:val="0"/>
+        <w:spacing w:after="0" w:line="240" w:lineRule="auto"/>
+        <w:rPr>
+          <w:rFonts w:ascii="Consolas" w:hAnsi="Consolas" w:cs="Consolas"/>
+          <w:color w:val="000000"/>
+          <w:sz w:val="19"/>
+          <w:szCs w:val="19"/>
+        </w:rPr>
+      </w:pPr>
+    </w:p>
+    <w:p>
+      <w:pPr>
+        <w:autoSpaceDE w:val="0"/>
+        <w:autoSpaceDN w:val="0"/>
+        <w:adjustRightInd w:val="0"/>
+        <w:spacing w:after="0" w:line="240" w:lineRule="auto"/>
+        <w:rPr>
+          <w:rFonts w:cstheme="minorHAnsi"/>
+          <w:noProof/>
+          <w:sz w:val="20"/>
+          <w:szCs w:val="20"/>
+        </w:rPr>
+      </w:pPr>
+      <w:r>
+        <w:rPr>
+          <w:noProof/>
+        </w:rPr>
+        <w:drawing>
+          <wp:inline distT="0" distB="0" distL="0" distR="0" wp14:anchorId="44D18249" wp14:editId="7E895A71">
+            <wp:extent cx="5943600" cy="1955165"/>
+            <wp:effectExtent l="0" t="0" r="0" b="6985"/>
+            <wp:docPr id="14" name="Picture 14"/>
+            <wp:cNvGraphicFramePr>
+              <a:graphicFrameLocks xmlns:a="http://schemas.openxmlformats.org/drawingml/2006/main" noChangeAspect="1"/>
+            </wp:cNvGraphicFramePr>
+            <a:graphic xmlns:a="http://schemas.openxmlformats.org/drawingml/2006/main">
+              <a:graphicData uri="http://schemas.openxmlformats.org/drawingml/2006/picture">
+                <pic:pic xmlns:pic="http://schemas.openxmlformats.org/drawingml/2006/picture">
+                  <pic:nvPicPr>
+                    <pic:cNvPr id="1" name=""/>
+                    <pic:cNvPicPr/>
+                  </pic:nvPicPr>
+                  <pic:blipFill>
+                    <a:blip r:embed="rId18"/>
+                    <a:stretch>
+                      <a:fillRect/>
+                    </a:stretch>
+                  </pic:blipFill>
+                  <pic:spPr>
+                    <a:xfrm>
+                      <a:off x="0" y="0"/>
+                      <a:ext cx="5943600" cy="1955165"/>
+                    </a:xfrm>
+                    <a:prstGeom prst="rect">
+                      <a:avLst/>
+                    </a:prstGeom>
+                  </pic:spPr>
+                </pic:pic>
+              </a:graphicData>
+            </a:graphic>
+          </wp:inline>
+        </w:drawing>
+      </w:r>
+    </w:p>
+    <w:p>
+      <w:pPr>
+        <w:rPr>
+          <w:rFonts w:ascii="Palatino Linotype" w:hAnsi="Palatino Linotype"/>
+          <w:b/>
+          <w:bCs/>
+          <w:sz w:val="20"/>
+          <w:szCs w:val="20"/>
+        </w:rPr>
+      </w:pPr>
+      <w:r>
+        <w:rPr>
+          <w:rFonts w:ascii="Palatino Linotype" w:hAnsi="Palatino Linotype"/>
+          <w:b/>
+          <w:bCs/>
+          <w:sz w:val="20"/>
+          <w:szCs w:val="20"/>
+        </w:rPr>
+        <w:t>Fig 6.</w:t>
+      </w:r>
+      <w:r>
+        <w:rPr>
+          <w:rFonts w:ascii="Palatino Linotype" w:hAnsi="Palatino Linotype"/>
+          <w:b/>
+          <w:bCs/>
+          <w:sz w:val="20"/>
+          <w:szCs w:val="20"/>
+        </w:rPr>
+        <w:t>8</w:t>
+      </w:r>
+      <w:r>
+        <w:rPr>
+          <w:rFonts w:ascii="Palatino Linotype" w:hAnsi="Palatino Linotype"/>
+          <w:b/>
+          <w:bCs/>
+          <w:sz w:val="20"/>
+          <w:szCs w:val="20"/>
+        </w:rPr>
+        <w:t xml:space="preserve"> – </w:t>
+      </w:r>
+      <w:r>
+        <w:rPr>
+          <w:rFonts w:ascii="Palatino Linotype" w:hAnsi="Palatino Linotype"/>
+          <w:b/>
+          <w:bCs/>
+          <w:sz w:val="20"/>
+          <w:szCs w:val="20"/>
+        </w:rPr>
+        <w:t xml:space="preserve">Output of </w:t>
+      </w:r>
+      <w:r>
+        <w:rPr>
+          <w:rFonts w:ascii="Palatino Linotype" w:hAnsi="Palatino Linotype"/>
+          <w:b/>
+          <w:bCs/>
+          <w:sz w:val="20"/>
+          <w:szCs w:val="20"/>
+        </w:rPr>
+        <w:t xml:space="preserve">file read using </w:t>
+      </w:r>
+      <w:r>
+        <w:rPr>
+          <w:rFonts w:ascii="Palatino Linotype" w:hAnsi="Palatino Linotype"/>
+          <w:b/>
+          <w:bCs/>
+          <w:sz w:val="20"/>
+          <w:szCs w:val="20"/>
+        </w:rPr>
+        <w:t xml:space="preserve">APM </w:t>
+      </w:r>
+      <w:r>
+        <w:rPr>
+          <w:rFonts w:ascii="Palatino Linotype" w:hAnsi="Palatino Linotype"/>
+          <w:b/>
+          <w:bCs/>
+          <w:sz w:val="20"/>
+          <w:szCs w:val="20"/>
+        </w:rPr>
+        <w:t>pattern</w:t>
+      </w:r>
+    </w:p>
+    <w:p>
+      <w:pPr>
+        <w:rPr>
+          <w:rFonts w:ascii="Palatino Linotype" w:hAnsi="Palatino Linotype"/>
+          <w:sz w:val="21"/>
+          <w:szCs w:val="21"/>
+        </w:rPr>
+      </w:pPr>
+      <w:r>
+        <w:rPr>
+          <w:rFonts w:ascii="Palatino Linotype" w:hAnsi="Palatino Linotype"/>
+          <w:sz w:val="21"/>
+          <w:szCs w:val="21"/>
+        </w:rPr>
+        <w:t xml:space="preserve">Above operation synchronously </w:t>
+      </w:r>
+    </w:p>
+    <w:p>
+      <w:pPr>
+        <w:autoSpaceDE w:val="0"/>
+        <w:autoSpaceDN w:val="0"/>
+        <w:adjustRightInd w:val="0"/>
+        <w:spacing w:after="0" w:line="240" w:lineRule="auto"/>
+        <w:rPr>
+          <w:rFonts w:cstheme="minorHAnsi"/>
+          <w:noProof/>
+          <w:color w:val="000000"/>
+          <w:sz w:val="20"/>
+          <w:szCs w:val="20"/>
+        </w:rPr>
+      </w:pPr>
+      <w:r>
+        <w:rPr>
+          <w:rFonts w:cstheme="minorHAnsi"/>
+          <w:noProof/>
+          <w:color w:val="000000"/>
+          <w:sz w:val="20"/>
+          <w:szCs w:val="20"/>
+        </w:rPr>
+        <w:t xml:space="preserve">            </w:t>
+      </w:r>
+      <w:r>
+        <w:rPr>
+          <w:rFonts w:cstheme="minorHAnsi"/>
+          <w:noProof/>
+          <w:color w:val="0000FF"/>
+          <w:sz w:val="20"/>
+          <w:szCs w:val="20"/>
+        </w:rPr>
+        <w:t>int</w:t>
+      </w:r>
+      <w:r>
+        <w:rPr>
+          <w:rFonts w:cstheme="minorHAnsi"/>
+          <w:noProof/>
+          <w:color w:val="000000"/>
+          <w:sz w:val="20"/>
+          <w:szCs w:val="20"/>
+        </w:rPr>
+        <w:t xml:space="preserve"> numBytesRead = fs.Read(bytes, 0, bytes.Length);</w:t>
+      </w:r>
+    </w:p>
+    <w:p>
+      <w:pPr>
+        <w:autoSpaceDE w:val="0"/>
+        <w:autoSpaceDN w:val="0"/>
+        <w:adjustRightInd w:val="0"/>
+        <w:spacing w:after="0" w:line="240" w:lineRule="auto"/>
+        <w:rPr>
+          <w:rFonts w:cstheme="minorHAnsi"/>
+          <w:noProof/>
+          <w:color w:val="000000"/>
+          <w:sz w:val="20"/>
+          <w:szCs w:val="20"/>
+        </w:rPr>
+      </w:pPr>
+      <w:r>
+        <w:rPr>
+          <w:rFonts w:cstheme="minorHAnsi"/>
+          <w:noProof/>
+          <w:color w:val="000000"/>
+          <w:sz w:val="20"/>
+          <w:szCs w:val="20"/>
+        </w:rPr>
+        <w:t xml:space="preserve">            Console.WriteLine(</w:t>
+      </w:r>
+      <w:r>
+        <w:rPr>
+          <w:rFonts w:cstheme="minorHAnsi"/>
+          <w:noProof/>
+          <w:color w:val="A31515"/>
+          <w:sz w:val="20"/>
+          <w:szCs w:val="20"/>
+        </w:rPr>
+        <w:t xml:space="preserve">$"Do something else in main method while reading file, Elapsed time - </w:t>
+      </w:r>
+      <w:r>
+        <w:rPr>
+          <w:rFonts w:cstheme="minorHAnsi"/>
+          <w:noProof/>
+          <w:color w:val="000000"/>
+          <w:sz w:val="20"/>
+          <w:szCs w:val="20"/>
+        </w:rPr>
+        <w:t>{watch.ElapsedMilliseconds}</w:t>
+      </w:r>
+      <w:r>
+        <w:rPr>
+          <w:rFonts w:cstheme="minorHAnsi"/>
+          <w:noProof/>
+          <w:color w:val="A31515"/>
+          <w:sz w:val="20"/>
+          <w:szCs w:val="20"/>
+        </w:rPr>
+        <w:t>"</w:t>
+      </w:r>
+      <w:r>
+        <w:rPr>
+          <w:rFonts w:cstheme="minorHAnsi"/>
+          <w:noProof/>
+          <w:color w:val="000000"/>
+          <w:sz w:val="20"/>
+          <w:szCs w:val="20"/>
+        </w:rPr>
+        <w:t>);</w:t>
+      </w:r>
+    </w:p>
+    <w:p>
+      <w:pPr>
+        <w:rPr>
+          <w:rFonts w:cstheme="minorHAnsi"/>
+          <w:b/>
+          <w:bCs/>
+          <w:noProof/>
+          <w:sz w:val="20"/>
+          <w:szCs w:val="20"/>
+        </w:rPr>
+      </w:pPr>
+      <w:r>
+        <w:rPr>
+          <w:rFonts w:cstheme="minorHAnsi"/>
+          <w:noProof/>
+          <w:color w:val="000000"/>
+          <w:sz w:val="20"/>
+          <w:szCs w:val="20"/>
+        </w:rPr>
+        <w:t xml:space="preserve">            Console.WriteLine(</w:t>
+      </w:r>
+      <w:r>
+        <w:rPr>
+          <w:rFonts w:cstheme="minorHAnsi"/>
+          <w:noProof/>
+          <w:color w:val="A31515"/>
+          <w:sz w:val="20"/>
+          <w:szCs w:val="20"/>
+        </w:rPr>
+        <w:t xml:space="preserve">$"End reading file, Number of bytes - </w:t>
+      </w:r>
+      <w:r>
+        <w:rPr>
+          <w:rFonts w:cstheme="minorHAnsi"/>
+          <w:noProof/>
+          <w:color w:val="000000"/>
+          <w:sz w:val="20"/>
+          <w:szCs w:val="20"/>
+        </w:rPr>
+        <w:t>{numBytesRead}</w:t>
+      </w:r>
+      <w:r>
+        <w:rPr>
+          <w:rFonts w:cstheme="minorHAnsi"/>
+          <w:noProof/>
+          <w:color w:val="A31515"/>
+          <w:sz w:val="20"/>
+          <w:szCs w:val="20"/>
+        </w:rPr>
+        <w:t xml:space="preserve">, Elapsed time - </w:t>
+      </w:r>
+      <w:r>
+        <w:rPr>
+          <w:rFonts w:cstheme="minorHAnsi"/>
+          <w:noProof/>
+          <w:color w:val="000000"/>
+          <w:sz w:val="20"/>
+          <w:szCs w:val="20"/>
+        </w:rPr>
+        <w:t>{watch.ElapsedMilliseconds}</w:t>
+      </w:r>
+      <w:r>
+        <w:rPr>
+          <w:rFonts w:cstheme="minorHAnsi"/>
+          <w:noProof/>
+          <w:color w:val="A31515"/>
+          <w:sz w:val="20"/>
+          <w:szCs w:val="20"/>
+        </w:rPr>
+        <w:t>"</w:t>
+      </w:r>
+      <w:r>
+        <w:rPr>
+          <w:rFonts w:cstheme="minorHAnsi"/>
+          <w:noProof/>
+          <w:color w:val="000000"/>
+          <w:sz w:val="20"/>
+          <w:szCs w:val="20"/>
+        </w:rPr>
+        <w:t>);</w:t>
+      </w:r>
+    </w:p>
+    <w:p>
+      <w:pPr>
+        <w:rPr>
+          <w:rFonts w:ascii="Palatino Linotype" w:hAnsi="Palatino Linotype"/>
+          <w:b/>
+          <w:bCs/>
+          <w:sz w:val="20"/>
+          <w:szCs w:val="20"/>
+        </w:rPr>
+      </w:pPr>
+      <w:r>
+        <w:rPr>
+          <w:rFonts w:ascii="Palatino Linotype" w:hAnsi="Palatino Linotype"/>
+          <w:b/>
+          <w:bCs/>
+          <w:noProof/>
+          <w:sz w:val="20"/>
+          <w:szCs w:val="20"/>
+        </w:rPr>
+        <w:drawing>
+          <wp:inline distT="0" distB="0" distL="0" distR="0" wp14:anchorId="3DA974FF" wp14:editId="73A63933">
+            <wp:extent cx="5943600" cy="695325"/>
+            <wp:effectExtent l="0" t="0" r="0" b="9525"/>
+            <wp:docPr id="15" name="Picture 15"/>
+            <wp:cNvGraphicFramePr>
+              <a:graphicFrameLocks xmlns:a="http://schemas.openxmlformats.org/drawingml/2006/main" noChangeAspect="1"/>
+            </wp:cNvGraphicFramePr>
+            <a:graphic xmlns:a="http://schemas.openxmlformats.org/drawingml/2006/main">
+              <a:graphicData uri="http://schemas.openxmlformats.org/drawingml/2006/picture">
+                <pic:pic xmlns:pic="http://schemas.openxmlformats.org/drawingml/2006/picture">
+                  <pic:nvPicPr>
+                    <pic:cNvPr id="0" name="Picture 1"/>
+                    <pic:cNvPicPr>
+                      <a:picLocks noChangeAspect="1" noChangeArrowheads="1"/>
+                    </pic:cNvPicPr>
+                  </pic:nvPicPr>
+                  <pic:blipFill>
+                    <a:blip r:embed="rId19">
+                      <a:extLst>
+                        <a:ext uri="{28A0092B-C50C-407E-A947-70E740481C1C}">
+                          <a14:useLocalDpi xmlns:a14="http://schemas.microsoft.com/office/drawing/2010/main" val="0"/>
+                        </a:ext>
+                      </a:extLst>
+                    </a:blip>
+                    <a:srcRect/>
+                    <a:stretch>
+                      <a:fillRect/>
+                    </a:stretch>
+                  </pic:blipFill>
+                  <pic:spPr bwMode="auto">
+                    <a:xfrm>
+                      <a:off x="0" y="0"/>
+                      <a:ext cx="5943600" cy="695325"/>
+                    </a:xfrm>
+                    <a:prstGeom prst="rect">
+                      <a:avLst/>
+                    </a:prstGeom>
+                    <a:noFill/>
+                    <a:ln>
+                      <a:noFill/>
+                    </a:ln>
+                  </pic:spPr>
+                </pic:pic>
+              </a:graphicData>
+            </a:graphic>
+          </wp:inline>
+        </w:drawing>
+      </w:r>
+    </w:p>
+    <w:p>
+      <w:pPr>
+        <w:rPr>
+          <w:rFonts w:ascii="Palatino Linotype" w:hAnsi="Palatino Linotype"/>
+          <w:b/>
+          <w:bCs/>
+          <w:sz w:val="20"/>
+          <w:szCs w:val="20"/>
+        </w:rPr>
+      </w:pPr>
+      <w:r>
+        <w:rPr>
+          <w:rFonts w:ascii="Palatino Linotype" w:hAnsi="Palatino Linotype"/>
+          <w:b/>
+          <w:bCs/>
+          <w:sz w:val="20"/>
+          <w:szCs w:val="20"/>
+        </w:rPr>
+        <w:t>Fig 6.</w:t>
+      </w:r>
+      <w:r>
+        <w:rPr>
+          <w:rFonts w:ascii="Palatino Linotype" w:hAnsi="Palatino Linotype"/>
+          <w:b/>
+          <w:bCs/>
+          <w:sz w:val="20"/>
+          <w:szCs w:val="20"/>
+        </w:rPr>
+        <w:t>9</w:t>
+      </w:r>
+      <w:r>
+        <w:rPr>
+          <w:rFonts w:ascii="Palatino Linotype" w:hAnsi="Palatino Linotype"/>
+          <w:b/>
+          <w:bCs/>
+          <w:sz w:val="20"/>
+          <w:szCs w:val="20"/>
+        </w:rPr>
+        <w:t xml:space="preserve"> – </w:t>
+      </w:r>
+      <w:r>
+        <w:rPr>
+          <w:rFonts w:ascii="Palatino Linotype" w:hAnsi="Palatino Linotype"/>
+          <w:b/>
+          <w:bCs/>
+          <w:sz w:val="20"/>
+          <w:szCs w:val="20"/>
+        </w:rPr>
+        <w:t xml:space="preserve">Output of </w:t>
+      </w:r>
+      <w:r>
+        <w:rPr>
+          <w:rFonts w:ascii="Palatino Linotype" w:hAnsi="Palatino Linotype"/>
+          <w:b/>
+          <w:bCs/>
+          <w:sz w:val="20"/>
+          <w:szCs w:val="20"/>
+        </w:rPr>
+        <w:t>file reading synchronously</w:t>
+      </w:r>
+    </w:p>
+    <w:p>
+      <w:pPr>
+        <w:rPr>
+          <w:rFonts w:ascii="Palatino Linotype" w:hAnsi="Palatino Linotype"/>
+          <w:sz w:val="21"/>
+          <w:szCs w:val="21"/>
+        </w:rPr>
+      </w:pPr>
+      <w:r>
+        <w:rPr>
+          <w:rFonts w:ascii="Palatino Linotype" w:hAnsi="Palatino Linotype"/>
+          <w:sz w:val="21"/>
+          <w:szCs w:val="21"/>
+        </w:rPr>
+        <w:t>Here</w:t>
+      </w:r>
+      <w:r>
+        <w:rPr>
+          <w:rFonts w:ascii="Palatino Linotype" w:hAnsi="Palatino Linotype"/>
+          <w:sz w:val="21"/>
+          <w:szCs w:val="21"/>
+        </w:rPr>
+        <w:t xml:space="preserve"> we can clearly see that in Fig 6.8 </w:t>
+      </w:r>
+      <w:r>
+        <w:rPr>
+          <w:rFonts w:ascii="Palatino Linotype" w:hAnsi="Palatino Linotype"/>
+          <w:sz w:val="21"/>
+          <w:szCs w:val="21"/>
+        </w:rPr>
+        <w:t xml:space="preserve">line with message “Do Something else..” </w:t>
+      </w:r>
+      <w:r>
+        <w:rPr>
+          <w:rFonts w:ascii="Palatino Linotype" w:hAnsi="Palatino Linotype"/>
+          <w:sz w:val="21"/>
+          <w:szCs w:val="21"/>
+        </w:rPr>
+        <w:t xml:space="preserve">is </w:t>
+      </w:r>
+      <w:r>
+        <w:rPr>
+          <w:rFonts w:ascii="Palatino Linotype" w:hAnsi="Palatino Linotype"/>
+          <w:sz w:val="21"/>
+          <w:szCs w:val="21"/>
+        </w:rPr>
+        <w:t>executed only after read operation is completed</w:t>
+      </w:r>
+      <w:r>
+        <w:rPr>
+          <w:rFonts w:ascii="Palatino Linotype" w:hAnsi="Palatino Linotype"/>
+          <w:sz w:val="21"/>
+          <w:szCs w:val="21"/>
+        </w:rPr>
+        <w:t xml:space="preserve"> because there we are reading file synchronously</w:t>
+      </w:r>
+      <w:r>
+        <w:rPr>
+          <w:rFonts w:ascii="Palatino Linotype" w:hAnsi="Palatino Linotype"/>
+          <w:sz w:val="21"/>
+          <w:szCs w:val="21"/>
+        </w:rPr>
+        <w:t xml:space="preserve"> </w:t>
+      </w:r>
+      <w:r>
+        <w:rPr>
+          <w:rFonts w:ascii="Palatino Linotype" w:hAnsi="Palatino Linotype"/>
+          <w:sz w:val="21"/>
+          <w:szCs w:val="21"/>
+        </w:rPr>
+        <w:t>however,</w:t>
+      </w:r>
+      <w:r>
+        <w:rPr>
+          <w:rFonts w:ascii="Palatino Linotype" w:hAnsi="Palatino Linotype"/>
+          <w:sz w:val="21"/>
+          <w:szCs w:val="21"/>
+        </w:rPr>
+        <w:t xml:space="preserve"> with APM</w:t>
+      </w:r>
+      <w:r>
+        <w:rPr>
+          <w:rFonts w:ascii="Palatino Linotype" w:hAnsi="Palatino Linotype"/>
+          <w:sz w:val="21"/>
+          <w:szCs w:val="21"/>
+        </w:rPr>
+        <w:t xml:space="preserve"> (Fig 6.8)</w:t>
+      </w:r>
+      <w:r>
+        <w:rPr>
+          <w:rFonts w:ascii="Palatino Linotype" w:hAnsi="Palatino Linotype"/>
+          <w:sz w:val="21"/>
+          <w:szCs w:val="21"/>
+        </w:rPr>
+        <w:t>s</w:t>
+      </w:r>
+      <w:r>
+        <w:rPr>
+          <w:rFonts w:ascii="Palatino Linotype" w:hAnsi="Palatino Linotype"/>
+          <w:sz w:val="21"/>
+          <w:szCs w:val="21"/>
+        </w:rPr>
+        <w:t xml:space="preserve"> way we can parallelly do something else while file is being red. </w:t>
+      </w:r>
+    </w:p>
+    <w:p>
+      <w:pPr>
+        <w:rPr>
+          <w:rFonts w:ascii="Palatino Linotype" w:hAnsi="Palatino Linotype" w:cstheme="minorHAnsi"/>
+          <w:color w:val="000000"/>
+          <w:sz w:val="21"/>
+          <w:szCs w:val="21"/>
+        </w:rPr>
+      </w:pPr>
+      <w:r>
+        <w:rPr>
+          <w:rFonts w:ascii="Palatino Linotype" w:hAnsi="Palatino Linotype" w:cstheme="minorHAnsi"/>
+          <w:color w:val="000000"/>
+          <w:sz w:val="21"/>
+          <w:szCs w:val="21"/>
+        </w:rPr>
+        <w:t>How</w:t>
+      </w:r>
+      <w:r>
+        <w:rPr>
+          <w:rFonts w:ascii="Palatino Linotype" w:hAnsi="Palatino Linotype" w:cstheme="minorHAnsi"/>
+          <w:color w:val="000000"/>
+          <w:sz w:val="21"/>
+          <w:szCs w:val="21"/>
+        </w:rPr>
+        <w:t>ever,</w:t>
+      </w:r>
+      <w:r>
+        <w:rPr>
+          <w:rFonts w:ascii="Palatino Linotype" w:hAnsi="Palatino Linotype" w:cstheme="minorHAnsi"/>
+          <w:color w:val="000000"/>
+          <w:sz w:val="21"/>
+          <w:szCs w:val="21"/>
+        </w:rPr>
+        <w:t xml:space="preserve"> calling EndRead immediately after BeginRead won’t be a realistic scenario </w:t>
+      </w:r>
+      <w:r>
+        <w:rPr>
+          <w:rFonts w:ascii="Palatino Linotype" w:hAnsi="Palatino Linotype" w:cstheme="minorHAnsi"/>
+          <w:color w:val="000000"/>
+          <w:sz w:val="21"/>
+          <w:szCs w:val="21"/>
+        </w:rPr>
+        <w:t>that’s where Begin method of APM need to support o</w:t>
       </w:r>
       <w:bookmarkStart w:id="1" w:name="_GoBack"/>
       <w:bookmarkEnd w:id="1"/>
       <w:r>
         <w:rPr>
-          <w:rFonts w:ascii="Palatino Linotype" w:hAnsi="Palatino Linotype"/>
-          <w:sz w:val="21"/>
-          <w:szCs w:val="21"/>
-        </w:rPr>
-        <w:t xml:space="preserve"> This pattern expects asynchronous operation to be split into 2 methods one starting with B</w:t>
-      </w:r>
-      <w:r>
-        <w:rPr>
-          <w:rFonts w:ascii="Palatino Linotype" w:hAnsi="Palatino Linotype"/>
-          <w:bCs/>
-          <w:sz w:val="21"/>
-          <w:szCs w:val="21"/>
-        </w:rPr>
-        <w:t xml:space="preserve">egin </w:t>
-      </w:r>
-      <w:r>
-        <w:rPr>
-          <w:rFonts w:ascii="Palatino Linotype" w:hAnsi="Palatino Linotype"/>
-          <w:bCs/>
-          <w:sz w:val="21"/>
-          <w:szCs w:val="21"/>
-        </w:rPr>
-        <w:t>and another staring with End, something like Begin</w:t>
-      </w:r>
-      <w:r>
-        <w:rPr>
-          <w:rFonts w:ascii="Palatino Linotype" w:hAnsi="Palatino Linotype"/>
-          <w:bCs/>
-          <w:sz w:val="21"/>
-          <w:szCs w:val="21"/>
-        </w:rPr>
-        <w:t>Read</w:t>
-      </w:r>
-      <w:r>
-        <w:rPr>
-          <w:rFonts w:ascii="Palatino Linotype" w:hAnsi="Palatino Linotype"/>
-          <w:bCs/>
-          <w:sz w:val="21"/>
-          <w:szCs w:val="21"/>
-        </w:rPr>
-        <w:t xml:space="preserve"> and End</w:t>
-      </w:r>
-      <w:r>
-        <w:rPr>
-          <w:rFonts w:ascii="Palatino Linotype" w:hAnsi="Palatino Linotype"/>
-          <w:bCs/>
-          <w:sz w:val="21"/>
-          <w:szCs w:val="21"/>
-        </w:rPr>
-        <w:t>Read</w:t>
-      </w:r>
-      <w:r>
-        <w:rPr>
-          <w:rFonts w:ascii="Palatino Linotype" w:hAnsi="Palatino Linotype"/>
-          <w:bCs/>
-          <w:sz w:val="21"/>
-          <w:szCs w:val="21"/>
-        </w:rPr>
-        <w:t>.</w:t>
-      </w:r>
-    </w:p>
-    <w:p>
-      <w:pPr>
-        <w:rPr>
-          <w:rFonts w:ascii="Palatino Linotype" w:hAnsi="Palatino Linotype"/>
-          <w:bCs/>
-          <w:sz w:val="21"/>
-          <w:szCs w:val="21"/>
-        </w:rPr>
-      </w:pPr>
-      <w:r>
-        <w:rPr>
-          <w:rFonts w:ascii="Palatino Linotype" w:hAnsi="Palatino Linotype"/>
-          <w:bCs/>
-          <w:sz w:val="21"/>
-          <w:szCs w:val="21"/>
-        </w:rPr>
-        <w:t xml:space="preserve">Begin method is used to start </w:t>
-      </w:r>
-      <w:r>
-        <w:rPr>
-          <w:rFonts w:ascii="Palatino Linotype" w:hAnsi="Palatino Linotype"/>
-          <w:sz w:val="21"/>
-          <w:szCs w:val="21"/>
-        </w:rPr>
-        <w:t>asynchronous operation where return type of such operation should be of type</w:t>
-      </w:r>
-      <w:r>
-        <w:rPr>
-          <w:rFonts w:ascii="Palatino Linotype" w:hAnsi="Palatino Linotype"/>
-          <w:sz w:val="21"/>
-          <w:szCs w:val="21"/>
+          <w:rFonts w:ascii="Palatino Linotype" w:hAnsi="Palatino Linotype" w:cstheme="minorHAnsi"/>
+          <w:color w:val="000000"/>
+          <w:sz w:val="21"/>
+          <w:szCs w:val="21"/>
+        </w:rPr>
+        <w:t xml:space="preserve">ptional callback operation which gets called once asynchronous operation is completed. </w:t>
+      </w:r>
+    </w:p>
+    <w:p>
+      <w:pPr>
+        <w:rPr>
+          <w:rFonts w:ascii="Palatino Linotype" w:hAnsi="Palatino Linotype" w:cstheme="minorHAnsi"/>
+          <w:color w:val="000000"/>
+          <w:sz w:val="21"/>
+          <w:szCs w:val="21"/>
+        </w:rPr>
+      </w:pPr>
+      <w:r>
+        <w:rPr>
+          <w:rFonts w:ascii="Palatino Linotype" w:hAnsi="Palatino Linotype" w:cstheme="minorHAnsi"/>
+          <w:color w:val="000000"/>
+          <w:sz w:val="21"/>
+          <w:szCs w:val="21"/>
+        </w:rPr>
+        <w:lastRenderedPageBreak/>
+        <w:t>Changing same example above with a callback would look like below, additionally here we can see that the callback operation is performed on a different thread as intended.</w:t>
+      </w:r>
+    </w:p>
+    <w:p>
+      <w:pPr>
+        <w:autoSpaceDE w:val="0"/>
+        <w:autoSpaceDN w:val="0"/>
+        <w:adjustRightInd w:val="0"/>
+        <w:spacing w:after="0" w:line="240" w:lineRule="auto"/>
+        <w:rPr>
+          <w:rFonts w:cstheme="minorHAnsi"/>
+          <w:color w:val="000000"/>
+          <w:sz w:val="20"/>
+          <w:szCs w:val="20"/>
+        </w:rPr>
+      </w:pPr>
+      <w:r>
+        <w:rPr>
+          <w:rFonts w:cstheme="minorHAnsi"/>
+          <w:color w:val="000000"/>
+          <w:sz w:val="20"/>
+          <w:szCs w:val="20"/>
+        </w:rPr>
+        <w:t xml:space="preserve">    </w:t>
+      </w:r>
+      <w:r>
+        <w:rPr>
+          <w:rFonts w:cstheme="minorHAnsi"/>
+          <w:color w:val="0000FF"/>
+          <w:sz w:val="20"/>
+          <w:szCs w:val="20"/>
+        </w:rPr>
+        <w:t>class</w:t>
+      </w:r>
+      <w:r>
+        <w:rPr>
+          <w:rFonts w:cstheme="minorHAnsi"/>
+          <w:color w:val="000000"/>
+          <w:sz w:val="20"/>
+          <w:szCs w:val="20"/>
         </w:rPr>
         <w:t xml:space="preserve"> </w:t>
       </w:r>
       <w:r>
         <w:rPr>
-          <w:rFonts w:ascii="Palatino Linotype" w:hAnsi="Palatino Linotype"/>
-          <w:sz w:val="21"/>
-          <w:szCs w:val="21"/>
-        </w:rPr>
-        <w:t xml:space="preserve">IAsyncresult. End method is used to indicate completion of async operation </w:t>
+          <w:rFonts w:cstheme="minorHAnsi"/>
+          <w:color w:val="2B91AF"/>
+          <w:sz w:val="20"/>
+          <w:szCs w:val="20"/>
+        </w:rPr>
+        <w:t>Program</w:t>
+      </w:r>
+    </w:p>
+    <w:p>
+      <w:pPr>
+        <w:autoSpaceDE w:val="0"/>
+        <w:autoSpaceDN w:val="0"/>
+        <w:adjustRightInd w:val="0"/>
+        <w:spacing w:after="0" w:line="240" w:lineRule="auto"/>
+        <w:rPr>
+          <w:rFonts w:cstheme="minorHAnsi"/>
+          <w:color w:val="000000"/>
+          <w:sz w:val="20"/>
+          <w:szCs w:val="20"/>
+        </w:rPr>
+      </w:pPr>
+      <w:r>
+        <w:rPr>
+          <w:rFonts w:cstheme="minorHAnsi"/>
+          <w:color w:val="000000"/>
+          <w:sz w:val="20"/>
+          <w:szCs w:val="20"/>
+        </w:rPr>
+        <w:t xml:space="preserve">    {</w:t>
+      </w:r>
+    </w:p>
+    <w:p>
+      <w:pPr>
+        <w:autoSpaceDE w:val="0"/>
+        <w:autoSpaceDN w:val="0"/>
+        <w:adjustRightInd w:val="0"/>
+        <w:spacing w:after="0" w:line="240" w:lineRule="auto"/>
+        <w:rPr>
+          <w:rFonts w:cstheme="minorHAnsi"/>
+          <w:color w:val="000000"/>
+          <w:sz w:val="20"/>
+          <w:szCs w:val="20"/>
+        </w:rPr>
+      </w:pPr>
+      <w:r>
+        <w:rPr>
+          <w:rFonts w:cstheme="minorHAnsi"/>
+          <w:color w:val="000000"/>
+          <w:sz w:val="20"/>
+          <w:szCs w:val="20"/>
+        </w:rPr>
+        <w:t xml:space="preserve">        </w:t>
+      </w:r>
+      <w:r>
+        <w:rPr>
+          <w:rFonts w:cstheme="minorHAnsi"/>
+          <w:color w:val="0000FF"/>
+          <w:sz w:val="20"/>
+          <w:szCs w:val="20"/>
+        </w:rPr>
+        <w:t>static</w:t>
+      </w:r>
+      <w:r>
+        <w:rPr>
+          <w:rFonts w:cstheme="minorHAnsi"/>
+          <w:color w:val="000000"/>
+          <w:sz w:val="20"/>
+          <w:szCs w:val="20"/>
+        </w:rPr>
+        <w:t xml:space="preserve"> Byte[] bytes = </w:t>
+      </w:r>
+      <w:r>
+        <w:rPr>
+          <w:rFonts w:cstheme="minorHAnsi"/>
+          <w:color w:val="0000FF"/>
+          <w:sz w:val="20"/>
+          <w:szCs w:val="20"/>
+        </w:rPr>
+        <w:t>new</w:t>
+      </w:r>
+      <w:r>
+        <w:rPr>
+          <w:rFonts w:cstheme="minorHAnsi"/>
+          <w:color w:val="000000"/>
+          <w:sz w:val="20"/>
+          <w:szCs w:val="20"/>
+        </w:rPr>
+        <w:t xml:space="preserve"> Byte[100];</w:t>
+      </w:r>
+    </w:p>
+    <w:p>
+      <w:pPr>
+        <w:autoSpaceDE w:val="0"/>
+        <w:autoSpaceDN w:val="0"/>
+        <w:adjustRightInd w:val="0"/>
+        <w:spacing w:after="0" w:line="240" w:lineRule="auto"/>
+        <w:rPr>
+          <w:rFonts w:cstheme="minorHAnsi"/>
+          <w:noProof/>
+          <w:color w:val="000000"/>
+          <w:sz w:val="20"/>
+          <w:szCs w:val="20"/>
+        </w:rPr>
+      </w:pPr>
+      <w:r>
+        <w:rPr>
+          <w:rFonts w:cstheme="minorHAnsi"/>
+          <w:noProof/>
+          <w:color w:val="000000"/>
+          <w:sz w:val="20"/>
+          <w:szCs w:val="20"/>
+        </w:rPr>
+        <w:t xml:space="preserve">        </w:t>
+      </w:r>
+      <w:r>
+        <w:rPr>
+          <w:rFonts w:cstheme="minorHAnsi"/>
+          <w:noProof/>
+          <w:color w:val="0000FF"/>
+          <w:sz w:val="20"/>
+          <w:szCs w:val="20"/>
+        </w:rPr>
+        <w:t>static</w:t>
+      </w:r>
+      <w:r>
+        <w:rPr>
+          <w:rFonts w:cstheme="minorHAnsi"/>
+          <w:noProof/>
+          <w:color w:val="000000"/>
+          <w:sz w:val="20"/>
+          <w:szCs w:val="20"/>
+        </w:rPr>
+        <w:t xml:space="preserve"> </w:t>
+      </w:r>
+      <w:r>
+        <w:rPr>
+          <w:rFonts w:cstheme="minorHAnsi"/>
+          <w:noProof/>
+          <w:color w:val="0000FF"/>
+          <w:sz w:val="20"/>
+          <w:szCs w:val="20"/>
+        </w:rPr>
+        <w:t>void</w:t>
+      </w:r>
+      <w:r>
+        <w:rPr>
+          <w:rFonts w:cstheme="minorHAnsi"/>
+          <w:noProof/>
+          <w:color w:val="000000"/>
+          <w:sz w:val="20"/>
+          <w:szCs w:val="20"/>
+        </w:rPr>
+        <w:t xml:space="preserve"> Main(</w:t>
+      </w:r>
+      <w:r>
+        <w:rPr>
+          <w:rFonts w:cstheme="minorHAnsi"/>
+          <w:noProof/>
+          <w:color w:val="0000FF"/>
+          <w:sz w:val="20"/>
+          <w:szCs w:val="20"/>
+        </w:rPr>
+        <w:t>string</w:t>
+      </w:r>
+      <w:r>
+        <w:rPr>
+          <w:rFonts w:cstheme="minorHAnsi"/>
+          <w:noProof/>
+          <w:color w:val="000000"/>
+          <w:sz w:val="20"/>
+          <w:szCs w:val="20"/>
+        </w:rPr>
+        <w:t>[] args)</w:t>
+      </w:r>
+    </w:p>
+    <w:p>
+      <w:pPr>
+        <w:autoSpaceDE w:val="0"/>
+        <w:autoSpaceDN w:val="0"/>
+        <w:adjustRightInd w:val="0"/>
+        <w:spacing w:after="0" w:line="240" w:lineRule="auto"/>
+        <w:rPr>
+          <w:rFonts w:cstheme="minorHAnsi"/>
+          <w:noProof/>
+          <w:color w:val="000000"/>
+          <w:sz w:val="20"/>
+          <w:szCs w:val="20"/>
+        </w:rPr>
+      </w:pPr>
+      <w:r>
+        <w:rPr>
+          <w:rFonts w:cstheme="minorHAnsi"/>
+          <w:noProof/>
+          <w:color w:val="000000"/>
+          <w:sz w:val="20"/>
+          <w:szCs w:val="20"/>
+        </w:rPr>
+        <w:t xml:space="preserve">        {</w:t>
+      </w:r>
+    </w:p>
+    <w:p>
+      <w:pPr>
+        <w:autoSpaceDE w:val="0"/>
+        <w:autoSpaceDN w:val="0"/>
+        <w:adjustRightInd w:val="0"/>
+        <w:spacing w:after="0" w:line="240" w:lineRule="auto"/>
+        <w:rPr>
+          <w:rFonts w:cstheme="minorHAnsi"/>
+          <w:noProof/>
+          <w:color w:val="000000"/>
+          <w:sz w:val="20"/>
+          <w:szCs w:val="20"/>
+        </w:rPr>
+      </w:pPr>
+      <w:r>
+        <w:rPr>
+          <w:rFonts w:cstheme="minorHAnsi"/>
+          <w:noProof/>
+          <w:color w:val="000000"/>
+          <w:sz w:val="20"/>
+          <w:szCs w:val="20"/>
+        </w:rPr>
+        <w:t xml:space="preserve">            Console.WriteLine(</w:t>
+      </w:r>
+      <w:r>
+        <w:rPr>
+          <w:rFonts w:cstheme="minorHAnsi"/>
+          <w:noProof/>
+          <w:color w:val="A31515"/>
+          <w:sz w:val="20"/>
+          <w:szCs w:val="20"/>
+        </w:rPr>
+        <w:t xml:space="preserve">$" Managed Thread Id in Main is : </w:t>
+      </w:r>
+      <w:r>
+        <w:rPr>
+          <w:rFonts w:cstheme="minorHAnsi"/>
+          <w:noProof/>
+          <w:color w:val="000000"/>
+          <w:sz w:val="20"/>
+          <w:szCs w:val="20"/>
+        </w:rPr>
+        <w:t>{Thread.CurrentThread.ManagedThreadId}</w:t>
+      </w:r>
+      <w:r>
+        <w:rPr>
+          <w:rFonts w:cstheme="minorHAnsi"/>
+          <w:noProof/>
+          <w:color w:val="A31515"/>
+          <w:sz w:val="20"/>
+          <w:szCs w:val="20"/>
+        </w:rPr>
+        <w:t>"</w:t>
+      </w:r>
+      <w:r>
+        <w:rPr>
+          <w:rFonts w:cstheme="minorHAnsi"/>
+          <w:noProof/>
+          <w:color w:val="000000"/>
+          <w:sz w:val="20"/>
+          <w:szCs w:val="20"/>
+        </w:rPr>
+        <w:t xml:space="preserve">); </w:t>
+      </w:r>
+      <w:r>
+        <w:rPr>
+          <w:rFonts w:cstheme="minorHAnsi"/>
+          <w:noProof/>
+          <w:color w:val="008000"/>
+          <w:sz w:val="20"/>
+          <w:szCs w:val="20"/>
+        </w:rPr>
+        <w:t xml:space="preserve">//// The managed thread identifier.            </w:t>
+      </w:r>
+    </w:p>
+    <w:p>
+      <w:pPr>
+        <w:autoSpaceDE w:val="0"/>
+        <w:autoSpaceDN w:val="0"/>
+        <w:adjustRightInd w:val="0"/>
+        <w:spacing w:after="0" w:line="240" w:lineRule="auto"/>
+        <w:rPr>
+          <w:rFonts w:cstheme="minorHAnsi"/>
+          <w:noProof/>
+          <w:color w:val="000000"/>
+          <w:sz w:val="20"/>
+          <w:szCs w:val="20"/>
+        </w:rPr>
+      </w:pPr>
+      <w:r>
+        <w:rPr>
+          <w:rFonts w:cstheme="minorHAnsi"/>
+          <w:noProof/>
+          <w:color w:val="000000"/>
+          <w:sz w:val="20"/>
+          <w:szCs w:val="20"/>
+        </w:rPr>
+        <w:t xml:space="preserve">            Stopwatch watch = </w:t>
+      </w:r>
+      <w:r>
+        <w:rPr>
+          <w:rFonts w:cstheme="minorHAnsi"/>
+          <w:noProof/>
+          <w:color w:val="0000FF"/>
+          <w:sz w:val="20"/>
+          <w:szCs w:val="20"/>
+        </w:rPr>
+        <w:t>new</w:t>
+      </w:r>
+      <w:r>
+        <w:rPr>
+          <w:rFonts w:cstheme="minorHAnsi"/>
+          <w:noProof/>
+          <w:color w:val="000000"/>
+          <w:sz w:val="20"/>
+          <w:szCs w:val="20"/>
+        </w:rPr>
+        <w:t xml:space="preserve"> Stopwatch();</w:t>
+      </w:r>
+    </w:p>
+    <w:p>
+      <w:pPr>
+        <w:autoSpaceDE w:val="0"/>
+        <w:autoSpaceDN w:val="0"/>
+        <w:adjustRightInd w:val="0"/>
+        <w:spacing w:after="0" w:line="240" w:lineRule="auto"/>
+        <w:rPr>
+          <w:rFonts w:cstheme="minorHAnsi"/>
+          <w:noProof/>
+          <w:color w:val="000000"/>
+          <w:sz w:val="20"/>
+          <w:szCs w:val="20"/>
+        </w:rPr>
+      </w:pPr>
+      <w:r>
+        <w:rPr>
+          <w:rFonts w:cstheme="minorHAnsi"/>
+          <w:noProof/>
+          <w:color w:val="000000"/>
+          <w:sz w:val="20"/>
+          <w:szCs w:val="20"/>
+        </w:rPr>
+        <w:t xml:space="preserve">            watch.Start();</w:t>
+      </w:r>
+    </w:p>
+    <w:p>
+      <w:pPr>
+        <w:autoSpaceDE w:val="0"/>
+        <w:autoSpaceDN w:val="0"/>
+        <w:adjustRightInd w:val="0"/>
+        <w:spacing w:after="0" w:line="240" w:lineRule="auto"/>
+        <w:rPr>
+          <w:rFonts w:cstheme="minorHAnsi"/>
+          <w:noProof/>
+          <w:color w:val="000000"/>
+          <w:sz w:val="20"/>
+          <w:szCs w:val="20"/>
+        </w:rPr>
+      </w:pPr>
+      <w:r>
+        <w:rPr>
+          <w:rFonts w:cstheme="minorHAnsi"/>
+          <w:noProof/>
+          <w:color w:val="000000"/>
+          <w:sz w:val="20"/>
+          <w:szCs w:val="20"/>
+        </w:rPr>
+        <w:t xml:space="preserve">            FileStream fs = </w:t>
+      </w:r>
+      <w:r>
+        <w:rPr>
+          <w:rFonts w:cstheme="minorHAnsi"/>
+          <w:noProof/>
+          <w:color w:val="0000FF"/>
+          <w:sz w:val="20"/>
+          <w:szCs w:val="20"/>
+        </w:rPr>
+        <w:t>new</w:t>
+      </w:r>
+      <w:r>
+        <w:rPr>
+          <w:rFonts w:cstheme="minorHAnsi"/>
+          <w:noProof/>
+          <w:color w:val="000000"/>
+          <w:sz w:val="20"/>
+          <w:szCs w:val="20"/>
+        </w:rPr>
+        <w:t xml:space="preserve"> FileStream(</w:t>
+      </w:r>
+      <w:r>
+        <w:rPr>
+          <w:rFonts w:cstheme="minorHAnsi"/>
+          <w:noProof/>
+          <w:color w:val="800000"/>
+          <w:sz w:val="20"/>
+          <w:szCs w:val="20"/>
+        </w:rPr>
+        <w:t>@"../../../TextFile.txt"</w:t>
+      </w:r>
+      <w:r>
+        <w:rPr>
+          <w:rFonts w:cstheme="minorHAnsi"/>
+          <w:noProof/>
+          <w:color w:val="000000"/>
+          <w:sz w:val="20"/>
+          <w:szCs w:val="20"/>
+        </w:rPr>
+        <w:t>, FileMode.Open, FileAccess.Read, FileShare.Read, bytes.Length, FileOptions.Asynchronous);</w:t>
+      </w:r>
+    </w:p>
+    <w:p>
+      <w:pPr>
+        <w:autoSpaceDE w:val="0"/>
+        <w:autoSpaceDN w:val="0"/>
+        <w:adjustRightInd w:val="0"/>
+        <w:spacing w:after="0" w:line="240" w:lineRule="auto"/>
+        <w:rPr>
+          <w:rFonts w:cstheme="minorHAnsi"/>
+          <w:noProof/>
+          <w:color w:val="000000"/>
+          <w:sz w:val="20"/>
+          <w:szCs w:val="20"/>
+        </w:rPr>
+      </w:pPr>
+      <w:r>
+        <w:rPr>
+          <w:rFonts w:cstheme="minorHAnsi"/>
+          <w:noProof/>
+          <w:color w:val="000000"/>
+          <w:sz w:val="20"/>
+          <w:szCs w:val="20"/>
+        </w:rPr>
+        <w:t xml:space="preserve">            Console.WriteLine(</w:t>
+      </w:r>
+      <w:r>
+        <w:rPr>
+          <w:rFonts w:cstheme="minorHAnsi"/>
+          <w:noProof/>
+          <w:color w:val="A31515"/>
+          <w:sz w:val="20"/>
+          <w:szCs w:val="20"/>
+        </w:rPr>
+        <w:t xml:space="preserve">$" Begin reading file, Elapsed time - </w:t>
+      </w:r>
+      <w:r>
+        <w:rPr>
+          <w:rFonts w:cstheme="minorHAnsi"/>
+          <w:noProof/>
+          <w:color w:val="000000"/>
+          <w:sz w:val="20"/>
+          <w:szCs w:val="20"/>
+        </w:rPr>
+        <w:t>{watch.ElapsedMilliseconds}</w:t>
+      </w:r>
+      <w:r>
+        <w:rPr>
+          <w:rFonts w:cstheme="minorHAnsi"/>
+          <w:noProof/>
+          <w:color w:val="A31515"/>
+          <w:sz w:val="20"/>
+          <w:szCs w:val="20"/>
+        </w:rPr>
+        <w:t>"</w:t>
+      </w:r>
+      <w:r>
+        <w:rPr>
+          <w:rFonts w:cstheme="minorHAnsi"/>
+          <w:noProof/>
+          <w:color w:val="000000"/>
+          <w:sz w:val="20"/>
+          <w:szCs w:val="20"/>
+        </w:rPr>
+        <w:t>);</w:t>
+      </w:r>
+    </w:p>
+    <w:p>
+      <w:pPr>
+        <w:autoSpaceDE w:val="0"/>
+        <w:autoSpaceDN w:val="0"/>
+        <w:adjustRightInd w:val="0"/>
+        <w:spacing w:after="0" w:line="240" w:lineRule="auto"/>
+        <w:rPr>
+          <w:rFonts w:cstheme="minorHAnsi"/>
+          <w:noProof/>
+          <w:color w:val="000000"/>
+          <w:sz w:val="20"/>
+          <w:szCs w:val="20"/>
+        </w:rPr>
+      </w:pPr>
+      <w:r>
+        <w:rPr>
+          <w:rFonts w:cstheme="minorHAnsi"/>
+          <w:noProof/>
+          <w:color w:val="000000"/>
+          <w:sz w:val="20"/>
+          <w:szCs w:val="20"/>
+        </w:rPr>
+        <w:t xml:space="preserve">            </w:t>
+      </w:r>
+    </w:p>
+    <w:p>
+      <w:pPr>
+        <w:autoSpaceDE w:val="0"/>
+        <w:autoSpaceDN w:val="0"/>
+        <w:adjustRightInd w:val="0"/>
+        <w:spacing w:after="0" w:line="240" w:lineRule="auto"/>
+        <w:rPr>
+          <w:rFonts w:cstheme="minorHAnsi"/>
+          <w:noProof/>
+          <w:color w:val="000000"/>
+          <w:sz w:val="20"/>
+          <w:szCs w:val="20"/>
+        </w:rPr>
+      </w:pPr>
+    </w:p>
+    <w:p>
+      <w:pPr>
+        <w:autoSpaceDE w:val="0"/>
+        <w:autoSpaceDN w:val="0"/>
+        <w:adjustRightInd w:val="0"/>
+        <w:spacing w:after="0" w:line="240" w:lineRule="auto"/>
+        <w:rPr>
+          <w:rFonts w:cstheme="minorHAnsi"/>
+          <w:noProof/>
+          <w:color w:val="000000"/>
+          <w:sz w:val="20"/>
+          <w:szCs w:val="20"/>
+        </w:rPr>
+      </w:pPr>
+      <w:r>
+        <w:rPr>
+          <w:rFonts w:cstheme="minorHAnsi"/>
+          <w:noProof/>
+          <w:color w:val="000000"/>
+          <w:sz w:val="20"/>
+          <w:szCs w:val="20"/>
+        </w:rPr>
+        <w:t xml:space="preserve">            fs.BeginRead(bytes, 0, bytes.Length, EndRead, fs);</w:t>
+      </w:r>
+    </w:p>
+    <w:p>
+      <w:pPr>
+        <w:autoSpaceDE w:val="0"/>
+        <w:autoSpaceDN w:val="0"/>
+        <w:adjustRightInd w:val="0"/>
+        <w:spacing w:after="0" w:line="240" w:lineRule="auto"/>
+        <w:rPr>
+          <w:rFonts w:cstheme="minorHAnsi"/>
+          <w:noProof/>
+          <w:color w:val="000000"/>
+          <w:sz w:val="20"/>
+          <w:szCs w:val="20"/>
+        </w:rPr>
+      </w:pPr>
+      <w:r>
+        <w:rPr>
+          <w:rFonts w:cstheme="minorHAnsi"/>
+          <w:noProof/>
+          <w:color w:val="000000"/>
+          <w:sz w:val="20"/>
+          <w:szCs w:val="20"/>
+        </w:rPr>
+        <w:t xml:space="preserve">            Console.WriteLine(</w:t>
+      </w:r>
+      <w:r>
+        <w:rPr>
+          <w:rFonts w:cstheme="minorHAnsi"/>
+          <w:noProof/>
+          <w:color w:val="A31515"/>
+          <w:sz w:val="20"/>
+          <w:szCs w:val="20"/>
+        </w:rPr>
+        <w:t xml:space="preserve">$" Do something else in main method while reading file, Elapsed time - </w:t>
+      </w:r>
+      <w:r>
+        <w:rPr>
+          <w:rFonts w:cstheme="minorHAnsi"/>
+          <w:noProof/>
+          <w:color w:val="000000"/>
+          <w:sz w:val="20"/>
+          <w:szCs w:val="20"/>
+        </w:rPr>
+        <w:t>{watch.ElapsedMilliseconds}</w:t>
+      </w:r>
+      <w:r>
+        <w:rPr>
+          <w:rFonts w:cstheme="minorHAnsi"/>
+          <w:noProof/>
+          <w:color w:val="A31515"/>
+          <w:sz w:val="20"/>
+          <w:szCs w:val="20"/>
+        </w:rPr>
+        <w:t>"</w:t>
+      </w:r>
+      <w:r>
+        <w:rPr>
+          <w:rFonts w:cstheme="minorHAnsi"/>
+          <w:noProof/>
+          <w:color w:val="000000"/>
+          <w:sz w:val="20"/>
+          <w:szCs w:val="20"/>
+        </w:rPr>
+        <w:t>);</w:t>
+      </w:r>
+    </w:p>
+    <w:p>
+      <w:pPr>
+        <w:autoSpaceDE w:val="0"/>
+        <w:autoSpaceDN w:val="0"/>
+        <w:adjustRightInd w:val="0"/>
+        <w:spacing w:after="0" w:line="240" w:lineRule="auto"/>
+        <w:rPr>
+          <w:rFonts w:cstheme="minorHAnsi"/>
+          <w:noProof/>
+          <w:color w:val="000000"/>
+          <w:sz w:val="20"/>
+          <w:szCs w:val="20"/>
+        </w:rPr>
+      </w:pPr>
+      <w:r>
+        <w:rPr>
+          <w:rFonts w:cstheme="minorHAnsi"/>
+          <w:noProof/>
+          <w:color w:val="000000"/>
+          <w:sz w:val="20"/>
+          <w:szCs w:val="20"/>
+        </w:rPr>
+        <w:t xml:space="preserve">            watch.Stop();</w:t>
+      </w:r>
+    </w:p>
+    <w:p>
+      <w:pPr>
+        <w:autoSpaceDE w:val="0"/>
+        <w:autoSpaceDN w:val="0"/>
+        <w:adjustRightInd w:val="0"/>
+        <w:spacing w:after="0" w:line="240" w:lineRule="auto"/>
+        <w:rPr>
+          <w:rFonts w:cstheme="minorHAnsi"/>
+          <w:noProof/>
+          <w:color w:val="000000"/>
+          <w:sz w:val="20"/>
+          <w:szCs w:val="20"/>
+        </w:rPr>
+      </w:pPr>
+      <w:r>
+        <w:rPr>
+          <w:rFonts w:cstheme="minorHAnsi"/>
+          <w:noProof/>
+          <w:color w:val="000000"/>
+          <w:sz w:val="20"/>
+          <w:szCs w:val="20"/>
+        </w:rPr>
+        <w:t xml:space="preserve">            Console.ReadKey();</w:t>
+      </w:r>
+    </w:p>
+    <w:p>
+      <w:pPr>
+        <w:autoSpaceDE w:val="0"/>
+        <w:autoSpaceDN w:val="0"/>
+        <w:adjustRightInd w:val="0"/>
+        <w:spacing w:after="0" w:line="240" w:lineRule="auto"/>
+        <w:rPr>
+          <w:rFonts w:cstheme="minorHAnsi"/>
+          <w:noProof/>
+          <w:color w:val="000000"/>
+          <w:sz w:val="20"/>
+          <w:szCs w:val="20"/>
+        </w:rPr>
+      </w:pPr>
+      <w:r>
+        <w:rPr>
+          <w:rFonts w:cstheme="minorHAnsi"/>
+          <w:noProof/>
+          <w:color w:val="000000"/>
+          <w:sz w:val="20"/>
+          <w:szCs w:val="20"/>
+        </w:rPr>
+        <w:t xml:space="preserve">        }</w:t>
+      </w:r>
+    </w:p>
+    <w:p>
+      <w:pPr>
+        <w:autoSpaceDE w:val="0"/>
+        <w:autoSpaceDN w:val="0"/>
+        <w:adjustRightInd w:val="0"/>
+        <w:spacing w:after="0" w:line="240" w:lineRule="auto"/>
+        <w:rPr>
+          <w:rFonts w:cstheme="minorHAnsi"/>
+          <w:color w:val="000000"/>
+          <w:sz w:val="20"/>
+          <w:szCs w:val="20"/>
+        </w:rPr>
+      </w:pPr>
+    </w:p>
+    <w:p>
+      <w:pPr>
+        <w:autoSpaceDE w:val="0"/>
+        <w:autoSpaceDN w:val="0"/>
+        <w:adjustRightInd w:val="0"/>
+        <w:spacing w:after="0" w:line="240" w:lineRule="auto"/>
+        <w:rPr>
+          <w:rFonts w:cstheme="minorHAnsi"/>
+          <w:color w:val="000000"/>
+          <w:sz w:val="20"/>
+          <w:szCs w:val="20"/>
+        </w:rPr>
+      </w:pPr>
+      <w:r>
+        <w:rPr>
+          <w:rFonts w:cstheme="minorHAnsi"/>
+          <w:color w:val="000000"/>
+          <w:sz w:val="20"/>
+          <w:szCs w:val="20"/>
+        </w:rPr>
+        <w:t xml:space="preserve">        </w:t>
+      </w:r>
+      <w:r>
+        <w:rPr>
+          <w:rFonts w:cstheme="minorHAnsi"/>
+          <w:color w:val="808080"/>
+          <w:sz w:val="20"/>
+          <w:szCs w:val="20"/>
+        </w:rPr>
+        <w:t>///</w:t>
+      </w:r>
+      <w:r>
+        <w:rPr>
+          <w:rFonts w:cstheme="minorHAnsi"/>
+          <w:color w:val="008000"/>
+          <w:sz w:val="20"/>
+          <w:szCs w:val="20"/>
+        </w:rPr>
+        <w:t xml:space="preserve"> </w:t>
+      </w:r>
+      <w:r>
+        <w:rPr>
+          <w:rFonts w:cstheme="minorHAnsi"/>
+          <w:color w:val="808080"/>
+          <w:sz w:val="20"/>
+          <w:szCs w:val="20"/>
+        </w:rPr>
+        <w:t>&lt;summary&gt;</w:t>
+      </w:r>
+    </w:p>
+    <w:p>
+      <w:pPr>
+        <w:autoSpaceDE w:val="0"/>
+        <w:autoSpaceDN w:val="0"/>
+        <w:adjustRightInd w:val="0"/>
+        <w:spacing w:after="0" w:line="240" w:lineRule="auto"/>
+        <w:rPr>
+          <w:rFonts w:cstheme="minorHAnsi"/>
+          <w:color w:val="000000"/>
+          <w:sz w:val="20"/>
+          <w:szCs w:val="20"/>
+        </w:rPr>
+      </w:pPr>
+      <w:r>
+        <w:rPr>
+          <w:rFonts w:cstheme="minorHAnsi"/>
+          <w:color w:val="000000"/>
+          <w:sz w:val="20"/>
+          <w:szCs w:val="20"/>
+        </w:rPr>
+        <w:t xml:space="preserve">        </w:t>
+      </w:r>
+      <w:r>
+        <w:rPr>
+          <w:rFonts w:cstheme="minorHAnsi"/>
+          <w:color w:val="808080"/>
+          <w:sz w:val="20"/>
+          <w:szCs w:val="20"/>
+        </w:rPr>
+        <w:t>///</w:t>
+      </w:r>
+      <w:r>
+        <w:rPr>
+          <w:rFonts w:cstheme="minorHAnsi"/>
+          <w:color w:val="008000"/>
+          <w:sz w:val="20"/>
+          <w:szCs w:val="20"/>
+        </w:rPr>
+        <w:t xml:space="preserve"> Callback method</w:t>
+      </w:r>
+    </w:p>
+    <w:p>
+      <w:pPr>
+        <w:autoSpaceDE w:val="0"/>
+        <w:autoSpaceDN w:val="0"/>
+        <w:adjustRightInd w:val="0"/>
+        <w:spacing w:after="0" w:line="240" w:lineRule="auto"/>
+        <w:rPr>
+          <w:rFonts w:cstheme="minorHAnsi"/>
+          <w:color w:val="000000"/>
+          <w:sz w:val="20"/>
+          <w:szCs w:val="20"/>
+        </w:rPr>
+      </w:pPr>
+      <w:r>
+        <w:rPr>
+          <w:rFonts w:cstheme="minorHAnsi"/>
+          <w:color w:val="000000"/>
+          <w:sz w:val="20"/>
+          <w:szCs w:val="20"/>
+        </w:rPr>
+        <w:t xml:space="preserve">        </w:t>
+      </w:r>
+      <w:r>
+        <w:rPr>
+          <w:rFonts w:cstheme="minorHAnsi"/>
+          <w:color w:val="808080"/>
+          <w:sz w:val="20"/>
+          <w:szCs w:val="20"/>
+        </w:rPr>
+        <w:t>///</w:t>
+      </w:r>
+      <w:r>
+        <w:rPr>
+          <w:rFonts w:cstheme="minorHAnsi"/>
+          <w:color w:val="008000"/>
+          <w:sz w:val="20"/>
+          <w:szCs w:val="20"/>
+        </w:rPr>
+        <w:t xml:space="preserve"> </w:t>
+      </w:r>
+      <w:r>
+        <w:rPr>
+          <w:rFonts w:cstheme="minorHAnsi"/>
+          <w:color w:val="808080"/>
+          <w:sz w:val="20"/>
+          <w:szCs w:val="20"/>
+        </w:rPr>
+        <w:t>&lt;/summary&gt;</w:t>
+      </w:r>
+    </w:p>
+    <w:p>
+      <w:pPr>
+        <w:autoSpaceDE w:val="0"/>
+        <w:autoSpaceDN w:val="0"/>
+        <w:adjustRightInd w:val="0"/>
+        <w:spacing w:after="0" w:line="240" w:lineRule="auto"/>
+        <w:rPr>
+          <w:rFonts w:cstheme="minorHAnsi"/>
+          <w:color w:val="000000"/>
+          <w:sz w:val="20"/>
+          <w:szCs w:val="20"/>
+        </w:rPr>
+      </w:pPr>
+      <w:r>
+        <w:rPr>
+          <w:rFonts w:cstheme="minorHAnsi"/>
+          <w:color w:val="000000"/>
+          <w:sz w:val="20"/>
+          <w:szCs w:val="20"/>
+        </w:rPr>
+        <w:t xml:space="preserve">        </w:t>
+      </w:r>
+      <w:r>
+        <w:rPr>
+          <w:rFonts w:cstheme="minorHAnsi"/>
+          <w:color w:val="808080"/>
+          <w:sz w:val="20"/>
+          <w:szCs w:val="20"/>
+        </w:rPr>
+        <w:t>///</w:t>
+      </w:r>
+      <w:r>
+        <w:rPr>
+          <w:rFonts w:cstheme="minorHAnsi"/>
+          <w:color w:val="008000"/>
+          <w:sz w:val="20"/>
+          <w:szCs w:val="20"/>
+        </w:rPr>
+        <w:t xml:space="preserve"> </w:t>
+      </w:r>
+      <w:r>
+        <w:rPr>
+          <w:rFonts w:cstheme="minorHAnsi"/>
+          <w:color w:val="808080"/>
+          <w:sz w:val="20"/>
+          <w:szCs w:val="20"/>
+        </w:rPr>
+        <w:t>&lt;param name="</w:t>
+      </w:r>
+      <w:r>
+        <w:rPr>
+          <w:rFonts w:cstheme="minorHAnsi"/>
+          <w:noProof/>
+          <w:color w:val="000000"/>
+          <w:sz w:val="20"/>
+          <w:szCs w:val="20"/>
+        </w:rPr>
+        <w:t xml:space="preserve"> </w:t>
+      </w:r>
+      <w:r>
+        <w:rPr>
+          <w:rFonts w:cstheme="minorHAnsi"/>
+          <w:noProof/>
+          <w:color w:val="000000"/>
+          <w:sz w:val="20"/>
+          <w:szCs w:val="20"/>
+        </w:rPr>
+        <w:t>a</w:t>
+      </w:r>
+      <w:r>
+        <w:rPr>
+          <w:rFonts w:cstheme="minorHAnsi"/>
+          <w:noProof/>
+          <w:color w:val="000000"/>
+          <w:sz w:val="20"/>
+          <w:szCs w:val="20"/>
+        </w:rPr>
+        <w:t>syncResult</w:t>
+      </w:r>
+      <w:r>
+        <w:rPr>
+          <w:rFonts w:cstheme="minorHAnsi"/>
+          <w:color w:val="808080"/>
+          <w:sz w:val="20"/>
+          <w:szCs w:val="20"/>
+        </w:rPr>
+        <w:t xml:space="preserve"> </w:t>
+      </w:r>
+      <w:r>
+        <w:rPr>
+          <w:rFonts w:cstheme="minorHAnsi"/>
+          <w:color w:val="808080"/>
+          <w:sz w:val="20"/>
+          <w:szCs w:val="20"/>
+        </w:rPr>
+        <w:t>"&gt;&lt;/param&gt;</w:t>
+      </w:r>
+    </w:p>
+    <w:p>
+      <w:pPr>
+        <w:autoSpaceDE w:val="0"/>
+        <w:autoSpaceDN w:val="0"/>
+        <w:adjustRightInd w:val="0"/>
+        <w:spacing w:after="0" w:line="240" w:lineRule="auto"/>
+        <w:rPr>
+          <w:rFonts w:cstheme="minorHAnsi"/>
+          <w:noProof/>
+          <w:color w:val="000000"/>
+          <w:sz w:val="20"/>
+          <w:szCs w:val="20"/>
+        </w:rPr>
+      </w:pPr>
+      <w:r>
+        <w:rPr>
+          <w:rFonts w:cstheme="minorHAnsi"/>
+          <w:noProof/>
+          <w:color w:val="000000"/>
+          <w:sz w:val="20"/>
+          <w:szCs w:val="20"/>
+        </w:rPr>
+        <w:t xml:space="preserve">        </w:t>
+      </w:r>
+      <w:r>
+        <w:rPr>
+          <w:rFonts w:cstheme="minorHAnsi"/>
+          <w:noProof/>
+          <w:color w:val="0000FF"/>
+          <w:sz w:val="20"/>
+          <w:szCs w:val="20"/>
+        </w:rPr>
+        <w:t>private</w:t>
+      </w:r>
+      <w:r>
+        <w:rPr>
+          <w:rFonts w:cstheme="minorHAnsi"/>
+          <w:noProof/>
+          <w:color w:val="000000"/>
+          <w:sz w:val="20"/>
+          <w:szCs w:val="20"/>
+        </w:rPr>
+        <w:t xml:space="preserve"> </w:t>
+      </w:r>
+      <w:r>
+        <w:rPr>
+          <w:rFonts w:cstheme="minorHAnsi"/>
+          <w:noProof/>
+          <w:color w:val="0000FF"/>
+          <w:sz w:val="20"/>
+          <w:szCs w:val="20"/>
+        </w:rPr>
+        <w:t>static</w:t>
+      </w:r>
+      <w:r>
+        <w:rPr>
+          <w:rFonts w:cstheme="minorHAnsi"/>
+          <w:noProof/>
+          <w:color w:val="000000"/>
+          <w:sz w:val="20"/>
+          <w:szCs w:val="20"/>
+        </w:rPr>
+        <w:t xml:space="preserve"> </w:t>
+      </w:r>
+      <w:r>
+        <w:rPr>
+          <w:rFonts w:cstheme="minorHAnsi"/>
+          <w:noProof/>
+          <w:color w:val="0000FF"/>
+          <w:sz w:val="20"/>
+          <w:szCs w:val="20"/>
+        </w:rPr>
+        <w:t>void</w:t>
+      </w:r>
+      <w:r>
+        <w:rPr>
+          <w:rFonts w:cstheme="minorHAnsi"/>
+          <w:noProof/>
+          <w:color w:val="000000"/>
+          <w:sz w:val="20"/>
+          <w:szCs w:val="20"/>
+        </w:rPr>
+        <w:t xml:space="preserve"> EndRead(IAsyncResult a</w:t>
+      </w:r>
+      <w:r>
+        <w:rPr>
+          <w:rFonts w:cstheme="minorHAnsi"/>
+          <w:noProof/>
+          <w:color w:val="000000"/>
+          <w:sz w:val="20"/>
+          <w:szCs w:val="20"/>
+        </w:rPr>
+        <w:t>syncResult</w:t>
+      </w:r>
+      <w:r>
+        <w:rPr>
+          <w:rFonts w:cstheme="minorHAnsi"/>
+          <w:noProof/>
+          <w:color w:val="000000"/>
+          <w:sz w:val="20"/>
+          <w:szCs w:val="20"/>
+        </w:rPr>
+        <w:t>)</w:t>
+      </w:r>
+    </w:p>
+    <w:p>
+      <w:pPr>
+        <w:autoSpaceDE w:val="0"/>
+        <w:autoSpaceDN w:val="0"/>
+        <w:adjustRightInd w:val="0"/>
+        <w:spacing w:after="0" w:line="240" w:lineRule="auto"/>
+        <w:rPr>
+          <w:rFonts w:cstheme="minorHAnsi"/>
+          <w:noProof/>
+          <w:color w:val="000000"/>
+          <w:sz w:val="20"/>
+          <w:szCs w:val="20"/>
+        </w:rPr>
+      </w:pPr>
+      <w:r>
+        <w:rPr>
+          <w:rFonts w:cstheme="minorHAnsi"/>
+          <w:noProof/>
+          <w:color w:val="000000"/>
+          <w:sz w:val="20"/>
+          <w:szCs w:val="20"/>
+        </w:rPr>
+        <w:t xml:space="preserve">        {</w:t>
+      </w:r>
+    </w:p>
+    <w:p>
+      <w:pPr>
+        <w:autoSpaceDE w:val="0"/>
+        <w:autoSpaceDN w:val="0"/>
+        <w:adjustRightInd w:val="0"/>
+        <w:spacing w:after="0" w:line="240" w:lineRule="auto"/>
+        <w:rPr>
+          <w:rFonts w:cstheme="minorHAnsi"/>
+          <w:noProof/>
+          <w:color w:val="000000"/>
+          <w:sz w:val="20"/>
+          <w:szCs w:val="20"/>
+        </w:rPr>
+      </w:pPr>
+      <w:r>
+        <w:rPr>
+          <w:rFonts w:cstheme="minorHAnsi"/>
+          <w:noProof/>
+          <w:color w:val="000000"/>
+          <w:sz w:val="20"/>
+          <w:szCs w:val="20"/>
+        </w:rPr>
+        <w:t xml:space="preserve">            Console.WriteLine(</w:t>
+      </w:r>
+      <w:r>
+        <w:rPr>
+          <w:rFonts w:cstheme="minorHAnsi"/>
+          <w:noProof/>
+          <w:color w:val="A31515"/>
+          <w:sz w:val="20"/>
+          <w:szCs w:val="20"/>
+        </w:rPr>
+        <w:t xml:space="preserve">$" Managed Thread Id in endread is : </w:t>
+      </w:r>
+      <w:r>
+        <w:rPr>
+          <w:rFonts w:cstheme="minorHAnsi"/>
+          <w:noProof/>
+          <w:color w:val="000000"/>
+          <w:sz w:val="20"/>
+          <w:szCs w:val="20"/>
+        </w:rPr>
+        <w:t>{Thread.CurrentThread.ManagedThreadId}</w:t>
+      </w:r>
+      <w:r>
+        <w:rPr>
+          <w:rFonts w:cstheme="minorHAnsi"/>
+          <w:noProof/>
+          <w:color w:val="A31515"/>
+          <w:sz w:val="20"/>
+          <w:szCs w:val="20"/>
+        </w:rPr>
+        <w:t>"</w:t>
+      </w:r>
+      <w:r>
+        <w:rPr>
+          <w:rFonts w:cstheme="minorHAnsi"/>
+          <w:noProof/>
+          <w:color w:val="000000"/>
+          <w:sz w:val="20"/>
+          <w:szCs w:val="20"/>
+        </w:rPr>
+        <w:t xml:space="preserve">); </w:t>
+      </w:r>
+      <w:r>
+        <w:rPr>
+          <w:rFonts w:cstheme="minorHAnsi"/>
+          <w:noProof/>
+          <w:color w:val="008000"/>
+          <w:sz w:val="20"/>
+          <w:szCs w:val="20"/>
+        </w:rPr>
+        <w:t>//// The managed thread identifier.</w:t>
+      </w:r>
+    </w:p>
+    <w:p>
+      <w:pPr>
+        <w:autoSpaceDE w:val="0"/>
+        <w:autoSpaceDN w:val="0"/>
+        <w:adjustRightInd w:val="0"/>
+        <w:spacing w:after="0" w:line="240" w:lineRule="auto"/>
+        <w:rPr>
+          <w:rFonts w:cstheme="minorHAnsi"/>
+          <w:noProof/>
+          <w:color w:val="000000"/>
+          <w:sz w:val="20"/>
+          <w:szCs w:val="20"/>
+        </w:rPr>
+      </w:pPr>
+      <w:r>
+        <w:rPr>
+          <w:rFonts w:cstheme="minorHAnsi"/>
+          <w:noProof/>
+          <w:color w:val="000000"/>
+          <w:sz w:val="20"/>
+          <w:szCs w:val="20"/>
+        </w:rPr>
+        <w:t xml:space="preserve">            FileStream fs = (FileStream)</w:t>
+      </w:r>
+      <w:r>
+        <w:rPr>
+          <w:rFonts w:cstheme="minorHAnsi"/>
+          <w:noProof/>
+          <w:color w:val="000000"/>
+          <w:sz w:val="20"/>
+          <w:szCs w:val="20"/>
+        </w:rPr>
+        <w:t xml:space="preserve"> </w:t>
+      </w:r>
+      <w:r>
+        <w:rPr>
+          <w:rFonts w:cstheme="minorHAnsi"/>
+          <w:noProof/>
+          <w:color w:val="000000"/>
+          <w:sz w:val="20"/>
+          <w:szCs w:val="20"/>
+        </w:rPr>
+        <w:t>a</w:t>
+      </w:r>
+      <w:r>
+        <w:rPr>
+          <w:rFonts w:cstheme="minorHAnsi"/>
+          <w:noProof/>
+          <w:color w:val="000000"/>
+          <w:sz w:val="20"/>
+          <w:szCs w:val="20"/>
+        </w:rPr>
+        <w:t>syncResult</w:t>
+      </w:r>
+      <w:r>
+        <w:rPr>
+          <w:rFonts w:cstheme="minorHAnsi"/>
+          <w:noProof/>
+          <w:color w:val="000000"/>
+          <w:sz w:val="20"/>
+          <w:szCs w:val="20"/>
+        </w:rPr>
+        <w:t>.AsyncState;</w:t>
+      </w:r>
+    </w:p>
+    <w:p>
+      <w:pPr>
+        <w:autoSpaceDE w:val="0"/>
+        <w:autoSpaceDN w:val="0"/>
+        <w:adjustRightInd w:val="0"/>
+        <w:spacing w:after="0" w:line="240" w:lineRule="auto"/>
+        <w:rPr>
+          <w:rFonts w:cstheme="minorHAnsi"/>
+          <w:noProof/>
+          <w:color w:val="000000"/>
+          <w:sz w:val="20"/>
+          <w:szCs w:val="20"/>
+        </w:rPr>
+      </w:pPr>
+      <w:r>
+        <w:rPr>
+          <w:rFonts w:cstheme="minorHAnsi"/>
+          <w:noProof/>
+          <w:color w:val="000000"/>
+          <w:sz w:val="20"/>
+          <w:szCs w:val="20"/>
+        </w:rPr>
+        <w:t xml:space="preserve">            Int32 numBytesRead = fs.EndRead(</w:t>
+      </w:r>
+      <w:r>
+        <w:rPr>
+          <w:rFonts w:cstheme="minorHAnsi"/>
+          <w:noProof/>
+          <w:color w:val="000000"/>
+          <w:sz w:val="20"/>
+          <w:szCs w:val="20"/>
+        </w:rPr>
+        <w:t>a</w:t>
+      </w:r>
+      <w:r>
+        <w:rPr>
+          <w:rFonts w:cstheme="minorHAnsi"/>
+          <w:noProof/>
+          <w:color w:val="000000"/>
+          <w:sz w:val="20"/>
+          <w:szCs w:val="20"/>
+        </w:rPr>
+        <w:t>syncResult</w:t>
+      </w:r>
+      <w:r>
+        <w:rPr>
+          <w:rFonts w:cstheme="minorHAnsi"/>
+          <w:noProof/>
+          <w:color w:val="000000"/>
+          <w:sz w:val="20"/>
+          <w:szCs w:val="20"/>
+        </w:rPr>
+        <w:t>);</w:t>
+      </w:r>
+    </w:p>
+    <w:p>
+      <w:pPr>
+        <w:autoSpaceDE w:val="0"/>
+        <w:autoSpaceDN w:val="0"/>
+        <w:adjustRightInd w:val="0"/>
+        <w:spacing w:after="0" w:line="240" w:lineRule="auto"/>
+        <w:rPr>
+          <w:rFonts w:cstheme="minorHAnsi"/>
+          <w:noProof/>
+          <w:color w:val="000000"/>
+          <w:sz w:val="20"/>
+          <w:szCs w:val="20"/>
+        </w:rPr>
+      </w:pPr>
+      <w:r>
+        <w:rPr>
+          <w:rFonts w:cstheme="minorHAnsi"/>
+          <w:noProof/>
+          <w:color w:val="000000"/>
+          <w:sz w:val="20"/>
+          <w:szCs w:val="20"/>
+        </w:rPr>
+        <w:t xml:space="preserve">            Console.WriteLine(</w:t>
+      </w:r>
+      <w:r>
+        <w:rPr>
+          <w:rFonts w:cstheme="minorHAnsi"/>
+          <w:noProof/>
+          <w:color w:val="A31515"/>
+          <w:sz w:val="20"/>
+          <w:szCs w:val="20"/>
+        </w:rPr>
+        <w:t xml:space="preserve">$" Number of bytes - </w:t>
+      </w:r>
+      <w:r>
+        <w:rPr>
+          <w:rFonts w:cstheme="minorHAnsi"/>
+          <w:noProof/>
+          <w:color w:val="000000"/>
+          <w:sz w:val="20"/>
+          <w:szCs w:val="20"/>
+        </w:rPr>
+        <w:t>{numBytesRead}</w:t>
+      </w:r>
+      <w:r>
+        <w:rPr>
+          <w:rFonts w:cstheme="minorHAnsi"/>
+          <w:noProof/>
+          <w:color w:val="A31515"/>
+          <w:sz w:val="20"/>
+          <w:szCs w:val="20"/>
+        </w:rPr>
+        <w:t>"</w:t>
+      </w:r>
+      <w:r>
+        <w:rPr>
+          <w:rFonts w:cstheme="minorHAnsi"/>
+          <w:noProof/>
+          <w:color w:val="000000"/>
+          <w:sz w:val="20"/>
+          <w:szCs w:val="20"/>
+        </w:rPr>
+        <w:t>);</w:t>
+      </w:r>
+    </w:p>
+    <w:p>
+      <w:pPr>
+        <w:autoSpaceDE w:val="0"/>
+        <w:autoSpaceDN w:val="0"/>
+        <w:adjustRightInd w:val="0"/>
+        <w:spacing w:after="0" w:line="240" w:lineRule="auto"/>
+        <w:rPr>
+          <w:rFonts w:cstheme="minorHAnsi"/>
+          <w:noProof/>
+          <w:color w:val="000000"/>
+          <w:sz w:val="20"/>
+          <w:szCs w:val="20"/>
+        </w:rPr>
+      </w:pPr>
+      <w:r>
+        <w:rPr>
+          <w:rFonts w:cstheme="minorHAnsi"/>
+          <w:noProof/>
+          <w:color w:val="000000"/>
+          <w:sz w:val="20"/>
+          <w:szCs w:val="20"/>
+        </w:rPr>
+        <w:t xml:space="preserve">            Console.WriteLine(Encoding.UTF8.GetString(bytes));</w:t>
+      </w:r>
+    </w:p>
+    <w:p>
+      <w:pPr>
+        <w:autoSpaceDE w:val="0"/>
+        <w:autoSpaceDN w:val="0"/>
+        <w:adjustRightInd w:val="0"/>
+        <w:spacing w:after="0" w:line="240" w:lineRule="auto"/>
+        <w:rPr>
+          <w:rFonts w:cstheme="minorHAnsi"/>
+          <w:noProof/>
+          <w:color w:val="000000"/>
+          <w:sz w:val="20"/>
+          <w:szCs w:val="20"/>
+        </w:rPr>
+      </w:pPr>
+      <w:r>
+        <w:rPr>
+          <w:rFonts w:cstheme="minorHAnsi"/>
+          <w:noProof/>
+          <w:color w:val="000000"/>
+          <w:sz w:val="20"/>
+          <w:szCs w:val="20"/>
+        </w:rPr>
+        <w:t xml:space="preserve">            fs.Close();</w:t>
+      </w:r>
+    </w:p>
+    <w:p>
+      <w:pPr>
+        <w:autoSpaceDE w:val="0"/>
+        <w:autoSpaceDN w:val="0"/>
+        <w:adjustRightInd w:val="0"/>
+        <w:spacing w:after="0" w:line="240" w:lineRule="auto"/>
+        <w:rPr>
+          <w:rFonts w:cstheme="minorHAnsi"/>
+          <w:noProof/>
+          <w:color w:val="000000"/>
+          <w:sz w:val="20"/>
+          <w:szCs w:val="20"/>
+        </w:rPr>
+      </w:pPr>
+      <w:r>
+        <w:rPr>
+          <w:rFonts w:cstheme="minorHAnsi"/>
+          <w:noProof/>
+          <w:color w:val="000000"/>
+          <w:sz w:val="20"/>
+          <w:szCs w:val="20"/>
+        </w:rPr>
+        <w:t xml:space="preserve">        }</w:t>
+      </w:r>
+    </w:p>
+    <w:p>
+      <w:pPr>
+        <w:rPr>
+          <w:rFonts w:cstheme="minorHAnsi"/>
+          <w:color w:val="000000"/>
+          <w:sz w:val="20"/>
+          <w:szCs w:val="20"/>
+        </w:rPr>
+      </w:pPr>
+      <w:r>
+        <w:rPr>
+          <w:rFonts w:cstheme="minorHAnsi"/>
+          <w:color w:val="000000"/>
+          <w:sz w:val="20"/>
+          <w:szCs w:val="20"/>
+        </w:rPr>
+        <w:t xml:space="preserve">    }</w:t>
       </w:r>
     </w:p>
     <w:p>
@@ -36765,19 +40402,111 @@
           <w:rFonts w:ascii="Palatino Linotype" w:hAnsi="Palatino Linotype"/>
           <w:b/>
           <w:bCs/>
-          <w:sz w:val="32"/>
-          <w:szCs w:val="32"/>
-        </w:rPr>
-      </w:pPr>
-    </w:p>
-    <w:p>
-      <w:pPr>
-        <w:rPr>
-          <w:rFonts w:ascii="Palatino Linotype" w:hAnsi="Palatino Linotype"/>
-          <w:sz w:val="21"/>
-          <w:szCs w:val="21"/>
-        </w:rPr>
-      </w:pPr>
+          <w:sz w:val="20"/>
+          <w:szCs w:val="20"/>
+        </w:rPr>
+      </w:pPr>
+      <w:r>
+        <w:rPr>
+          <w:noProof/>
+        </w:rPr>
+        <w:drawing>
+          <wp:inline distT="0" distB="0" distL="0" distR="0" wp14:anchorId="141BD25D" wp14:editId="6C15C878">
+            <wp:extent cx="5943600" cy="1238250"/>
+            <wp:effectExtent l="0" t="0" r="0" b="0"/>
+            <wp:docPr id="17" name="Picture 17"/>
+            <wp:cNvGraphicFramePr>
+              <a:graphicFrameLocks xmlns:a="http://schemas.openxmlformats.org/drawingml/2006/main" noChangeAspect="1"/>
+            </wp:cNvGraphicFramePr>
+            <a:graphic xmlns:a="http://schemas.openxmlformats.org/drawingml/2006/main">
+              <a:graphicData uri="http://schemas.openxmlformats.org/drawingml/2006/picture">
+                <pic:pic xmlns:pic="http://schemas.openxmlformats.org/drawingml/2006/picture">
+                  <pic:nvPicPr>
+                    <pic:cNvPr id="1" name=""/>
+                    <pic:cNvPicPr/>
+                  </pic:nvPicPr>
+                  <pic:blipFill>
+                    <a:blip r:embed="rId20"/>
+                    <a:stretch>
+                      <a:fillRect/>
+                    </a:stretch>
+                  </pic:blipFill>
+                  <pic:spPr>
+                    <a:xfrm>
+                      <a:off x="0" y="0"/>
+                      <a:ext cx="5943600" cy="1238250"/>
+                    </a:xfrm>
+                    <a:prstGeom prst="rect">
+                      <a:avLst/>
+                    </a:prstGeom>
+                  </pic:spPr>
+                </pic:pic>
+              </a:graphicData>
+            </a:graphic>
+          </wp:inline>
+        </w:drawing>
+      </w:r>
+    </w:p>
+    <w:p>
+      <w:pPr>
+        <w:rPr>
+          <w:rFonts w:ascii="Palatino Linotype" w:hAnsi="Palatino Linotype"/>
+          <w:b/>
+          <w:bCs/>
+          <w:sz w:val="20"/>
+          <w:szCs w:val="20"/>
+        </w:rPr>
+      </w:pPr>
+      <w:r>
+        <w:rPr>
+          <w:rFonts w:ascii="Palatino Linotype" w:hAnsi="Palatino Linotype"/>
+          <w:b/>
+          <w:bCs/>
+          <w:sz w:val="20"/>
+          <w:szCs w:val="20"/>
+        </w:rPr>
+        <w:t>Fig 6.</w:t>
+      </w:r>
+      <w:r>
+        <w:rPr>
+          <w:rFonts w:ascii="Palatino Linotype" w:hAnsi="Palatino Linotype"/>
+          <w:b/>
+          <w:bCs/>
+          <w:sz w:val="20"/>
+          <w:szCs w:val="20"/>
+        </w:rPr>
+        <w:t>10</w:t>
+      </w:r>
+      <w:r>
+        <w:rPr>
+          <w:rFonts w:ascii="Palatino Linotype" w:hAnsi="Palatino Linotype"/>
+          <w:b/>
+          <w:bCs/>
+          <w:sz w:val="20"/>
+          <w:szCs w:val="20"/>
+        </w:rPr>
+        <w:t xml:space="preserve"> – </w:t>
+      </w:r>
+      <w:r>
+        <w:rPr>
+          <w:rFonts w:ascii="Palatino Linotype" w:hAnsi="Palatino Linotype"/>
+          <w:b/>
+          <w:bCs/>
+          <w:sz w:val="20"/>
+          <w:szCs w:val="20"/>
+        </w:rPr>
+        <w:t>Output of file read using APM pattern</w:t>
+      </w:r>
+      <w:r>
+        <w:rPr>
+          <w:rFonts w:ascii="Palatino Linotype" w:hAnsi="Palatino Linotype"/>
+          <w:b/>
+          <w:bCs/>
+          <w:sz w:val="20"/>
+          <w:szCs w:val="20"/>
+        </w:rPr>
+        <w:t xml:space="preserve"> with callback</w:t>
+      </w:r>
     </w:p>
     <w:p>
       <w:pPr>
@@ -36790,7 +40519,9 @@
           <w:szCs w:val="36"/>
         </w:rPr>
       </w:pPr>
-      <w:r>
+    </w:p>
+    <w:p>
+      <w:pPr>
         <w:rPr>
           <w:rFonts w:ascii="Palatino Linotype" w:hAnsi="Palatino Linotype"/>
           <w:b/>
@@ -36799,8 +40530,7 @@
           <w:sz w:val="36"/>
           <w:szCs w:val="36"/>
         </w:rPr>
-        <w:t>Paralleling</w:t>
-      </w:r>
+      </w:pPr>
       <w:r>
         <w:rPr>
           <w:rFonts w:ascii="Palatino Linotype" w:hAnsi="Palatino Linotype"/>
@@ -36810,7 +40540,8 @@
           <w:sz w:val="36"/>
           <w:szCs w:val="36"/>
         </w:rPr>
-        <w:t xml:space="preserve"> with TAP </w:t>
+        <w:lastRenderedPageBreak/>
+        <w:t>Paralleling</w:t>
       </w:r>
       <w:r>
         <w:rPr>
@@ -36821,6 +40552,17 @@
           <w:sz w:val="36"/>
           <w:szCs w:val="36"/>
         </w:rPr>
+        <w:t xml:space="preserve"> with TAP </w:t>
+      </w:r>
+      <w:r>
+        <w:rPr>
+          <w:rFonts w:ascii="Palatino Linotype" w:hAnsi="Palatino Linotype"/>
+          <w:b/>
+          <w:bCs/>
+          <w:strike/>
+          <w:sz w:val="36"/>
+          <w:szCs w:val="36"/>
+        </w:rPr>
         <w:t>(</w:t>
       </w:r>
       <w:proofErr w:type="spellStart"/>
@@ -37020,7 +40762,7 @@
           <w:bCs/>
         </w:rPr>
       </w:pPr>
-      <w:hyperlink r:id="rId18" w:history="1">
+      <w:hyperlink r:id="rId21" w:history="1">
         <w:r>
           <w:rPr>
             <w:rStyle w:val="Hyperlink"/>
@@ -37038,7 +40780,7 @@
           <w:bCs/>
         </w:rPr>
       </w:pPr>
-      <w:hyperlink r:id="rId19" w:history="1">
+      <w:hyperlink r:id="rId22" w:history="1">
         <w:r>
           <w:rPr>
             <w:rStyle w:val="Hyperlink"/>
@@ -37112,9 +40854,9 @@
 <file path=word/numbering.xml><?xml version="1.0" encoding="utf-8"?>
 <w:numbering xmlns:wpc="http://schemas.microsoft.com/office/word/2010/wordprocessingCanvas" xmlns:cx="http://schemas.microsoft.com/office/drawing/2014/chartex" xmlns:cx1="http://schemas.microsoft.com/office/drawing/2015/9/8/chartex" xmlns:cx2="http://schemas.microsoft.com/office/drawing/2015/10/21/chartex" xmlns:cx3="http://schemas.microsoft.com/office/drawing/2016/5/9/chartex" xmlns:cx4="http://schemas.microsoft.com/office/drawing/2016/5/10/chartex" xmlns:cx5="http://schemas.microsoft.com/office/drawing/2016/5/11/chartex" xmlns:cx6="http://schemas.microsoft.com/office/drawing/2016/5/12/chartex" xmlns:cx7="http://schemas.microsoft.com/office/drawing/2016/5/13/chartex" xmlns:cx8="http://schemas.microsoft.com/office/drawing/2016/5/14/chartex" xmlns:mc="http://schemas.openxmlformats.org/markup-compatibility/2006" xmlns:aink="http://schemas.microsoft.com/office/drawing/2016/ink" xmlns:am3d="http://schemas.microsoft.com/office/drawing/2017/model3d" xmlns:o="urn:schemas-microsoft-com:office:office" xmlns:r="http://schemas.openxmlformats.org/officeDocument/2006/relationships" xmlns:m="http://schemas.openxmlformats.org/officeDocument/2006/math" xmlns:v="urn:schemas-microsoft-com:vml" xmlns:wp14="http://schemas.microsoft.com/office/word/2010/wordprocessingDrawing" xmlns:wp="http://schemas.openxmlformats.org/drawingml/2006/wordprocessingDrawing" xmlns:w10="urn:schemas-microsoft-com:office:word" xmlns:w="http://schemas.openxmlformats.org/wordprocessingml/2006/main" xmlns:w14="http://schemas.microsoft.com/office/word/2010/wordml" xmlns:w15="http://schemas.microsoft.com/office/word/2012/wordml" xmlns:w16cid="http://schemas.microsoft.com/office/word/2016/wordml/cid" xmlns:w16se="http://schemas.microsoft.com/office/word/2015/wordml/symex" xmlns:wpg="http://schemas.microsoft.com/office/word/2010/wordprocessingGroup" xmlns:wpi="http://schemas.microsoft.com/office/word/2010/wordprocessingInk" xmlns:wne="http://schemas.microsoft.com/office/word/2006/wordml" xmlns:wps="http://schemas.microsoft.com/office/word/2010/wordprocessingShape" mc:Ignorable="w14 w15 w16se w16cid wp14">
   <w:abstractNum w:abstractNumId="0" w15:restartNumberingAfterBreak="0">
-    <w:nsid w:val="7C95356C"/>
+    <w:nsid w:val="24A20FBA"/>
     <w:multiLevelType w:val="hybridMultilevel"/>
-    <w:tmpl w:val="48CADE64"/>
+    <w:tmpl w:val="30A23A94"/>
     <w:lvl w:ilvl="0" w:tplc="04090001">
       <w:start w:val="1"/>
       <w:numFmt w:val="bullet"/>
@@ -37224,7 +40966,123 @@
       </w:rPr>
     </w:lvl>
   </w:abstractNum>
+  <w:abstractNum w:abstractNumId="1" w15:restartNumberingAfterBreak="0">
+    <w:nsid w:val="7C95356C"/>
+    <w:multiLevelType w:val="hybridMultilevel"/>
+    <w:tmpl w:val="48CADE64"/>
+    <w:lvl w:ilvl="0" w:tplc="04090001">
+      <w:start w:val="1"/>
+      <w:numFmt w:val="bullet"/>
+      <w:lvlText w:val=""/>
+      <w:lvlJc w:val="left"/>
+      <w:pPr>
+        <w:ind w:left="720" w:hanging="360"/>
+      </w:pPr>
+      <w:rPr>
+        <w:rFonts w:ascii="Symbol" w:hAnsi="Symbol" w:hint="default"/>
+      </w:rPr>
+    </w:lvl>
+    <w:lvl w:ilvl="1" w:tplc="04090003" w:tentative="1">
+      <w:start w:val="1"/>
+      <w:numFmt w:val="bullet"/>
+      <w:lvlText w:val="o"/>
+      <w:lvlJc w:val="left"/>
+      <w:pPr>
+        <w:ind w:left="1440" w:hanging="360"/>
+      </w:pPr>
+      <w:rPr>
+        <w:rFonts w:ascii="Courier New" w:hAnsi="Courier New" w:cs="Courier New" w:hint="default"/>
+      </w:rPr>
+    </w:lvl>
+    <w:lvl w:ilvl="2" w:tplc="04090005" w:tentative="1">
+      <w:start w:val="1"/>
+      <w:numFmt w:val="bullet"/>
+      <w:lvlText w:val=""/>
+      <w:lvlJc w:val="left"/>
+      <w:pPr>
+        <w:ind w:left="2160" w:hanging="360"/>
+      </w:pPr>
+      <w:rPr>
+        <w:rFonts w:ascii="Wingdings" w:hAnsi="Wingdings" w:hint="default"/>
+      </w:rPr>
+    </w:lvl>
+    <w:lvl w:ilvl="3" w:tplc="04090001" w:tentative="1">
+      <w:start w:val="1"/>
+      <w:numFmt w:val="bullet"/>
+      <w:lvlText w:val=""/>
+      <w:lvlJc w:val="left"/>
+      <w:pPr>
+        <w:ind w:left="2880" w:hanging="360"/>
+      </w:pPr>
+      <w:rPr>
+        <w:rFonts w:ascii="Symbol" w:hAnsi="Symbol" w:hint="default"/>
+      </w:rPr>
+    </w:lvl>
+    <w:lvl w:ilvl="4" w:tplc="04090003" w:tentative="1">
+      <w:start w:val="1"/>
+      <w:numFmt w:val="bullet"/>
+      <w:lvlText w:val="o"/>
+      <w:lvlJc w:val="left"/>
+      <w:pPr>
+        <w:ind w:left="3600" w:hanging="360"/>
+      </w:pPr>
+      <w:rPr>
+        <w:rFonts w:ascii="Courier New" w:hAnsi="Courier New" w:cs="Courier New" w:hint="default"/>
+      </w:rPr>
+    </w:lvl>
+    <w:lvl w:ilvl="5" w:tplc="04090005" w:tentative="1">
+      <w:start w:val="1"/>
+      <w:numFmt w:val="bullet"/>
+      <w:lvlText w:val=""/>
+      <w:lvlJc w:val="left"/>
+      <w:pPr>
+        <w:ind w:left="4320" w:hanging="360"/>
+      </w:pPr>
+      <w:rPr>
+        <w:rFonts w:ascii="Wingdings" w:hAnsi="Wingdings" w:hint="default"/>
+      </w:rPr>
+    </w:lvl>
+    <w:lvl w:ilvl="6" w:tplc="04090001" w:tentative="1">
+      <w:start w:val="1"/>
+      <w:numFmt w:val="bullet"/>
+      <w:lvlText w:val=""/>
+      <w:lvlJc w:val="left"/>
+      <w:pPr>
+        <w:ind w:left="5040" w:hanging="360"/>
+      </w:pPr>
+      <w:rPr>
+        <w:rFonts w:ascii="Symbol" w:hAnsi="Symbol" w:hint="default"/>
+      </w:rPr>
+    </w:lvl>
+    <w:lvl w:ilvl="7" w:tplc="04090003" w:tentative="1">
+      <w:start w:val="1"/>
+      <w:numFmt w:val="bullet"/>
+      <w:lvlText w:val="o"/>
+      <w:lvlJc w:val="left"/>
+      <w:pPr>
+        <w:ind w:left="5760" w:hanging="360"/>
+      </w:pPr>
+      <w:rPr>
+        <w:rFonts w:ascii="Courier New" w:hAnsi="Courier New" w:cs="Courier New" w:hint="default"/>
+      </w:rPr>
+    </w:lvl>
+    <w:lvl w:ilvl="8" w:tplc="04090005" w:tentative="1">
+      <w:start w:val="1"/>
+      <w:numFmt w:val="bullet"/>
+      <w:lvlText w:val=""/>
+      <w:lvlJc w:val="left"/>
+      <w:pPr>
+        <w:ind w:left="6480" w:hanging="360"/>
+      </w:pPr>
+      <w:rPr>
+        <w:rFonts w:ascii="Wingdings" w:hAnsi="Wingdings" w:hint="default"/>
+      </w:rPr>
+    </w:lvl>
+  </w:abstractNum>
   <w:num w:numId="1">
+    <w:abstractNumId w:val="1"/>
+  </w:num>
+  <w:num w:numId="2">
     <w:abstractNumId w:val="0"/>
   </w:num>
 </w:numbering>

</xml_diff>

<commit_message>
TAP wrapper over EAP WPF app
</commit_message>
<xml_diff>
--- a/Chapter6/BPB0067_Chapter 6.docx
+++ b/Chapter6/BPB0067_Chapter 6.docx
@@ -44061,7 +44061,15 @@
           <w:sz w:val="21"/>
           <w:szCs w:val="21"/>
         </w:rPr>
-        <w:t>then</w:t>
+        <w:t>the</w:t>
+      </w:r>
+      <w:r>
+        <w:rPr>
+          <w:rFonts w:ascii="Palatino Linotype" w:hAnsi="Palatino Linotype"/>
+          <w:sz w:val="21"/>
+          <w:szCs w:val="21"/>
+        </w:rPr>
+        <w:t>m</w:t>
       </w:r>
       <w:r>
         <w:rPr>
@@ -52674,23 +52682,7 @@
           <w:sz w:val="21"/>
           <w:szCs w:val="21"/>
         </w:rPr>
-        <w:t xml:space="preserve"> we can define a delegate that matches signature of our synchronous operation in this case </w:t>
-      </w:r>
-      <w:r>
-        <w:rPr>
-          <w:rFonts w:ascii="Palatino Linotype" w:hAnsi="Palatino Linotype"/>
-          <w:sz w:val="21"/>
-          <w:szCs w:val="21"/>
-        </w:rPr>
-        <w:t>void CalculatePi(int numsteps, AsyncOperation asyncOp)</w:t>
-      </w:r>
-      <w:r>
-        <w:rPr>
-          <w:rFonts w:ascii="Palatino Linotype" w:hAnsi="Palatino Linotype"/>
-          <w:sz w:val="21"/>
-          <w:szCs w:val="21"/>
-        </w:rPr>
-        <w:t xml:space="preserve">. So delegate will look like </w:t>
+        <w:t xml:space="preserve"> we can define a delegate that matches signature of our synchronous operation in this case void CalculatePi(int numsteps, AsyncOperation asyncOp). So delegate will look like </w:t>
       </w:r>
     </w:p>
     <w:p>
@@ -59544,7 +59536,7 @@
           <w:sz w:val="20"/>
           <w:szCs w:val="20"/>
         </w:rPr>
-        <w:t>1</w:t>
+        <w:t>11</w:t>
       </w:r>
       <w:r>
         <w:rPr>
@@ -59554,7 +59546,7 @@
           <w:sz w:val="20"/>
           <w:szCs w:val="20"/>
         </w:rPr>
-        <w:t>1</w:t>
+        <w:t xml:space="preserve"> – </w:t>
       </w:r>
       <w:r>
         <w:rPr>
@@ -59564,27 +59556,64 @@
           <w:sz w:val="20"/>
           <w:szCs w:val="20"/>
         </w:rPr>
-        <w:t xml:space="preserve"> – </w:t>
-      </w:r>
-      <w:r>
+        <w:t>Output calculate pi using EAP</w:t>
+      </w:r>
+    </w:p>
+    <w:p>
+      <w:pPr>
         <w:rPr>
           <w:rFonts w:ascii="Palatino Linotype" w:hAnsi="Palatino Linotype"/>
-          <w:b/>
-          <w:bCs/>
-          <w:sz w:val="20"/>
-          <w:szCs w:val="20"/>
-        </w:rPr>
-        <w:t xml:space="preserve">Output </w:t>
-      </w:r>
+          <w:sz w:val="21"/>
+          <w:szCs w:val="21"/>
+        </w:rPr>
+      </w:pPr>
       <w:r>
         <w:rPr>
           <w:rFonts w:ascii="Palatino Linotype" w:hAnsi="Palatino Linotype"/>
-          <w:b/>
-          <w:bCs/>
-          <w:sz w:val="20"/>
-          <w:szCs w:val="20"/>
-        </w:rPr>
-        <w:t>calculate pi using EAP</w:t>
+          <w:sz w:val="21"/>
+          <w:szCs w:val="21"/>
+        </w:rPr>
+        <w:t xml:space="preserve">TODO </w:t>
+      </w:r>
+      <w:r>
+        <w:rPr>
+          <w:rFonts w:ascii="Palatino Linotype" w:hAnsi="Palatino Linotype"/>
+          <w:sz w:val="21"/>
+          <w:szCs w:val="21"/>
+        </w:rPr>
+        <w:t>– Implement</w:t>
+      </w:r>
+      <w:r>
+        <w:rPr>
+          <w:rFonts w:ascii="Palatino Linotype" w:hAnsi="Palatino Linotype"/>
+          <w:sz w:val="21"/>
+          <w:szCs w:val="21"/>
+        </w:rPr>
+        <w:t xml:space="preserve"> WPF</w:t>
+      </w:r>
+      <w:r>
+        <w:rPr>
+          <w:rFonts w:ascii="Palatino Linotype" w:hAnsi="Palatino Linotype"/>
+          <w:sz w:val="21"/>
+          <w:szCs w:val="21"/>
+        </w:rPr>
+        <w:t xml:space="preserve"> app</w:t>
+      </w:r>
+      <w:r>
+        <w:rPr>
+          <w:rFonts w:ascii="Palatino Linotype" w:hAnsi="Palatino Linotype"/>
+          <w:sz w:val="21"/>
+          <w:szCs w:val="21"/>
+        </w:rPr>
+        <w:t xml:space="preserve"> with </w:t>
+      </w:r>
+      <w:r>
+        <w:rPr>
+          <w:rFonts w:ascii="Palatino Linotype" w:hAnsi="Palatino Linotype"/>
+          <w:sz w:val="21"/>
+          <w:szCs w:val="21"/>
+        </w:rPr>
+        <w:t>progress</w:t>
       </w:r>
     </w:p>
     <w:p>
@@ -59597,8 +59626,6 @@
           <w:szCs w:val="28"/>
         </w:rPr>
       </w:pPr>
-      <w:bookmarkStart w:id="1" w:name="_GoBack"/>
-      <w:bookmarkEnd w:id="1"/>
       <w:r>
         <w:rPr>
           <w:rFonts w:ascii="Palatino Linotype" w:hAnsi="Palatino Linotype"/>
@@ -59622,6 +59649,4039 @@
     </w:p>
     <w:p>
       <w:pPr>
+        <w:pStyle w:val="HTMLPreformatted"/>
+        <w:rPr>
+          <w:rFonts w:ascii="Palatino Linotype" w:hAnsi="Palatino Linotype"/>
+          <w:sz w:val="21"/>
+          <w:szCs w:val="21"/>
+        </w:rPr>
+      </w:pPr>
+      <w:r>
+        <w:rPr>
+          <w:rFonts w:ascii="Palatino Linotype" w:hAnsi="Palatino Linotype"/>
+          <w:sz w:val="21"/>
+          <w:szCs w:val="21"/>
+        </w:rPr>
+        <w:t>Like</w:t>
+      </w:r>
+      <w:r>
+        <w:rPr>
+          <w:rFonts w:ascii="Palatino Linotype" w:hAnsi="Palatino Linotype"/>
+          <w:sz w:val="21"/>
+          <w:szCs w:val="21"/>
+        </w:rPr>
+        <w:t xml:space="preserve"> TAP wrapper over APM wrapper asynchronous operation implemented using EAP can be implemented using </w:t>
+      </w:r>
+      <w:r>
+        <w:rPr>
+          <w:rFonts w:ascii="Palatino Linotype" w:hAnsi="Palatino Linotype" w:cstheme="minorBidi"/>
+          <w:sz w:val="21"/>
+          <w:szCs w:val="21"/>
+        </w:rPr>
+        <w:t>TaskCompletionSource class</w:t>
+      </w:r>
+      <w:r>
+        <w:rPr>
+          <w:rFonts w:ascii="Palatino Linotype" w:hAnsi="Palatino Linotype"/>
+          <w:sz w:val="21"/>
+          <w:szCs w:val="21"/>
+        </w:rPr>
+        <w:t>.</w:t>
+      </w:r>
+      <w:r>
+        <w:rPr>
+          <w:rFonts w:ascii="Palatino Linotype" w:hAnsi="Palatino Linotype"/>
+          <w:sz w:val="21"/>
+          <w:szCs w:val="21"/>
+        </w:rPr>
+        <w:t xml:space="preserve"> </w:t>
+      </w:r>
+      <w:r>
+        <w:rPr>
+          <w:rFonts w:ascii="Palatino Linotype" w:hAnsi="Palatino Linotype"/>
+          <w:sz w:val="21"/>
+          <w:szCs w:val="21"/>
+        </w:rPr>
+        <w:t xml:space="preserve"> </w:t>
+      </w:r>
+      <w:r>
+        <w:rPr>
+          <w:rFonts w:ascii="Palatino Linotype" w:hAnsi="Palatino Linotype" w:cstheme="minorBidi"/>
+          <w:sz w:val="21"/>
+          <w:szCs w:val="21"/>
+        </w:rPr>
+        <w:t>SetException, SetCanceled, SetResult</w:t>
+      </w:r>
+      <w:r>
+        <w:rPr>
+          <w:rFonts w:ascii="Palatino Linotype" w:hAnsi="Palatino Linotype" w:cstheme="minorBidi"/>
+          <w:sz w:val="21"/>
+          <w:szCs w:val="21"/>
+        </w:rPr>
+        <w:t xml:space="preserve"> methods of </w:t>
+      </w:r>
+      <w:r>
+        <w:rPr>
+          <w:rFonts w:ascii="Palatino Linotype" w:hAnsi="Palatino Linotype" w:cstheme="minorBidi"/>
+          <w:sz w:val="21"/>
+          <w:szCs w:val="21"/>
+        </w:rPr>
+        <w:t>TaskCompletionSource</w:t>
+      </w:r>
+      <w:r>
+        <w:rPr>
+          <w:rFonts w:ascii="Palatino Linotype" w:hAnsi="Palatino Linotype" w:cstheme="minorBidi"/>
+          <w:sz w:val="21"/>
+          <w:szCs w:val="21"/>
+        </w:rPr>
+        <w:t xml:space="preserve"> class needs to be handled based on exception, cancellation or successful completion of </w:t>
+      </w:r>
+      <w:r>
+        <w:rPr>
+          <w:rFonts w:ascii="Palatino Linotype" w:hAnsi="Palatino Linotype" w:cstheme="minorBidi"/>
+          <w:sz w:val="21"/>
+          <w:szCs w:val="21"/>
+        </w:rPr>
+        <w:t>operation</w:t>
+      </w:r>
+      <w:r>
+        <w:rPr>
+          <w:rFonts w:ascii="Palatino Linotype" w:hAnsi="Palatino Linotype" w:cstheme="minorBidi"/>
+          <w:sz w:val="21"/>
+          <w:szCs w:val="21"/>
+        </w:rPr>
+        <w:t>, finally</w:t>
+      </w:r>
+      <w:r>
+        <w:rPr>
+          <w:rFonts w:ascii="Palatino Linotype" w:hAnsi="Palatino Linotype"/>
+          <w:sz w:val="21"/>
+          <w:szCs w:val="21"/>
+        </w:rPr>
+        <w:t xml:space="preserve"> </w:t>
+      </w:r>
+      <w:r>
+        <w:rPr>
+          <w:rFonts w:ascii="Palatino Linotype" w:hAnsi="Palatino Linotype"/>
+          <w:sz w:val="21"/>
+          <w:szCs w:val="21"/>
+        </w:rPr>
+        <w:t xml:space="preserve">Task property of </w:t>
+      </w:r>
+      <w:r>
+        <w:rPr>
+          <w:rFonts w:ascii="Palatino Linotype" w:hAnsi="Palatino Linotype"/>
+          <w:sz w:val="21"/>
+          <w:szCs w:val="21"/>
+        </w:rPr>
+        <w:t>TaskCompletionSource</w:t>
+      </w:r>
+      <w:r>
+        <w:rPr>
+          <w:rFonts w:ascii="Palatino Linotype" w:hAnsi="Palatino Linotype"/>
+          <w:sz w:val="21"/>
+          <w:szCs w:val="21"/>
+        </w:rPr>
+        <w:t xml:space="preserve"> class is used to return </w:t>
+      </w:r>
+      <w:r>
+        <w:rPr>
+          <w:rFonts w:ascii="Palatino Linotype" w:hAnsi="Palatino Linotype"/>
+          <w:sz w:val="21"/>
+          <w:szCs w:val="21"/>
+        </w:rPr>
+        <w:t xml:space="preserve">from </w:t>
+      </w:r>
+      <w:r>
+        <w:rPr>
+          <w:rFonts w:ascii="Palatino Linotype" w:hAnsi="Palatino Linotype"/>
+          <w:sz w:val="21"/>
+          <w:szCs w:val="21"/>
+        </w:rPr>
+        <w:t>the</w:t>
+      </w:r>
+      <w:r>
+        <w:rPr>
+          <w:rFonts w:ascii="Palatino Linotype" w:hAnsi="Palatino Linotype"/>
+          <w:sz w:val="21"/>
+          <w:szCs w:val="21"/>
+        </w:rPr>
+        <w:t xml:space="preserve"> wrapper method</w:t>
+      </w:r>
+      <w:r>
+        <w:rPr>
+          <w:rFonts w:ascii="Palatino Linotype" w:hAnsi="Palatino Linotype"/>
+          <w:sz w:val="21"/>
+          <w:szCs w:val="21"/>
+        </w:rPr>
+        <w:t>.</w:t>
+      </w:r>
+      <w:r>
+        <w:rPr>
+          <w:rFonts w:ascii="Palatino Linotype" w:hAnsi="Palatino Linotype"/>
+          <w:sz w:val="21"/>
+          <w:szCs w:val="21"/>
+        </w:rPr>
+        <w:t xml:space="preserve">  </w:t>
+      </w:r>
+    </w:p>
+    <w:p>
+      <w:pPr>
+        <w:pStyle w:val="HTMLPreformatted"/>
+        <w:rPr>
+          <w:rFonts w:ascii="Palatino Linotype" w:hAnsi="Palatino Linotype"/>
+          <w:sz w:val="21"/>
+          <w:szCs w:val="21"/>
+        </w:rPr>
+      </w:pPr>
+    </w:p>
+    <w:p>
+      <w:pPr>
+        <w:pStyle w:val="HTMLPreformatted"/>
+        <w:rPr>
+          <w:rFonts w:ascii="Palatino Linotype" w:hAnsi="Palatino Linotype"/>
+          <w:sz w:val="21"/>
+          <w:szCs w:val="21"/>
+        </w:rPr>
+      </w:pPr>
+      <w:r>
+        <w:rPr>
+          <w:rFonts w:ascii="Palatino Linotype" w:hAnsi="Palatino Linotype"/>
+          <w:sz w:val="21"/>
+          <w:szCs w:val="21"/>
+        </w:rPr>
+        <w:t xml:space="preserve">Taking above example first let’s modify </w:t>
+      </w:r>
+      <w:r>
+        <w:rPr>
+          <w:rFonts w:ascii="Palatino Linotype" w:hAnsi="Palatino Linotype"/>
+          <w:sz w:val="21"/>
+          <w:szCs w:val="21"/>
+        </w:rPr>
+        <w:t>Calculatepi</w:t>
+      </w:r>
+      <w:r>
+        <w:rPr>
+          <w:rFonts w:ascii="Palatino Linotype" w:hAnsi="Palatino Linotype"/>
+          <w:sz w:val="21"/>
+          <w:szCs w:val="21"/>
+        </w:rPr>
+        <w:t xml:space="preserve"> to implement cancellation </w:t>
+      </w:r>
+    </w:p>
+    <w:p>
+      <w:pPr>
+        <w:pStyle w:val="HTMLPreformatted"/>
+        <w:numPr>
+          <w:ilvl w:val="0"/>
+          <w:numId w:val="6"/>
+        </w:numPr>
+        <w:rPr>
+          <w:rFonts w:ascii="Palatino Linotype" w:hAnsi="Palatino Linotype"/>
+          <w:sz w:val="21"/>
+          <w:szCs w:val="21"/>
+        </w:rPr>
+      </w:pPr>
+      <w:r>
+        <w:rPr>
+          <w:rFonts w:ascii="Palatino Linotype" w:hAnsi="Palatino Linotype"/>
+          <w:sz w:val="21"/>
+          <w:szCs w:val="21"/>
+        </w:rPr>
+        <w:t>A</w:t>
+      </w:r>
+      <w:r>
+        <w:rPr>
+          <w:rFonts w:ascii="Palatino Linotype" w:hAnsi="Palatino Linotype"/>
+          <w:sz w:val="21"/>
+          <w:szCs w:val="21"/>
+        </w:rPr>
+        <w:t>dded a cancellation method to Calculatepi class</w:t>
+      </w:r>
+      <w:r>
+        <w:rPr>
+          <w:rFonts w:ascii="Palatino Linotype" w:hAnsi="Palatino Linotype"/>
+          <w:sz w:val="21"/>
+          <w:szCs w:val="21"/>
+        </w:rPr>
+        <w:t xml:space="preserve"> where we need remove cancelled task from our dictionary.</w:t>
+      </w:r>
+    </w:p>
+    <w:p>
+      <w:pPr>
+        <w:pStyle w:val="HTMLPreformatted"/>
+        <w:numPr>
+          <w:ilvl w:val="0"/>
+          <w:numId w:val="6"/>
+        </w:numPr>
+        <w:rPr>
+          <w:rFonts w:ascii="Palatino Linotype" w:hAnsi="Palatino Linotype"/>
+          <w:sz w:val="21"/>
+          <w:szCs w:val="21"/>
+        </w:rPr>
+      </w:pPr>
+      <w:r>
+        <w:rPr>
+          <w:rFonts w:ascii="Palatino Linotype" w:hAnsi="Palatino Linotype"/>
+          <w:sz w:val="21"/>
+          <w:szCs w:val="21"/>
+        </w:rPr>
+        <w:t>Call this method to break pi calculation</w:t>
+      </w:r>
+      <w:r>
+        <w:rPr>
+          <w:rFonts w:ascii="Palatino Linotype" w:hAnsi="Palatino Linotype"/>
+          <w:sz w:val="21"/>
+          <w:szCs w:val="21"/>
+        </w:rPr>
+        <w:t xml:space="preserve"> (called it in one of the for loop</w:t>
+      </w:r>
+      <w:r>
+        <w:rPr>
+          <w:rFonts w:ascii="Palatino Linotype" w:hAnsi="Palatino Linotype"/>
+          <w:sz w:val="21"/>
+          <w:szCs w:val="21"/>
+        </w:rPr>
+        <w:t xml:space="preserve"> to stop calculating pi</w:t>
+      </w:r>
+      <w:r>
+        <w:rPr>
+          <w:rFonts w:ascii="Palatino Linotype" w:hAnsi="Palatino Linotype"/>
+          <w:sz w:val="21"/>
+          <w:szCs w:val="21"/>
+        </w:rPr>
+        <w:t>)</w:t>
+      </w:r>
+      <w:r>
+        <w:rPr>
+          <w:rFonts w:ascii="Palatino Linotype" w:hAnsi="Palatino Linotype"/>
+          <w:sz w:val="21"/>
+          <w:szCs w:val="21"/>
+        </w:rPr>
+        <w:t xml:space="preserve"> and raise completion event and alsp pass cancelled status flag to </w:t>
+      </w:r>
+      <w:r>
+        <w:rPr>
+          <w:rFonts w:ascii="Palatino Linotype" w:hAnsi="Palatino Linotype"/>
+          <w:sz w:val="21"/>
+          <w:szCs w:val="21"/>
+        </w:rPr>
+        <w:t>CalculatepiCompletedEventArgs</w:t>
+      </w:r>
+      <w:r>
+        <w:rPr>
+          <w:rFonts w:ascii="Palatino Linotype" w:hAnsi="Palatino Linotype"/>
+          <w:sz w:val="21"/>
+          <w:szCs w:val="21"/>
+        </w:rPr>
+        <w:t>.</w:t>
+      </w:r>
+    </w:p>
+    <w:p>
+      <w:pPr>
+        <w:pStyle w:val="HTMLPreformatted"/>
+        <w:rPr>
+          <w:rFonts w:asciiTheme="minorHAnsi" w:hAnsiTheme="minorHAnsi" w:cstheme="minorHAnsi"/>
+        </w:rPr>
+      </w:pPr>
+      <w:r>
+        <w:rPr>
+          <w:rFonts w:ascii="Consolas" w:hAnsi="Consolas" w:cs="Consolas"/>
+          <w:color w:val="008000"/>
+          <w:sz w:val="19"/>
+          <w:szCs w:val="19"/>
+        </w:rPr>
+        <w:t xml:space="preserve">   </w:t>
+      </w:r>
+      <w:r>
+        <w:rPr>
+          <w:rFonts w:asciiTheme="minorHAnsi" w:hAnsiTheme="minorHAnsi" w:cstheme="minorHAnsi"/>
+          <w:color w:val="008000"/>
+        </w:rPr>
+        <w:t>// This method cancels a pending asynchronous operation.</w:t>
+      </w:r>
+    </w:p>
+    <w:p>
+      <w:pPr>
+        <w:autoSpaceDE w:val="0"/>
+        <w:autoSpaceDN w:val="0"/>
+        <w:adjustRightInd w:val="0"/>
+        <w:spacing w:after="0" w:line="240" w:lineRule="auto"/>
+        <w:rPr>
+          <w:rFonts w:cstheme="minorHAnsi"/>
+          <w:noProof/>
+          <w:color w:val="000000"/>
+          <w:sz w:val="20"/>
+          <w:szCs w:val="20"/>
+        </w:rPr>
+      </w:pPr>
+      <w:r>
+        <w:rPr>
+          <w:rFonts w:cstheme="minorHAnsi"/>
+          <w:noProof/>
+          <w:color w:val="000000"/>
+          <w:sz w:val="20"/>
+          <w:szCs w:val="20"/>
+        </w:rPr>
+        <w:t xml:space="preserve">        </w:t>
+      </w:r>
+      <w:r>
+        <w:rPr>
+          <w:rFonts w:cstheme="minorHAnsi"/>
+          <w:noProof/>
+          <w:color w:val="0000FF"/>
+          <w:sz w:val="20"/>
+          <w:szCs w:val="20"/>
+        </w:rPr>
+        <w:t>public</w:t>
+      </w:r>
+      <w:r>
+        <w:rPr>
+          <w:rFonts w:cstheme="minorHAnsi"/>
+          <w:noProof/>
+          <w:color w:val="000000"/>
+          <w:sz w:val="20"/>
+          <w:szCs w:val="20"/>
+        </w:rPr>
+        <w:t xml:space="preserve"> </w:t>
+      </w:r>
+      <w:r>
+        <w:rPr>
+          <w:rFonts w:cstheme="minorHAnsi"/>
+          <w:noProof/>
+          <w:color w:val="0000FF"/>
+          <w:sz w:val="20"/>
+          <w:szCs w:val="20"/>
+        </w:rPr>
+        <w:t>void</w:t>
+      </w:r>
+      <w:r>
+        <w:rPr>
+          <w:rFonts w:cstheme="minorHAnsi"/>
+          <w:noProof/>
+          <w:color w:val="000000"/>
+          <w:sz w:val="20"/>
+          <w:szCs w:val="20"/>
+        </w:rPr>
+        <w:t xml:space="preserve"> CancelAsync(</w:t>
+      </w:r>
+      <w:r>
+        <w:rPr>
+          <w:rFonts w:cstheme="minorHAnsi"/>
+          <w:noProof/>
+          <w:color w:val="0000FF"/>
+          <w:sz w:val="20"/>
+          <w:szCs w:val="20"/>
+        </w:rPr>
+        <w:t>object</w:t>
+      </w:r>
+      <w:r>
+        <w:rPr>
+          <w:rFonts w:cstheme="minorHAnsi"/>
+          <w:noProof/>
+          <w:color w:val="000000"/>
+          <w:sz w:val="20"/>
+          <w:szCs w:val="20"/>
+        </w:rPr>
+        <w:t xml:space="preserve"> operationState)</w:t>
+      </w:r>
+    </w:p>
+    <w:p>
+      <w:pPr>
+        <w:autoSpaceDE w:val="0"/>
+        <w:autoSpaceDN w:val="0"/>
+        <w:adjustRightInd w:val="0"/>
+        <w:spacing w:after="0" w:line="240" w:lineRule="auto"/>
+        <w:rPr>
+          <w:rFonts w:cstheme="minorHAnsi"/>
+          <w:noProof/>
+          <w:color w:val="000000"/>
+          <w:sz w:val="20"/>
+          <w:szCs w:val="20"/>
+        </w:rPr>
+      </w:pPr>
+      <w:r>
+        <w:rPr>
+          <w:rFonts w:cstheme="minorHAnsi"/>
+          <w:noProof/>
+          <w:color w:val="000000"/>
+          <w:sz w:val="20"/>
+          <w:szCs w:val="20"/>
+        </w:rPr>
+        <w:t xml:space="preserve">        {</w:t>
+      </w:r>
+    </w:p>
+    <w:p>
+      <w:pPr>
+        <w:autoSpaceDE w:val="0"/>
+        <w:autoSpaceDN w:val="0"/>
+        <w:adjustRightInd w:val="0"/>
+        <w:spacing w:after="0" w:line="240" w:lineRule="auto"/>
+        <w:rPr>
+          <w:rFonts w:cstheme="minorHAnsi"/>
+          <w:noProof/>
+          <w:color w:val="000000"/>
+          <w:sz w:val="20"/>
+          <w:szCs w:val="20"/>
+        </w:rPr>
+      </w:pPr>
+      <w:r>
+        <w:rPr>
+          <w:rFonts w:cstheme="minorHAnsi"/>
+          <w:noProof/>
+          <w:color w:val="000000"/>
+          <w:sz w:val="20"/>
+          <w:szCs w:val="20"/>
+        </w:rPr>
+        <w:t xml:space="preserve">            AsyncOperation asyncOp = parallelTasks[operationState] </w:t>
+      </w:r>
+      <w:r>
+        <w:rPr>
+          <w:rFonts w:cstheme="minorHAnsi"/>
+          <w:noProof/>
+          <w:color w:val="0000FF"/>
+          <w:sz w:val="20"/>
+          <w:szCs w:val="20"/>
+        </w:rPr>
+        <w:t>as</w:t>
+      </w:r>
+      <w:r>
+        <w:rPr>
+          <w:rFonts w:cstheme="minorHAnsi"/>
+          <w:noProof/>
+          <w:color w:val="000000"/>
+          <w:sz w:val="20"/>
+          <w:szCs w:val="20"/>
+        </w:rPr>
+        <w:t xml:space="preserve"> AsyncOperation;</w:t>
+      </w:r>
+    </w:p>
+    <w:p>
+      <w:pPr>
+        <w:autoSpaceDE w:val="0"/>
+        <w:autoSpaceDN w:val="0"/>
+        <w:adjustRightInd w:val="0"/>
+        <w:spacing w:after="0" w:line="240" w:lineRule="auto"/>
+        <w:rPr>
+          <w:rFonts w:cstheme="minorHAnsi"/>
+          <w:noProof/>
+          <w:color w:val="000000"/>
+          <w:sz w:val="20"/>
+          <w:szCs w:val="20"/>
+        </w:rPr>
+      </w:pPr>
+      <w:r>
+        <w:rPr>
+          <w:rFonts w:cstheme="minorHAnsi"/>
+          <w:noProof/>
+          <w:color w:val="000000"/>
+          <w:sz w:val="20"/>
+          <w:szCs w:val="20"/>
+        </w:rPr>
+        <w:t xml:space="preserve">            </w:t>
+      </w:r>
+      <w:r>
+        <w:rPr>
+          <w:rFonts w:cstheme="minorHAnsi"/>
+          <w:noProof/>
+          <w:color w:val="0000FF"/>
+          <w:sz w:val="20"/>
+          <w:szCs w:val="20"/>
+        </w:rPr>
+        <w:t>if</w:t>
+      </w:r>
+      <w:r>
+        <w:rPr>
+          <w:rFonts w:cstheme="minorHAnsi"/>
+          <w:noProof/>
+          <w:color w:val="000000"/>
+          <w:sz w:val="20"/>
+          <w:szCs w:val="20"/>
+        </w:rPr>
+        <w:t xml:space="preserve"> (asyncOp != </w:t>
+      </w:r>
+      <w:r>
+        <w:rPr>
+          <w:rFonts w:cstheme="minorHAnsi"/>
+          <w:noProof/>
+          <w:color w:val="0000FF"/>
+          <w:sz w:val="20"/>
+          <w:szCs w:val="20"/>
+        </w:rPr>
+        <w:t>null</w:t>
+      </w:r>
+      <w:r>
+        <w:rPr>
+          <w:rFonts w:cstheme="minorHAnsi"/>
+          <w:noProof/>
+          <w:color w:val="000000"/>
+          <w:sz w:val="20"/>
+          <w:szCs w:val="20"/>
+        </w:rPr>
+        <w:t>)</w:t>
+      </w:r>
+    </w:p>
+    <w:p>
+      <w:pPr>
+        <w:autoSpaceDE w:val="0"/>
+        <w:autoSpaceDN w:val="0"/>
+        <w:adjustRightInd w:val="0"/>
+        <w:spacing w:after="0" w:line="240" w:lineRule="auto"/>
+        <w:rPr>
+          <w:rFonts w:cstheme="minorHAnsi"/>
+          <w:noProof/>
+          <w:color w:val="000000"/>
+          <w:sz w:val="20"/>
+          <w:szCs w:val="20"/>
+        </w:rPr>
+      </w:pPr>
+      <w:r>
+        <w:rPr>
+          <w:rFonts w:cstheme="minorHAnsi"/>
+          <w:noProof/>
+          <w:color w:val="000000"/>
+          <w:sz w:val="20"/>
+          <w:szCs w:val="20"/>
+        </w:rPr>
+        <w:t xml:space="preserve">            {</w:t>
+      </w:r>
+    </w:p>
+    <w:p>
+      <w:pPr>
+        <w:autoSpaceDE w:val="0"/>
+        <w:autoSpaceDN w:val="0"/>
+        <w:adjustRightInd w:val="0"/>
+        <w:spacing w:after="0" w:line="240" w:lineRule="auto"/>
+        <w:rPr>
+          <w:rFonts w:cstheme="minorHAnsi"/>
+          <w:noProof/>
+          <w:color w:val="000000"/>
+          <w:sz w:val="20"/>
+          <w:szCs w:val="20"/>
+        </w:rPr>
+      </w:pPr>
+      <w:r>
+        <w:rPr>
+          <w:rFonts w:cstheme="minorHAnsi"/>
+          <w:noProof/>
+          <w:color w:val="000000"/>
+          <w:sz w:val="20"/>
+          <w:szCs w:val="20"/>
+        </w:rPr>
+        <w:t xml:space="preserve">                </w:t>
+      </w:r>
+      <w:r>
+        <w:rPr>
+          <w:rFonts w:cstheme="minorHAnsi"/>
+          <w:noProof/>
+          <w:color w:val="0000FF"/>
+          <w:sz w:val="20"/>
+          <w:szCs w:val="20"/>
+        </w:rPr>
+        <w:t>lock</w:t>
+      </w:r>
+      <w:r>
+        <w:rPr>
+          <w:rFonts w:cstheme="minorHAnsi"/>
+          <w:noProof/>
+          <w:color w:val="000000"/>
+          <w:sz w:val="20"/>
+          <w:szCs w:val="20"/>
+        </w:rPr>
+        <w:t xml:space="preserve"> (parallelTasks.SyncRoot)</w:t>
+      </w:r>
+    </w:p>
+    <w:p>
+      <w:pPr>
+        <w:autoSpaceDE w:val="0"/>
+        <w:autoSpaceDN w:val="0"/>
+        <w:adjustRightInd w:val="0"/>
+        <w:spacing w:after="0" w:line="240" w:lineRule="auto"/>
+        <w:rPr>
+          <w:rFonts w:cstheme="minorHAnsi"/>
+          <w:noProof/>
+          <w:color w:val="000000"/>
+          <w:sz w:val="20"/>
+          <w:szCs w:val="20"/>
+        </w:rPr>
+      </w:pPr>
+      <w:r>
+        <w:rPr>
+          <w:rFonts w:cstheme="minorHAnsi"/>
+          <w:noProof/>
+          <w:color w:val="000000"/>
+          <w:sz w:val="20"/>
+          <w:szCs w:val="20"/>
+        </w:rPr>
+        <w:t xml:space="preserve">                {</w:t>
+      </w:r>
+    </w:p>
+    <w:p>
+      <w:pPr>
+        <w:autoSpaceDE w:val="0"/>
+        <w:autoSpaceDN w:val="0"/>
+        <w:adjustRightInd w:val="0"/>
+        <w:spacing w:after="0" w:line="240" w:lineRule="auto"/>
+        <w:rPr>
+          <w:rFonts w:cstheme="minorHAnsi"/>
+          <w:noProof/>
+          <w:color w:val="000000"/>
+          <w:sz w:val="20"/>
+          <w:szCs w:val="20"/>
+        </w:rPr>
+      </w:pPr>
+      <w:r>
+        <w:rPr>
+          <w:rFonts w:cstheme="minorHAnsi"/>
+          <w:noProof/>
+          <w:color w:val="000000"/>
+          <w:sz w:val="20"/>
+          <w:szCs w:val="20"/>
+        </w:rPr>
+        <w:t xml:space="preserve">                    parallelTasks.Remove(operationState);</w:t>
+      </w:r>
+    </w:p>
+    <w:p>
+      <w:pPr>
+        <w:autoSpaceDE w:val="0"/>
+        <w:autoSpaceDN w:val="0"/>
+        <w:adjustRightInd w:val="0"/>
+        <w:spacing w:after="0" w:line="240" w:lineRule="auto"/>
+        <w:rPr>
+          <w:rFonts w:cstheme="minorHAnsi"/>
+          <w:noProof/>
+          <w:color w:val="000000"/>
+          <w:sz w:val="20"/>
+          <w:szCs w:val="20"/>
+        </w:rPr>
+      </w:pPr>
+      <w:r>
+        <w:rPr>
+          <w:rFonts w:cstheme="minorHAnsi"/>
+          <w:noProof/>
+          <w:color w:val="000000"/>
+          <w:sz w:val="20"/>
+          <w:szCs w:val="20"/>
+        </w:rPr>
+        <w:t xml:space="preserve">                }</w:t>
+      </w:r>
+    </w:p>
+    <w:p>
+      <w:pPr>
+        <w:autoSpaceDE w:val="0"/>
+        <w:autoSpaceDN w:val="0"/>
+        <w:adjustRightInd w:val="0"/>
+        <w:spacing w:after="0" w:line="240" w:lineRule="auto"/>
+        <w:rPr>
+          <w:rFonts w:cstheme="minorHAnsi"/>
+          <w:noProof/>
+          <w:color w:val="000000"/>
+          <w:sz w:val="20"/>
+          <w:szCs w:val="20"/>
+        </w:rPr>
+      </w:pPr>
+      <w:r>
+        <w:rPr>
+          <w:rFonts w:cstheme="minorHAnsi"/>
+          <w:noProof/>
+          <w:color w:val="000000"/>
+          <w:sz w:val="20"/>
+          <w:szCs w:val="20"/>
+        </w:rPr>
+        <w:lastRenderedPageBreak/>
+        <w:t xml:space="preserve">            }</w:t>
+      </w:r>
+    </w:p>
+    <w:p>
+      <w:pPr>
+        <w:pStyle w:val="HTMLPreformatted"/>
+        <w:rPr>
+          <w:rFonts w:asciiTheme="minorHAnsi" w:hAnsiTheme="minorHAnsi" w:cstheme="minorHAnsi"/>
+          <w:noProof/>
+          <w:color w:val="000000"/>
+        </w:rPr>
+      </w:pPr>
+      <w:r>
+        <w:rPr>
+          <w:rFonts w:asciiTheme="minorHAnsi" w:hAnsiTheme="minorHAnsi" w:cstheme="minorHAnsi"/>
+          <w:noProof/>
+          <w:color w:val="000000"/>
+        </w:rPr>
+        <w:t xml:space="preserve">        }</w:t>
+      </w:r>
+    </w:p>
+    <w:p>
+      <w:pPr>
+        <w:autoSpaceDE w:val="0"/>
+        <w:autoSpaceDN w:val="0"/>
+        <w:adjustRightInd w:val="0"/>
+        <w:spacing w:after="0" w:line="240" w:lineRule="auto"/>
+        <w:rPr>
+          <w:rFonts w:cstheme="minorHAnsi"/>
+          <w:noProof/>
+          <w:color w:val="000000"/>
+          <w:sz w:val="20"/>
+          <w:szCs w:val="20"/>
+        </w:rPr>
+      </w:pPr>
+    </w:p>
+    <w:p>
+      <w:pPr>
+        <w:autoSpaceDE w:val="0"/>
+        <w:autoSpaceDN w:val="0"/>
+        <w:adjustRightInd w:val="0"/>
+        <w:spacing w:after="0" w:line="240" w:lineRule="auto"/>
+        <w:rPr>
+          <w:rFonts w:cstheme="minorHAnsi"/>
+          <w:noProof/>
+          <w:color w:val="000000"/>
+          <w:sz w:val="20"/>
+          <w:szCs w:val="20"/>
+        </w:rPr>
+      </w:pPr>
+      <w:r>
+        <w:rPr>
+          <w:rFonts w:cstheme="minorHAnsi"/>
+          <w:noProof/>
+          <w:color w:val="000000"/>
+          <w:sz w:val="20"/>
+          <w:szCs w:val="20"/>
+        </w:rPr>
+        <w:t xml:space="preserve">        </w:t>
+      </w:r>
+      <w:r>
+        <w:rPr>
+          <w:rFonts w:cstheme="minorHAnsi"/>
+          <w:noProof/>
+          <w:color w:val="008000"/>
+          <w:sz w:val="20"/>
+          <w:szCs w:val="20"/>
+        </w:rPr>
+        <w:t>//Utility method to check the task status</w:t>
+      </w:r>
+    </w:p>
+    <w:p>
+      <w:pPr>
+        <w:autoSpaceDE w:val="0"/>
+        <w:autoSpaceDN w:val="0"/>
+        <w:adjustRightInd w:val="0"/>
+        <w:spacing w:after="0" w:line="240" w:lineRule="auto"/>
+        <w:rPr>
+          <w:rFonts w:cstheme="minorHAnsi"/>
+          <w:noProof/>
+          <w:color w:val="000000"/>
+          <w:sz w:val="20"/>
+          <w:szCs w:val="20"/>
+        </w:rPr>
+      </w:pPr>
+      <w:r>
+        <w:rPr>
+          <w:rFonts w:cstheme="minorHAnsi"/>
+          <w:noProof/>
+          <w:color w:val="000000"/>
+          <w:sz w:val="20"/>
+          <w:szCs w:val="20"/>
+        </w:rPr>
+        <w:t xml:space="preserve">        </w:t>
+      </w:r>
+      <w:r>
+        <w:rPr>
+          <w:rFonts w:cstheme="minorHAnsi"/>
+          <w:noProof/>
+          <w:color w:val="0000FF"/>
+          <w:sz w:val="20"/>
+          <w:szCs w:val="20"/>
+        </w:rPr>
+        <w:t>private</w:t>
+      </w:r>
+      <w:r>
+        <w:rPr>
+          <w:rFonts w:cstheme="minorHAnsi"/>
+          <w:noProof/>
+          <w:color w:val="000000"/>
+          <w:sz w:val="20"/>
+          <w:szCs w:val="20"/>
+        </w:rPr>
+        <w:t xml:space="preserve"> </w:t>
+      </w:r>
+      <w:r>
+        <w:rPr>
+          <w:rFonts w:cstheme="minorHAnsi"/>
+          <w:noProof/>
+          <w:color w:val="0000FF"/>
+          <w:sz w:val="20"/>
+          <w:szCs w:val="20"/>
+        </w:rPr>
+        <w:t>bool</w:t>
+      </w:r>
+      <w:r>
+        <w:rPr>
+          <w:rFonts w:cstheme="minorHAnsi"/>
+          <w:noProof/>
+          <w:color w:val="000000"/>
+          <w:sz w:val="20"/>
+          <w:szCs w:val="20"/>
+        </w:rPr>
+        <w:t xml:space="preserve"> TaskCanceled(</w:t>
+      </w:r>
+      <w:r>
+        <w:rPr>
+          <w:rFonts w:cstheme="minorHAnsi"/>
+          <w:noProof/>
+          <w:color w:val="0000FF"/>
+          <w:sz w:val="20"/>
+          <w:szCs w:val="20"/>
+        </w:rPr>
+        <w:t>object</w:t>
+      </w:r>
+      <w:r>
+        <w:rPr>
+          <w:rFonts w:cstheme="minorHAnsi"/>
+          <w:noProof/>
+          <w:color w:val="000000"/>
+          <w:sz w:val="20"/>
+          <w:szCs w:val="20"/>
+        </w:rPr>
+        <w:t xml:space="preserve"> operationState)</w:t>
+      </w:r>
+    </w:p>
+    <w:p>
+      <w:pPr>
+        <w:autoSpaceDE w:val="0"/>
+        <w:autoSpaceDN w:val="0"/>
+        <w:adjustRightInd w:val="0"/>
+        <w:spacing w:after="0" w:line="240" w:lineRule="auto"/>
+        <w:rPr>
+          <w:rFonts w:cstheme="minorHAnsi"/>
+          <w:noProof/>
+          <w:color w:val="000000"/>
+          <w:sz w:val="20"/>
+          <w:szCs w:val="20"/>
+        </w:rPr>
+      </w:pPr>
+      <w:r>
+        <w:rPr>
+          <w:rFonts w:cstheme="minorHAnsi"/>
+          <w:noProof/>
+          <w:color w:val="000000"/>
+          <w:sz w:val="20"/>
+          <w:szCs w:val="20"/>
+        </w:rPr>
+        <w:t xml:space="preserve">        {</w:t>
+      </w:r>
+    </w:p>
+    <w:p>
+      <w:pPr>
+        <w:autoSpaceDE w:val="0"/>
+        <w:autoSpaceDN w:val="0"/>
+        <w:adjustRightInd w:val="0"/>
+        <w:spacing w:after="0" w:line="240" w:lineRule="auto"/>
+        <w:rPr>
+          <w:rFonts w:cstheme="minorHAnsi"/>
+          <w:noProof/>
+          <w:color w:val="000000"/>
+          <w:sz w:val="20"/>
+          <w:szCs w:val="20"/>
+        </w:rPr>
+      </w:pPr>
+      <w:r>
+        <w:rPr>
+          <w:rFonts w:cstheme="minorHAnsi"/>
+          <w:noProof/>
+          <w:color w:val="000000"/>
+          <w:sz w:val="20"/>
+          <w:szCs w:val="20"/>
+        </w:rPr>
+        <w:t xml:space="preserve">            </w:t>
+      </w:r>
+      <w:r>
+        <w:rPr>
+          <w:rFonts w:cstheme="minorHAnsi"/>
+          <w:noProof/>
+          <w:color w:val="0000FF"/>
+          <w:sz w:val="20"/>
+          <w:szCs w:val="20"/>
+        </w:rPr>
+        <w:t>return</w:t>
+      </w:r>
+      <w:r>
+        <w:rPr>
+          <w:rFonts w:cstheme="minorHAnsi"/>
+          <w:noProof/>
+          <w:color w:val="000000"/>
+          <w:sz w:val="20"/>
+          <w:szCs w:val="20"/>
+        </w:rPr>
+        <w:t xml:space="preserve"> (parallelTasks[operationState] == </w:t>
+      </w:r>
+      <w:r>
+        <w:rPr>
+          <w:rFonts w:cstheme="minorHAnsi"/>
+          <w:noProof/>
+          <w:color w:val="0000FF"/>
+          <w:sz w:val="20"/>
+          <w:szCs w:val="20"/>
+        </w:rPr>
+        <w:t>null</w:t>
+      </w:r>
+      <w:r>
+        <w:rPr>
+          <w:rFonts w:cstheme="minorHAnsi"/>
+          <w:noProof/>
+          <w:color w:val="000000"/>
+          <w:sz w:val="20"/>
+          <w:szCs w:val="20"/>
+        </w:rPr>
+        <w:t>);</w:t>
+      </w:r>
+    </w:p>
+    <w:p>
+      <w:pPr>
+        <w:pStyle w:val="HTMLPreformatted"/>
+        <w:rPr>
+          <w:rFonts w:asciiTheme="minorHAnsi" w:hAnsiTheme="minorHAnsi" w:cstheme="minorHAnsi"/>
+          <w:noProof/>
+          <w:color w:val="000000"/>
+        </w:rPr>
+      </w:pPr>
+      <w:r>
+        <w:rPr>
+          <w:rFonts w:asciiTheme="minorHAnsi" w:hAnsiTheme="minorHAnsi" w:cstheme="minorHAnsi"/>
+          <w:noProof/>
+          <w:color w:val="000000"/>
+        </w:rPr>
+        <w:t xml:space="preserve">        }</w:t>
+      </w:r>
+    </w:p>
+    <w:p>
+      <w:pPr>
+        <w:pStyle w:val="HTMLPreformatted"/>
+        <w:rPr>
+          <w:rFonts w:asciiTheme="minorHAnsi" w:hAnsiTheme="minorHAnsi" w:cstheme="minorHAnsi"/>
+          <w:noProof/>
+          <w:color w:val="000000"/>
+        </w:rPr>
+      </w:pPr>
+    </w:p>
+    <w:p>
+      <w:pPr>
+        <w:pStyle w:val="HTMLPreformatted"/>
+        <w:rPr>
+          <w:rFonts w:asciiTheme="minorHAnsi" w:hAnsiTheme="minorHAnsi" w:cstheme="minorHAnsi"/>
+          <w:noProof/>
+          <w:color w:val="000000"/>
+        </w:rPr>
+      </w:pPr>
+      <w:r>
+        <w:rPr>
+          <w:rFonts w:asciiTheme="minorHAnsi" w:hAnsiTheme="minorHAnsi" w:cstheme="minorHAnsi"/>
+          <w:noProof/>
+          <w:color w:val="000000"/>
+        </w:rPr>
+        <w:t xml:space="preserve">Next thing we need to implement is the wrapper method using </w:t>
+      </w:r>
+      <w:r>
+        <w:rPr>
+          <w:rFonts w:asciiTheme="minorHAnsi" w:hAnsiTheme="minorHAnsi" w:cstheme="minorHAnsi"/>
+          <w:noProof/>
+          <w:color w:val="000000"/>
+        </w:rPr>
+        <w:t>CalculatepiAsync</w:t>
+      </w:r>
+      <w:r>
+        <w:rPr>
+          <w:rFonts w:asciiTheme="minorHAnsi" w:hAnsiTheme="minorHAnsi" w:cstheme="minorHAnsi"/>
+          <w:noProof/>
+          <w:color w:val="000000"/>
+        </w:rPr>
+        <w:t xml:space="preserve"> </w:t>
+      </w:r>
+      <w:r>
+        <w:rPr>
+          <w:rFonts w:asciiTheme="minorHAnsi" w:hAnsiTheme="minorHAnsi" w:cstheme="minorHAnsi"/>
+          <w:noProof/>
+          <w:color w:val="000000"/>
+        </w:rPr>
+        <w:t xml:space="preserve">and </w:t>
+      </w:r>
+      <w:r>
+        <w:rPr>
+          <w:rFonts w:asciiTheme="minorHAnsi" w:hAnsiTheme="minorHAnsi" w:cstheme="minorHAnsi"/>
+          <w:noProof/>
+          <w:color w:val="000000"/>
+        </w:rPr>
+        <w:t>CalculationEventHandler</w:t>
+      </w:r>
+      <w:r>
+        <w:rPr>
+          <w:rFonts w:asciiTheme="minorHAnsi" w:hAnsiTheme="minorHAnsi" w:cstheme="minorHAnsi"/>
+          <w:noProof/>
+          <w:color w:val="000000"/>
+        </w:rPr>
+        <w:t xml:space="preserve"> of our Calculatepi class.</w:t>
+      </w:r>
+      <w:r>
+        <w:rPr>
+          <w:rFonts w:asciiTheme="minorHAnsi" w:hAnsiTheme="minorHAnsi" w:cstheme="minorHAnsi"/>
+          <w:noProof/>
+          <w:color w:val="000000"/>
+        </w:rPr>
+        <w:t>It will look somehitn like below</w:t>
+      </w:r>
+    </w:p>
+    <w:p>
+      <w:pPr>
+        <w:pStyle w:val="HTMLPreformatted"/>
+        <w:rPr>
+          <w:rFonts w:asciiTheme="minorHAnsi" w:hAnsiTheme="minorHAnsi" w:cstheme="minorHAnsi"/>
+          <w:noProof/>
+          <w:color w:val="000000"/>
+        </w:rPr>
+      </w:pPr>
+    </w:p>
+    <w:p>
+      <w:pPr>
+        <w:autoSpaceDE w:val="0"/>
+        <w:autoSpaceDN w:val="0"/>
+        <w:adjustRightInd w:val="0"/>
+        <w:spacing w:after="0" w:line="240" w:lineRule="auto"/>
+        <w:rPr>
+          <w:rFonts w:cstheme="minorHAnsi"/>
+          <w:noProof/>
+          <w:color w:val="000000"/>
+          <w:sz w:val="20"/>
+          <w:szCs w:val="20"/>
+        </w:rPr>
+      </w:pPr>
+      <w:r>
+        <w:rPr>
+          <w:rFonts w:cstheme="minorHAnsi"/>
+          <w:noProof/>
+          <w:color w:val="000000"/>
+          <w:sz w:val="20"/>
+          <w:szCs w:val="20"/>
+        </w:rPr>
+        <w:t xml:space="preserve">        </w:t>
+      </w:r>
+      <w:r>
+        <w:rPr>
+          <w:rFonts w:cstheme="minorHAnsi"/>
+          <w:noProof/>
+          <w:color w:val="0000FF"/>
+          <w:sz w:val="20"/>
+          <w:szCs w:val="20"/>
+        </w:rPr>
+        <w:t>private</w:t>
+      </w:r>
+      <w:r>
+        <w:rPr>
+          <w:rFonts w:cstheme="minorHAnsi"/>
+          <w:noProof/>
+          <w:color w:val="000000"/>
+          <w:sz w:val="20"/>
+          <w:szCs w:val="20"/>
+        </w:rPr>
+        <w:t xml:space="preserve"> Task&lt;</w:t>
+      </w:r>
+      <w:r>
+        <w:rPr>
+          <w:rFonts w:cstheme="minorHAnsi"/>
+          <w:noProof/>
+          <w:color w:val="000000"/>
+          <w:sz w:val="20"/>
+          <w:szCs w:val="20"/>
+        </w:rPr>
+        <w:t>CalculatepiCompletedEventArgs</w:t>
+      </w:r>
+      <w:r>
+        <w:rPr>
+          <w:rFonts w:cstheme="minorHAnsi"/>
+          <w:noProof/>
+          <w:color w:val="000000"/>
+          <w:sz w:val="20"/>
+          <w:szCs w:val="20"/>
+        </w:rPr>
+        <w:t xml:space="preserve">&gt; TAPWrappertoAPMAsync(Calculatepi calculatepi, </w:t>
+      </w:r>
+      <w:r>
+        <w:rPr>
+          <w:rFonts w:cstheme="minorHAnsi"/>
+          <w:noProof/>
+          <w:color w:val="0000FF"/>
+          <w:sz w:val="20"/>
+          <w:szCs w:val="20"/>
+        </w:rPr>
+        <w:t>int</w:t>
+      </w:r>
+      <w:r>
+        <w:rPr>
+          <w:rFonts w:cstheme="minorHAnsi"/>
+          <w:noProof/>
+          <w:color w:val="000000"/>
+          <w:sz w:val="20"/>
+          <w:szCs w:val="20"/>
+        </w:rPr>
+        <w:t xml:space="preserve"> numsteps, </w:t>
+      </w:r>
+      <w:r>
+        <w:rPr>
+          <w:rFonts w:cstheme="minorHAnsi"/>
+          <w:noProof/>
+          <w:color w:val="0000FF"/>
+          <w:sz w:val="20"/>
+          <w:szCs w:val="20"/>
+        </w:rPr>
+        <w:t>object</w:t>
+      </w:r>
+      <w:r>
+        <w:rPr>
+          <w:rFonts w:cstheme="minorHAnsi"/>
+          <w:noProof/>
+          <w:color w:val="000000"/>
+          <w:sz w:val="20"/>
+          <w:szCs w:val="20"/>
+        </w:rPr>
+        <w:t xml:space="preserve"> sender, </w:t>
+      </w:r>
+      <w:r>
+        <w:rPr>
+          <w:rFonts w:cstheme="minorHAnsi"/>
+          <w:noProof/>
+          <w:color w:val="0000FF"/>
+          <w:sz w:val="20"/>
+          <w:szCs w:val="20"/>
+        </w:rPr>
+        <w:t>object</w:t>
+      </w:r>
+      <w:r>
+        <w:rPr>
+          <w:rFonts w:cstheme="minorHAnsi"/>
+          <w:noProof/>
+          <w:color w:val="000000"/>
+          <w:sz w:val="20"/>
+          <w:szCs w:val="20"/>
+        </w:rPr>
+        <w:t xml:space="preserve"> operationState, CancellationToken token)</w:t>
+      </w:r>
+    </w:p>
+    <w:p>
+      <w:pPr>
+        <w:autoSpaceDE w:val="0"/>
+        <w:autoSpaceDN w:val="0"/>
+        <w:adjustRightInd w:val="0"/>
+        <w:spacing w:after="0" w:line="240" w:lineRule="auto"/>
+        <w:rPr>
+          <w:rFonts w:cstheme="minorHAnsi"/>
+          <w:noProof/>
+          <w:color w:val="000000"/>
+          <w:sz w:val="20"/>
+          <w:szCs w:val="20"/>
+        </w:rPr>
+      </w:pPr>
+      <w:r>
+        <w:rPr>
+          <w:rFonts w:cstheme="minorHAnsi"/>
+          <w:noProof/>
+          <w:color w:val="000000"/>
+          <w:sz w:val="20"/>
+          <w:szCs w:val="20"/>
+        </w:rPr>
+        <w:t xml:space="preserve">        {</w:t>
+      </w:r>
+    </w:p>
+    <w:p>
+      <w:pPr>
+        <w:autoSpaceDE w:val="0"/>
+        <w:autoSpaceDN w:val="0"/>
+        <w:adjustRightInd w:val="0"/>
+        <w:spacing w:after="0" w:line="240" w:lineRule="auto"/>
+        <w:rPr>
+          <w:rFonts w:cstheme="minorHAnsi"/>
+          <w:noProof/>
+          <w:color w:val="000000"/>
+          <w:sz w:val="20"/>
+          <w:szCs w:val="20"/>
+        </w:rPr>
+      </w:pPr>
+      <w:r>
+        <w:rPr>
+          <w:rFonts w:cstheme="minorHAnsi"/>
+          <w:noProof/>
+          <w:color w:val="000000"/>
+          <w:sz w:val="20"/>
+          <w:szCs w:val="20"/>
+        </w:rPr>
+        <w:t xml:space="preserve">            </w:t>
+      </w:r>
+      <w:r>
+        <w:rPr>
+          <w:rFonts w:cstheme="minorHAnsi"/>
+          <w:noProof/>
+          <w:color w:val="0000FF"/>
+          <w:sz w:val="20"/>
+          <w:szCs w:val="20"/>
+        </w:rPr>
+        <w:t>var</w:t>
+      </w:r>
+      <w:r>
+        <w:rPr>
+          <w:rFonts w:cstheme="minorHAnsi"/>
+          <w:noProof/>
+          <w:color w:val="000000"/>
+          <w:sz w:val="20"/>
+          <w:szCs w:val="20"/>
+        </w:rPr>
+        <w:t xml:space="preserve"> tcs = </w:t>
+      </w:r>
+      <w:r>
+        <w:rPr>
+          <w:rFonts w:cstheme="minorHAnsi"/>
+          <w:noProof/>
+          <w:color w:val="0000FF"/>
+          <w:sz w:val="20"/>
+          <w:szCs w:val="20"/>
+        </w:rPr>
+        <w:t>new</w:t>
+      </w:r>
+      <w:r>
+        <w:rPr>
+          <w:rFonts w:cstheme="minorHAnsi"/>
+          <w:noProof/>
+          <w:color w:val="000000"/>
+          <w:sz w:val="20"/>
+          <w:szCs w:val="20"/>
+        </w:rPr>
+        <w:t xml:space="preserve"> TaskCompletionSource&lt;</w:t>
+      </w:r>
+      <w:r>
+        <w:rPr>
+          <w:rFonts w:cstheme="minorHAnsi"/>
+          <w:noProof/>
+          <w:color w:val="000000"/>
+          <w:sz w:val="20"/>
+          <w:szCs w:val="20"/>
+        </w:rPr>
+        <w:t>CalculatepiCompletedEventArgs</w:t>
+      </w:r>
+      <w:r>
+        <w:rPr>
+          <w:rFonts w:cstheme="minorHAnsi"/>
+          <w:noProof/>
+          <w:color w:val="000000"/>
+          <w:sz w:val="20"/>
+          <w:szCs w:val="20"/>
+        </w:rPr>
+        <w:t>&gt;();</w:t>
+      </w:r>
+    </w:p>
+    <w:p>
+      <w:pPr>
+        <w:autoSpaceDE w:val="0"/>
+        <w:autoSpaceDN w:val="0"/>
+        <w:adjustRightInd w:val="0"/>
+        <w:spacing w:after="0" w:line="240" w:lineRule="auto"/>
+        <w:rPr>
+          <w:rFonts w:cstheme="minorHAnsi"/>
+          <w:noProof/>
+          <w:color w:val="000000"/>
+          <w:sz w:val="20"/>
+          <w:szCs w:val="20"/>
+        </w:rPr>
+      </w:pPr>
+      <w:r>
+        <w:rPr>
+          <w:rFonts w:cstheme="minorHAnsi"/>
+          <w:noProof/>
+          <w:color w:val="000000"/>
+          <w:sz w:val="20"/>
+          <w:szCs w:val="20"/>
+        </w:rPr>
+        <w:t xml:space="preserve">            </w:t>
+      </w:r>
+      <w:r>
+        <w:rPr>
+          <w:rFonts w:cstheme="minorHAnsi"/>
+          <w:noProof/>
+          <w:color w:val="008000"/>
+          <w:sz w:val="20"/>
+          <w:szCs w:val="20"/>
+        </w:rPr>
+        <w:t>//Delegate on cancellation token when there is a cancellation, executes on calling thread's context in this case UI</w:t>
+      </w:r>
+    </w:p>
+    <w:p>
+      <w:pPr>
+        <w:autoSpaceDE w:val="0"/>
+        <w:autoSpaceDN w:val="0"/>
+        <w:adjustRightInd w:val="0"/>
+        <w:spacing w:after="0" w:line="240" w:lineRule="auto"/>
+        <w:rPr>
+          <w:rFonts w:cstheme="minorHAnsi"/>
+          <w:noProof/>
+          <w:color w:val="000000"/>
+          <w:sz w:val="20"/>
+          <w:szCs w:val="20"/>
+        </w:rPr>
+      </w:pPr>
+      <w:r>
+        <w:rPr>
+          <w:rFonts w:cstheme="minorHAnsi"/>
+          <w:noProof/>
+          <w:color w:val="000000"/>
+          <w:sz w:val="20"/>
+          <w:szCs w:val="20"/>
+        </w:rPr>
+        <w:t xml:space="preserve">            token.Register(() =&gt;</w:t>
+      </w:r>
+    </w:p>
+    <w:p>
+      <w:pPr>
+        <w:autoSpaceDE w:val="0"/>
+        <w:autoSpaceDN w:val="0"/>
+        <w:adjustRightInd w:val="0"/>
+        <w:spacing w:after="0" w:line="240" w:lineRule="auto"/>
+        <w:rPr>
+          <w:rFonts w:cstheme="minorHAnsi"/>
+          <w:noProof/>
+          <w:color w:val="000000"/>
+          <w:sz w:val="20"/>
+          <w:szCs w:val="20"/>
+        </w:rPr>
+      </w:pPr>
+      <w:r>
+        <w:rPr>
+          <w:rFonts w:cstheme="minorHAnsi"/>
+          <w:noProof/>
+          <w:color w:val="000000"/>
+          <w:sz w:val="20"/>
+          <w:szCs w:val="20"/>
+        </w:rPr>
+        <w:t xml:space="preserve">            {</w:t>
+      </w:r>
+    </w:p>
+    <w:p>
+      <w:pPr>
+        <w:autoSpaceDE w:val="0"/>
+        <w:autoSpaceDN w:val="0"/>
+        <w:adjustRightInd w:val="0"/>
+        <w:spacing w:after="0" w:line="240" w:lineRule="auto"/>
+        <w:rPr>
+          <w:rFonts w:cstheme="minorHAnsi"/>
+          <w:noProof/>
+          <w:color w:val="000000"/>
+          <w:sz w:val="20"/>
+          <w:szCs w:val="20"/>
+        </w:rPr>
+      </w:pPr>
+      <w:r>
+        <w:rPr>
+          <w:rFonts w:cstheme="minorHAnsi"/>
+          <w:noProof/>
+          <w:color w:val="000000"/>
+          <w:sz w:val="20"/>
+          <w:szCs w:val="20"/>
+        </w:rPr>
+        <w:t xml:space="preserve">                calculatepi.CancelAsync(operationState);</w:t>
+      </w:r>
+    </w:p>
+    <w:p>
+      <w:pPr>
+        <w:autoSpaceDE w:val="0"/>
+        <w:autoSpaceDN w:val="0"/>
+        <w:adjustRightInd w:val="0"/>
+        <w:spacing w:after="0" w:line="240" w:lineRule="auto"/>
+        <w:rPr>
+          <w:rFonts w:cstheme="minorHAnsi"/>
+          <w:noProof/>
+          <w:color w:val="000000"/>
+          <w:sz w:val="20"/>
+          <w:szCs w:val="20"/>
+        </w:rPr>
+      </w:pPr>
+      <w:r>
+        <w:rPr>
+          <w:rFonts w:cstheme="minorHAnsi"/>
+          <w:noProof/>
+          <w:color w:val="000000"/>
+          <w:sz w:val="20"/>
+          <w:szCs w:val="20"/>
+        </w:rPr>
+        <w:t xml:space="preserve">            });</w:t>
+      </w:r>
+    </w:p>
+    <w:p>
+      <w:pPr>
+        <w:autoSpaceDE w:val="0"/>
+        <w:autoSpaceDN w:val="0"/>
+        <w:adjustRightInd w:val="0"/>
+        <w:spacing w:after="0" w:line="240" w:lineRule="auto"/>
+        <w:rPr>
+          <w:rFonts w:cstheme="minorHAnsi"/>
+          <w:noProof/>
+          <w:color w:val="000000"/>
+          <w:sz w:val="20"/>
+          <w:szCs w:val="20"/>
+        </w:rPr>
+      </w:pPr>
+    </w:p>
+    <w:p>
+      <w:pPr>
+        <w:autoSpaceDE w:val="0"/>
+        <w:autoSpaceDN w:val="0"/>
+        <w:adjustRightInd w:val="0"/>
+        <w:spacing w:after="0" w:line="240" w:lineRule="auto"/>
+        <w:rPr>
+          <w:rFonts w:cstheme="minorHAnsi"/>
+          <w:noProof/>
+          <w:color w:val="000000"/>
+          <w:sz w:val="20"/>
+          <w:szCs w:val="20"/>
+        </w:rPr>
+      </w:pPr>
+      <w:r>
+        <w:rPr>
+          <w:rFonts w:cstheme="minorHAnsi"/>
+          <w:noProof/>
+          <w:color w:val="000000"/>
+          <w:sz w:val="20"/>
+          <w:szCs w:val="20"/>
+        </w:rPr>
+        <w:t xml:space="preserve">            calculatepi.CalculatepiCompleted +=</w:t>
+      </w:r>
+      <w:r>
+        <w:rPr>
+          <w:rFonts w:cstheme="minorHAnsi"/>
+          <w:noProof/>
+          <w:color w:val="000000"/>
+          <w:sz w:val="20"/>
+          <w:szCs w:val="20"/>
+        </w:rPr>
+        <w:t xml:space="preserve"> (_, e) =&gt;</w:t>
+      </w:r>
+    </w:p>
+    <w:p>
+      <w:pPr>
+        <w:autoSpaceDE w:val="0"/>
+        <w:autoSpaceDN w:val="0"/>
+        <w:adjustRightInd w:val="0"/>
+        <w:spacing w:after="0" w:line="240" w:lineRule="auto"/>
+        <w:rPr>
+          <w:rFonts w:cstheme="minorHAnsi"/>
+          <w:noProof/>
+          <w:color w:val="000000"/>
+          <w:sz w:val="20"/>
+          <w:szCs w:val="20"/>
+        </w:rPr>
+      </w:pPr>
+      <w:r>
+        <w:rPr>
+          <w:rFonts w:cstheme="minorHAnsi"/>
+          <w:noProof/>
+          <w:color w:val="000000"/>
+          <w:sz w:val="20"/>
+          <w:szCs w:val="20"/>
+        </w:rPr>
+        <w:t xml:space="preserve">            {</w:t>
+      </w:r>
+    </w:p>
+    <w:p>
+      <w:pPr>
+        <w:autoSpaceDE w:val="0"/>
+        <w:autoSpaceDN w:val="0"/>
+        <w:adjustRightInd w:val="0"/>
+        <w:spacing w:after="0" w:line="240" w:lineRule="auto"/>
+        <w:rPr>
+          <w:rFonts w:cstheme="minorHAnsi"/>
+          <w:noProof/>
+          <w:color w:val="000000"/>
+          <w:sz w:val="20"/>
+          <w:szCs w:val="20"/>
+        </w:rPr>
+      </w:pPr>
+      <w:r>
+        <w:rPr>
+          <w:rFonts w:cstheme="minorHAnsi"/>
+          <w:noProof/>
+          <w:color w:val="000000"/>
+          <w:sz w:val="20"/>
+          <w:szCs w:val="20"/>
+        </w:rPr>
+        <w:t xml:space="preserve">                </w:t>
+      </w:r>
+      <w:r>
+        <w:rPr>
+          <w:rFonts w:cstheme="minorHAnsi"/>
+          <w:noProof/>
+          <w:color w:val="0000FF"/>
+          <w:sz w:val="20"/>
+          <w:szCs w:val="20"/>
+        </w:rPr>
+        <w:t>if</w:t>
+      </w:r>
+      <w:r>
+        <w:rPr>
+          <w:rFonts w:cstheme="minorHAnsi"/>
+          <w:noProof/>
+          <w:color w:val="000000"/>
+          <w:sz w:val="20"/>
+          <w:szCs w:val="20"/>
+        </w:rPr>
+        <w:t xml:space="preserve"> (e.Cancelled)</w:t>
+      </w:r>
+    </w:p>
+    <w:p>
+      <w:pPr>
+        <w:autoSpaceDE w:val="0"/>
+        <w:autoSpaceDN w:val="0"/>
+        <w:adjustRightInd w:val="0"/>
+        <w:spacing w:after="0" w:line="240" w:lineRule="auto"/>
+        <w:rPr>
+          <w:rFonts w:cstheme="minorHAnsi"/>
+          <w:noProof/>
+          <w:color w:val="000000"/>
+          <w:sz w:val="20"/>
+          <w:szCs w:val="20"/>
+        </w:rPr>
+      </w:pPr>
+      <w:r>
+        <w:rPr>
+          <w:rFonts w:cstheme="minorHAnsi"/>
+          <w:noProof/>
+          <w:color w:val="000000"/>
+          <w:sz w:val="20"/>
+          <w:szCs w:val="20"/>
+        </w:rPr>
+        <w:t xml:space="preserve">                    tcs.TrySetCanceled();</w:t>
+      </w:r>
+    </w:p>
+    <w:p>
+      <w:pPr>
+        <w:autoSpaceDE w:val="0"/>
+        <w:autoSpaceDN w:val="0"/>
+        <w:adjustRightInd w:val="0"/>
+        <w:spacing w:after="0" w:line="240" w:lineRule="auto"/>
+        <w:rPr>
+          <w:rFonts w:cstheme="minorHAnsi"/>
+          <w:noProof/>
+          <w:color w:val="000000"/>
+          <w:sz w:val="20"/>
+          <w:szCs w:val="20"/>
+        </w:rPr>
+      </w:pPr>
+      <w:r>
+        <w:rPr>
+          <w:rFonts w:cstheme="minorHAnsi"/>
+          <w:noProof/>
+          <w:color w:val="000000"/>
+          <w:sz w:val="20"/>
+          <w:szCs w:val="20"/>
+        </w:rPr>
+        <w:t xml:space="preserve">                </w:t>
+      </w:r>
+      <w:r>
+        <w:rPr>
+          <w:rFonts w:cstheme="minorHAnsi"/>
+          <w:noProof/>
+          <w:color w:val="0000FF"/>
+          <w:sz w:val="20"/>
+          <w:szCs w:val="20"/>
+        </w:rPr>
+        <w:t>else</w:t>
+      </w:r>
+      <w:r>
+        <w:rPr>
+          <w:rFonts w:cstheme="minorHAnsi"/>
+          <w:noProof/>
+          <w:color w:val="000000"/>
+          <w:sz w:val="20"/>
+          <w:szCs w:val="20"/>
+        </w:rPr>
+        <w:t xml:space="preserve"> </w:t>
+      </w:r>
+      <w:r>
+        <w:rPr>
+          <w:rFonts w:cstheme="minorHAnsi"/>
+          <w:noProof/>
+          <w:color w:val="0000FF"/>
+          <w:sz w:val="20"/>
+          <w:szCs w:val="20"/>
+        </w:rPr>
+        <w:t>if</w:t>
+      </w:r>
+      <w:r>
+        <w:rPr>
+          <w:rFonts w:cstheme="minorHAnsi"/>
+          <w:noProof/>
+          <w:color w:val="000000"/>
+          <w:sz w:val="20"/>
+          <w:szCs w:val="20"/>
+        </w:rPr>
+        <w:t xml:space="preserve"> (e.Error != </w:t>
+      </w:r>
+      <w:r>
+        <w:rPr>
+          <w:rFonts w:cstheme="minorHAnsi"/>
+          <w:noProof/>
+          <w:color w:val="0000FF"/>
+          <w:sz w:val="20"/>
+          <w:szCs w:val="20"/>
+        </w:rPr>
+        <w:t>null</w:t>
+      </w:r>
+      <w:r>
+        <w:rPr>
+          <w:rFonts w:cstheme="minorHAnsi"/>
+          <w:noProof/>
+          <w:color w:val="000000"/>
+          <w:sz w:val="20"/>
+          <w:szCs w:val="20"/>
+        </w:rPr>
+        <w:t>)</w:t>
+      </w:r>
+    </w:p>
+    <w:p>
+      <w:pPr>
+        <w:autoSpaceDE w:val="0"/>
+        <w:autoSpaceDN w:val="0"/>
+        <w:adjustRightInd w:val="0"/>
+        <w:spacing w:after="0" w:line="240" w:lineRule="auto"/>
+        <w:rPr>
+          <w:rFonts w:cstheme="minorHAnsi"/>
+          <w:noProof/>
+          <w:color w:val="000000"/>
+          <w:sz w:val="20"/>
+          <w:szCs w:val="20"/>
+        </w:rPr>
+      </w:pPr>
+      <w:r>
+        <w:rPr>
+          <w:rFonts w:cstheme="minorHAnsi"/>
+          <w:noProof/>
+          <w:color w:val="000000"/>
+          <w:sz w:val="20"/>
+          <w:szCs w:val="20"/>
+        </w:rPr>
+        <w:t xml:space="preserve">                    tcs.TrySetException(e.Error);</w:t>
+      </w:r>
+    </w:p>
+    <w:p>
+      <w:pPr>
+        <w:autoSpaceDE w:val="0"/>
+        <w:autoSpaceDN w:val="0"/>
+        <w:adjustRightInd w:val="0"/>
+        <w:spacing w:after="0" w:line="240" w:lineRule="auto"/>
+        <w:rPr>
+          <w:rFonts w:cstheme="minorHAnsi"/>
+          <w:noProof/>
+          <w:color w:val="000000"/>
+          <w:sz w:val="20"/>
+          <w:szCs w:val="20"/>
+        </w:rPr>
+      </w:pPr>
+      <w:r>
+        <w:rPr>
+          <w:rFonts w:cstheme="minorHAnsi"/>
+          <w:noProof/>
+          <w:color w:val="000000"/>
+          <w:sz w:val="20"/>
+          <w:szCs w:val="20"/>
+        </w:rPr>
+        <w:t xml:space="preserve">                </w:t>
+      </w:r>
+      <w:r>
+        <w:rPr>
+          <w:rFonts w:cstheme="minorHAnsi"/>
+          <w:noProof/>
+          <w:color w:val="0000FF"/>
+          <w:sz w:val="20"/>
+          <w:szCs w:val="20"/>
+        </w:rPr>
+        <w:t>else</w:t>
+      </w:r>
+    </w:p>
+    <w:p>
+      <w:pPr>
+        <w:autoSpaceDE w:val="0"/>
+        <w:autoSpaceDN w:val="0"/>
+        <w:adjustRightInd w:val="0"/>
+        <w:spacing w:after="0" w:line="240" w:lineRule="auto"/>
+        <w:rPr>
+          <w:rFonts w:cstheme="minorHAnsi"/>
+          <w:noProof/>
+          <w:color w:val="000000"/>
+          <w:sz w:val="20"/>
+          <w:szCs w:val="20"/>
+        </w:rPr>
+      </w:pPr>
+      <w:r>
+        <w:rPr>
+          <w:rFonts w:cstheme="minorHAnsi"/>
+          <w:noProof/>
+          <w:color w:val="000000"/>
+          <w:sz w:val="20"/>
+          <w:szCs w:val="20"/>
+        </w:rPr>
+        <w:t xml:space="preserve">                    tcs.TrySetResult(e);</w:t>
+      </w:r>
+    </w:p>
+    <w:p>
+      <w:pPr>
+        <w:autoSpaceDE w:val="0"/>
+        <w:autoSpaceDN w:val="0"/>
+        <w:adjustRightInd w:val="0"/>
+        <w:spacing w:after="0" w:line="240" w:lineRule="auto"/>
+        <w:rPr>
+          <w:rFonts w:cstheme="minorHAnsi"/>
+          <w:noProof/>
+          <w:color w:val="000000"/>
+          <w:sz w:val="20"/>
+          <w:szCs w:val="20"/>
+        </w:rPr>
+      </w:pPr>
+      <w:r>
+        <w:rPr>
+          <w:rFonts w:cstheme="minorHAnsi"/>
+          <w:noProof/>
+          <w:color w:val="000000"/>
+          <w:sz w:val="20"/>
+          <w:szCs w:val="20"/>
+        </w:rPr>
+        <w:t xml:space="preserve">            };</w:t>
+      </w:r>
+    </w:p>
+    <w:p>
+      <w:pPr>
+        <w:autoSpaceDE w:val="0"/>
+        <w:autoSpaceDN w:val="0"/>
+        <w:adjustRightInd w:val="0"/>
+        <w:spacing w:after="0" w:line="240" w:lineRule="auto"/>
+        <w:rPr>
+          <w:rFonts w:cstheme="minorHAnsi"/>
+          <w:noProof/>
+          <w:color w:val="000000"/>
+          <w:sz w:val="20"/>
+          <w:szCs w:val="20"/>
+        </w:rPr>
+      </w:pPr>
+    </w:p>
+    <w:p>
+      <w:pPr>
+        <w:autoSpaceDE w:val="0"/>
+        <w:autoSpaceDN w:val="0"/>
+        <w:adjustRightInd w:val="0"/>
+        <w:spacing w:after="0" w:line="240" w:lineRule="auto"/>
+        <w:rPr>
+          <w:rFonts w:cstheme="minorHAnsi"/>
+          <w:noProof/>
+          <w:color w:val="000000"/>
+          <w:sz w:val="20"/>
+          <w:szCs w:val="20"/>
+        </w:rPr>
+      </w:pPr>
+      <w:r>
+        <w:rPr>
+          <w:rFonts w:cstheme="minorHAnsi"/>
+          <w:noProof/>
+          <w:color w:val="000000"/>
+          <w:sz w:val="20"/>
+          <w:szCs w:val="20"/>
+        </w:rPr>
+        <w:t xml:space="preserve">            </w:t>
+      </w:r>
+      <w:r>
+        <w:rPr>
+          <w:rFonts w:cstheme="minorHAnsi"/>
+          <w:noProof/>
+          <w:color w:val="008000"/>
+          <w:sz w:val="20"/>
+          <w:szCs w:val="20"/>
+        </w:rPr>
+        <w:t>// Register for the event and start the operation.</w:t>
+      </w:r>
+    </w:p>
+    <w:p>
+      <w:pPr>
+        <w:autoSpaceDE w:val="0"/>
+        <w:autoSpaceDN w:val="0"/>
+        <w:adjustRightInd w:val="0"/>
+        <w:spacing w:after="0" w:line="240" w:lineRule="auto"/>
+        <w:rPr>
+          <w:rFonts w:cstheme="minorHAnsi"/>
+          <w:noProof/>
+          <w:color w:val="000000"/>
+          <w:sz w:val="20"/>
+          <w:szCs w:val="20"/>
+        </w:rPr>
+      </w:pPr>
+      <w:r>
+        <w:rPr>
+          <w:rFonts w:cstheme="minorHAnsi"/>
+          <w:noProof/>
+          <w:color w:val="000000"/>
+          <w:sz w:val="20"/>
+          <w:szCs w:val="20"/>
+        </w:rPr>
+        <w:t xml:space="preserve">            calculatepi.CalculatepiAsync(numsteps, sender, operationState);</w:t>
+      </w:r>
+    </w:p>
+    <w:p>
+      <w:pPr>
+        <w:autoSpaceDE w:val="0"/>
+        <w:autoSpaceDN w:val="0"/>
+        <w:adjustRightInd w:val="0"/>
+        <w:spacing w:after="0" w:line="240" w:lineRule="auto"/>
+        <w:rPr>
+          <w:rFonts w:cstheme="minorHAnsi"/>
+          <w:noProof/>
+          <w:color w:val="000000"/>
+          <w:sz w:val="20"/>
+          <w:szCs w:val="20"/>
+        </w:rPr>
+      </w:pPr>
+      <w:r>
+        <w:rPr>
+          <w:rFonts w:cstheme="minorHAnsi"/>
+          <w:noProof/>
+          <w:color w:val="000000"/>
+          <w:sz w:val="20"/>
+          <w:szCs w:val="20"/>
+        </w:rPr>
+        <w:t xml:space="preserve">            </w:t>
+      </w:r>
+      <w:r>
+        <w:rPr>
+          <w:rFonts w:cstheme="minorHAnsi"/>
+          <w:noProof/>
+          <w:color w:val="0000FF"/>
+          <w:sz w:val="20"/>
+          <w:szCs w:val="20"/>
+        </w:rPr>
+        <w:t>return</w:t>
+      </w:r>
+      <w:r>
+        <w:rPr>
+          <w:rFonts w:cstheme="minorHAnsi"/>
+          <w:noProof/>
+          <w:color w:val="000000"/>
+          <w:sz w:val="20"/>
+          <w:szCs w:val="20"/>
+        </w:rPr>
+        <w:t xml:space="preserve"> tcs.Task;</w:t>
+      </w:r>
+    </w:p>
+    <w:p>
+      <w:pPr>
+        <w:pStyle w:val="HTMLPreformatted"/>
+        <w:rPr>
+          <w:rFonts w:asciiTheme="minorHAnsi" w:hAnsiTheme="minorHAnsi" w:cstheme="minorHAnsi"/>
+          <w:noProof/>
+          <w:color w:val="000000"/>
+        </w:rPr>
+      </w:pPr>
+      <w:r>
+        <w:rPr>
+          <w:rFonts w:asciiTheme="minorHAnsi" w:hAnsiTheme="minorHAnsi" w:cstheme="minorHAnsi"/>
+          <w:noProof/>
+          <w:color w:val="000000"/>
+        </w:rPr>
+        <w:t xml:space="preserve">        }</w:t>
+      </w:r>
+    </w:p>
+    <w:p>
+      <w:pPr>
+        <w:pStyle w:val="HTMLPreformatted"/>
+        <w:rPr>
+          <w:rFonts w:asciiTheme="minorHAnsi" w:hAnsiTheme="minorHAnsi" w:cstheme="minorHAnsi"/>
+          <w:noProof/>
+          <w:color w:val="000000"/>
+        </w:rPr>
+      </w:pPr>
+    </w:p>
+    <w:p>
+      <w:pPr>
+        <w:pStyle w:val="HTMLPreformatted"/>
+        <w:rPr>
+          <w:rFonts w:ascii="Palatino Linotype" w:hAnsi="Palatino Linotype" w:cstheme="majorHAnsi"/>
+          <w:noProof/>
+          <w:color w:val="000000"/>
+          <w:sz w:val="21"/>
+          <w:szCs w:val="21"/>
+        </w:rPr>
+      </w:pPr>
+      <w:r>
+        <w:rPr>
+          <w:rFonts w:ascii="Palatino Linotype" w:hAnsi="Palatino Linotype" w:cstheme="majorHAnsi"/>
+          <w:noProof/>
+          <w:color w:val="000000"/>
+          <w:sz w:val="21"/>
+          <w:szCs w:val="21"/>
+        </w:rPr>
+        <w:t>Code is p</w:t>
+      </w:r>
+      <w:r>
+        <w:rPr>
+          <w:rFonts w:ascii="Palatino Linotype" w:hAnsi="Palatino Linotype" w:cstheme="majorHAnsi"/>
+          <w:noProof/>
+          <w:color w:val="000000"/>
+          <w:sz w:val="21"/>
+          <w:szCs w:val="21"/>
+        </w:rPr>
+        <w:t>e</w:t>
+      </w:r>
+      <w:r>
+        <w:rPr>
+          <w:rFonts w:ascii="Palatino Linotype" w:hAnsi="Palatino Linotype" w:cstheme="majorHAnsi"/>
+          <w:noProof/>
+          <w:color w:val="000000"/>
+          <w:sz w:val="21"/>
+          <w:szCs w:val="21"/>
+        </w:rPr>
+        <w:t xml:space="preserve">rtty much self explanatory where we are making use of </w:t>
+      </w:r>
+      <w:r>
+        <w:rPr>
+          <w:rFonts w:ascii="Palatino Linotype" w:hAnsi="Palatino Linotype" w:cstheme="majorHAnsi"/>
+          <w:noProof/>
+          <w:color w:val="000000"/>
+          <w:sz w:val="21"/>
+          <w:szCs w:val="21"/>
+        </w:rPr>
+        <w:t>TaskCompletionSource</w:t>
+      </w:r>
+      <w:r>
+        <w:rPr>
+          <w:rFonts w:ascii="Palatino Linotype" w:hAnsi="Palatino Linotype" w:cstheme="majorHAnsi"/>
+          <w:noProof/>
+          <w:color w:val="000000"/>
+          <w:sz w:val="21"/>
+          <w:szCs w:val="21"/>
+        </w:rPr>
+        <w:t xml:space="preserve"> and a handler of type </w:t>
+      </w:r>
+      <w:r>
+        <w:rPr>
+          <w:rFonts w:ascii="Palatino Linotype" w:hAnsi="Palatino Linotype" w:cstheme="majorHAnsi"/>
+          <w:noProof/>
+          <w:color w:val="000000"/>
+          <w:sz w:val="21"/>
+          <w:szCs w:val="21"/>
+        </w:rPr>
+        <w:t>CalculatepiCompletedEventHandler</w:t>
+      </w:r>
+      <w:r>
+        <w:rPr>
+          <w:rFonts w:ascii="Palatino Linotype" w:hAnsi="Palatino Linotype" w:cstheme="majorHAnsi"/>
+          <w:noProof/>
+          <w:color w:val="000000"/>
+          <w:sz w:val="21"/>
+          <w:szCs w:val="21"/>
+        </w:rPr>
+        <w:t xml:space="preserve"> to set appropriate status of </w:t>
+      </w:r>
+      <w:r>
+        <w:rPr>
+          <w:rFonts w:ascii="Palatino Linotype" w:hAnsi="Palatino Linotype" w:cstheme="majorHAnsi"/>
+          <w:noProof/>
+          <w:color w:val="000000"/>
+          <w:sz w:val="21"/>
+          <w:szCs w:val="21"/>
+        </w:rPr>
+        <w:t>TaskCompletionSource</w:t>
+      </w:r>
+      <w:r>
+        <w:rPr>
+          <w:rFonts w:ascii="Palatino Linotype" w:hAnsi="Palatino Linotype" w:cstheme="majorHAnsi"/>
+          <w:noProof/>
+          <w:color w:val="000000"/>
+          <w:sz w:val="21"/>
+          <w:szCs w:val="21"/>
+        </w:rPr>
+        <w:t xml:space="preserve"> and then finally return Task</w:t>
+      </w:r>
+      <w:r>
+        <w:rPr>
+          <w:rFonts w:ascii="Palatino Linotype" w:hAnsi="Palatino Linotype" w:cstheme="majorHAnsi"/>
+          <w:noProof/>
+          <w:color w:val="000000"/>
+          <w:sz w:val="21"/>
+          <w:szCs w:val="21"/>
+        </w:rPr>
+        <w:t>. As you can see this can be further extended to an extension or a generic method.</w:t>
+      </w:r>
+    </w:p>
+    <w:p>
+      <w:pPr>
+        <w:pStyle w:val="HTMLPreformatted"/>
+        <w:rPr>
+          <w:rFonts w:ascii="Palatino Linotype" w:hAnsi="Palatino Linotype" w:cstheme="majorHAnsi"/>
+          <w:noProof/>
+          <w:color w:val="000000"/>
+          <w:sz w:val="21"/>
+          <w:szCs w:val="21"/>
+        </w:rPr>
+      </w:pPr>
+    </w:p>
+    <w:p>
+      <w:pPr>
+        <w:pStyle w:val="HTMLPreformatted"/>
+        <w:rPr>
+          <w:rFonts w:ascii="Palatino Linotype" w:hAnsi="Palatino Linotype" w:cstheme="majorHAnsi"/>
+          <w:noProof/>
+          <w:color w:val="000000"/>
+          <w:sz w:val="21"/>
+          <w:szCs w:val="21"/>
+        </w:rPr>
+      </w:pPr>
+      <w:r>
+        <w:rPr>
+          <w:rFonts w:ascii="Palatino Linotype" w:hAnsi="Palatino Linotype" w:cstheme="majorHAnsi"/>
+          <w:noProof/>
+          <w:color w:val="000000"/>
+          <w:sz w:val="21"/>
+          <w:szCs w:val="21"/>
+        </w:rPr>
+        <w:t>Calling this on a button click of a WPF application</w:t>
+      </w:r>
+    </w:p>
+    <w:p>
+      <w:pPr>
+        <w:autoSpaceDE w:val="0"/>
+        <w:autoSpaceDN w:val="0"/>
+        <w:adjustRightInd w:val="0"/>
+        <w:spacing w:after="0" w:line="240" w:lineRule="auto"/>
+        <w:rPr>
+          <w:rFonts w:cstheme="minorHAnsi"/>
+          <w:noProof/>
+          <w:color w:val="000000"/>
+          <w:sz w:val="20"/>
+          <w:szCs w:val="20"/>
+        </w:rPr>
+      </w:pPr>
+      <w:r>
+        <w:rPr>
+          <w:rFonts w:cstheme="minorHAnsi"/>
+          <w:noProof/>
+          <w:color w:val="000000"/>
+          <w:sz w:val="20"/>
+          <w:szCs w:val="20"/>
+        </w:rPr>
+        <w:t xml:space="preserve">    </w:t>
+      </w:r>
+      <w:r>
+        <w:rPr>
+          <w:rFonts w:cstheme="minorHAnsi"/>
+          <w:noProof/>
+          <w:color w:val="0000FF"/>
+          <w:sz w:val="20"/>
+          <w:szCs w:val="20"/>
+        </w:rPr>
+        <w:t>public</w:t>
+      </w:r>
+      <w:r>
+        <w:rPr>
+          <w:rFonts w:cstheme="minorHAnsi"/>
+          <w:noProof/>
+          <w:color w:val="000000"/>
+          <w:sz w:val="20"/>
+          <w:szCs w:val="20"/>
+        </w:rPr>
+        <w:t xml:space="preserve"> </w:t>
+      </w:r>
+      <w:r>
+        <w:rPr>
+          <w:rFonts w:cstheme="minorHAnsi"/>
+          <w:noProof/>
+          <w:color w:val="0000FF"/>
+          <w:sz w:val="20"/>
+          <w:szCs w:val="20"/>
+        </w:rPr>
+        <w:t>partial</w:t>
+      </w:r>
+      <w:r>
+        <w:rPr>
+          <w:rFonts w:cstheme="minorHAnsi"/>
+          <w:noProof/>
+          <w:color w:val="000000"/>
+          <w:sz w:val="20"/>
+          <w:szCs w:val="20"/>
+        </w:rPr>
+        <w:t xml:space="preserve"> </w:t>
+      </w:r>
+      <w:r>
+        <w:rPr>
+          <w:rFonts w:cstheme="minorHAnsi"/>
+          <w:noProof/>
+          <w:color w:val="0000FF"/>
+          <w:sz w:val="20"/>
+          <w:szCs w:val="20"/>
+        </w:rPr>
+        <w:t>class</w:t>
+      </w:r>
+      <w:r>
+        <w:rPr>
+          <w:rFonts w:cstheme="minorHAnsi"/>
+          <w:noProof/>
+          <w:color w:val="000000"/>
+          <w:sz w:val="20"/>
+          <w:szCs w:val="20"/>
+        </w:rPr>
+        <w:t xml:space="preserve"> </w:t>
+      </w:r>
+      <w:r>
+        <w:rPr>
+          <w:rFonts w:cstheme="minorHAnsi"/>
+          <w:noProof/>
+          <w:color w:val="2B91AF"/>
+          <w:sz w:val="20"/>
+          <w:szCs w:val="20"/>
+        </w:rPr>
+        <w:t>MainWindow</w:t>
+      </w:r>
+      <w:r>
+        <w:rPr>
+          <w:rFonts w:cstheme="minorHAnsi"/>
+          <w:noProof/>
+          <w:color w:val="000000"/>
+          <w:sz w:val="20"/>
+          <w:szCs w:val="20"/>
+        </w:rPr>
+        <w:t xml:space="preserve"> : Window</w:t>
+      </w:r>
+    </w:p>
+    <w:p>
+      <w:pPr>
+        <w:autoSpaceDE w:val="0"/>
+        <w:autoSpaceDN w:val="0"/>
+        <w:adjustRightInd w:val="0"/>
+        <w:spacing w:after="0" w:line="240" w:lineRule="auto"/>
+        <w:rPr>
+          <w:rFonts w:cstheme="minorHAnsi"/>
+          <w:noProof/>
+          <w:color w:val="000000"/>
+          <w:sz w:val="20"/>
+          <w:szCs w:val="20"/>
+        </w:rPr>
+      </w:pPr>
+      <w:r>
+        <w:rPr>
+          <w:rFonts w:cstheme="minorHAnsi"/>
+          <w:noProof/>
+          <w:color w:val="000000"/>
+          <w:sz w:val="20"/>
+          <w:szCs w:val="20"/>
+        </w:rPr>
+        <w:t xml:space="preserve">    {</w:t>
+      </w:r>
+      <w:r>
+        <w:rPr>
+          <w:rFonts w:cstheme="minorHAnsi"/>
+          <w:noProof/>
+          <w:color w:val="000000"/>
+          <w:sz w:val="20"/>
+          <w:szCs w:val="20"/>
+        </w:rPr>
+        <w:t xml:space="preserve"> </w:t>
+      </w:r>
+    </w:p>
+    <w:p>
+      <w:pPr>
+        <w:pStyle w:val="HTMLPreformatted"/>
+        <w:rPr>
+          <w:rFonts w:asciiTheme="minorHAnsi" w:hAnsiTheme="minorHAnsi" w:cstheme="minorHAnsi"/>
+          <w:noProof/>
+          <w:color w:val="000000"/>
+        </w:rPr>
+      </w:pPr>
+      <w:r>
+        <w:rPr>
+          <w:rFonts w:asciiTheme="minorHAnsi" w:hAnsiTheme="minorHAnsi" w:cstheme="minorHAnsi"/>
+          <w:color w:val="000000"/>
+        </w:rPr>
+        <w:t xml:space="preserve">     </w:t>
+      </w:r>
+      <w:r>
+        <w:rPr>
+          <w:rFonts w:asciiTheme="minorHAnsi" w:hAnsiTheme="minorHAnsi" w:cstheme="minorHAnsi"/>
+          <w:color w:val="000000"/>
+        </w:rPr>
+        <w:t xml:space="preserve">CalculatepiCompletedEventArgs calculatepiCompletedEventArgs = </w:t>
+      </w:r>
+      <w:r>
+        <w:rPr>
+          <w:rFonts w:asciiTheme="minorHAnsi" w:hAnsiTheme="minorHAnsi" w:cstheme="minorHAnsi"/>
+          <w:color w:val="0000FF"/>
+        </w:rPr>
+        <w:t>null</w:t>
+      </w:r>
+      <w:r>
+        <w:rPr>
+          <w:rFonts w:asciiTheme="minorHAnsi" w:hAnsiTheme="minorHAnsi" w:cstheme="minorHAnsi"/>
+          <w:color w:val="000000"/>
+        </w:rPr>
+        <w:t>;</w:t>
+      </w:r>
+      <w:r>
+        <w:rPr>
+          <w:rFonts w:asciiTheme="minorHAnsi" w:hAnsiTheme="minorHAnsi" w:cstheme="minorHAnsi"/>
+          <w:noProof/>
+          <w:color w:val="000000"/>
+        </w:rPr>
+        <w:t xml:space="preserve">        </w:t>
+      </w:r>
+    </w:p>
+    <w:p>
+      <w:pPr>
+        <w:pStyle w:val="HTMLPreformatted"/>
+        <w:rPr>
+          <w:rFonts w:asciiTheme="minorHAnsi" w:hAnsiTheme="minorHAnsi" w:cstheme="minorHAnsi"/>
+          <w:noProof/>
+          <w:color w:val="000000"/>
+        </w:rPr>
+      </w:pPr>
+      <w:r>
+        <w:rPr>
+          <w:rFonts w:asciiTheme="minorHAnsi" w:hAnsiTheme="minorHAnsi" w:cstheme="minorHAnsi"/>
+          <w:noProof/>
+          <w:color w:val="000000"/>
+        </w:rPr>
+        <w:t xml:space="preserve">     </w:t>
+      </w:r>
+      <w:r>
+        <w:rPr>
+          <w:rFonts w:asciiTheme="minorHAnsi" w:hAnsiTheme="minorHAnsi" w:cstheme="minorHAnsi"/>
+          <w:noProof/>
+          <w:color w:val="000000"/>
+        </w:rPr>
+        <w:t xml:space="preserve">CancellationTokenSource cts = </w:t>
+      </w:r>
+      <w:r>
+        <w:rPr>
+          <w:rFonts w:asciiTheme="minorHAnsi" w:hAnsiTheme="minorHAnsi" w:cstheme="minorHAnsi"/>
+          <w:noProof/>
+          <w:color w:val="0000FF"/>
+        </w:rPr>
+        <w:t>null</w:t>
+      </w:r>
+      <w:r>
+        <w:rPr>
+          <w:rFonts w:asciiTheme="minorHAnsi" w:hAnsiTheme="minorHAnsi" w:cstheme="minorHAnsi"/>
+          <w:noProof/>
+          <w:color w:val="000000"/>
+        </w:rPr>
+        <w:t>;</w:t>
+      </w:r>
+    </w:p>
+    <w:p>
+      <w:pPr>
+        <w:autoSpaceDE w:val="0"/>
+        <w:autoSpaceDN w:val="0"/>
+        <w:adjustRightInd w:val="0"/>
+        <w:spacing w:after="0" w:line="240" w:lineRule="auto"/>
+        <w:rPr>
+          <w:rFonts w:cstheme="minorHAnsi"/>
+          <w:noProof/>
+          <w:color w:val="000000"/>
+          <w:sz w:val="20"/>
+          <w:szCs w:val="20"/>
+        </w:rPr>
+      </w:pPr>
+      <w:r>
+        <w:rPr>
+          <w:rFonts w:cstheme="minorHAnsi"/>
+          <w:noProof/>
+          <w:color w:val="000000"/>
+          <w:sz w:val="20"/>
+          <w:szCs w:val="20"/>
+        </w:rPr>
+        <w:t xml:space="preserve">        </w:t>
+      </w:r>
+    </w:p>
+    <w:p>
+      <w:pPr>
+        <w:autoSpaceDE w:val="0"/>
+        <w:autoSpaceDN w:val="0"/>
+        <w:adjustRightInd w:val="0"/>
+        <w:spacing w:after="0" w:line="240" w:lineRule="auto"/>
+        <w:rPr>
+          <w:rFonts w:cstheme="minorHAnsi"/>
+          <w:noProof/>
+          <w:color w:val="000000"/>
+          <w:sz w:val="20"/>
+          <w:szCs w:val="20"/>
+        </w:rPr>
+      </w:pPr>
+      <w:r>
+        <w:rPr>
+          <w:rFonts w:ascii="Consolas" w:hAnsi="Consolas" w:cs="Consolas"/>
+          <w:color w:val="000000"/>
+          <w:sz w:val="19"/>
+          <w:szCs w:val="19"/>
+        </w:rPr>
+        <w:t xml:space="preserve">   </w:t>
+      </w:r>
+      <w:r>
+        <w:rPr>
+          <w:rFonts w:cstheme="minorHAnsi"/>
+          <w:noProof/>
+          <w:color w:val="000000"/>
+          <w:sz w:val="20"/>
+          <w:szCs w:val="20"/>
+        </w:rPr>
+        <w:t xml:space="preserve"> </w:t>
+      </w:r>
+      <w:r>
+        <w:rPr>
+          <w:rFonts w:cstheme="minorHAnsi"/>
+          <w:noProof/>
+          <w:color w:val="0000FF"/>
+          <w:sz w:val="20"/>
+          <w:szCs w:val="20"/>
+        </w:rPr>
+        <w:t>private</w:t>
+      </w:r>
+      <w:r>
+        <w:rPr>
+          <w:rFonts w:cstheme="minorHAnsi"/>
+          <w:noProof/>
+          <w:color w:val="000000"/>
+          <w:sz w:val="20"/>
+          <w:szCs w:val="20"/>
+        </w:rPr>
+        <w:t xml:space="preserve"> </w:t>
+      </w:r>
+      <w:r>
+        <w:rPr>
+          <w:rFonts w:cstheme="minorHAnsi"/>
+          <w:noProof/>
+          <w:color w:val="0000FF"/>
+          <w:sz w:val="20"/>
+          <w:szCs w:val="20"/>
+        </w:rPr>
+        <w:t>async</w:t>
+      </w:r>
+      <w:r>
+        <w:rPr>
+          <w:rFonts w:cstheme="minorHAnsi"/>
+          <w:noProof/>
+          <w:color w:val="000000"/>
+          <w:sz w:val="20"/>
+          <w:szCs w:val="20"/>
+        </w:rPr>
+        <w:t xml:space="preserve"> </w:t>
+      </w:r>
+      <w:r>
+        <w:rPr>
+          <w:rFonts w:cstheme="minorHAnsi"/>
+          <w:noProof/>
+          <w:color w:val="0000FF"/>
+          <w:sz w:val="20"/>
+          <w:szCs w:val="20"/>
+        </w:rPr>
+        <w:t>void</w:t>
+      </w:r>
+      <w:r>
+        <w:rPr>
+          <w:rFonts w:cstheme="minorHAnsi"/>
+          <w:noProof/>
+          <w:color w:val="000000"/>
+          <w:sz w:val="20"/>
+          <w:szCs w:val="20"/>
+        </w:rPr>
+        <w:t xml:space="preserve"> Calculatepi1000TAP_Click(</w:t>
+      </w:r>
+      <w:r>
+        <w:rPr>
+          <w:rFonts w:cstheme="minorHAnsi"/>
+          <w:noProof/>
+          <w:color w:val="0000FF"/>
+          <w:sz w:val="20"/>
+          <w:szCs w:val="20"/>
+        </w:rPr>
+        <w:t>object</w:t>
+      </w:r>
+      <w:r>
+        <w:rPr>
+          <w:rFonts w:cstheme="minorHAnsi"/>
+          <w:noProof/>
+          <w:color w:val="000000"/>
+          <w:sz w:val="20"/>
+          <w:szCs w:val="20"/>
+        </w:rPr>
+        <w:t xml:space="preserve"> sender, RoutedEventArgs e)</w:t>
+      </w:r>
+    </w:p>
+    <w:p>
+      <w:pPr>
+        <w:autoSpaceDE w:val="0"/>
+        <w:autoSpaceDN w:val="0"/>
+        <w:adjustRightInd w:val="0"/>
+        <w:spacing w:after="0" w:line="240" w:lineRule="auto"/>
+        <w:rPr>
+          <w:rFonts w:cstheme="minorHAnsi"/>
+          <w:noProof/>
+          <w:color w:val="000000"/>
+          <w:sz w:val="20"/>
+          <w:szCs w:val="20"/>
+        </w:rPr>
+      </w:pPr>
+      <w:r>
+        <w:rPr>
+          <w:rFonts w:cstheme="minorHAnsi"/>
+          <w:noProof/>
+          <w:color w:val="000000"/>
+          <w:sz w:val="20"/>
+          <w:szCs w:val="20"/>
+        </w:rPr>
+        <w:t xml:space="preserve">        {</w:t>
+      </w:r>
+    </w:p>
+    <w:p>
+      <w:pPr>
+        <w:autoSpaceDE w:val="0"/>
+        <w:autoSpaceDN w:val="0"/>
+        <w:adjustRightInd w:val="0"/>
+        <w:spacing w:after="0" w:line="240" w:lineRule="auto"/>
+        <w:rPr>
+          <w:rFonts w:cstheme="minorHAnsi"/>
+          <w:noProof/>
+          <w:color w:val="000000"/>
+          <w:sz w:val="20"/>
+          <w:szCs w:val="20"/>
+        </w:rPr>
+      </w:pPr>
+      <w:r>
+        <w:rPr>
+          <w:rFonts w:cstheme="minorHAnsi"/>
+          <w:noProof/>
+          <w:color w:val="000000"/>
+          <w:sz w:val="20"/>
+          <w:szCs w:val="20"/>
+        </w:rPr>
+        <w:t xml:space="preserve">            Calculatepi calculatepi = </w:t>
+      </w:r>
+      <w:r>
+        <w:rPr>
+          <w:rFonts w:cstheme="minorHAnsi"/>
+          <w:noProof/>
+          <w:color w:val="0000FF"/>
+          <w:sz w:val="20"/>
+          <w:szCs w:val="20"/>
+        </w:rPr>
+        <w:t>new</w:t>
+      </w:r>
+      <w:r>
+        <w:rPr>
+          <w:rFonts w:cstheme="minorHAnsi"/>
+          <w:noProof/>
+          <w:color w:val="000000"/>
+          <w:sz w:val="20"/>
+          <w:szCs w:val="20"/>
+        </w:rPr>
+        <w:t xml:space="preserve"> Calculatepi();</w:t>
+      </w:r>
+    </w:p>
+    <w:p>
+      <w:pPr>
+        <w:autoSpaceDE w:val="0"/>
+        <w:autoSpaceDN w:val="0"/>
+        <w:adjustRightInd w:val="0"/>
+        <w:spacing w:after="0" w:line="240" w:lineRule="auto"/>
+        <w:rPr>
+          <w:rFonts w:cstheme="minorHAnsi"/>
+          <w:noProof/>
+          <w:color w:val="000000"/>
+          <w:sz w:val="20"/>
+          <w:szCs w:val="20"/>
+        </w:rPr>
+      </w:pPr>
+      <w:r>
+        <w:rPr>
+          <w:rFonts w:cstheme="minorHAnsi"/>
+          <w:noProof/>
+          <w:color w:val="000000"/>
+          <w:sz w:val="20"/>
+          <w:szCs w:val="20"/>
+        </w:rPr>
+        <w:lastRenderedPageBreak/>
+        <w:t xml:space="preserve">            calculatepi1000TAP.Content = </w:t>
+      </w:r>
+      <w:r>
+        <w:rPr>
+          <w:rFonts w:cstheme="minorHAnsi"/>
+          <w:noProof/>
+          <w:color w:val="A31515"/>
+          <w:sz w:val="20"/>
+          <w:szCs w:val="20"/>
+        </w:rPr>
+        <w:t>"Cancel"</w:t>
+      </w:r>
+      <w:r>
+        <w:rPr>
+          <w:rFonts w:cstheme="minorHAnsi"/>
+          <w:noProof/>
+          <w:color w:val="000000"/>
+          <w:sz w:val="20"/>
+          <w:szCs w:val="20"/>
+        </w:rPr>
+        <w:t>;</w:t>
+      </w:r>
+    </w:p>
+    <w:p>
+      <w:pPr>
+        <w:autoSpaceDE w:val="0"/>
+        <w:autoSpaceDN w:val="0"/>
+        <w:adjustRightInd w:val="0"/>
+        <w:spacing w:after="0" w:line="240" w:lineRule="auto"/>
+        <w:rPr>
+          <w:rFonts w:cstheme="minorHAnsi"/>
+          <w:noProof/>
+          <w:color w:val="000000"/>
+          <w:sz w:val="20"/>
+          <w:szCs w:val="20"/>
+        </w:rPr>
+      </w:pPr>
+      <w:r>
+        <w:rPr>
+          <w:rFonts w:cstheme="minorHAnsi"/>
+          <w:noProof/>
+          <w:color w:val="000000"/>
+          <w:sz w:val="20"/>
+          <w:szCs w:val="20"/>
+        </w:rPr>
+        <w:t xml:space="preserve">            </w:t>
+      </w:r>
+      <w:r>
+        <w:rPr>
+          <w:rFonts w:cstheme="minorHAnsi"/>
+          <w:noProof/>
+          <w:color w:val="008000"/>
+          <w:sz w:val="20"/>
+          <w:szCs w:val="20"/>
+        </w:rPr>
+        <w:t xml:space="preserve">//On clicking of Cancel checking to cancel opearation </w:t>
+      </w:r>
+    </w:p>
+    <w:p>
+      <w:pPr>
+        <w:autoSpaceDE w:val="0"/>
+        <w:autoSpaceDN w:val="0"/>
+        <w:adjustRightInd w:val="0"/>
+        <w:spacing w:after="0" w:line="240" w:lineRule="auto"/>
+        <w:rPr>
+          <w:rFonts w:cstheme="minorHAnsi"/>
+          <w:noProof/>
+          <w:color w:val="000000"/>
+          <w:sz w:val="20"/>
+          <w:szCs w:val="20"/>
+        </w:rPr>
+      </w:pPr>
+      <w:r>
+        <w:rPr>
+          <w:rFonts w:cstheme="minorHAnsi"/>
+          <w:noProof/>
+          <w:color w:val="000000"/>
+          <w:sz w:val="20"/>
+          <w:szCs w:val="20"/>
+        </w:rPr>
+        <w:t xml:space="preserve">            </w:t>
+      </w:r>
+      <w:r>
+        <w:rPr>
+          <w:rFonts w:cstheme="minorHAnsi"/>
+          <w:noProof/>
+          <w:color w:val="0000FF"/>
+          <w:sz w:val="20"/>
+          <w:szCs w:val="20"/>
+        </w:rPr>
+        <w:t>if</w:t>
+      </w:r>
+      <w:r>
+        <w:rPr>
+          <w:rFonts w:cstheme="minorHAnsi"/>
+          <w:noProof/>
+          <w:color w:val="000000"/>
+          <w:sz w:val="20"/>
+          <w:szCs w:val="20"/>
+        </w:rPr>
+        <w:t xml:space="preserve"> (cts != </w:t>
+      </w:r>
+      <w:r>
+        <w:rPr>
+          <w:rFonts w:cstheme="minorHAnsi"/>
+          <w:noProof/>
+          <w:color w:val="0000FF"/>
+          <w:sz w:val="20"/>
+          <w:szCs w:val="20"/>
+        </w:rPr>
+        <w:t>null</w:t>
+      </w:r>
+      <w:r>
+        <w:rPr>
+          <w:rFonts w:cstheme="minorHAnsi"/>
+          <w:noProof/>
+          <w:color w:val="000000"/>
+          <w:sz w:val="20"/>
+          <w:szCs w:val="20"/>
+        </w:rPr>
+        <w:t>)</w:t>
+      </w:r>
+    </w:p>
+    <w:p>
+      <w:pPr>
+        <w:autoSpaceDE w:val="0"/>
+        <w:autoSpaceDN w:val="0"/>
+        <w:adjustRightInd w:val="0"/>
+        <w:spacing w:after="0" w:line="240" w:lineRule="auto"/>
+        <w:rPr>
+          <w:rFonts w:cstheme="minorHAnsi"/>
+          <w:noProof/>
+          <w:color w:val="000000"/>
+          <w:sz w:val="20"/>
+          <w:szCs w:val="20"/>
+        </w:rPr>
+      </w:pPr>
+      <w:r>
+        <w:rPr>
+          <w:rFonts w:cstheme="minorHAnsi"/>
+          <w:noProof/>
+          <w:color w:val="000000"/>
+          <w:sz w:val="20"/>
+          <w:szCs w:val="20"/>
+        </w:rPr>
+        <w:t xml:space="preserve">            {</w:t>
+      </w:r>
+    </w:p>
+    <w:p>
+      <w:pPr>
+        <w:autoSpaceDE w:val="0"/>
+        <w:autoSpaceDN w:val="0"/>
+        <w:adjustRightInd w:val="0"/>
+        <w:spacing w:after="0" w:line="240" w:lineRule="auto"/>
+        <w:rPr>
+          <w:rFonts w:cstheme="minorHAnsi"/>
+          <w:noProof/>
+          <w:color w:val="000000"/>
+          <w:sz w:val="20"/>
+          <w:szCs w:val="20"/>
+        </w:rPr>
+      </w:pPr>
+      <w:r>
+        <w:rPr>
+          <w:rFonts w:cstheme="minorHAnsi"/>
+          <w:noProof/>
+          <w:color w:val="000000"/>
+          <w:sz w:val="20"/>
+          <w:szCs w:val="20"/>
+        </w:rPr>
+        <w:t xml:space="preserve">                cts.Cancel();</w:t>
+      </w:r>
+    </w:p>
+    <w:p>
+      <w:pPr>
+        <w:autoSpaceDE w:val="0"/>
+        <w:autoSpaceDN w:val="0"/>
+        <w:adjustRightInd w:val="0"/>
+        <w:spacing w:after="0" w:line="240" w:lineRule="auto"/>
+        <w:rPr>
+          <w:rFonts w:cstheme="minorHAnsi"/>
+          <w:noProof/>
+          <w:color w:val="000000"/>
+          <w:sz w:val="20"/>
+          <w:szCs w:val="20"/>
+        </w:rPr>
+      </w:pPr>
+      <w:r>
+        <w:rPr>
+          <w:rFonts w:cstheme="minorHAnsi"/>
+          <w:noProof/>
+          <w:color w:val="000000"/>
+          <w:sz w:val="20"/>
+          <w:szCs w:val="20"/>
+        </w:rPr>
+        <w:t xml:space="preserve">                cts = </w:t>
+      </w:r>
+      <w:r>
+        <w:rPr>
+          <w:rFonts w:cstheme="minorHAnsi"/>
+          <w:noProof/>
+          <w:color w:val="0000FF"/>
+          <w:sz w:val="20"/>
+          <w:szCs w:val="20"/>
+        </w:rPr>
+        <w:t>null</w:t>
+      </w:r>
+      <w:r>
+        <w:rPr>
+          <w:rFonts w:cstheme="minorHAnsi"/>
+          <w:noProof/>
+          <w:color w:val="000000"/>
+          <w:sz w:val="20"/>
+          <w:szCs w:val="20"/>
+        </w:rPr>
+        <w:t>;</w:t>
+      </w:r>
+    </w:p>
+    <w:p>
+      <w:pPr>
+        <w:autoSpaceDE w:val="0"/>
+        <w:autoSpaceDN w:val="0"/>
+        <w:adjustRightInd w:val="0"/>
+        <w:spacing w:after="0" w:line="240" w:lineRule="auto"/>
+        <w:rPr>
+          <w:rFonts w:cstheme="minorHAnsi"/>
+          <w:noProof/>
+          <w:color w:val="000000"/>
+          <w:sz w:val="20"/>
+          <w:szCs w:val="20"/>
+        </w:rPr>
+      </w:pPr>
+      <w:r>
+        <w:rPr>
+          <w:rFonts w:cstheme="minorHAnsi"/>
+          <w:noProof/>
+          <w:color w:val="000000"/>
+          <w:sz w:val="20"/>
+          <w:szCs w:val="20"/>
+        </w:rPr>
+        <w:t xml:space="preserve">                </w:t>
+      </w:r>
+      <w:r>
+        <w:rPr>
+          <w:rFonts w:cstheme="minorHAnsi"/>
+          <w:noProof/>
+          <w:color w:val="0000FF"/>
+          <w:sz w:val="20"/>
+          <w:szCs w:val="20"/>
+        </w:rPr>
+        <w:t>return</w:t>
+      </w:r>
+      <w:r>
+        <w:rPr>
+          <w:rFonts w:cstheme="minorHAnsi"/>
+          <w:noProof/>
+          <w:color w:val="000000"/>
+          <w:sz w:val="20"/>
+          <w:szCs w:val="20"/>
+        </w:rPr>
+        <w:t>;</w:t>
+      </w:r>
+    </w:p>
+    <w:p>
+      <w:pPr>
+        <w:autoSpaceDE w:val="0"/>
+        <w:autoSpaceDN w:val="0"/>
+        <w:adjustRightInd w:val="0"/>
+        <w:spacing w:after="0" w:line="240" w:lineRule="auto"/>
+        <w:rPr>
+          <w:rFonts w:cstheme="minorHAnsi"/>
+          <w:noProof/>
+          <w:color w:val="000000"/>
+          <w:sz w:val="20"/>
+          <w:szCs w:val="20"/>
+        </w:rPr>
+      </w:pPr>
+      <w:r>
+        <w:rPr>
+          <w:rFonts w:cstheme="minorHAnsi"/>
+          <w:noProof/>
+          <w:color w:val="000000"/>
+          <w:sz w:val="20"/>
+          <w:szCs w:val="20"/>
+        </w:rPr>
+        <w:t xml:space="preserve">            }</w:t>
+      </w:r>
+    </w:p>
+    <w:p>
+      <w:pPr>
+        <w:autoSpaceDE w:val="0"/>
+        <w:autoSpaceDN w:val="0"/>
+        <w:adjustRightInd w:val="0"/>
+        <w:spacing w:after="0" w:line="240" w:lineRule="auto"/>
+        <w:rPr>
+          <w:rFonts w:cstheme="minorHAnsi"/>
+          <w:noProof/>
+          <w:color w:val="000000"/>
+          <w:sz w:val="20"/>
+          <w:szCs w:val="20"/>
+        </w:rPr>
+      </w:pPr>
+    </w:p>
+    <w:p>
+      <w:pPr>
+        <w:autoSpaceDE w:val="0"/>
+        <w:autoSpaceDN w:val="0"/>
+        <w:adjustRightInd w:val="0"/>
+        <w:spacing w:after="0" w:line="240" w:lineRule="auto"/>
+        <w:rPr>
+          <w:rFonts w:cstheme="minorHAnsi"/>
+          <w:noProof/>
+          <w:color w:val="000000"/>
+          <w:sz w:val="20"/>
+          <w:szCs w:val="20"/>
+        </w:rPr>
+      </w:pPr>
+      <w:r>
+        <w:rPr>
+          <w:rFonts w:cstheme="minorHAnsi"/>
+          <w:noProof/>
+          <w:color w:val="000000"/>
+          <w:sz w:val="20"/>
+          <w:szCs w:val="20"/>
+        </w:rPr>
+        <w:t xml:space="preserve">            cts = </w:t>
+      </w:r>
+      <w:r>
+        <w:rPr>
+          <w:rFonts w:cstheme="minorHAnsi"/>
+          <w:noProof/>
+          <w:color w:val="0000FF"/>
+          <w:sz w:val="20"/>
+          <w:szCs w:val="20"/>
+        </w:rPr>
+        <w:t>new</w:t>
+      </w:r>
+      <w:r>
+        <w:rPr>
+          <w:rFonts w:cstheme="minorHAnsi"/>
+          <w:noProof/>
+          <w:color w:val="000000"/>
+          <w:sz w:val="20"/>
+          <w:szCs w:val="20"/>
+        </w:rPr>
+        <w:t xml:space="preserve"> CancellationTokenSource();            </w:t>
+      </w:r>
+    </w:p>
+    <w:p>
+      <w:pPr>
+        <w:autoSpaceDE w:val="0"/>
+        <w:autoSpaceDN w:val="0"/>
+        <w:adjustRightInd w:val="0"/>
+        <w:spacing w:after="0" w:line="240" w:lineRule="auto"/>
+        <w:rPr>
+          <w:rFonts w:cstheme="minorHAnsi"/>
+          <w:noProof/>
+          <w:color w:val="000000"/>
+          <w:sz w:val="20"/>
+          <w:szCs w:val="20"/>
+        </w:rPr>
+      </w:pPr>
+    </w:p>
+    <w:p>
+      <w:pPr>
+        <w:autoSpaceDE w:val="0"/>
+        <w:autoSpaceDN w:val="0"/>
+        <w:adjustRightInd w:val="0"/>
+        <w:spacing w:after="0" w:line="240" w:lineRule="auto"/>
+        <w:rPr>
+          <w:rFonts w:cstheme="minorHAnsi"/>
+          <w:noProof/>
+          <w:color w:val="000000"/>
+          <w:sz w:val="20"/>
+          <w:szCs w:val="20"/>
+        </w:rPr>
+      </w:pPr>
+      <w:r>
+        <w:rPr>
+          <w:rFonts w:cstheme="minorHAnsi"/>
+          <w:noProof/>
+          <w:color w:val="000000"/>
+          <w:sz w:val="20"/>
+          <w:szCs w:val="20"/>
+        </w:rPr>
+        <w:t xml:space="preserve">            </w:t>
+      </w:r>
+      <w:r>
+        <w:rPr>
+          <w:rFonts w:cstheme="minorHAnsi"/>
+          <w:noProof/>
+          <w:color w:val="008000"/>
+          <w:sz w:val="20"/>
+          <w:szCs w:val="20"/>
+        </w:rPr>
+        <w:t>//Cancellation needs to be handled gracefully</w:t>
+      </w:r>
+    </w:p>
+    <w:p>
+      <w:pPr>
+        <w:autoSpaceDE w:val="0"/>
+        <w:autoSpaceDN w:val="0"/>
+        <w:adjustRightInd w:val="0"/>
+        <w:spacing w:after="0" w:line="240" w:lineRule="auto"/>
+        <w:rPr>
+          <w:rFonts w:cstheme="minorHAnsi"/>
+          <w:noProof/>
+          <w:color w:val="000000"/>
+          <w:sz w:val="20"/>
+          <w:szCs w:val="20"/>
+        </w:rPr>
+      </w:pPr>
+      <w:r>
+        <w:rPr>
+          <w:rFonts w:cstheme="minorHAnsi"/>
+          <w:noProof/>
+          <w:color w:val="000000"/>
+          <w:sz w:val="20"/>
+          <w:szCs w:val="20"/>
+        </w:rPr>
+        <w:t xml:space="preserve">            </w:t>
+      </w:r>
+      <w:r>
+        <w:rPr>
+          <w:rFonts w:cstheme="minorHAnsi"/>
+          <w:noProof/>
+          <w:color w:val="0000FF"/>
+          <w:sz w:val="20"/>
+          <w:szCs w:val="20"/>
+        </w:rPr>
+        <w:t>try</w:t>
+      </w:r>
+    </w:p>
+    <w:p>
+      <w:pPr>
+        <w:autoSpaceDE w:val="0"/>
+        <w:autoSpaceDN w:val="0"/>
+        <w:adjustRightInd w:val="0"/>
+        <w:spacing w:after="0" w:line="240" w:lineRule="auto"/>
+        <w:rPr>
+          <w:rFonts w:cstheme="minorHAnsi"/>
+          <w:noProof/>
+          <w:color w:val="000000"/>
+          <w:sz w:val="20"/>
+          <w:szCs w:val="20"/>
+        </w:rPr>
+      </w:pPr>
+      <w:r>
+        <w:rPr>
+          <w:rFonts w:cstheme="minorHAnsi"/>
+          <w:noProof/>
+          <w:color w:val="000000"/>
+          <w:sz w:val="20"/>
+          <w:szCs w:val="20"/>
+        </w:rPr>
+        <w:t xml:space="preserve">            {</w:t>
+      </w:r>
+    </w:p>
+    <w:p>
+      <w:pPr>
+        <w:autoSpaceDE w:val="0"/>
+        <w:autoSpaceDN w:val="0"/>
+        <w:adjustRightInd w:val="0"/>
+        <w:spacing w:after="0" w:line="240" w:lineRule="auto"/>
+        <w:ind w:left="720"/>
+        <w:rPr>
+          <w:rFonts w:cstheme="minorHAnsi"/>
+          <w:noProof/>
+          <w:color w:val="000000"/>
+          <w:sz w:val="20"/>
+          <w:szCs w:val="20"/>
+        </w:rPr>
+      </w:pPr>
+      <w:r>
+        <w:rPr>
+          <w:rFonts w:cstheme="minorHAnsi"/>
+          <w:noProof/>
+          <w:color w:val="000000"/>
+          <w:sz w:val="20"/>
+          <w:szCs w:val="20"/>
+        </w:rPr>
+        <w:t xml:space="preserve">calculatepiCompletedEventArgs = </w:t>
+      </w:r>
+      <w:r>
+        <w:rPr>
+          <w:rFonts w:cstheme="minorHAnsi"/>
+          <w:noProof/>
+          <w:color w:val="0000FF"/>
+          <w:sz w:val="20"/>
+          <w:szCs w:val="20"/>
+        </w:rPr>
+        <w:t>await</w:t>
+      </w:r>
+      <w:r>
+        <w:rPr>
+          <w:rFonts w:cstheme="minorHAnsi"/>
+          <w:noProof/>
+          <w:color w:val="000000"/>
+          <w:sz w:val="20"/>
+          <w:szCs w:val="20"/>
+        </w:rPr>
+        <w:t xml:space="preserve"> TAPWrappertoAPMAsync(calculatepi, 1000, sender, </w:t>
+      </w:r>
+      <w:r>
+        <w:rPr>
+          <w:rFonts w:cstheme="minorHAnsi"/>
+          <w:noProof/>
+          <w:color w:val="A31515"/>
+          <w:sz w:val="20"/>
+          <w:szCs w:val="20"/>
+        </w:rPr>
+        <w:t>"Calculate pi (1000) TAP"</w:t>
+      </w:r>
+      <w:r>
+        <w:rPr>
+          <w:rFonts w:cstheme="minorHAnsi"/>
+          <w:noProof/>
+          <w:color w:val="000000"/>
+          <w:sz w:val="20"/>
+          <w:szCs w:val="20"/>
+        </w:rPr>
+        <w:t>, cts.Token);</w:t>
+      </w:r>
+    </w:p>
+    <w:p>
+      <w:pPr>
+        <w:autoSpaceDE w:val="0"/>
+        <w:autoSpaceDN w:val="0"/>
+        <w:adjustRightInd w:val="0"/>
+        <w:spacing w:after="0" w:line="240" w:lineRule="auto"/>
+        <w:rPr>
+          <w:rFonts w:cstheme="minorHAnsi"/>
+          <w:noProof/>
+          <w:color w:val="000000"/>
+          <w:sz w:val="20"/>
+          <w:szCs w:val="20"/>
+        </w:rPr>
+      </w:pPr>
+    </w:p>
+    <w:p>
+      <w:pPr>
+        <w:autoSpaceDE w:val="0"/>
+        <w:autoSpaceDN w:val="0"/>
+        <w:adjustRightInd w:val="0"/>
+        <w:spacing w:after="0" w:line="240" w:lineRule="auto"/>
+        <w:ind w:left="720"/>
+        <w:rPr>
+          <w:rFonts w:cstheme="minorHAnsi"/>
+          <w:noProof/>
+          <w:color w:val="000000"/>
+          <w:sz w:val="20"/>
+          <w:szCs w:val="20"/>
+        </w:rPr>
+      </w:pPr>
+      <w:r>
+        <w:rPr>
+          <w:rFonts w:cstheme="minorHAnsi"/>
+          <w:noProof/>
+          <w:color w:val="000000"/>
+          <w:sz w:val="20"/>
+          <w:szCs w:val="20"/>
+        </w:rPr>
+        <w:t xml:space="preserve">output.Text += </w:t>
+      </w:r>
+      <w:r>
+        <w:rPr>
+          <w:rFonts w:cstheme="minorHAnsi"/>
+          <w:noProof/>
+          <w:color w:val="A31515"/>
+          <w:sz w:val="20"/>
+          <w:szCs w:val="20"/>
+        </w:rPr>
+        <w:t>$"</w:t>
+      </w:r>
+      <w:r>
+        <w:rPr>
+          <w:rFonts w:cstheme="minorHAnsi"/>
+          <w:noProof/>
+          <w:color w:val="000000"/>
+          <w:sz w:val="20"/>
+          <w:szCs w:val="20"/>
+        </w:rPr>
+        <w:t>{calculatepiCompletedEventArgs.UserState.ToString()}</w:t>
+      </w:r>
+      <w:r>
+        <w:rPr>
+          <w:rFonts w:cstheme="minorHAnsi"/>
+          <w:noProof/>
+          <w:color w:val="A31515"/>
+          <w:sz w:val="20"/>
+          <w:szCs w:val="20"/>
+        </w:rPr>
+        <w:t xml:space="preserve"> - </w:t>
+      </w:r>
+      <w:r>
+        <w:rPr>
+          <w:rFonts w:cstheme="minorHAnsi"/>
+          <w:noProof/>
+          <w:color w:val="000000"/>
+          <w:sz w:val="20"/>
+          <w:szCs w:val="20"/>
+        </w:rPr>
+        <w:t>{calculatepiCompletedEventArgs.Result}</w:t>
+      </w:r>
+      <w:r>
+        <w:rPr>
+          <w:rFonts w:cstheme="minorHAnsi"/>
+          <w:noProof/>
+          <w:color w:val="A31515"/>
+          <w:sz w:val="20"/>
+          <w:szCs w:val="20"/>
+        </w:rPr>
+        <w:t xml:space="preserve">, time taken is </w:t>
+      </w:r>
+      <w:r>
+        <w:rPr>
+          <w:rFonts w:cstheme="minorHAnsi"/>
+          <w:noProof/>
+          <w:color w:val="000000"/>
+          <w:sz w:val="20"/>
+          <w:szCs w:val="20"/>
+        </w:rPr>
+        <w:t>{calculatepiCompletedEventArgs.TimeTaken.ToString()}</w:t>
+      </w:r>
+      <w:r>
+        <w:rPr>
+          <w:rFonts w:cstheme="minorHAnsi"/>
+          <w:noProof/>
+          <w:color w:val="A31515"/>
+          <w:sz w:val="20"/>
+          <w:szCs w:val="20"/>
+        </w:rPr>
+        <w:t xml:space="preserve"> Milliseconds</w:t>
+      </w:r>
+      <w:r>
+        <w:rPr>
+          <w:rFonts w:cstheme="minorHAnsi"/>
+          <w:noProof/>
+          <w:color w:val="000000"/>
+          <w:sz w:val="20"/>
+          <w:szCs w:val="20"/>
+        </w:rPr>
+        <w:t>{Environment.NewLine}</w:t>
+      </w:r>
+      <w:r>
+        <w:rPr>
+          <w:rFonts w:cstheme="minorHAnsi"/>
+          <w:noProof/>
+          <w:color w:val="A31515"/>
+          <w:sz w:val="20"/>
+          <w:szCs w:val="20"/>
+        </w:rPr>
+        <w:t>"</w:t>
+      </w:r>
+      <w:r>
+        <w:rPr>
+          <w:rFonts w:cstheme="minorHAnsi"/>
+          <w:noProof/>
+          <w:color w:val="000000"/>
+          <w:sz w:val="20"/>
+          <w:szCs w:val="20"/>
+        </w:rPr>
+        <w:t>;</w:t>
+      </w:r>
+    </w:p>
+    <w:p>
+      <w:pPr>
+        <w:autoSpaceDE w:val="0"/>
+        <w:autoSpaceDN w:val="0"/>
+        <w:adjustRightInd w:val="0"/>
+        <w:spacing w:after="0" w:line="240" w:lineRule="auto"/>
+        <w:rPr>
+          <w:rFonts w:cstheme="minorHAnsi"/>
+          <w:noProof/>
+          <w:color w:val="000000"/>
+          <w:sz w:val="20"/>
+          <w:szCs w:val="20"/>
+        </w:rPr>
+      </w:pPr>
+    </w:p>
+    <w:p>
+      <w:pPr>
+        <w:autoSpaceDE w:val="0"/>
+        <w:autoSpaceDN w:val="0"/>
+        <w:adjustRightInd w:val="0"/>
+        <w:spacing w:after="0" w:line="240" w:lineRule="auto"/>
+        <w:rPr>
+          <w:rFonts w:cstheme="minorHAnsi"/>
+          <w:noProof/>
+          <w:color w:val="000000"/>
+          <w:sz w:val="20"/>
+          <w:szCs w:val="20"/>
+        </w:rPr>
+      </w:pPr>
+      <w:r>
+        <w:rPr>
+          <w:rFonts w:cstheme="minorHAnsi"/>
+          <w:noProof/>
+          <w:color w:val="000000"/>
+          <w:sz w:val="20"/>
+          <w:szCs w:val="20"/>
+        </w:rPr>
+        <w:t xml:space="preserve">            }</w:t>
+      </w:r>
+    </w:p>
+    <w:p>
+      <w:pPr>
+        <w:autoSpaceDE w:val="0"/>
+        <w:autoSpaceDN w:val="0"/>
+        <w:adjustRightInd w:val="0"/>
+        <w:spacing w:after="0" w:line="240" w:lineRule="auto"/>
+        <w:rPr>
+          <w:rFonts w:cstheme="minorHAnsi"/>
+          <w:noProof/>
+          <w:color w:val="000000"/>
+          <w:sz w:val="20"/>
+          <w:szCs w:val="20"/>
+        </w:rPr>
+      </w:pPr>
+      <w:r>
+        <w:rPr>
+          <w:rFonts w:cstheme="minorHAnsi"/>
+          <w:noProof/>
+          <w:color w:val="000000"/>
+          <w:sz w:val="20"/>
+          <w:szCs w:val="20"/>
+        </w:rPr>
+        <w:t xml:space="preserve">            </w:t>
+      </w:r>
+      <w:r>
+        <w:rPr>
+          <w:rFonts w:cstheme="minorHAnsi"/>
+          <w:noProof/>
+          <w:color w:val="0000FF"/>
+          <w:sz w:val="20"/>
+          <w:szCs w:val="20"/>
+        </w:rPr>
+        <w:t>catch</w:t>
+      </w:r>
+      <w:r>
+        <w:rPr>
+          <w:rFonts w:cstheme="minorHAnsi"/>
+          <w:noProof/>
+          <w:color w:val="000000"/>
+          <w:sz w:val="20"/>
+          <w:szCs w:val="20"/>
+        </w:rPr>
+        <w:t xml:space="preserve"> (OperationCanceledException)</w:t>
+      </w:r>
+    </w:p>
+    <w:p>
+      <w:pPr>
+        <w:autoSpaceDE w:val="0"/>
+        <w:autoSpaceDN w:val="0"/>
+        <w:adjustRightInd w:val="0"/>
+        <w:spacing w:after="0" w:line="240" w:lineRule="auto"/>
+        <w:rPr>
+          <w:rFonts w:cstheme="minorHAnsi"/>
+          <w:noProof/>
+          <w:color w:val="000000"/>
+          <w:sz w:val="20"/>
+          <w:szCs w:val="20"/>
+        </w:rPr>
+      </w:pPr>
+      <w:r>
+        <w:rPr>
+          <w:rFonts w:cstheme="minorHAnsi"/>
+          <w:noProof/>
+          <w:color w:val="000000"/>
+          <w:sz w:val="20"/>
+          <w:szCs w:val="20"/>
+        </w:rPr>
+        <w:t xml:space="preserve">            {</w:t>
+      </w:r>
+    </w:p>
+    <w:p>
+      <w:pPr>
+        <w:autoSpaceDE w:val="0"/>
+        <w:autoSpaceDN w:val="0"/>
+        <w:adjustRightInd w:val="0"/>
+        <w:spacing w:after="0" w:line="240" w:lineRule="auto"/>
+        <w:rPr>
+          <w:rFonts w:cstheme="minorHAnsi"/>
+          <w:noProof/>
+          <w:color w:val="000000"/>
+          <w:sz w:val="20"/>
+          <w:szCs w:val="20"/>
+        </w:rPr>
+      </w:pPr>
+      <w:r>
+        <w:rPr>
+          <w:rFonts w:cstheme="minorHAnsi"/>
+          <w:noProof/>
+          <w:color w:val="000000"/>
+          <w:sz w:val="20"/>
+          <w:szCs w:val="20"/>
+        </w:rPr>
+        <w:t xml:space="preserve">                output.Text += </w:t>
+      </w:r>
+      <w:r>
+        <w:rPr>
+          <w:rFonts w:cstheme="minorHAnsi"/>
+          <w:noProof/>
+          <w:color w:val="A31515"/>
+          <w:sz w:val="20"/>
+          <w:szCs w:val="20"/>
+        </w:rPr>
+        <w:t>$"Calculate pi(1000) TAP is cancelled"</w:t>
+      </w:r>
+      <w:r>
+        <w:rPr>
+          <w:rFonts w:cstheme="minorHAnsi"/>
+          <w:noProof/>
+          <w:color w:val="000000"/>
+          <w:sz w:val="20"/>
+          <w:szCs w:val="20"/>
+        </w:rPr>
+        <w:t>;</w:t>
+      </w:r>
+    </w:p>
+    <w:p>
+      <w:pPr>
+        <w:autoSpaceDE w:val="0"/>
+        <w:autoSpaceDN w:val="0"/>
+        <w:adjustRightInd w:val="0"/>
+        <w:spacing w:after="0" w:line="240" w:lineRule="auto"/>
+        <w:rPr>
+          <w:rFonts w:cstheme="minorHAnsi"/>
+          <w:noProof/>
+          <w:color w:val="000000"/>
+          <w:sz w:val="20"/>
+          <w:szCs w:val="20"/>
+        </w:rPr>
+      </w:pPr>
+      <w:r>
+        <w:rPr>
+          <w:rFonts w:cstheme="minorHAnsi"/>
+          <w:noProof/>
+          <w:color w:val="000000"/>
+          <w:sz w:val="20"/>
+          <w:szCs w:val="20"/>
+        </w:rPr>
+        <w:t xml:space="preserve">            }</w:t>
+      </w:r>
+    </w:p>
+    <w:p>
+      <w:pPr>
+        <w:autoSpaceDE w:val="0"/>
+        <w:autoSpaceDN w:val="0"/>
+        <w:adjustRightInd w:val="0"/>
+        <w:spacing w:after="0" w:line="240" w:lineRule="auto"/>
+        <w:rPr>
+          <w:rFonts w:cstheme="minorHAnsi"/>
+          <w:noProof/>
+          <w:color w:val="000000"/>
+          <w:sz w:val="20"/>
+          <w:szCs w:val="20"/>
+        </w:rPr>
+      </w:pPr>
+      <w:r>
+        <w:rPr>
+          <w:rFonts w:cstheme="minorHAnsi"/>
+          <w:noProof/>
+          <w:color w:val="000000"/>
+          <w:sz w:val="20"/>
+          <w:szCs w:val="20"/>
+        </w:rPr>
+        <w:t xml:space="preserve">            </w:t>
+      </w:r>
+      <w:r>
+        <w:rPr>
+          <w:rFonts w:cstheme="minorHAnsi"/>
+          <w:noProof/>
+          <w:color w:val="0000FF"/>
+          <w:sz w:val="20"/>
+          <w:szCs w:val="20"/>
+        </w:rPr>
+        <w:t>finally</w:t>
+      </w:r>
+    </w:p>
+    <w:p>
+      <w:pPr>
+        <w:autoSpaceDE w:val="0"/>
+        <w:autoSpaceDN w:val="0"/>
+        <w:adjustRightInd w:val="0"/>
+        <w:spacing w:after="0" w:line="240" w:lineRule="auto"/>
+        <w:rPr>
+          <w:rFonts w:cstheme="minorHAnsi"/>
+          <w:noProof/>
+          <w:color w:val="000000"/>
+          <w:sz w:val="20"/>
+          <w:szCs w:val="20"/>
+        </w:rPr>
+      </w:pPr>
+      <w:r>
+        <w:rPr>
+          <w:rFonts w:cstheme="minorHAnsi"/>
+          <w:noProof/>
+          <w:color w:val="000000"/>
+          <w:sz w:val="20"/>
+          <w:szCs w:val="20"/>
+        </w:rPr>
+        <w:t xml:space="preserve">            {</w:t>
+      </w:r>
+    </w:p>
+    <w:p>
+      <w:pPr>
+        <w:autoSpaceDE w:val="0"/>
+        <w:autoSpaceDN w:val="0"/>
+        <w:adjustRightInd w:val="0"/>
+        <w:spacing w:after="0" w:line="240" w:lineRule="auto"/>
+        <w:rPr>
+          <w:rFonts w:cstheme="minorHAnsi"/>
+          <w:noProof/>
+          <w:color w:val="000000"/>
+          <w:sz w:val="20"/>
+          <w:szCs w:val="20"/>
+        </w:rPr>
+      </w:pPr>
+      <w:r>
+        <w:rPr>
+          <w:rFonts w:cstheme="minorHAnsi"/>
+          <w:noProof/>
+          <w:color w:val="000000"/>
+          <w:sz w:val="20"/>
+          <w:szCs w:val="20"/>
+        </w:rPr>
+        <w:t xml:space="preserve">                cts = </w:t>
+      </w:r>
+      <w:r>
+        <w:rPr>
+          <w:rFonts w:cstheme="minorHAnsi"/>
+          <w:noProof/>
+          <w:color w:val="0000FF"/>
+          <w:sz w:val="20"/>
+          <w:szCs w:val="20"/>
+        </w:rPr>
+        <w:t>null</w:t>
+      </w:r>
+      <w:r>
+        <w:rPr>
+          <w:rFonts w:cstheme="minorHAnsi"/>
+          <w:noProof/>
+          <w:color w:val="000000"/>
+          <w:sz w:val="20"/>
+          <w:szCs w:val="20"/>
+        </w:rPr>
+        <w:t>;</w:t>
+      </w:r>
+    </w:p>
+    <w:p>
+      <w:pPr>
+        <w:autoSpaceDE w:val="0"/>
+        <w:autoSpaceDN w:val="0"/>
+        <w:adjustRightInd w:val="0"/>
+        <w:spacing w:after="0" w:line="240" w:lineRule="auto"/>
+        <w:rPr>
+          <w:rFonts w:cstheme="minorHAnsi"/>
+          <w:noProof/>
+          <w:color w:val="000000"/>
+          <w:sz w:val="20"/>
+          <w:szCs w:val="20"/>
+        </w:rPr>
+      </w:pPr>
+      <w:r>
+        <w:rPr>
+          <w:rFonts w:cstheme="minorHAnsi"/>
+          <w:noProof/>
+          <w:color w:val="000000"/>
+          <w:sz w:val="20"/>
+          <w:szCs w:val="20"/>
+        </w:rPr>
+        <w:t xml:space="preserve">                calculatepiCompletedEventArgs = </w:t>
+      </w:r>
+      <w:r>
+        <w:rPr>
+          <w:rFonts w:cstheme="minorHAnsi"/>
+          <w:noProof/>
+          <w:color w:val="0000FF"/>
+          <w:sz w:val="20"/>
+          <w:szCs w:val="20"/>
+        </w:rPr>
+        <w:t>null</w:t>
+      </w:r>
+      <w:r>
+        <w:rPr>
+          <w:rFonts w:cstheme="minorHAnsi"/>
+          <w:noProof/>
+          <w:color w:val="000000"/>
+          <w:sz w:val="20"/>
+          <w:szCs w:val="20"/>
+        </w:rPr>
+        <w:t>;</w:t>
+      </w:r>
+    </w:p>
+    <w:p>
+      <w:pPr>
+        <w:autoSpaceDE w:val="0"/>
+        <w:autoSpaceDN w:val="0"/>
+        <w:adjustRightInd w:val="0"/>
+        <w:spacing w:after="0" w:line="240" w:lineRule="auto"/>
+        <w:rPr>
+          <w:rFonts w:cstheme="minorHAnsi"/>
+          <w:noProof/>
+          <w:color w:val="000000"/>
+          <w:sz w:val="20"/>
+          <w:szCs w:val="20"/>
+        </w:rPr>
+      </w:pPr>
+      <w:r>
+        <w:rPr>
+          <w:rFonts w:cstheme="minorHAnsi"/>
+          <w:noProof/>
+          <w:color w:val="000000"/>
+          <w:sz w:val="20"/>
+          <w:szCs w:val="20"/>
+        </w:rPr>
+        <w:t xml:space="preserve">            }</w:t>
+      </w:r>
+    </w:p>
+    <w:p>
+      <w:pPr>
+        <w:autoSpaceDE w:val="0"/>
+        <w:autoSpaceDN w:val="0"/>
+        <w:adjustRightInd w:val="0"/>
+        <w:spacing w:after="0" w:line="240" w:lineRule="auto"/>
+        <w:rPr>
+          <w:rFonts w:cstheme="minorHAnsi"/>
+          <w:noProof/>
+          <w:color w:val="000000"/>
+          <w:sz w:val="20"/>
+          <w:szCs w:val="20"/>
+        </w:rPr>
+      </w:pPr>
+    </w:p>
+    <w:p>
+      <w:pPr>
+        <w:autoSpaceDE w:val="0"/>
+        <w:autoSpaceDN w:val="0"/>
+        <w:adjustRightInd w:val="0"/>
+        <w:spacing w:after="0" w:line="240" w:lineRule="auto"/>
+        <w:rPr>
+          <w:rFonts w:cstheme="minorHAnsi"/>
+          <w:noProof/>
+          <w:color w:val="000000"/>
+          <w:sz w:val="20"/>
+          <w:szCs w:val="20"/>
+        </w:rPr>
+      </w:pPr>
+      <w:r>
+        <w:rPr>
+          <w:rFonts w:cstheme="minorHAnsi"/>
+          <w:noProof/>
+          <w:color w:val="000000"/>
+          <w:sz w:val="20"/>
+          <w:szCs w:val="20"/>
+        </w:rPr>
+        <w:t xml:space="preserve">            calculatepi1000TAP.Content = </w:t>
+      </w:r>
+      <w:r>
+        <w:rPr>
+          <w:rFonts w:cstheme="minorHAnsi"/>
+          <w:noProof/>
+          <w:color w:val="A31515"/>
+          <w:sz w:val="20"/>
+          <w:szCs w:val="20"/>
+        </w:rPr>
+        <w:t>"Calculate pi(1000) TAP"</w:t>
+      </w:r>
+      <w:r>
+        <w:rPr>
+          <w:rFonts w:cstheme="minorHAnsi"/>
+          <w:noProof/>
+          <w:color w:val="000000"/>
+          <w:sz w:val="20"/>
+          <w:szCs w:val="20"/>
+        </w:rPr>
+        <w:t>;</w:t>
+      </w:r>
+    </w:p>
+    <w:p>
+      <w:pPr>
+        <w:autoSpaceDE w:val="0"/>
+        <w:autoSpaceDN w:val="0"/>
+        <w:adjustRightInd w:val="0"/>
+        <w:spacing w:after="0" w:line="240" w:lineRule="auto"/>
+        <w:rPr>
+          <w:rFonts w:cstheme="minorHAnsi"/>
+          <w:noProof/>
+          <w:color w:val="0000FF"/>
+          <w:sz w:val="20"/>
+          <w:szCs w:val="20"/>
+        </w:rPr>
+      </w:pPr>
+      <w:r>
+        <w:rPr>
+          <w:rFonts w:cstheme="minorHAnsi"/>
+          <w:noProof/>
+          <w:color w:val="000000"/>
+          <w:sz w:val="20"/>
+          <w:szCs w:val="20"/>
+        </w:rPr>
+        <w:t xml:space="preserve">        }</w:t>
+      </w:r>
+    </w:p>
+    <w:p>
+      <w:pPr>
+        <w:autoSpaceDE w:val="0"/>
+        <w:autoSpaceDN w:val="0"/>
+        <w:adjustRightInd w:val="0"/>
+        <w:spacing w:after="0" w:line="240" w:lineRule="auto"/>
+        <w:rPr>
+          <w:rFonts w:cstheme="minorHAnsi"/>
+          <w:noProof/>
+          <w:color w:val="000000"/>
+          <w:sz w:val="20"/>
+          <w:szCs w:val="20"/>
+        </w:rPr>
+      </w:pPr>
+      <w:r>
+        <w:rPr>
+          <w:rFonts w:cstheme="minorHAnsi"/>
+          <w:noProof/>
+          <w:color w:val="000000"/>
+          <w:sz w:val="20"/>
+          <w:szCs w:val="20"/>
+        </w:rPr>
+        <w:t>}</w:t>
+      </w:r>
+    </w:p>
+    <w:p>
+      <w:pPr>
+        <w:pStyle w:val="HTMLPreformatted"/>
+        <w:rPr>
+          <w:rFonts w:ascii="Palatino Linotype" w:hAnsi="Palatino Linotype" w:cstheme="majorHAnsi"/>
+          <w:noProof/>
+          <w:color w:val="000000"/>
+          <w:sz w:val="21"/>
+          <w:szCs w:val="21"/>
+        </w:rPr>
+      </w:pPr>
+    </w:p>
+    <w:p>
+      <w:pPr>
+        <w:pStyle w:val="HTMLPreformatted"/>
+        <w:rPr>
+          <w:rFonts w:ascii="Palatino Linotype" w:hAnsi="Palatino Linotype" w:cstheme="majorHAnsi"/>
+          <w:noProof/>
+          <w:color w:val="000000"/>
+          <w:sz w:val="21"/>
+          <w:szCs w:val="21"/>
+        </w:rPr>
+      </w:pPr>
+    </w:p>
+    <w:p>
+      <w:pPr>
+        <w:pStyle w:val="HTMLPreformatted"/>
+        <w:rPr>
+          <w:rFonts w:ascii="Palatino Linotype" w:hAnsi="Palatino Linotype" w:cstheme="majorHAnsi"/>
+          <w:noProof/>
+          <w:color w:val="000000"/>
+          <w:sz w:val="21"/>
+          <w:szCs w:val="21"/>
+        </w:rPr>
+      </w:pPr>
+      <w:r>
+        <w:rPr>
+          <w:noProof/>
+        </w:rPr>
+        <w:lastRenderedPageBreak/>
+        <w:drawing>
+          <wp:inline distT="0" distB="0" distL="0" distR="0" wp14:anchorId="1B0768D4" wp14:editId="15F9E0BA">
+            <wp:extent cx="5943600" cy="3257550"/>
+            <wp:effectExtent l="19050" t="19050" r="19050" b="19050"/>
+            <wp:docPr id="22" name="Picture 22"/>
+            <wp:cNvGraphicFramePr>
+              <a:graphicFrameLocks xmlns:a="http://schemas.openxmlformats.org/drawingml/2006/main" noChangeAspect="1"/>
+            </wp:cNvGraphicFramePr>
+            <a:graphic xmlns:a="http://schemas.openxmlformats.org/drawingml/2006/main">
+              <a:graphicData uri="http://schemas.openxmlformats.org/drawingml/2006/picture">
+                <pic:pic xmlns:pic="http://schemas.openxmlformats.org/drawingml/2006/picture">
+                  <pic:nvPicPr>
+                    <pic:cNvPr id="1" name=""/>
+                    <pic:cNvPicPr/>
+                  </pic:nvPicPr>
+                  <pic:blipFill>
+                    <a:blip r:embed="rId27"/>
+                    <a:stretch>
+                      <a:fillRect/>
+                    </a:stretch>
+                  </pic:blipFill>
+                  <pic:spPr>
+                    <a:xfrm>
+                      <a:off x="0" y="0"/>
+                      <a:ext cx="5943600" cy="3257550"/>
+                    </a:xfrm>
+                    <a:prstGeom prst="rect">
+                      <a:avLst/>
+                    </a:prstGeom>
+                    <a:ln>
+                      <a:solidFill>
+                        <a:schemeClr val="accent1"/>
+                      </a:solidFill>
+                    </a:ln>
+                  </pic:spPr>
+                </pic:pic>
+              </a:graphicData>
+            </a:graphic>
+          </wp:inline>
+        </w:drawing>
+      </w:r>
+    </w:p>
+    <w:p>
+      <w:pPr>
+        <w:rPr>
+          <w:rFonts w:ascii="Palatino Linotype" w:hAnsi="Palatino Linotype"/>
+          <w:b/>
+          <w:bCs/>
+          <w:sz w:val="20"/>
+          <w:szCs w:val="20"/>
+        </w:rPr>
+      </w:pPr>
+      <w:r>
+        <w:rPr>
+          <w:rFonts w:ascii="Palatino Linotype" w:hAnsi="Palatino Linotype"/>
+          <w:b/>
+          <w:bCs/>
+          <w:sz w:val="20"/>
+          <w:szCs w:val="20"/>
+        </w:rPr>
+        <w:t>Fig 6.</w:t>
+      </w:r>
+      <w:r>
+        <w:rPr>
+          <w:rFonts w:ascii="Palatino Linotype" w:hAnsi="Palatino Linotype"/>
+          <w:b/>
+          <w:bCs/>
+          <w:sz w:val="20"/>
+          <w:szCs w:val="20"/>
+        </w:rPr>
+        <w:t>1</w:t>
+      </w:r>
+      <w:r>
+        <w:rPr>
+          <w:rFonts w:ascii="Palatino Linotype" w:hAnsi="Palatino Linotype"/>
+          <w:b/>
+          <w:bCs/>
+          <w:sz w:val="20"/>
+          <w:szCs w:val="20"/>
+        </w:rPr>
+        <w:t>2</w:t>
+      </w:r>
+      <w:r>
+        <w:rPr>
+          <w:rFonts w:ascii="Palatino Linotype" w:hAnsi="Palatino Linotype"/>
+          <w:b/>
+          <w:bCs/>
+          <w:sz w:val="20"/>
+          <w:szCs w:val="20"/>
+        </w:rPr>
+        <w:t xml:space="preserve"> – </w:t>
+      </w:r>
+      <w:r>
+        <w:rPr>
+          <w:rFonts w:ascii="Palatino Linotype" w:hAnsi="Palatino Linotype"/>
+          <w:b/>
+          <w:bCs/>
+          <w:sz w:val="20"/>
+          <w:szCs w:val="20"/>
+        </w:rPr>
+        <w:t xml:space="preserve">Output calculate pi using </w:t>
+      </w:r>
+      <w:r>
+        <w:rPr>
+          <w:rFonts w:ascii="Palatino Linotype" w:hAnsi="Palatino Linotype"/>
+          <w:b/>
+          <w:bCs/>
+          <w:sz w:val="20"/>
+          <w:szCs w:val="20"/>
+        </w:rPr>
+        <w:t xml:space="preserve">TAP wrapper over </w:t>
+      </w:r>
+      <w:r>
+        <w:rPr>
+          <w:rFonts w:ascii="Palatino Linotype" w:hAnsi="Palatino Linotype"/>
+          <w:b/>
+          <w:bCs/>
+          <w:sz w:val="20"/>
+          <w:szCs w:val="20"/>
+        </w:rPr>
+        <w:t>EAP</w:t>
+      </w:r>
+    </w:p>
+    <w:p>
+      <w:pPr>
+        <w:pStyle w:val="HTMLPreformatted"/>
+        <w:rPr>
+          <w:rFonts w:ascii="Palatino Linotype" w:hAnsi="Palatino Linotype" w:cstheme="majorHAnsi"/>
+          <w:noProof/>
+          <w:color w:val="000000"/>
+          <w:sz w:val="21"/>
+          <w:szCs w:val="21"/>
+        </w:rPr>
+      </w:pPr>
+    </w:p>
+    <w:p>
+      <w:pPr>
+        <w:pStyle w:val="HTMLPreformatted"/>
+        <w:rPr>
+          <w:rFonts w:ascii="Palatino Linotype" w:hAnsi="Palatino Linotype" w:cstheme="majorHAnsi"/>
+          <w:noProof/>
+          <w:color w:val="000000"/>
+          <w:sz w:val="21"/>
+          <w:szCs w:val="21"/>
+        </w:rPr>
+      </w:pPr>
+    </w:p>
+    <w:p>
+      <w:pPr>
+        <w:pStyle w:val="HTMLPreformatted"/>
+        <w:rPr>
+          <w:rFonts w:ascii="Palatino Linotype" w:hAnsi="Palatino Linotype" w:cstheme="majorHAnsi"/>
+          <w:noProof/>
+          <w:color w:val="000000"/>
+          <w:sz w:val="21"/>
+          <w:szCs w:val="21"/>
+        </w:rPr>
+      </w:pPr>
+      <w:r>
+        <w:rPr>
+          <w:noProof/>
+        </w:rPr>
+        <w:drawing>
+          <wp:inline distT="0" distB="0" distL="0" distR="0" wp14:anchorId="141722C0" wp14:editId="2052E0DB">
+            <wp:extent cx="5943600" cy="3619500"/>
+            <wp:effectExtent l="19050" t="19050" r="19050" b="19050"/>
+            <wp:docPr id="23" name="Picture 23"/>
+            <wp:cNvGraphicFramePr>
+              <a:graphicFrameLocks xmlns:a="http://schemas.openxmlformats.org/drawingml/2006/main" noChangeAspect="1"/>
+            </wp:cNvGraphicFramePr>
+            <a:graphic xmlns:a="http://schemas.openxmlformats.org/drawingml/2006/main">
+              <a:graphicData uri="http://schemas.openxmlformats.org/drawingml/2006/picture">
+                <pic:pic xmlns:pic="http://schemas.openxmlformats.org/drawingml/2006/picture">
+                  <pic:nvPicPr>
+                    <pic:cNvPr id="1" name=""/>
+                    <pic:cNvPicPr/>
+                  </pic:nvPicPr>
+                  <pic:blipFill>
+                    <a:blip r:embed="rId28"/>
+                    <a:stretch>
+                      <a:fillRect/>
+                    </a:stretch>
+                  </pic:blipFill>
+                  <pic:spPr>
+                    <a:xfrm>
+                      <a:off x="0" y="0"/>
+                      <a:ext cx="5943600" cy="3619500"/>
+                    </a:xfrm>
+                    <a:prstGeom prst="rect">
+                      <a:avLst/>
+                    </a:prstGeom>
+                    <a:ln>
+                      <a:solidFill>
+                        <a:schemeClr val="accent1"/>
+                      </a:solidFill>
+                    </a:ln>
+                  </pic:spPr>
+                </pic:pic>
+              </a:graphicData>
+            </a:graphic>
+          </wp:inline>
+        </w:drawing>
+      </w:r>
+    </w:p>
+    <w:p>
+      <w:pPr>
+        <w:rPr>
+          <w:rFonts w:ascii="Palatino Linotype" w:hAnsi="Palatino Linotype"/>
+          <w:b/>
+          <w:bCs/>
+          <w:sz w:val="20"/>
+          <w:szCs w:val="20"/>
+        </w:rPr>
+      </w:pPr>
+      <w:r>
+        <w:rPr>
+          <w:rFonts w:ascii="Palatino Linotype" w:hAnsi="Palatino Linotype"/>
+          <w:b/>
+          <w:bCs/>
+          <w:sz w:val="20"/>
+          <w:szCs w:val="20"/>
+        </w:rPr>
+        <w:t>Fig 6.</w:t>
+      </w:r>
+      <w:r>
+        <w:rPr>
+          <w:rFonts w:ascii="Palatino Linotype" w:hAnsi="Palatino Linotype"/>
+          <w:b/>
+          <w:bCs/>
+          <w:sz w:val="20"/>
+          <w:szCs w:val="20"/>
+        </w:rPr>
+        <w:t>12</w:t>
+      </w:r>
+      <w:r>
+        <w:rPr>
+          <w:rFonts w:ascii="Palatino Linotype" w:hAnsi="Palatino Linotype"/>
+          <w:b/>
+          <w:bCs/>
+          <w:sz w:val="20"/>
+          <w:szCs w:val="20"/>
+        </w:rPr>
+        <w:t xml:space="preserve"> – </w:t>
+      </w:r>
+      <w:r>
+        <w:rPr>
+          <w:rFonts w:ascii="Palatino Linotype" w:hAnsi="Palatino Linotype"/>
+          <w:b/>
+          <w:bCs/>
+          <w:sz w:val="20"/>
+          <w:szCs w:val="20"/>
+        </w:rPr>
+        <w:t xml:space="preserve">Output </w:t>
+      </w:r>
+      <w:r>
+        <w:rPr>
+          <w:rFonts w:ascii="Palatino Linotype" w:hAnsi="Palatino Linotype"/>
+          <w:b/>
+          <w:bCs/>
+          <w:sz w:val="20"/>
+          <w:szCs w:val="20"/>
+        </w:rPr>
+        <w:t xml:space="preserve">cancelling </w:t>
+      </w:r>
+      <w:r>
+        <w:rPr>
+          <w:rFonts w:ascii="Palatino Linotype" w:hAnsi="Palatino Linotype"/>
+          <w:b/>
+          <w:bCs/>
+          <w:sz w:val="20"/>
+          <w:szCs w:val="20"/>
+        </w:rPr>
+        <w:t xml:space="preserve">pi </w:t>
+      </w:r>
+      <w:r>
+        <w:rPr>
+          <w:rFonts w:ascii="Palatino Linotype" w:hAnsi="Palatino Linotype"/>
+          <w:b/>
+          <w:bCs/>
+          <w:sz w:val="20"/>
+          <w:szCs w:val="20"/>
+        </w:rPr>
+        <w:t xml:space="preserve">calculation </w:t>
+      </w:r>
+      <w:r>
+        <w:rPr>
+          <w:rFonts w:ascii="Palatino Linotype" w:hAnsi="Palatino Linotype"/>
+          <w:b/>
+          <w:bCs/>
+          <w:sz w:val="20"/>
+          <w:szCs w:val="20"/>
+        </w:rPr>
+        <w:t>using TAP wrapper over EAP</w:t>
+      </w:r>
+    </w:p>
+    <w:p>
+      <w:pPr>
+        <w:pStyle w:val="HTMLPreformatted"/>
+        <w:rPr>
+          <w:rFonts w:ascii="Palatino Linotype" w:hAnsi="Palatino Linotype" w:cstheme="majorHAnsi"/>
+          <w:noProof/>
+          <w:color w:val="000000"/>
+          <w:sz w:val="21"/>
+          <w:szCs w:val="21"/>
+        </w:rPr>
+      </w:pPr>
+    </w:p>
+    <w:p>
+      <w:pPr>
         <w:rPr>
           <w:rFonts w:ascii="Palatino Linotype" w:hAnsi="Palatino Linotype"/>
           <w:b/>
@@ -59638,7 +63698,290 @@
           <w:sz w:val="36"/>
           <w:szCs w:val="36"/>
         </w:rPr>
+        <w:lastRenderedPageBreak/>
         <w:t>Summary</w:t>
+      </w:r>
+    </w:p>
+    <w:p>
+      <w:pPr>
+        <w:rPr>
+          <w:rFonts w:ascii="Palatino Linotype" w:hAnsi="Palatino Linotype"/>
+          <w:sz w:val="21"/>
+          <w:szCs w:val="21"/>
+        </w:rPr>
+      </w:pPr>
+      <w:r>
+        <w:rPr>
+          <w:rFonts w:ascii="Palatino Linotype" w:hAnsi="Palatino Linotype"/>
+          <w:sz w:val="21"/>
+          <w:szCs w:val="21"/>
+        </w:rPr>
+        <w:t>In this chapter we have seen</w:t>
+      </w:r>
+      <w:r>
+        <w:rPr>
+          <w:rFonts w:ascii="Palatino Linotype" w:hAnsi="Palatino Linotype"/>
+          <w:sz w:val="21"/>
+          <w:szCs w:val="21"/>
+        </w:rPr>
+        <w:t xml:space="preserve"> various patterns that can be used to implement asynchronous operations, we have seen </w:t>
+      </w:r>
+    </w:p>
+    <w:p>
+      <w:pPr>
+        <w:pStyle w:val="ListParagraph"/>
+        <w:numPr>
+          <w:ilvl w:val="0"/>
+          <w:numId w:val="7"/>
+        </w:numPr>
+        <w:rPr>
+          <w:rFonts w:ascii="Palatino Linotype" w:hAnsi="Palatino Linotype"/>
+          <w:sz w:val="21"/>
+          <w:szCs w:val="21"/>
+        </w:rPr>
+      </w:pPr>
+      <w:r>
+        <w:rPr>
+          <w:rFonts w:ascii="Palatino Linotype" w:hAnsi="Palatino Linotype"/>
+          <w:sz w:val="21"/>
+          <w:szCs w:val="21"/>
+        </w:rPr>
+        <w:t>Task-based Asynchronous pattern(TAP) in detail</w:t>
+      </w:r>
+      <w:r>
+        <w:rPr>
+          <w:rFonts w:ascii="Palatino Linotype" w:hAnsi="Palatino Linotype"/>
+          <w:sz w:val="21"/>
+          <w:szCs w:val="21"/>
+        </w:rPr>
+        <w:t xml:space="preserve"> </w:t>
+      </w:r>
+    </w:p>
+    <w:p>
+      <w:pPr>
+        <w:pStyle w:val="ListParagraph"/>
+        <w:numPr>
+          <w:ilvl w:val="1"/>
+          <w:numId w:val="7"/>
+        </w:numPr>
+        <w:rPr>
+          <w:rFonts w:ascii="Palatino Linotype" w:hAnsi="Palatino Linotype"/>
+          <w:sz w:val="21"/>
+          <w:szCs w:val="21"/>
+        </w:rPr>
+      </w:pPr>
+      <w:r>
+        <w:rPr>
+          <w:rFonts w:ascii="Palatino Linotype" w:hAnsi="Palatino Linotype"/>
+          <w:sz w:val="21"/>
+          <w:szCs w:val="21"/>
+        </w:rPr>
+        <w:t>E</w:t>
+      </w:r>
+      <w:r>
+        <w:rPr>
+          <w:rFonts w:ascii="Palatino Linotype" w:hAnsi="Palatino Linotype"/>
+          <w:sz w:val="21"/>
+          <w:szCs w:val="21"/>
+        </w:rPr>
+        <w:t xml:space="preserve">xception handling </w:t>
+      </w:r>
+    </w:p>
+    <w:p>
+      <w:pPr>
+        <w:pStyle w:val="ListParagraph"/>
+        <w:numPr>
+          <w:ilvl w:val="1"/>
+          <w:numId w:val="7"/>
+        </w:numPr>
+        <w:rPr>
+          <w:rFonts w:ascii="Palatino Linotype" w:hAnsi="Palatino Linotype"/>
+          <w:sz w:val="21"/>
+          <w:szCs w:val="21"/>
+        </w:rPr>
+      </w:pPr>
+      <w:r>
+        <w:rPr>
+          <w:rFonts w:ascii="Palatino Linotype" w:hAnsi="Palatino Linotype"/>
+          <w:sz w:val="21"/>
+          <w:szCs w:val="21"/>
+        </w:rPr>
+        <w:t>C</w:t>
+      </w:r>
+      <w:r>
+        <w:rPr>
+          <w:rFonts w:ascii="Palatino Linotype" w:hAnsi="Palatino Linotype"/>
+          <w:sz w:val="21"/>
+          <w:szCs w:val="21"/>
+        </w:rPr>
+        <w:t>ancellation</w:t>
+      </w:r>
+      <w:r>
+        <w:rPr>
+          <w:rFonts w:ascii="Palatino Linotype" w:hAnsi="Palatino Linotype"/>
+          <w:sz w:val="21"/>
+          <w:szCs w:val="21"/>
+        </w:rPr>
+        <w:t xml:space="preserve"> </w:t>
+      </w:r>
+    </w:p>
+    <w:p>
+      <w:pPr>
+        <w:pStyle w:val="ListParagraph"/>
+        <w:numPr>
+          <w:ilvl w:val="1"/>
+          <w:numId w:val="7"/>
+        </w:numPr>
+        <w:rPr>
+          <w:rFonts w:ascii="Palatino Linotype" w:hAnsi="Palatino Linotype"/>
+          <w:sz w:val="21"/>
+          <w:szCs w:val="21"/>
+        </w:rPr>
+      </w:pPr>
+      <w:r>
+        <w:rPr>
+          <w:rFonts w:ascii="Palatino Linotype" w:hAnsi="Palatino Linotype"/>
+          <w:sz w:val="21"/>
+          <w:szCs w:val="21"/>
+        </w:rPr>
+        <w:t>R</w:t>
+      </w:r>
+      <w:r>
+        <w:rPr>
+          <w:rFonts w:ascii="Palatino Linotype" w:hAnsi="Palatino Linotype"/>
+          <w:sz w:val="21"/>
+          <w:szCs w:val="21"/>
+        </w:rPr>
+        <w:t>eport progress</w:t>
+      </w:r>
+      <w:r>
+        <w:rPr>
+          <w:rFonts w:ascii="Palatino Linotype" w:hAnsi="Palatino Linotype"/>
+          <w:sz w:val="21"/>
+          <w:szCs w:val="21"/>
+        </w:rPr>
+        <w:t xml:space="preserve"> </w:t>
+      </w:r>
+    </w:p>
+    <w:p>
+      <w:pPr>
+        <w:rPr>
+          <w:rFonts w:ascii="Palatino Linotype" w:hAnsi="Palatino Linotype"/>
+          <w:sz w:val="21"/>
+          <w:szCs w:val="21"/>
+        </w:rPr>
+      </w:pPr>
+      <w:r>
+        <w:rPr>
+          <w:rFonts w:ascii="Palatino Linotype" w:hAnsi="Palatino Linotype"/>
+          <w:sz w:val="21"/>
+          <w:szCs w:val="21"/>
+        </w:rPr>
+        <w:t xml:space="preserve">And </w:t>
+      </w:r>
+      <w:r>
+        <w:rPr>
+          <w:rFonts w:ascii="Palatino Linotype" w:hAnsi="Palatino Linotype"/>
+          <w:sz w:val="21"/>
+          <w:szCs w:val="21"/>
+        </w:rPr>
+        <w:t xml:space="preserve">legacy patterns </w:t>
+      </w:r>
+    </w:p>
+    <w:p>
+      <w:pPr>
+        <w:pStyle w:val="ListParagraph"/>
+        <w:numPr>
+          <w:ilvl w:val="0"/>
+          <w:numId w:val="7"/>
+        </w:numPr>
+        <w:rPr>
+          <w:rFonts w:ascii="Palatino Linotype" w:hAnsi="Palatino Linotype"/>
+          <w:sz w:val="21"/>
+          <w:szCs w:val="21"/>
+        </w:rPr>
+      </w:pPr>
+      <w:r>
+        <w:rPr>
+          <w:rFonts w:ascii="Palatino Linotype" w:hAnsi="Palatino Linotype"/>
+          <w:sz w:val="21"/>
+          <w:szCs w:val="21"/>
+        </w:rPr>
+        <w:t>Event-based Asynchronous pattern (EAP)</w:t>
+      </w:r>
+    </w:p>
+    <w:p>
+      <w:pPr>
+        <w:pStyle w:val="ListParagraph"/>
+        <w:numPr>
+          <w:ilvl w:val="0"/>
+          <w:numId w:val="7"/>
+        </w:numPr>
+        <w:rPr>
+          <w:rFonts w:ascii="Palatino Linotype" w:hAnsi="Palatino Linotype"/>
+          <w:sz w:val="21"/>
+          <w:szCs w:val="21"/>
+        </w:rPr>
+      </w:pPr>
+      <w:r>
+        <w:rPr>
+          <w:rFonts w:ascii="Palatino Linotype" w:hAnsi="Palatino Linotype"/>
+          <w:sz w:val="21"/>
+          <w:szCs w:val="21"/>
+        </w:rPr>
+        <w:t>Asynchronous programming model(APM)</w:t>
+      </w:r>
+      <w:r>
+        <w:rPr>
+          <w:rFonts w:ascii="Palatino Linotype" w:hAnsi="Palatino Linotype"/>
+          <w:sz w:val="21"/>
+          <w:szCs w:val="21"/>
+        </w:rPr>
+        <w:t xml:space="preserve">. </w:t>
+      </w:r>
+    </w:p>
+    <w:p>
+      <w:pPr>
+        <w:rPr>
+          <w:rFonts w:ascii="Palatino Linotype" w:hAnsi="Palatino Linotype"/>
+          <w:sz w:val="21"/>
+          <w:szCs w:val="21"/>
+        </w:rPr>
+      </w:pPr>
+      <w:r>
+        <w:rPr>
+          <w:rFonts w:ascii="Palatino Linotype" w:hAnsi="Palatino Linotype"/>
+          <w:sz w:val="21"/>
+          <w:szCs w:val="21"/>
+        </w:rPr>
+        <w:t>As mentioned, if it’s a new implementation we should go with TAP, however it is good to know EAP and APM as it would help to implement TAP wrappers on these patterns. With the understanding of these patterns</w:t>
+      </w:r>
+      <w:r>
+        <w:rPr>
+          <w:rFonts w:ascii="Palatino Linotype" w:hAnsi="Palatino Linotype"/>
+          <w:sz w:val="21"/>
+          <w:szCs w:val="21"/>
+        </w:rPr>
+        <w:t xml:space="preserve"> you can identify areas in your application that can be parallelized efficiently.</w:t>
+      </w:r>
+      <w:bookmarkStart w:id="1" w:name="_GoBack"/>
+      <w:bookmarkEnd w:id="1"/>
+    </w:p>
+    <w:p>
+      <w:pPr>
+        <w:rPr>
+          <w:rFonts w:ascii="Palatino Linotype" w:hAnsi="Palatino Linotype"/>
+          <w:sz w:val="21"/>
+          <w:szCs w:val="21"/>
+        </w:rPr>
+      </w:pPr>
+      <w:r>
+        <w:rPr>
+          <w:rFonts w:ascii="Palatino Linotype" w:hAnsi="Palatino Linotype"/>
+          <w:sz w:val="21"/>
+          <w:szCs w:val="21"/>
+        </w:rPr>
+        <w:t xml:space="preserve"> </w:t>
       </w:r>
     </w:p>
     <w:sectPr>
@@ -59930,95 +64273,9 @@
     </w:lvl>
   </w:abstractNum>
   <w:abstractNum w:abstractNumId="2" w15:restartNumberingAfterBreak="0">
-    <w:nsid w:val="624A7EBE"/>
+    <w:nsid w:val="398B3ADD"/>
     <w:multiLevelType w:val="hybridMultilevel"/>
-    <w:tmpl w:val="14F44746"/>
-    <w:lvl w:ilvl="0" w:tplc="0409000F">
-      <w:start w:val="1"/>
-      <w:numFmt w:val="decimal"/>
-      <w:lvlText w:val="%1."/>
-      <w:lvlJc w:val="left"/>
-      <w:pPr>
-        <w:ind w:left="1440" w:hanging="360"/>
-      </w:pPr>
-    </w:lvl>
-    <w:lvl w:ilvl="1" w:tplc="04090019" w:tentative="1">
-      <w:start w:val="1"/>
-      <w:numFmt w:val="lowerLetter"/>
-      <w:lvlText w:val="%2."/>
-      <w:lvlJc w:val="left"/>
-      <w:pPr>
-        <w:ind w:left="2160" w:hanging="360"/>
-      </w:pPr>
-    </w:lvl>
-    <w:lvl w:ilvl="2" w:tplc="0409001B" w:tentative="1">
-      <w:start w:val="1"/>
-      <w:numFmt w:val="lowerRoman"/>
-      <w:lvlText w:val="%3."/>
-      <w:lvlJc w:val="right"/>
-      <w:pPr>
-        <w:ind w:left="2880" w:hanging="180"/>
-      </w:pPr>
-    </w:lvl>
-    <w:lvl w:ilvl="3" w:tplc="0409000F" w:tentative="1">
-      <w:start w:val="1"/>
-      <w:numFmt w:val="decimal"/>
-      <w:lvlText w:val="%4."/>
-      <w:lvlJc w:val="left"/>
-      <w:pPr>
-        <w:ind w:left="3600" w:hanging="360"/>
-      </w:pPr>
-    </w:lvl>
-    <w:lvl w:ilvl="4" w:tplc="04090019" w:tentative="1">
-      <w:start w:val="1"/>
-      <w:numFmt w:val="lowerLetter"/>
-      <w:lvlText w:val="%5."/>
-      <w:lvlJc w:val="left"/>
-      <w:pPr>
-        <w:ind w:left="4320" w:hanging="360"/>
-      </w:pPr>
-    </w:lvl>
-    <w:lvl w:ilvl="5" w:tplc="0409001B" w:tentative="1">
-      <w:start w:val="1"/>
-      <w:numFmt w:val="lowerRoman"/>
-      <w:lvlText w:val="%6."/>
-      <w:lvlJc w:val="right"/>
-      <w:pPr>
-        <w:ind w:left="5040" w:hanging="180"/>
-      </w:pPr>
-    </w:lvl>
-    <w:lvl w:ilvl="6" w:tplc="0409000F" w:tentative="1">
-      <w:start w:val="1"/>
-      <w:numFmt w:val="decimal"/>
-      <w:lvlText w:val="%7."/>
-      <w:lvlJc w:val="left"/>
-      <w:pPr>
-        <w:ind w:left="5760" w:hanging="360"/>
-      </w:pPr>
-    </w:lvl>
-    <w:lvl w:ilvl="7" w:tplc="04090019" w:tentative="1">
-      <w:start w:val="1"/>
-      <w:numFmt w:val="lowerLetter"/>
-      <w:lvlText w:val="%8."/>
-      <w:lvlJc w:val="left"/>
-      <w:pPr>
-        <w:ind w:left="6480" w:hanging="360"/>
-      </w:pPr>
-    </w:lvl>
-    <w:lvl w:ilvl="8" w:tplc="0409001B" w:tentative="1">
-      <w:start w:val="1"/>
-      <w:numFmt w:val="lowerRoman"/>
-      <w:lvlText w:val="%9."/>
-      <w:lvlJc w:val="right"/>
-      <w:pPr>
-        <w:ind w:left="7200" w:hanging="180"/>
-      </w:pPr>
-    </w:lvl>
-  </w:abstractNum>
-  <w:abstractNum w:abstractNumId="3" w15:restartNumberingAfterBreak="0">
-    <w:nsid w:val="6DE94C3C"/>
-    <w:multiLevelType w:val="hybridMultilevel"/>
-    <w:tmpl w:val="C8AC1D46"/>
+    <w:tmpl w:val="FB44FE6A"/>
     <w:lvl w:ilvl="0" w:tplc="04090001">
       <w:start w:val="1"/>
       <w:numFmt w:val="bullet"/>
@@ -60128,10 +64385,10 @@
       </w:rPr>
     </w:lvl>
   </w:abstractNum>
-  <w:abstractNum w:abstractNumId="4" w15:restartNumberingAfterBreak="0">
-    <w:nsid w:val="7C95356C"/>
+  <w:abstractNum w:abstractNumId="3" w15:restartNumberingAfterBreak="0">
+    <w:nsid w:val="42B561F4"/>
     <w:multiLevelType w:val="hybridMultilevel"/>
-    <w:tmpl w:val="48CADE64"/>
+    <w:tmpl w:val="55782C98"/>
     <w:lvl w:ilvl="0" w:tplc="04090001">
       <w:start w:val="1"/>
       <w:numFmt w:val="bullet"/>
@@ -60241,20 +64498,338 @@
       </w:rPr>
     </w:lvl>
   </w:abstractNum>
+  <w:abstractNum w:abstractNumId="4" w15:restartNumberingAfterBreak="0">
+    <w:nsid w:val="624A7EBE"/>
+    <w:multiLevelType w:val="hybridMultilevel"/>
+    <w:tmpl w:val="14F44746"/>
+    <w:lvl w:ilvl="0" w:tplc="0409000F">
+      <w:start w:val="1"/>
+      <w:numFmt w:val="decimal"/>
+      <w:lvlText w:val="%1."/>
+      <w:lvlJc w:val="left"/>
+      <w:pPr>
+        <w:ind w:left="1440" w:hanging="360"/>
+      </w:pPr>
+    </w:lvl>
+    <w:lvl w:ilvl="1" w:tplc="04090019" w:tentative="1">
+      <w:start w:val="1"/>
+      <w:numFmt w:val="lowerLetter"/>
+      <w:lvlText w:val="%2."/>
+      <w:lvlJc w:val="left"/>
+      <w:pPr>
+        <w:ind w:left="2160" w:hanging="360"/>
+      </w:pPr>
+    </w:lvl>
+    <w:lvl w:ilvl="2" w:tplc="0409001B" w:tentative="1">
+      <w:start w:val="1"/>
+      <w:numFmt w:val="lowerRoman"/>
+      <w:lvlText w:val="%3."/>
+      <w:lvlJc w:val="right"/>
+      <w:pPr>
+        <w:ind w:left="2880" w:hanging="180"/>
+      </w:pPr>
+    </w:lvl>
+    <w:lvl w:ilvl="3" w:tplc="0409000F" w:tentative="1">
+      <w:start w:val="1"/>
+      <w:numFmt w:val="decimal"/>
+      <w:lvlText w:val="%4."/>
+      <w:lvlJc w:val="left"/>
+      <w:pPr>
+        <w:ind w:left="3600" w:hanging="360"/>
+      </w:pPr>
+    </w:lvl>
+    <w:lvl w:ilvl="4" w:tplc="04090019" w:tentative="1">
+      <w:start w:val="1"/>
+      <w:numFmt w:val="lowerLetter"/>
+      <w:lvlText w:val="%5."/>
+      <w:lvlJc w:val="left"/>
+      <w:pPr>
+        <w:ind w:left="4320" w:hanging="360"/>
+      </w:pPr>
+    </w:lvl>
+    <w:lvl w:ilvl="5" w:tplc="0409001B" w:tentative="1">
+      <w:start w:val="1"/>
+      <w:numFmt w:val="lowerRoman"/>
+      <w:lvlText w:val="%6."/>
+      <w:lvlJc w:val="right"/>
+      <w:pPr>
+        <w:ind w:left="5040" w:hanging="180"/>
+      </w:pPr>
+    </w:lvl>
+    <w:lvl w:ilvl="6" w:tplc="0409000F" w:tentative="1">
+      <w:start w:val="1"/>
+      <w:numFmt w:val="decimal"/>
+      <w:lvlText w:val="%7."/>
+      <w:lvlJc w:val="left"/>
+      <w:pPr>
+        <w:ind w:left="5760" w:hanging="360"/>
+      </w:pPr>
+    </w:lvl>
+    <w:lvl w:ilvl="7" w:tplc="04090019" w:tentative="1">
+      <w:start w:val="1"/>
+      <w:numFmt w:val="lowerLetter"/>
+      <w:lvlText w:val="%8."/>
+      <w:lvlJc w:val="left"/>
+      <w:pPr>
+        <w:ind w:left="6480" w:hanging="360"/>
+      </w:pPr>
+    </w:lvl>
+    <w:lvl w:ilvl="8" w:tplc="0409001B" w:tentative="1">
+      <w:start w:val="1"/>
+      <w:numFmt w:val="lowerRoman"/>
+      <w:lvlText w:val="%9."/>
+      <w:lvlJc w:val="right"/>
+      <w:pPr>
+        <w:ind w:left="7200" w:hanging="180"/>
+      </w:pPr>
+    </w:lvl>
+  </w:abstractNum>
+  <w:abstractNum w:abstractNumId="5" w15:restartNumberingAfterBreak="0">
+    <w:nsid w:val="6DE94C3C"/>
+    <w:multiLevelType w:val="hybridMultilevel"/>
+    <w:tmpl w:val="C8AC1D46"/>
+    <w:lvl w:ilvl="0" w:tplc="04090001">
+      <w:start w:val="1"/>
+      <w:numFmt w:val="bullet"/>
+      <w:lvlText w:val=""/>
+      <w:lvlJc w:val="left"/>
+      <w:pPr>
+        <w:ind w:left="720" w:hanging="360"/>
+      </w:pPr>
+      <w:rPr>
+        <w:rFonts w:ascii="Symbol" w:hAnsi="Symbol" w:hint="default"/>
+      </w:rPr>
+    </w:lvl>
+    <w:lvl w:ilvl="1" w:tplc="04090003">
+      <w:start w:val="1"/>
+      <w:numFmt w:val="bullet"/>
+      <w:lvlText w:val="o"/>
+      <w:lvlJc w:val="left"/>
+      <w:pPr>
+        <w:ind w:left="1440" w:hanging="360"/>
+      </w:pPr>
+      <w:rPr>
+        <w:rFonts w:ascii="Courier New" w:hAnsi="Courier New" w:cs="Courier New" w:hint="default"/>
+      </w:rPr>
+    </w:lvl>
+    <w:lvl w:ilvl="2" w:tplc="04090005" w:tentative="1">
+      <w:start w:val="1"/>
+      <w:numFmt w:val="bullet"/>
+      <w:lvlText w:val=""/>
+      <w:lvlJc w:val="left"/>
+      <w:pPr>
+        <w:ind w:left="2160" w:hanging="360"/>
+      </w:pPr>
+      <w:rPr>
+        <w:rFonts w:ascii="Wingdings" w:hAnsi="Wingdings" w:hint="default"/>
+      </w:rPr>
+    </w:lvl>
+    <w:lvl w:ilvl="3" w:tplc="04090001" w:tentative="1">
+      <w:start w:val="1"/>
+      <w:numFmt w:val="bullet"/>
+      <w:lvlText w:val=""/>
+      <w:lvlJc w:val="left"/>
+      <w:pPr>
+        <w:ind w:left="2880" w:hanging="360"/>
+      </w:pPr>
+      <w:rPr>
+        <w:rFonts w:ascii="Symbol" w:hAnsi="Symbol" w:hint="default"/>
+      </w:rPr>
+    </w:lvl>
+    <w:lvl w:ilvl="4" w:tplc="04090003" w:tentative="1">
+      <w:start w:val="1"/>
+      <w:numFmt w:val="bullet"/>
+      <w:lvlText w:val="o"/>
+      <w:lvlJc w:val="left"/>
+      <w:pPr>
+        <w:ind w:left="3600" w:hanging="360"/>
+      </w:pPr>
+      <w:rPr>
+        <w:rFonts w:ascii="Courier New" w:hAnsi="Courier New" w:cs="Courier New" w:hint="default"/>
+      </w:rPr>
+    </w:lvl>
+    <w:lvl w:ilvl="5" w:tplc="04090005" w:tentative="1">
+      <w:start w:val="1"/>
+      <w:numFmt w:val="bullet"/>
+      <w:lvlText w:val=""/>
+      <w:lvlJc w:val="left"/>
+      <w:pPr>
+        <w:ind w:left="4320" w:hanging="360"/>
+      </w:pPr>
+      <w:rPr>
+        <w:rFonts w:ascii="Wingdings" w:hAnsi="Wingdings" w:hint="default"/>
+      </w:rPr>
+    </w:lvl>
+    <w:lvl w:ilvl="6" w:tplc="04090001" w:tentative="1">
+      <w:start w:val="1"/>
+      <w:numFmt w:val="bullet"/>
+      <w:lvlText w:val=""/>
+      <w:lvlJc w:val="left"/>
+      <w:pPr>
+        <w:ind w:left="5040" w:hanging="360"/>
+      </w:pPr>
+      <w:rPr>
+        <w:rFonts w:ascii="Symbol" w:hAnsi="Symbol" w:hint="default"/>
+      </w:rPr>
+    </w:lvl>
+    <w:lvl w:ilvl="7" w:tplc="04090003" w:tentative="1">
+      <w:start w:val="1"/>
+      <w:numFmt w:val="bullet"/>
+      <w:lvlText w:val="o"/>
+      <w:lvlJc w:val="left"/>
+      <w:pPr>
+        <w:ind w:left="5760" w:hanging="360"/>
+      </w:pPr>
+      <w:rPr>
+        <w:rFonts w:ascii="Courier New" w:hAnsi="Courier New" w:cs="Courier New" w:hint="default"/>
+      </w:rPr>
+    </w:lvl>
+    <w:lvl w:ilvl="8" w:tplc="04090005" w:tentative="1">
+      <w:start w:val="1"/>
+      <w:numFmt w:val="bullet"/>
+      <w:lvlText w:val=""/>
+      <w:lvlJc w:val="left"/>
+      <w:pPr>
+        <w:ind w:left="6480" w:hanging="360"/>
+      </w:pPr>
+      <w:rPr>
+        <w:rFonts w:ascii="Wingdings" w:hAnsi="Wingdings" w:hint="default"/>
+      </w:rPr>
+    </w:lvl>
+  </w:abstractNum>
+  <w:abstractNum w:abstractNumId="6" w15:restartNumberingAfterBreak="0">
+    <w:nsid w:val="7C95356C"/>
+    <w:multiLevelType w:val="hybridMultilevel"/>
+    <w:tmpl w:val="48CADE64"/>
+    <w:lvl w:ilvl="0" w:tplc="04090001">
+      <w:start w:val="1"/>
+      <w:numFmt w:val="bullet"/>
+      <w:lvlText w:val=""/>
+      <w:lvlJc w:val="left"/>
+      <w:pPr>
+        <w:ind w:left="720" w:hanging="360"/>
+      </w:pPr>
+      <w:rPr>
+        <w:rFonts w:ascii="Symbol" w:hAnsi="Symbol" w:hint="default"/>
+      </w:rPr>
+    </w:lvl>
+    <w:lvl w:ilvl="1" w:tplc="04090003" w:tentative="1">
+      <w:start w:val="1"/>
+      <w:numFmt w:val="bullet"/>
+      <w:lvlText w:val="o"/>
+      <w:lvlJc w:val="left"/>
+      <w:pPr>
+        <w:ind w:left="1440" w:hanging="360"/>
+      </w:pPr>
+      <w:rPr>
+        <w:rFonts w:ascii="Courier New" w:hAnsi="Courier New" w:cs="Courier New" w:hint="default"/>
+      </w:rPr>
+    </w:lvl>
+    <w:lvl w:ilvl="2" w:tplc="04090005" w:tentative="1">
+      <w:start w:val="1"/>
+      <w:numFmt w:val="bullet"/>
+      <w:lvlText w:val=""/>
+      <w:lvlJc w:val="left"/>
+      <w:pPr>
+        <w:ind w:left="2160" w:hanging="360"/>
+      </w:pPr>
+      <w:rPr>
+        <w:rFonts w:ascii="Wingdings" w:hAnsi="Wingdings" w:hint="default"/>
+      </w:rPr>
+    </w:lvl>
+    <w:lvl w:ilvl="3" w:tplc="04090001" w:tentative="1">
+      <w:start w:val="1"/>
+      <w:numFmt w:val="bullet"/>
+      <w:lvlText w:val=""/>
+      <w:lvlJc w:val="left"/>
+      <w:pPr>
+        <w:ind w:left="2880" w:hanging="360"/>
+      </w:pPr>
+      <w:rPr>
+        <w:rFonts w:ascii="Symbol" w:hAnsi="Symbol" w:hint="default"/>
+      </w:rPr>
+    </w:lvl>
+    <w:lvl w:ilvl="4" w:tplc="04090003" w:tentative="1">
+      <w:start w:val="1"/>
+      <w:numFmt w:val="bullet"/>
+      <w:lvlText w:val="o"/>
+      <w:lvlJc w:val="left"/>
+      <w:pPr>
+        <w:ind w:left="3600" w:hanging="360"/>
+      </w:pPr>
+      <w:rPr>
+        <w:rFonts w:ascii="Courier New" w:hAnsi="Courier New" w:cs="Courier New" w:hint="default"/>
+      </w:rPr>
+    </w:lvl>
+    <w:lvl w:ilvl="5" w:tplc="04090005" w:tentative="1">
+      <w:start w:val="1"/>
+      <w:numFmt w:val="bullet"/>
+      <w:lvlText w:val=""/>
+      <w:lvlJc w:val="left"/>
+      <w:pPr>
+        <w:ind w:left="4320" w:hanging="360"/>
+      </w:pPr>
+      <w:rPr>
+        <w:rFonts w:ascii="Wingdings" w:hAnsi="Wingdings" w:hint="default"/>
+      </w:rPr>
+    </w:lvl>
+    <w:lvl w:ilvl="6" w:tplc="04090001" w:tentative="1">
+      <w:start w:val="1"/>
+      <w:numFmt w:val="bullet"/>
+      <w:lvlText w:val=""/>
+      <w:lvlJc w:val="left"/>
+      <w:pPr>
+        <w:ind w:left="5040" w:hanging="360"/>
+      </w:pPr>
+      <w:rPr>
+        <w:rFonts w:ascii="Symbol" w:hAnsi="Symbol" w:hint="default"/>
+      </w:rPr>
+    </w:lvl>
+    <w:lvl w:ilvl="7" w:tplc="04090003" w:tentative="1">
+      <w:start w:val="1"/>
+      <w:numFmt w:val="bullet"/>
+      <w:lvlText w:val="o"/>
+      <w:lvlJc w:val="left"/>
+      <w:pPr>
+        <w:ind w:left="5760" w:hanging="360"/>
+      </w:pPr>
+      <w:rPr>
+        <w:rFonts w:ascii="Courier New" w:hAnsi="Courier New" w:cs="Courier New" w:hint="default"/>
+      </w:rPr>
+    </w:lvl>
+    <w:lvl w:ilvl="8" w:tplc="04090005" w:tentative="1">
+      <w:start w:val="1"/>
+      <w:numFmt w:val="bullet"/>
+      <w:lvlText w:val=""/>
+      <w:lvlJc w:val="left"/>
+      <w:pPr>
+        <w:ind w:left="6480" w:hanging="360"/>
+      </w:pPr>
+      <w:rPr>
+        <w:rFonts w:ascii="Wingdings" w:hAnsi="Wingdings" w:hint="default"/>
+      </w:rPr>
+    </w:lvl>
+  </w:abstractNum>
   <w:num w:numId="1">
-    <w:abstractNumId w:val="4"/>
+    <w:abstractNumId w:val="6"/>
   </w:num>
   <w:num w:numId="2">
     <w:abstractNumId w:val="1"/>
   </w:num>
   <w:num w:numId="3">
-    <w:abstractNumId w:val="3"/>
+    <w:abstractNumId w:val="5"/>
   </w:num>
   <w:num w:numId="4">
-    <w:abstractNumId w:val="2"/>
+    <w:abstractNumId w:val="4"/>
   </w:num>
   <w:num w:numId="5">
     <w:abstractNumId w:val="0"/>
+  </w:num>
+  <w:num w:numId="6">
+    <w:abstractNumId w:val="3"/>
+  </w:num>
+  <w:num w:numId="7">
+    <w:abstractNumId w:val="2"/>
   </w:num>
 </w:numbering>
 </file>
@@ -60784,7 +65359,6 @@
     <w:basedOn w:val="Normal"/>
     <w:link w:val="HTMLPreformattedChar"/>
     <w:uiPriority w:val="99"/>
-    <w:semiHidden/>
     <w:unhideWhenUsed/>
     <w:rsid w:val="002573F0"/>
     <w:pPr>
@@ -60819,7 +65393,6 @@
     <w:basedOn w:val="DefaultParagraphFont"/>
     <w:link w:val="HTMLPreformatted"/>
     <w:uiPriority w:val="99"/>
-    <w:semiHidden/>
     <w:rsid w:val="002573F0"/>
     <w:rPr>
       <w:rFonts w:ascii="Courier New" w:eastAsia="Times New Roman" w:hAnsi="Courier New" w:cs="Courier New"/>
@@ -61241,7 +65814,7 @@
 </file>
 
 <file path=customXml/itemProps1.xml><?xml version="1.0" encoding="utf-8"?>
-<ds:datastoreItem xmlns:ds="http://schemas.openxmlformats.org/officeDocument/2006/customXml" ds:itemID="{8D8D589C-7BEF-428D-B2E8-8202F199A117}">
+<ds:datastoreItem xmlns:ds="http://schemas.openxmlformats.org/officeDocument/2006/customXml" ds:itemID="{6B1C75B5-000F-4856-96FB-22DB4BB1F82D}">
   <ds:schemaRefs>
     <ds:schemaRef ds:uri="http://schemas.openxmlformats.org/officeDocument/2006/bibliography"/>
   </ds:schemaRefs>

</xml_diff>